<commit_message>
Re #63 More added to the document describes design ideas behind custom Herbert framework
git-svn-id: https://svn.isis.rl.ac.uk/Herbert/trunk@729 6b2803e2-fb1c-43d7-acfb-f5118c1e7254
</commit_message>
<xml_diff>
--- a/documentation/ParallelFrameworkDesign.docx
+++ b/documentation/ParallelFrameworkDesign.docx
@@ -7,7 +7,10 @@
         <w:pStyle w:val="Heading1"/>
       </w:pPr>
       <w:r>
-        <w:t>Parallel Horace – design principles</w:t>
+        <w:t xml:space="preserve">Parallel Horace – design </w:t>
+      </w:r>
+      <w:r>
+        <w:t>ideas</w:t>
       </w:r>
     </w:p>
     <w:p>
@@ -163,7 +166,19 @@
         </w:rPr>
       </w:pPr>
       <w:r>
-        <w:t xml:space="preserve">User may or may not have access to parallel computing toolbox and distributed Matlab server. The access to these resources improves user’s calculation capabilities, but the basic access to parallel Horace resources expected to be independent on these resources. </w:t>
+        <w:t xml:space="preserve">User may or may not have access to parallel computing toolbox and distributed Matlab server. The </w:t>
+      </w:r>
+      <w:r>
+        <w:t>presence</w:t>
+      </w:r>
+      <w:r>
+        <w:t xml:space="preserve"> to these resources improves user’s </w:t>
+      </w:r>
+      <w:r>
+        <w:t xml:space="preserve">computational </w:t>
+      </w:r>
+      <w:r>
+        <w:t xml:space="preserve">capabilities, but the basic access to parallel Horace resources expected to be independent on these resources. </w:t>
       </w:r>
     </w:p>
     <w:p>
@@ -209,7 +224,28 @@
         <w:rPr>
           <w:b/>
         </w:rPr>
-        <w:t>unit operations</w:t>
+        <w:t>unit</w:t>
+      </w:r>
+      <w:r>
+        <w:rPr>
+          <w:b/>
+        </w:rPr>
+        <w:t xml:space="preserve"> </w:t>
+      </w:r>
+      <w:r>
+        <w:t>and</w:t>
+      </w:r>
+      <w:r>
+        <w:rPr>
+          <w:b/>
+        </w:rPr>
+        <w:t xml:space="preserve"> binary</w:t>
+      </w:r>
+      <w:r>
+        <w:rPr>
+          <w:b/>
+        </w:rPr>
+        <w:t xml:space="preserve"> operations</w:t>
       </w:r>
       <w:r>
         <w:t xml:space="preserve">, </w:t>
@@ -254,7 +290,6 @@
         <w:t xml:space="preserve">. </w:t>
       </w:r>
     </w:p>
-    <w:p/>
     <w:p>
       <w:pPr>
         <w:pStyle w:val="Heading2"/>
@@ -263,22 +298,19 @@
         <w:t xml:space="preserve">Technical </w:t>
       </w:r>
       <w:r>
+        <w:t xml:space="preserve">facts, </w:t>
+      </w:r>
+      <w:r>
+        <w:t>constrains</w:t>
+      </w:r>
+      <w:r>
+        <w:t xml:space="preserve"> and </w:t>
+      </w:r>
+      <w:r>
         <w:t>opportunities</w:t>
       </w:r>
       <w:r>
-        <w:t>,</w:t>
-      </w:r>
-      <w:r>
-        <w:t xml:space="preserve"> constrains</w:t>
-      </w:r>
-      <w:r>
-        <w:t xml:space="preserve"> </w:t>
-      </w:r>
-      <w:r>
-        <w:t>and</w:t>
-      </w:r>
-      <w:r>
-        <w:t xml:space="preserve"> choices</w:t>
+        <w:t>.</w:t>
       </w:r>
     </w:p>
     <w:p>
@@ -389,7 +421,10 @@
       </w:r>
       <w:proofErr w:type="spellStart"/>
       <w:r>
-        <w:t>Do_something</w:t>
+        <w:t>Do_</w:t>
+      </w:r>
+      <w:r>
+        <w:t>processing</w:t>
       </w:r>
       <w:proofErr w:type="spellEnd"/>
       <w:r>
@@ -634,11 +669,14 @@
         <w:rPr>
           <w:i/>
         </w:rPr>
-        <w:t>Do_something</w:t>
-      </w:r>
-      <w:proofErr w:type="spellEnd"/>
-      <w:r>
-        <w:t xml:space="preserve"> operation can be efficiently executed independently on each pixel or small group of pixels while </w:t>
+        <w:t>Do_processing</w:t>
+      </w:r>
+      <w:proofErr w:type="spellEnd"/>
+      <w:r>
+        <w:t xml:space="preserve"> </w:t>
+      </w:r>
+      <w:r>
+        <w:t xml:space="preserve">operation can be efficiently executed independently on each pixel or small group of pixels while </w:t>
       </w:r>
       <w:proofErr w:type="spellStart"/>
       <w:r>
@@ -699,7 +737,13 @@
         <w:t xml:space="preserve"> of a single node</w:t>
       </w:r>
       <w:r>
-        <w:t xml:space="preserve"> and exchanged through MPI interface. </w:t>
+        <w:t xml:space="preserve"> and exchanged through MPI </w:t>
+      </w:r>
+      <w:r>
+        <w:t>communications</w:t>
+      </w:r>
+      <w:r>
+        <w:t xml:space="preserve">. </w:t>
       </w:r>
     </w:p>
     <w:p>
@@ -861,6 +905,8 @@
     <w:p>
       <w:pPr>
         <w:pStyle w:val="Code"/>
+        <w:keepNext/>
+        <w:keepLines/>
         <w:rPr>
           <w:i/>
         </w:rPr>
@@ -872,7 +918,19 @@
           <w:i/>
         </w:rPr>
         <w:lastRenderedPageBreak/>
-        <w:t>smpd</w:t>
+        <w:t>sp</w:t>
+      </w:r>
+      <w:r>
+        <w:rPr>
+          <w:i/>
+        </w:rPr>
+        <w:t>m</w:t>
+      </w:r>
+      <w:r>
+        <w:rPr>
+          <w:i/>
+        </w:rPr>
+        <w:t>d</w:t>
       </w:r>
       <w:proofErr w:type="spellEnd"/>
       <w:proofErr w:type="gramEnd"/>
@@ -880,6 +938,8 @@
     <w:p>
       <w:pPr>
         <w:pStyle w:val="Code"/>
+        <w:keepNext/>
+        <w:keepLines/>
       </w:pPr>
       <w:r>
         <w:tab/>
@@ -909,6 +969,7 @@
     <w:p>
       <w:pPr>
         <w:pStyle w:val="Code"/>
+        <w:keepLines/>
       </w:pPr>
       <w:proofErr w:type="gramStart"/>
       <w:r>
@@ -923,11 +984,60 @@
       </w:r>
       <w:proofErr w:type="spellStart"/>
       <w:r>
-        <w:t>smpd</w:t>
+        <w:t>sp</w:t>
+      </w:r>
+      <w:r>
+        <w:t>m</w:t>
+      </w:r>
+      <w:r>
+        <w:t>d</w:t>
       </w:r>
       <w:proofErr w:type="spellEnd"/>
       <w:r>
         <w:t>)</w:t>
+      </w:r>
+    </w:p>
+    <w:p>
+      <w:pPr>
+        <w:pStyle w:val="Code"/>
+      </w:pPr>
+    </w:p>
+    <w:p>
+      <w:proofErr w:type="gramStart"/>
+      <w:r>
+        <w:t>where</w:t>
+      </w:r>
+      <w:proofErr w:type="gramEnd"/>
+      <w:r>
+        <w:t xml:space="preserve"> the start of </w:t>
+      </w:r>
+      <w:proofErr w:type="spellStart"/>
+      <w:r>
+        <w:t>spmd</w:t>
+      </w:r>
+      <w:proofErr w:type="spellEnd"/>
+      <w:r>
+        <w:t xml:space="preserve"> block exec</w:t>
+      </w:r>
+      <w:r>
+        <w:t xml:space="preserve">ution in fact equivalent to the start of </w:t>
+      </w:r>
+      <w:proofErr w:type="spellStart"/>
+      <w:r>
+        <w:t>mpiexec</w:t>
+      </w:r>
+      <w:proofErr w:type="spellEnd"/>
+      <w:r>
+        <w:t xml:space="preserve"> function and number of workers is defined previously within a </w:t>
+      </w:r>
+      <w:r>
+        <w:rPr>
+          <w:i/>
+        </w:rPr>
+        <w:t>cluster</w:t>
+      </w:r>
+      <w:r>
+        <w:t xml:space="preserve"> configuration. </w:t>
       </w:r>
     </w:p>
     <w:p>
@@ -971,7 +1081,10 @@
         <w:t xml:space="preserve"> jobs </w:t>
       </w:r>
       <w:r>
-        <w:t xml:space="preserve">in 1) above </w:t>
+        <w:t>2.</w:t>
+      </w:r>
+      <w:r>
+        <w:t xml:space="preserve">1 above </w:t>
       </w:r>
       <w:r>
         <w:t>has the form:</w:t>
@@ -990,9 +1103,9 @@
         </w:rPr>
         <w:drawing>
           <wp:inline distT="0" distB="0" distL="0" distR="0">
-            <wp:extent cx="5731510" cy="5109845"/>
-            <wp:effectExtent l="0" t="0" r="2540" b="0"/>
-            <wp:docPr id="4" name="Picture 4"/>
+            <wp:extent cx="5524500" cy="4925288"/>
+            <wp:effectExtent l="0" t="0" r="0" b="8890"/>
+            <wp:docPr id="5" name="Picture 5"/>
             <wp:cNvGraphicFramePr>
               <a:graphicFrameLocks xmlns:a="http://schemas.openxmlformats.org/drawingml/2006/main" noChangeAspect="1"/>
             </wp:cNvGraphicFramePr>
@@ -1004,7 +1117,7 @@
                     <pic:cNvPicPr/>
                   </pic:nvPicPr>
                   <pic:blipFill>
-                    <a:blip r:embed="rId6">
+                    <a:blip r:embed="rId7">
                       <a:extLst>
                         <a:ext uri="{28A0092B-C50C-407E-A947-70E740481C1C}">
                           <a14:useLocalDpi xmlns:a14="http://schemas.microsoft.com/office/drawing/2010/main" val="0"/>
@@ -1018,7 +1131,7 @@
                   <pic:spPr>
                     <a:xfrm>
                       <a:off x="0" y="0"/>
-                      <a:ext cx="5731510" cy="5109845"/>
+                      <a:ext cx="5529310" cy="4929576"/>
                     </a:xfrm>
                     <a:prstGeom prst="rect">
                       <a:avLst/>
@@ -1037,44 +1150,11 @@
         <w:pStyle w:val="ListParagraph"/>
         <w:numPr>
           <w:ilvl w:val="0"/>
-          <w:numId w:val="1"/>
+          <w:numId w:val="7"/>
         </w:numPr>
       </w:pPr>
       <w:r>
-        <w:t xml:space="preserve">Matlab parallel computing toolbox </w:t>
-      </w:r>
-      <w:r>
-        <w:t xml:space="preserve">and </w:t>
-      </w:r>
-      <w:r>
-        <w:t xml:space="preserve">distributed Matlab server provide range of classes and functions </w:t>
-      </w:r>
-      <w:r>
-        <w:t xml:space="preserve">(blocks) </w:t>
-      </w:r>
-      <w:r>
-        <w:t xml:space="preserve">to deliver </w:t>
-      </w:r>
-      <w:r>
-        <w:t xml:space="preserve">system independent operations. </w:t>
-      </w:r>
-      <w:r>
-        <w:t xml:space="preserve">The </w:t>
-      </w:r>
-      <w:r>
-        <w:t xml:space="preserve">blocks </w:t>
-      </w:r>
-      <w:r>
-        <w:t xml:space="preserve">we </w:t>
-      </w:r>
-      <w:r>
-        <w:t>are</w:t>
-      </w:r>
-      <w:r>
-        <w:t xml:space="preserve"> decided to use are </w:t>
-      </w:r>
-      <w:r>
-        <w:t>:</w:t>
+        <w:t>We expect to design and create software, working in 3 main hardware/software configurations:</w:t>
       </w:r>
     </w:p>
     <w:p>
@@ -1082,59 +1162,11 @@
         <w:pStyle w:val="ListParagraph"/>
         <w:numPr>
           <w:ilvl w:val="1"/>
-          <w:numId w:val="1"/>
+          <w:numId w:val="7"/>
         </w:numPr>
       </w:pPr>
-      <w:proofErr w:type="spellStart"/>
-      <w:proofErr w:type="gramStart"/>
-      <w:r>
-        <w:rPr>
-          <w:color w:val="984806" w:themeColor="accent6" w:themeShade="80"/>
-        </w:rPr>
-        <w:t>par</w:t>
-      </w:r>
-      <w:r>
-        <w:rPr>
-          <w:color w:val="984806" w:themeColor="accent6" w:themeShade="80"/>
-        </w:rPr>
-        <w:t>cluster</w:t>
-      </w:r>
-      <w:proofErr w:type="spellEnd"/>
-      <w:r>
-        <w:rPr>
-          <w:color w:val="984806" w:themeColor="accent6" w:themeShade="80"/>
-        </w:rPr>
-        <w:t xml:space="preserve">  </w:t>
-      </w:r>
-      <w:r>
-        <w:rPr>
-          <w:color w:val="984806" w:themeColor="accent6" w:themeShade="80"/>
-        </w:rPr>
-        <w:t>(</w:t>
-      </w:r>
-      <w:proofErr w:type="spellStart"/>
-      <w:proofErr w:type="gramEnd"/>
-      <w:r>
-        <w:rPr>
-          <w:color w:val="984806" w:themeColor="accent6" w:themeShade="80"/>
-        </w:rPr>
-        <w:t>par</w:t>
-      </w:r>
-      <w:r>
-        <w:rPr>
-          <w:color w:val="984806" w:themeColor="accent6" w:themeShade="80"/>
-        </w:rPr>
-        <w:t>pool</w:t>
-      </w:r>
-      <w:proofErr w:type="spellEnd"/>
-      <w:r>
-        <w:rPr>
-          <w:color w:val="984806" w:themeColor="accent6" w:themeShade="80"/>
-        </w:rPr>
-        <w:t xml:space="preserve">?) </w:t>
-      </w:r>
-      <w:r>
-        <w:t>-- provides interface to physical resources and job control operations</w:t>
+      <w:r>
+        <w:t>Powerful user machine with or without parallel computing toolbox powerful enough to run number of headless Matlab sessions.</w:t>
       </w:r>
     </w:p>
     <w:p>
@@ -1142,78 +1174,19 @@
         <w:pStyle w:val="ListParagraph"/>
         <w:numPr>
           <w:ilvl w:val="1"/>
-          <w:numId w:val="1"/>
+          <w:numId w:val="7"/>
         </w:numPr>
       </w:pPr>
       <w:r>
-        <w:t>MPI commands (</w:t>
-      </w:r>
-      <w:r>
-        <w:t xml:space="preserve">e.g. </w:t>
-      </w:r>
-      <w:proofErr w:type="spellStart"/>
-      <w:r>
-        <w:rPr>
-          <w:color w:val="984806" w:themeColor="accent6" w:themeShade="80"/>
-        </w:rPr>
-        <w:t>labnum</w:t>
-      </w:r>
-      <w:proofErr w:type="spellEnd"/>
-      <w:r>
-        <w:rPr>
-          <w:color w:val="984806" w:themeColor="accent6" w:themeShade="80"/>
-        </w:rPr>
-        <w:t xml:space="preserve">, </w:t>
-      </w:r>
-      <w:proofErr w:type="spellStart"/>
-      <w:r>
-        <w:rPr>
-          <w:color w:val="984806" w:themeColor="accent6" w:themeShade="80"/>
-        </w:rPr>
-        <w:t>labsend</w:t>
-      </w:r>
-      <w:proofErr w:type="spellEnd"/>
-      <w:r>
-        <w:rPr>
-          <w:color w:val="984806" w:themeColor="accent6" w:themeShade="80"/>
-        </w:rPr>
-        <w:t xml:space="preserve">, </w:t>
-      </w:r>
-      <w:proofErr w:type="spellStart"/>
-      <w:r>
-        <w:rPr>
-          <w:color w:val="984806" w:themeColor="accent6" w:themeShade="80"/>
-        </w:rPr>
-        <w:t>labreceive</w:t>
-      </w:r>
-      <w:proofErr w:type="spellEnd"/>
-      <w:r>
-        <w:rPr>
-          <w:color w:val="984806" w:themeColor="accent6" w:themeShade="80"/>
-        </w:rPr>
-        <w:t xml:space="preserve"> </w:t>
-      </w:r>
-      <w:proofErr w:type="spellStart"/>
-      <w:r>
-        <w:t>etc</w:t>
-      </w:r>
-      <w:proofErr w:type="spellEnd"/>
-      <w:r>
-        <w:t xml:space="preserve">), working in </w:t>
-      </w:r>
-      <w:r>
-        <w:t xml:space="preserve">a </w:t>
-      </w:r>
-      <w:proofErr w:type="spellStart"/>
-      <w:r>
-        <w:t>s</w:t>
-      </w:r>
-      <w:r>
-        <w:t>pmd</w:t>
-      </w:r>
-      <w:proofErr w:type="spellEnd"/>
-      <w:r>
-        <w:t xml:space="preserve"> block only and providing low level communication and synchronization routines between different Matlab workers. </w:t>
+        <w:t xml:space="preserve">A user machine with parallel computing toolbox installed and connected to a parallel file system and accessing Matlab distributed computing server installed on a parallel cluster (like SCARF or block of </w:t>
+      </w:r>
+      <w:proofErr w:type="spellStart"/>
+      <w:r>
+        <w:t>DaaaS</w:t>
+      </w:r>
+      <w:proofErr w:type="spellEnd"/>
+      <w:r>
+        <w:t xml:space="preserve"> virtual machines)</w:t>
       </w:r>
     </w:p>
     <w:p>
@@ -1221,17 +1194,254 @@
         <w:pStyle w:val="ListParagraph"/>
         <w:numPr>
           <w:ilvl w:val="1"/>
-          <w:numId w:val="1"/>
+          <w:numId w:val="7"/>
         </w:numPr>
       </w:pPr>
       <w:r>
+        <w:t xml:space="preserve">A user </w:t>
+      </w:r>
+      <w:r>
+        <w:t xml:space="preserve">function </w:t>
+      </w:r>
+      <w:r>
+        <w:t>comp</w:t>
+      </w:r>
+      <w:r>
+        <w:t xml:space="preserve">ed on </w:t>
+      </w:r>
+      <w:r>
+        <w:t xml:space="preserve">Matlab </w:t>
+      </w:r>
+      <w:r>
+        <w:t xml:space="preserve">with Horace </w:t>
+      </w:r>
+      <w:r>
+        <w:t>using Matlab compiler and deploy</w:t>
+      </w:r>
+      <w:r>
+        <w:t xml:space="preserve">ed </w:t>
+      </w:r>
+      <w:r>
+        <w:t>as part of</w:t>
+      </w:r>
+      <w:r>
+        <w:t xml:space="preserve"> an</w:t>
+      </w:r>
+      <w:r>
+        <w:t xml:space="preserve"> MPI job on a </w:t>
+      </w:r>
+      <w:r>
+        <w:t xml:space="preserve">parallel </w:t>
+      </w:r>
+      <w:r>
+        <w:t xml:space="preserve">cluster </w:t>
+      </w:r>
+      <w:r>
+        <w:t>having compiled Horace installed on each node.</w:t>
+      </w:r>
+    </w:p>
+    <w:p>
+      <w:pPr>
+        <w:ind w:left="360"/>
+      </w:pPr>
+      <w:r>
+        <w:t xml:space="preserve">All these </w:t>
+      </w:r>
+      <w:r>
+        <w:t>configurations</w:t>
+      </w:r>
+      <w:r>
+        <w:t xml:space="preserve"> </w:t>
+      </w:r>
+      <w:r>
+        <w:t xml:space="preserve">can be united </w:t>
+      </w:r>
+      <w:r>
+        <w:t xml:space="preserve">under </w:t>
+      </w:r>
+      <w:r>
+        <w:t xml:space="preserve">the </w:t>
+      </w:r>
+      <w:r>
+        <w:t xml:space="preserve">logical </w:t>
+      </w:r>
+      <w:r>
+        <w:t xml:space="preserve">configuration 4) </w:t>
+      </w:r>
+    </w:p>
+    <w:p>
+      <w:pPr>
+        <w:pStyle w:val="ListParagraph"/>
+        <w:ind w:left="792"/>
+      </w:pPr>
+    </w:p>
+    <w:p>
+      <w:pPr>
+        <w:pStyle w:val="ListParagraph"/>
+        <w:numPr>
+          <w:ilvl w:val="0"/>
+          <w:numId w:val="7"/>
+        </w:numPr>
+      </w:pPr>
+      <w:r>
+        <w:lastRenderedPageBreak/>
+        <w:t>Matlab parallel computing toolbox and distributed Matlab server provide range of classes and functions (blocks) to deliver system independent operations. The blocks we are decided to use are :</w:t>
+      </w:r>
+    </w:p>
+    <w:p>
+      <w:pPr>
+        <w:pStyle w:val="ListParagraph"/>
+        <w:numPr>
+          <w:ilvl w:val="1"/>
+          <w:numId w:val="7"/>
+        </w:numPr>
+      </w:pPr>
+      <w:proofErr w:type="spellStart"/>
+      <w:proofErr w:type="gramStart"/>
+      <w:r>
+        <w:rPr>
+          <w:color w:val="984806" w:themeColor="accent6" w:themeShade="80"/>
+        </w:rPr>
+        <w:t>par</w:t>
+      </w:r>
+      <w:r>
+        <w:rPr>
+          <w:color w:val="984806" w:themeColor="accent6" w:themeShade="80"/>
+        </w:rPr>
+        <w:t>cluster</w:t>
+      </w:r>
+      <w:proofErr w:type="spellEnd"/>
+      <w:r>
+        <w:rPr>
+          <w:color w:val="984806" w:themeColor="accent6" w:themeShade="80"/>
+        </w:rPr>
+        <w:t xml:space="preserve">  </w:t>
+      </w:r>
+      <w:r>
+        <w:rPr>
+          <w:color w:val="984806" w:themeColor="accent6" w:themeShade="80"/>
+        </w:rPr>
+        <w:t>(</w:t>
+      </w:r>
+      <w:proofErr w:type="spellStart"/>
+      <w:proofErr w:type="gramEnd"/>
+      <w:r>
+        <w:rPr>
+          <w:color w:val="984806" w:themeColor="accent6" w:themeShade="80"/>
+        </w:rPr>
+        <w:t>parpool</w:t>
+      </w:r>
+      <w:proofErr w:type="spellEnd"/>
+      <w:r>
+        <w:rPr>
+          <w:color w:val="984806" w:themeColor="accent6" w:themeShade="80"/>
+        </w:rPr>
+        <w:t xml:space="preserve">?) </w:t>
+      </w:r>
+      <w:r>
+        <w:t>-- provides interface to physical resources and job control operations</w:t>
+      </w:r>
+    </w:p>
+    <w:p>
+      <w:pPr>
+        <w:pStyle w:val="ListParagraph"/>
+        <w:numPr>
+          <w:ilvl w:val="1"/>
+          <w:numId w:val="7"/>
+        </w:numPr>
+      </w:pPr>
+      <w:r>
+        <w:t>MPI commands (</w:t>
+      </w:r>
+      <w:r>
+        <w:t xml:space="preserve">e.g. </w:t>
+      </w:r>
+      <w:proofErr w:type="spellStart"/>
+      <w:r>
+        <w:rPr>
+          <w:color w:val="984806" w:themeColor="accent6" w:themeShade="80"/>
+        </w:rPr>
+        <w:t>labnum</w:t>
+      </w:r>
+      <w:proofErr w:type="spellEnd"/>
+      <w:r>
+        <w:rPr>
+          <w:color w:val="984806" w:themeColor="accent6" w:themeShade="80"/>
+        </w:rPr>
+        <w:t xml:space="preserve">, </w:t>
+      </w:r>
+      <w:proofErr w:type="spellStart"/>
+      <w:r>
+        <w:rPr>
+          <w:color w:val="984806" w:themeColor="accent6" w:themeShade="80"/>
+        </w:rPr>
+        <w:t>labsend</w:t>
+      </w:r>
+      <w:proofErr w:type="spellEnd"/>
+      <w:r>
+        <w:rPr>
+          <w:color w:val="984806" w:themeColor="accent6" w:themeShade="80"/>
+        </w:rPr>
+        <w:t xml:space="preserve">, </w:t>
+      </w:r>
+      <w:proofErr w:type="spellStart"/>
+      <w:r>
+        <w:rPr>
+          <w:color w:val="984806" w:themeColor="accent6" w:themeShade="80"/>
+        </w:rPr>
+        <w:t>labreceive</w:t>
+      </w:r>
+      <w:proofErr w:type="spellEnd"/>
+      <w:r>
+        <w:rPr>
+          <w:color w:val="984806" w:themeColor="accent6" w:themeShade="80"/>
+        </w:rPr>
+        <w:t xml:space="preserve"> </w:t>
+      </w:r>
+      <w:proofErr w:type="spellStart"/>
+      <w:r>
+        <w:t>etc</w:t>
+      </w:r>
+      <w:proofErr w:type="spellEnd"/>
+      <w:r>
+        <w:t xml:space="preserve">), working in a </w:t>
+      </w:r>
+      <w:proofErr w:type="spellStart"/>
+      <w:r>
+        <w:t>spmd</w:t>
+      </w:r>
+      <w:proofErr w:type="spellEnd"/>
+      <w:r>
+        <w:t xml:space="preserve"> block only and providing low level communication and synchronization routines between different Matlab workers. </w:t>
+      </w:r>
+    </w:p>
+    <w:p>
+      <w:pPr>
+        <w:pStyle w:val="ListParagraph"/>
+        <w:numPr>
+          <w:ilvl w:val="1"/>
+          <w:numId w:val="7"/>
+        </w:numPr>
+      </w:pPr>
+      <w:r>
         <w:rPr>
           <w:color w:val="984806" w:themeColor="accent6" w:themeShade="80"/>
         </w:rPr>
         <w:t xml:space="preserve">SPMD </w:t>
       </w:r>
       <w:r>
-        <w:t>blocks itself, hiding the process of task splitting and job dispatching.</w:t>
+        <w:t xml:space="preserve">blocks itself, hiding the procedure of task splitting and MPI jobs dispatching on the selected </w:t>
+      </w:r>
+      <w:proofErr w:type="spellStart"/>
+      <w:r>
+        <w:rPr>
+          <w:color w:val="984806" w:themeColor="accent6" w:themeShade="80"/>
+        </w:rPr>
+        <w:t>parcluster</w:t>
+      </w:r>
+      <w:proofErr w:type="spellEnd"/>
+      <w:r>
+        <w:t>.</w:t>
       </w:r>
     </w:p>
     <w:p>
@@ -1239,21 +1449,16 @@
         <w:ind w:left="360"/>
       </w:pPr>
       <w:r>
-        <w:t>We are going to wrap these blocks into custom classes</w:t>
-      </w:r>
-      <w:r>
-        <w:t xml:space="preserve"> with common interface</w:t>
-      </w:r>
-      <w:r>
-        <w:t xml:space="preserve">, to provide </w:t>
-      </w:r>
-      <w:r>
-        <w:t xml:space="preserve">independence </w:t>
-      </w:r>
-      <w:r>
-        <w:t>between Horace and presence of parallel computing toolbox and distributed server.</w:t>
-      </w:r>
-    </w:p>
+        <w:t xml:space="preserve">We are going to wrap these blocks into custom classes with common interface, to allow Horace user experience to be independent on presence of parallel computing toolbox and distributed server. The only difference should be in the performance of </w:t>
+      </w:r>
+      <w:r>
+        <w:t>different configurations</w:t>
+      </w:r>
+      <w:r>
+        <w:t xml:space="preserve">. </w:t>
+      </w:r>
+    </w:p>
+    <w:p/>
     <w:p>
       <w:pPr>
         <w:pStyle w:val="Heading2"/>
@@ -1270,6 +1475,435 @@
       <w:proofErr w:type="gramEnd"/>
       <w:r>
         <w:t xml:space="preserve"> </w:t>
+      </w:r>
+    </w:p>
+    <w:p>
+      <w:r>
+        <w:t xml:space="preserve">Set of polymorphic classes will be developed to satisfy user requests 1) with the conditions 2) </w:t>
+      </w:r>
+      <w:r>
+        <w:t>to support three user cases, namely:</w:t>
+      </w:r>
+    </w:p>
+    <w:p>
+      <w:pPr>
+        <w:ind w:firstLine="284"/>
+      </w:pPr>
+      <w:r>
+        <w:t xml:space="preserve"> </w:t>
+      </w:r>
+      <w:r>
+        <w:t>a</w:t>
+      </w:r>
+      <w:r>
+        <w:t xml:space="preserve">) User has parallel computing toolbox. </w:t>
+      </w:r>
+    </w:p>
+    <w:p>
+      <w:pPr>
+        <w:ind w:firstLine="284"/>
+      </w:pPr>
+      <w:r>
+        <w:t>b</w:t>
+      </w:r>
+      <w:r>
+        <w:t xml:space="preserve">) User have powerful machine without parallel computer toolbox </w:t>
+      </w:r>
+    </w:p>
+    <w:p>
+      <w:pPr>
+        <w:ind w:firstLine="284"/>
+      </w:pPr>
+      <w:r>
+        <w:t>c</w:t>
+      </w:r>
+      <w:r>
+        <w:t>) User has access to cluster where compiled Horace is installed</w:t>
+      </w:r>
+    </w:p>
+    <w:p>
+      <w:r>
+        <w:t>These classes are:</w:t>
+      </w:r>
+    </w:p>
+    <w:p>
+      <w:pPr>
+        <w:pStyle w:val="ListParagraph"/>
+        <w:numPr>
+          <w:ilvl w:val="0"/>
+          <w:numId w:val="9"/>
+        </w:numPr>
+      </w:pPr>
+      <w:r>
+        <w:rPr>
+          <w:color w:val="984806" w:themeColor="accent6" w:themeShade="80"/>
+        </w:rPr>
+        <w:t xml:space="preserve">cluster </w:t>
+      </w:r>
+      <w:r>
+        <w:t xml:space="preserve">: the interface to </w:t>
+      </w:r>
+      <w:proofErr w:type="spellStart"/>
+      <w:r>
+        <w:rPr>
+          <w:color w:val="984806" w:themeColor="accent6" w:themeShade="80"/>
+        </w:rPr>
+        <w:t>parpool</w:t>
+      </w:r>
+      <w:proofErr w:type="spellEnd"/>
+      <w:r>
+        <w:rPr>
+          <w:color w:val="984806" w:themeColor="accent6" w:themeShade="80"/>
+        </w:rPr>
+        <w:t xml:space="preserve"> </w:t>
+      </w:r>
+      <w:r>
+        <w:t xml:space="preserve">class </w:t>
+      </w:r>
+      <w:r>
+        <w:t>in case a)</w:t>
+      </w:r>
+      <w:r>
+        <w:t xml:space="preserve">, or the class which supports starting and managing the Matlab workers (headless Matlab sessions)  on local machine </w:t>
+      </w:r>
+      <w:r>
+        <w:t xml:space="preserve">case b) </w:t>
+      </w:r>
+      <w:r>
+        <w:t xml:space="preserve">or MPI framework configurator and interface to </w:t>
+      </w:r>
+      <w:proofErr w:type="spellStart"/>
+      <w:r>
+        <w:t>mpiexec</w:t>
+      </w:r>
+      <w:proofErr w:type="spellEnd"/>
+      <w:r>
+        <w:t xml:space="preserve"> and MPI framework configuration in the case </w:t>
+      </w:r>
+      <w:r>
+        <w:t>c)</w:t>
+      </w:r>
+    </w:p>
+    <w:p>
+      <w:pPr>
+        <w:pStyle w:val="ListParagraph"/>
+        <w:numPr>
+          <w:ilvl w:val="0"/>
+          <w:numId w:val="9"/>
+        </w:numPr>
+      </w:pPr>
+      <w:proofErr w:type="spellStart"/>
+      <w:r>
+        <w:rPr>
+          <w:color w:val="984806" w:themeColor="accent6" w:themeShade="80"/>
+        </w:rPr>
+        <w:t>MPI_communicator</w:t>
+      </w:r>
+      <w:proofErr w:type="spellEnd"/>
+      <w:r>
+        <w:t>: the wrapper for Matlab MPI commands</w:t>
+      </w:r>
+      <w:r>
+        <w:t xml:space="preserve"> in case </w:t>
+      </w:r>
+      <w:r>
+        <w:t>a</w:t>
+      </w:r>
+      <w:r>
+        <w:t xml:space="preserve">) </w:t>
+      </w:r>
+      <w:r>
+        <w:t xml:space="preserve">, or class writing files to be interpreted as MPI messages </w:t>
+      </w:r>
+      <w:r>
+        <w:t xml:space="preserve">in case b) </w:t>
+      </w:r>
+      <w:r>
+        <w:t xml:space="preserve">or  </w:t>
+      </w:r>
+      <w:r>
+        <w:t xml:space="preserve">Matlab wrapper around </w:t>
+      </w:r>
+      <w:proofErr w:type="spellStart"/>
+      <w:r>
+        <w:t>mex</w:t>
+      </w:r>
+      <w:proofErr w:type="spellEnd"/>
+      <w:r>
+        <w:t xml:space="preserve"> file providing access C++ MPI framework in case c).</w:t>
+      </w:r>
+    </w:p>
+    <w:p>
+      <w:pPr>
+        <w:pStyle w:val="ListParagraph"/>
+        <w:numPr>
+          <w:ilvl w:val="0"/>
+          <w:numId w:val="9"/>
+        </w:numPr>
+      </w:pPr>
+      <w:proofErr w:type="spellStart"/>
+      <w:r>
+        <w:rPr>
+          <w:color w:val="984806" w:themeColor="accent6" w:themeShade="80"/>
+        </w:rPr>
+        <w:t>Job_executor</w:t>
+      </w:r>
+      <w:proofErr w:type="spellEnd"/>
+      <w:r>
+        <w:rPr>
+          <w:color w:val="984806" w:themeColor="accent6" w:themeShade="80"/>
+        </w:rPr>
+        <w:t xml:space="preserve"> </w:t>
+      </w:r>
+      <w:r>
+        <w:t xml:space="preserve">– the abstract class providing access to </w:t>
+      </w:r>
+      <w:proofErr w:type="spellStart"/>
+      <w:r>
+        <w:rPr>
+          <w:i/>
+        </w:rPr>
+        <w:t>Do_processing</w:t>
+      </w:r>
+      <w:proofErr w:type="spellEnd"/>
+      <w:r>
+        <w:t xml:space="preserve"> and </w:t>
+      </w:r>
+      <w:proofErr w:type="spellStart"/>
+      <w:r>
+        <w:rPr>
+          <w:i/>
+        </w:rPr>
+        <w:t>reduce_results_process_condition</w:t>
+      </w:r>
+      <w:proofErr w:type="spellEnd"/>
+      <w:r>
+        <w:rPr>
+          <w:i/>
+        </w:rPr>
+        <w:t xml:space="preserve"> </w:t>
+      </w:r>
+      <w:r>
+        <w:t>met</w:t>
+      </w:r>
+      <w:r>
+        <w:t>h</w:t>
+      </w:r>
+      <w:r>
+        <w:t xml:space="preserve">ods from chapter 2.1. Each supported algorithm from 1.5 would implement this class and provide its own algorithm specific implementations for these methods. </w:t>
+      </w:r>
+    </w:p>
+    <w:p>
+      <w:pPr>
+        <w:pStyle w:val="ListParagraph"/>
+        <w:numPr>
+          <w:ilvl w:val="0"/>
+          <w:numId w:val="9"/>
+        </w:numPr>
+      </w:pPr>
+      <w:proofErr w:type="spellStart"/>
+      <w:r>
+        <w:rPr>
+          <w:color w:val="984806" w:themeColor="accent6" w:themeShade="80"/>
+        </w:rPr>
+        <w:t>Job_dispatcher</w:t>
+      </w:r>
+      <w:proofErr w:type="spellEnd"/>
+      <w:r>
+        <w:rPr>
+          <w:color w:val="984806" w:themeColor="accent6" w:themeShade="80"/>
+        </w:rPr>
+        <w:t xml:space="preserve"> </w:t>
+      </w:r>
+      <w:r>
+        <w:t xml:space="preserve">– the class which execute </w:t>
+      </w:r>
+      <w:proofErr w:type="spellStart"/>
+      <w:r>
+        <w:rPr>
+          <w:color w:val="984806" w:themeColor="accent6" w:themeShade="80"/>
+        </w:rPr>
+        <w:t>Job_executor</w:t>
+      </w:r>
+      <w:r>
+        <w:rPr>
+          <w:color w:val="984806" w:themeColor="accent6" w:themeShade="80"/>
+        </w:rPr>
+        <w:t>’s</w:t>
+      </w:r>
+      <w:proofErr w:type="spellEnd"/>
+      <w:r>
+        <w:rPr>
+          <w:color w:val="984806" w:themeColor="accent6" w:themeShade="80"/>
+        </w:rPr>
+        <w:t xml:space="preserve"> </w:t>
+      </w:r>
+      <w:proofErr w:type="spellStart"/>
+      <w:r>
+        <w:rPr>
+          <w:i/>
+        </w:rPr>
+        <w:t>Do_processing</w:t>
+      </w:r>
+      <w:proofErr w:type="spellEnd"/>
+      <w:r>
+        <w:rPr>
+          <w:i/>
+        </w:rPr>
+        <w:t xml:space="preserve"> </w:t>
+      </w:r>
+      <w:r>
+        <w:t xml:space="preserve"> and</w:t>
+      </w:r>
+      <w:r>
+        <w:rPr>
+          <w:i/>
+        </w:rPr>
+        <w:t xml:space="preserve"> </w:t>
+      </w:r>
+      <w:proofErr w:type="spellStart"/>
+      <w:r>
+        <w:rPr>
+          <w:i/>
+        </w:rPr>
+        <w:t>reduce_results_process_condition</w:t>
+      </w:r>
+      <w:proofErr w:type="spellEnd"/>
+      <w:r>
+        <w:rPr>
+          <w:i/>
+        </w:rPr>
+        <w:t xml:space="preserve"> </w:t>
+      </w:r>
+      <w:r>
+        <w:t>methods</w:t>
+      </w:r>
+      <w:r>
+        <w:t xml:space="preserve"> depending on parallel framework settings and resources, available to user</w:t>
+      </w:r>
+    </w:p>
+    <w:p>
+      <w:pPr>
+        <w:pStyle w:val="ListParagraph"/>
+        <w:numPr>
+          <w:ilvl w:val="0"/>
+          <w:numId w:val="9"/>
+        </w:numPr>
+      </w:pPr>
+      <w:r>
+        <w:t xml:space="preserve">An </w:t>
+      </w:r>
+      <w:proofErr w:type="spellStart"/>
+      <w:r>
+        <w:t>sqw</w:t>
+      </w:r>
+      <w:proofErr w:type="spellEnd"/>
+      <w:r>
+        <w:t xml:space="preserve"> object and set of </w:t>
+      </w:r>
+      <w:proofErr w:type="spellStart"/>
+      <w:r>
+        <w:t>sqw</w:t>
+      </w:r>
+      <w:proofErr w:type="spellEnd"/>
+      <w:r>
+        <w:t xml:space="preserve"> objects will get </w:t>
+      </w:r>
+      <w:proofErr w:type="spellStart"/>
+      <w:r>
+        <w:rPr>
+          <w:i/>
+        </w:rPr>
+        <w:t>get_pixels</w:t>
+      </w:r>
+      <w:proofErr w:type="spellEnd"/>
+      <w:r>
+        <w:t xml:space="preserve"> method, which would provide access to specified number of pixels</w:t>
+      </w:r>
+      <w:r>
+        <w:t xml:space="preserve"> out of range of all pixels present in </w:t>
+      </w:r>
+      <w:proofErr w:type="spellStart"/>
+      <w:r>
+        <w:t>sqw</w:t>
+      </w:r>
+      <w:proofErr w:type="spellEnd"/>
+      <w:r>
+        <w:t xml:space="preserve"> object or </w:t>
+      </w:r>
+      <w:proofErr w:type="spellStart"/>
+      <w:r>
+        <w:t>sqw</w:t>
+      </w:r>
+      <w:proofErr w:type="spellEnd"/>
+      <w:r>
+        <w:t xml:space="preserve"> object</w:t>
+      </w:r>
+      <w:r>
+        <w:t>s</w:t>
+      </w:r>
+      <w:r>
+        <w:t xml:space="preserve"> set regardless of these objects physical location (in memory or in a file)</w:t>
+      </w:r>
+    </w:p>
+    <w:p>
+      <w:pPr>
+        <w:ind w:left="360"/>
+      </w:pPr>
+      <w:r>
+        <w:t xml:space="preserve">Finally, </w:t>
+      </w:r>
+      <w:r>
+        <w:t xml:space="preserve">a </w:t>
+      </w:r>
+      <w:proofErr w:type="spellStart"/>
+      <w:r>
+        <w:rPr>
+          <w:color w:val="984806" w:themeColor="accent6" w:themeShade="80"/>
+        </w:rPr>
+        <w:t>parallel_config</w:t>
+      </w:r>
+      <w:proofErr w:type="spellEnd"/>
+      <w:r>
+        <w:rPr>
+          <w:color w:val="984806" w:themeColor="accent6" w:themeShade="80"/>
+        </w:rPr>
+        <w:t xml:space="preserve"> </w:t>
+      </w:r>
+      <w:r>
+        <w:t xml:space="preserve">class would </w:t>
+      </w:r>
+      <w:r>
+        <w:t xml:space="preserve">allow switching between all </w:t>
+      </w:r>
+      <w:r>
+        <w:t>these three configuration</w:t>
+      </w:r>
+      <w:r>
+        <w:t>s</w:t>
+      </w:r>
+      <w:r>
+        <w:t xml:space="preserve"> and provide </w:t>
+      </w:r>
+      <w:r>
+        <w:t xml:space="preserve">access to parameters of these frameworks. </w:t>
+      </w:r>
+    </w:p>
+    <w:p>
+      <w:pPr>
+        <w:pStyle w:val="Heading2"/>
+      </w:pPr>
+      <w:r>
+        <w:lastRenderedPageBreak/>
+        <w:t>Note</w:t>
+      </w:r>
+    </w:p>
+    <w:p>
+      <w:pPr>
+        <w:ind w:left="360"/>
+      </w:pPr>
+      <w:r>
+        <w:t>Only options 3.a and 3.b would be implemented from the beginning of the project. Option 3.c will be implemented if sufficient resources are available.</w:t>
       </w:r>
     </w:p>
     <w:sectPr>
@@ -1285,6 +1919,119 @@
 <file path=word/numbering.xml><?xml version="1.0" encoding="utf-8"?>
 <w:numbering xmlns:wpc="http://schemas.microsoft.com/office/word/2010/wordprocessingCanvas" xmlns:mc="http://schemas.openxmlformats.org/markup-compatibility/2006" xmlns:o="urn:schemas-microsoft-com:office:office" xmlns:r="http://schemas.openxmlformats.org/officeDocument/2006/relationships" xmlns:m="http://schemas.openxmlformats.org/officeDocument/2006/math" xmlns:v="urn:schemas-microsoft-com:vml" xmlns:wp14="http://schemas.microsoft.com/office/word/2010/wordprocessingDrawing" xmlns:wp="http://schemas.openxmlformats.org/drawingml/2006/wordprocessingDrawing" xmlns:w10="urn:schemas-microsoft-com:office:word" xmlns:w="http://schemas.openxmlformats.org/wordprocessingml/2006/main" xmlns:w14="http://schemas.microsoft.com/office/word/2010/wordml" xmlns:wpg="http://schemas.microsoft.com/office/word/2010/wordprocessingGroup" xmlns:wpi="http://schemas.microsoft.com/office/word/2010/wordprocessingInk" xmlns:wne="http://schemas.microsoft.com/office/word/2006/wordml" xmlns:wps="http://schemas.microsoft.com/office/word/2010/wordprocessingShape" mc:Ignorable="w14 wp14">
   <w:abstractNum w:abstractNumId="0">
+    <w:nsid w:val="142E5567"/>
+    <w:multiLevelType w:val="multilevel"/>
+    <w:tmpl w:val="F92477BC"/>
+    <w:lvl w:ilvl="0">
+      <w:start w:val="5"/>
+      <w:numFmt w:val="decimal"/>
+      <w:lvlText w:val="%1."/>
+      <w:lvlJc w:val="left"/>
+      <w:pPr>
+        <w:ind w:left="360" w:hanging="360"/>
+      </w:pPr>
+      <w:rPr>
+        <w:rFonts w:hint="default"/>
+      </w:rPr>
+    </w:lvl>
+    <w:lvl w:ilvl="1">
+      <w:start w:val="1"/>
+      <w:numFmt w:val="decimal"/>
+      <w:lvlText w:val="%1.%2."/>
+      <w:lvlJc w:val="left"/>
+      <w:pPr>
+        <w:ind w:left="792" w:hanging="432"/>
+      </w:pPr>
+      <w:rPr>
+        <w:rFonts w:hint="default"/>
+      </w:rPr>
+    </w:lvl>
+    <w:lvl w:ilvl="2">
+      <w:start w:val="1"/>
+      <w:numFmt w:val="decimal"/>
+      <w:lvlText w:val="%1.%2.%3."/>
+      <w:lvlJc w:val="left"/>
+      <w:pPr>
+        <w:ind w:left="1224" w:hanging="504"/>
+      </w:pPr>
+      <w:rPr>
+        <w:rFonts w:hint="default"/>
+      </w:rPr>
+    </w:lvl>
+    <w:lvl w:ilvl="3">
+      <w:start w:val="1"/>
+      <w:numFmt w:val="decimal"/>
+      <w:lvlText w:val="%1.%2.%3.%4."/>
+      <w:lvlJc w:val="left"/>
+      <w:pPr>
+        <w:ind w:left="1728" w:hanging="648"/>
+      </w:pPr>
+      <w:rPr>
+        <w:rFonts w:hint="default"/>
+      </w:rPr>
+    </w:lvl>
+    <w:lvl w:ilvl="4">
+      <w:start w:val="1"/>
+      <w:numFmt w:val="decimal"/>
+      <w:lvlText w:val="%1.%2.%3.%4.%5."/>
+      <w:lvlJc w:val="left"/>
+      <w:pPr>
+        <w:ind w:left="2232" w:hanging="792"/>
+      </w:pPr>
+      <w:rPr>
+        <w:rFonts w:hint="default"/>
+      </w:rPr>
+    </w:lvl>
+    <w:lvl w:ilvl="5">
+      <w:start w:val="1"/>
+      <w:numFmt w:val="decimal"/>
+      <w:lvlText w:val="%1.%2.%3.%4.%5.%6."/>
+      <w:lvlJc w:val="left"/>
+      <w:pPr>
+        <w:ind w:left="2736" w:hanging="936"/>
+      </w:pPr>
+      <w:rPr>
+        <w:rFonts w:hint="default"/>
+      </w:rPr>
+    </w:lvl>
+    <w:lvl w:ilvl="6">
+      <w:start w:val="1"/>
+      <w:numFmt w:val="decimal"/>
+      <w:lvlText w:val="%1.%2.%3.%4.%5.%6.%7."/>
+      <w:lvlJc w:val="left"/>
+      <w:pPr>
+        <w:ind w:left="3240" w:hanging="1080"/>
+      </w:pPr>
+      <w:rPr>
+        <w:rFonts w:hint="default"/>
+      </w:rPr>
+    </w:lvl>
+    <w:lvl w:ilvl="7">
+      <w:start w:val="1"/>
+      <w:numFmt w:val="decimal"/>
+      <w:lvlText w:val="%1.%2.%3.%4.%5.%6.%7.%8."/>
+      <w:lvlJc w:val="left"/>
+      <w:pPr>
+        <w:ind w:left="3744" w:hanging="1224"/>
+      </w:pPr>
+      <w:rPr>
+        <w:rFonts w:hint="default"/>
+      </w:rPr>
+    </w:lvl>
+    <w:lvl w:ilvl="8">
+      <w:start w:val="1"/>
+      <w:numFmt w:val="decimal"/>
+      <w:lvlText w:val="%1.%2.%3.%4.%5.%6.%7.%8.%9."/>
+      <w:lvlJc w:val="left"/>
+      <w:pPr>
+        <w:ind w:left="4320" w:hanging="1440"/>
+      </w:pPr>
+      <w:rPr>
+        <w:rFonts w:hint="default"/>
+      </w:rPr>
+    </w:lvl>
+  </w:abstractNum>
+  <w:abstractNum w:abstractNumId="1">
     <w:nsid w:val="1E6833B3"/>
     <w:multiLevelType w:val="hybridMultilevel"/>
     <w:tmpl w:val="D7A0C61A"/>
@@ -1373,7 +2120,298 @@
       </w:pPr>
     </w:lvl>
   </w:abstractNum>
-  <w:abstractNum w:abstractNumId="1">
+  <w:abstractNum w:abstractNumId="2">
+    <w:nsid w:val="21185C77"/>
+    <w:multiLevelType w:val="multilevel"/>
+    <w:tmpl w:val="0809001F"/>
+    <w:lvl w:ilvl="0">
+      <w:start w:val="1"/>
+      <w:numFmt w:val="decimal"/>
+      <w:lvlText w:val="%1."/>
+      <w:lvlJc w:val="left"/>
+      <w:pPr>
+        <w:ind w:left="360" w:hanging="360"/>
+      </w:pPr>
+      <w:rPr>
+        <w:rFonts w:hint="default"/>
+      </w:rPr>
+    </w:lvl>
+    <w:lvl w:ilvl="1">
+      <w:start w:val="1"/>
+      <w:numFmt w:val="decimal"/>
+      <w:lvlText w:val="%1.%2."/>
+      <w:lvlJc w:val="left"/>
+      <w:pPr>
+        <w:ind w:left="792" w:hanging="432"/>
+      </w:pPr>
+    </w:lvl>
+    <w:lvl w:ilvl="2">
+      <w:start w:val="1"/>
+      <w:numFmt w:val="decimal"/>
+      <w:lvlText w:val="%1.%2.%3."/>
+      <w:lvlJc w:val="left"/>
+      <w:pPr>
+        <w:ind w:left="1224" w:hanging="504"/>
+      </w:pPr>
+    </w:lvl>
+    <w:lvl w:ilvl="3">
+      <w:start w:val="1"/>
+      <w:numFmt w:val="decimal"/>
+      <w:lvlText w:val="%1.%2.%3.%4."/>
+      <w:lvlJc w:val="left"/>
+      <w:pPr>
+        <w:ind w:left="1728" w:hanging="648"/>
+      </w:pPr>
+    </w:lvl>
+    <w:lvl w:ilvl="4">
+      <w:start w:val="1"/>
+      <w:numFmt w:val="decimal"/>
+      <w:lvlText w:val="%1.%2.%3.%4.%5."/>
+      <w:lvlJc w:val="left"/>
+      <w:pPr>
+        <w:ind w:left="2232" w:hanging="792"/>
+      </w:pPr>
+    </w:lvl>
+    <w:lvl w:ilvl="5">
+      <w:start w:val="1"/>
+      <w:numFmt w:val="decimal"/>
+      <w:lvlText w:val="%1.%2.%3.%4.%5.%6."/>
+      <w:lvlJc w:val="left"/>
+      <w:pPr>
+        <w:ind w:left="2736" w:hanging="936"/>
+      </w:pPr>
+    </w:lvl>
+    <w:lvl w:ilvl="6">
+      <w:start w:val="1"/>
+      <w:numFmt w:val="decimal"/>
+      <w:lvlText w:val="%1.%2.%3.%4.%5.%6.%7."/>
+      <w:lvlJc w:val="left"/>
+      <w:pPr>
+        <w:ind w:left="3240" w:hanging="1080"/>
+      </w:pPr>
+    </w:lvl>
+    <w:lvl w:ilvl="7">
+      <w:start w:val="1"/>
+      <w:numFmt w:val="decimal"/>
+      <w:lvlText w:val="%1.%2.%3.%4.%5.%6.%7.%8."/>
+      <w:lvlJc w:val="left"/>
+      <w:pPr>
+        <w:ind w:left="3744" w:hanging="1224"/>
+      </w:pPr>
+    </w:lvl>
+    <w:lvl w:ilvl="8">
+      <w:start w:val="1"/>
+      <w:numFmt w:val="decimal"/>
+      <w:lvlText w:val="%1.%2.%3.%4.%5.%6.%7.%8.%9."/>
+      <w:lvlJc w:val="left"/>
+      <w:pPr>
+        <w:ind w:left="4320" w:hanging="1440"/>
+      </w:pPr>
+    </w:lvl>
+  </w:abstractNum>
+  <w:abstractNum w:abstractNumId="3">
+    <w:nsid w:val="23BF012B"/>
+    <w:multiLevelType w:val="hybridMultilevel"/>
+    <w:tmpl w:val="CC300AF2"/>
+    <w:lvl w:ilvl="0" w:tplc="E7E61DF0">
+      <w:start w:val="1"/>
+      <w:numFmt w:val="decimal"/>
+      <w:lvlText w:val="%1)"/>
+      <w:lvlJc w:val="left"/>
+      <w:pPr>
+        <w:ind w:left="720" w:hanging="360"/>
+      </w:pPr>
+      <w:rPr>
+        <w:rFonts w:hint="default"/>
+      </w:rPr>
+    </w:lvl>
+    <w:lvl w:ilvl="1" w:tplc="08090019" w:tentative="1">
+      <w:start w:val="1"/>
+      <w:numFmt w:val="lowerLetter"/>
+      <w:lvlText w:val="%2."/>
+      <w:lvlJc w:val="left"/>
+      <w:pPr>
+        <w:ind w:left="1440" w:hanging="360"/>
+      </w:pPr>
+    </w:lvl>
+    <w:lvl w:ilvl="2" w:tplc="0809001B" w:tentative="1">
+      <w:start w:val="1"/>
+      <w:numFmt w:val="lowerRoman"/>
+      <w:lvlText w:val="%3."/>
+      <w:lvlJc w:val="right"/>
+      <w:pPr>
+        <w:ind w:left="2160" w:hanging="180"/>
+      </w:pPr>
+    </w:lvl>
+    <w:lvl w:ilvl="3" w:tplc="0809000F" w:tentative="1">
+      <w:start w:val="1"/>
+      <w:numFmt w:val="decimal"/>
+      <w:lvlText w:val="%4."/>
+      <w:lvlJc w:val="left"/>
+      <w:pPr>
+        <w:ind w:left="2880" w:hanging="360"/>
+      </w:pPr>
+    </w:lvl>
+    <w:lvl w:ilvl="4" w:tplc="08090019" w:tentative="1">
+      <w:start w:val="1"/>
+      <w:numFmt w:val="lowerLetter"/>
+      <w:lvlText w:val="%5."/>
+      <w:lvlJc w:val="left"/>
+      <w:pPr>
+        <w:ind w:left="3600" w:hanging="360"/>
+      </w:pPr>
+    </w:lvl>
+    <w:lvl w:ilvl="5" w:tplc="0809001B" w:tentative="1">
+      <w:start w:val="1"/>
+      <w:numFmt w:val="lowerRoman"/>
+      <w:lvlText w:val="%6."/>
+      <w:lvlJc w:val="right"/>
+      <w:pPr>
+        <w:ind w:left="4320" w:hanging="180"/>
+      </w:pPr>
+    </w:lvl>
+    <w:lvl w:ilvl="6" w:tplc="0809000F" w:tentative="1">
+      <w:start w:val="1"/>
+      <w:numFmt w:val="decimal"/>
+      <w:lvlText w:val="%7."/>
+      <w:lvlJc w:val="left"/>
+      <w:pPr>
+        <w:ind w:left="5040" w:hanging="360"/>
+      </w:pPr>
+    </w:lvl>
+    <w:lvl w:ilvl="7" w:tplc="08090019" w:tentative="1">
+      <w:start w:val="1"/>
+      <w:numFmt w:val="lowerLetter"/>
+      <w:lvlText w:val="%8."/>
+      <w:lvlJc w:val="left"/>
+      <w:pPr>
+        <w:ind w:left="5760" w:hanging="360"/>
+      </w:pPr>
+    </w:lvl>
+    <w:lvl w:ilvl="8" w:tplc="0809001B" w:tentative="1">
+      <w:start w:val="1"/>
+      <w:numFmt w:val="lowerRoman"/>
+      <w:lvlText w:val="%9."/>
+      <w:lvlJc w:val="right"/>
+      <w:pPr>
+        <w:ind w:left="6480" w:hanging="180"/>
+      </w:pPr>
+    </w:lvl>
+  </w:abstractNum>
+  <w:abstractNum w:abstractNumId="4">
+    <w:nsid w:val="35A52E0B"/>
+    <w:multiLevelType w:val="multilevel"/>
+    <w:tmpl w:val="5C244A86"/>
+    <w:lvl w:ilvl="0">
+      <w:start w:val="5"/>
+      <w:numFmt w:val="decimal"/>
+      <w:lvlText w:val="%1."/>
+      <w:lvlJc w:val="left"/>
+      <w:pPr>
+        <w:ind w:left="360" w:hanging="360"/>
+      </w:pPr>
+      <w:rPr>
+        <w:rFonts w:hint="default"/>
+      </w:rPr>
+    </w:lvl>
+    <w:lvl w:ilvl="1">
+      <w:start w:val="1"/>
+      <w:numFmt w:val="decimal"/>
+      <w:lvlText w:val="%1.%2."/>
+      <w:lvlJc w:val="left"/>
+      <w:pPr>
+        <w:ind w:left="792" w:hanging="432"/>
+      </w:pPr>
+      <w:rPr>
+        <w:rFonts w:hint="default"/>
+      </w:rPr>
+    </w:lvl>
+    <w:lvl w:ilvl="2">
+      <w:start w:val="1"/>
+      <w:numFmt w:val="decimal"/>
+      <w:lvlText w:val="%1.%2.%3."/>
+      <w:lvlJc w:val="left"/>
+      <w:pPr>
+        <w:ind w:left="1224" w:hanging="504"/>
+      </w:pPr>
+      <w:rPr>
+        <w:rFonts w:hint="default"/>
+      </w:rPr>
+    </w:lvl>
+    <w:lvl w:ilvl="3">
+      <w:start w:val="1"/>
+      <w:numFmt w:val="decimal"/>
+      <w:lvlText w:val="%1.%2.%3.%4."/>
+      <w:lvlJc w:val="left"/>
+      <w:pPr>
+        <w:ind w:left="1728" w:hanging="648"/>
+      </w:pPr>
+      <w:rPr>
+        <w:rFonts w:hint="default"/>
+      </w:rPr>
+    </w:lvl>
+    <w:lvl w:ilvl="4">
+      <w:start w:val="1"/>
+      <w:numFmt w:val="decimal"/>
+      <w:lvlText w:val="%1.%2.%3.%4.%5."/>
+      <w:lvlJc w:val="left"/>
+      <w:pPr>
+        <w:ind w:left="2232" w:hanging="792"/>
+      </w:pPr>
+      <w:rPr>
+        <w:rFonts w:hint="default"/>
+      </w:rPr>
+    </w:lvl>
+    <w:lvl w:ilvl="5">
+      <w:start w:val="1"/>
+      <w:numFmt w:val="decimal"/>
+      <w:lvlText w:val="%1.%2.%3.%4.%5.%6."/>
+      <w:lvlJc w:val="left"/>
+      <w:pPr>
+        <w:ind w:left="2736" w:hanging="936"/>
+      </w:pPr>
+      <w:rPr>
+        <w:rFonts w:hint="default"/>
+      </w:rPr>
+    </w:lvl>
+    <w:lvl w:ilvl="6">
+      <w:start w:val="1"/>
+      <w:numFmt w:val="decimal"/>
+      <w:lvlText w:val="%1.%2.%3.%4.%5.%6.%7."/>
+      <w:lvlJc w:val="left"/>
+      <w:pPr>
+        <w:ind w:left="3240" w:hanging="1080"/>
+      </w:pPr>
+      <w:rPr>
+        <w:rFonts w:hint="default"/>
+      </w:rPr>
+    </w:lvl>
+    <w:lvl w:ilvl="7">
+      <w:start w:val="1"/>
+      <w:numFmt w:val="decimal"/>
+      <w:lvlText w:val="%1.%2.%3.%4.%5.%6.%7.%8."/>
+      <w:lvlJc w:val="left"/>
+      <w:pPr>
+        <w:ind w:left="3744" w:hanging="1224"/>
+      </w:pPr>
+      <w:rPr>
+        <w:rFonts w:hint="default"/>
+      </w:rPr>
+    </w:lvl>
+    <w:lvl w:ilvl="8">
+      <w:start w:val="1"/>
+      <w:numFmt w:val="decimal"/>
+      <w:lvlText w:val="%1.%2.%3.%4.%5.%6.%7.%8.%9."/>
+      <w:lvlJc w:val="left"/>
+      <w:pPr>
+        <w:ind w:left="4320" w:hanging="1440"/>
+      </w:pPr>
+      <w:rPr>
+        <w:rFonts w:hint="default"/>
+      </w:rPr>
+    </w:lvl>
+  </w:abstractNum>
+  <w:abstractNum w:abstractNumId="5">
     <w:nsid w:val="4DC71611"/>
     <w:multiLevelType w:val="hybridMultilevel"/>
     <w:tmpl w:val="7BE0E134"/>
@@ -1460,7 +2498,96 @@
       </w:pPr>
     </w:lvl>
   </w:abstractNum>
-  <w:abstractNum w:abstractNumId="2">
+  <w:abstractNum w:abstractNumId="6">
+    <w:nsid w:val="582D7A1C"/>
+    <w:multiLevelType w:val="hybridMultilevel"/>
+    <w:tmpl w:val="2AC4071C"/>
+    <w:lvl w:ilvl="0" w:tplc="6A8CE30E">
+      <w:start w:val="1"/>
+      <w:numFmt w:val="decimal"/>
+      <w:lvlText w:val="%1)"/>
+      <w:lvlJc w:val="left"/>
+      <w:pPr>
+        <w:ind w:left="720" w:hanging="360"/>
+      </w:pPr>
+      <w:rPr>
+        <w:rFonts w:hint="default"/>
+      </w:rPr>
+    </w:lvl>
+    <w:lvl w:ilvl="1" w:tplc="08090019">
+      <w:start w:val="1"/>
+      <w:numFmt w:val="lowerLetter"/>
+      <w:lvlText w:val="%2."/>
+      <w:lvlJc w:val="left"/>
+      <w:pPr>
+        <w:ind w:left="1440" w:hanging="360"/>
+      </w:pPr>
+    </w:lvl>
+    <w:lvl w:ilvl="2" w:tplc="0809001B" w:tentative="1">
+      <w:start w:val="1"/>
+      <w:numFmt w:val="lowerRoman"/>
+      <w:lvlText w:val="%3."/>
+      <w:lvlJc w:val="right"/>
+      <w:pPr>
+        <w:ind w:left="2160" w:hanging="180"/>
+      </w:pPr>
+    </w:lvl>
+    <w:lvl w:ilvl="3" w:tplc="0809000F" w:tentative="1">
+      <w:start w:val="1"/>
+      <w:numFmt w:val="decimal"/>
+      <w:lvlText w:val="%4."/>
+      <w:lvlJc w:val="left"/>
+      <w:pPr>
+        <w:ind w:left="2880" w:hanging="360"/>
+      </w:pPr>
+    </w:lvl>
+    <w:lvl w:ilvl="4" w:tplc="08090019" w:tentative="1">
+      <w:start w:val="1"/>
+      <w:numFmt w:val="lowerLetter"/>
+      <w:lvlText w:val="%5."/>
+      <w:lvlJc w:val="left"/>
+      <w:pPr>
+        <w:ind w:left="3600" w:hanging="360"/>
+      </w:pPr>
+    </w:lvl>
+    <w:lvl w:ilvl="5" w:tplc="0809001B" w:tentative="1">
+      <w:start w:val="1"/>
+      <w:numFmt w:val="lowerRoman"/>
+      <w:lvlText w:val="%6."/>
+      <w:lvlJc w:val="right"/>
+      <w:pPr>
+        <w:ind w:left="4320" w:hanging="180"/>
+      </w:pPr>
+    </w:lvl>
+    <w:lvl w:ilvl="6" w:tplc="0809000F" w:tentative="1">
+      <w:start w:val="1"/>
+      <w:numFmt w:val="decimal"/>
+      <w:lvlText w:val="%7."/>
+      <w:lvlJc w:val="left"/>
+      <w:pPr>
+        <w:ind w:left="5040" w:hanging="360"/>
+      </w:pPr>
+    </w:lvl>
+    <w:lvl w:ilvl="7" w:tplc="08090019" w:tentative="1">
+      <w:start w:val="1"/>
+      <w:numFmt w:val="lowerLetter"/>
+      <w:lvlText w:val="%8."/>
+      <w:lvlJc w:val="left"/>
+      <w:pPr>
+        <w:ind w:left="5760" w:hanging="360"/>
+      </w:pPr>
+    </w:lvl>
+    <w:lvl w:ilvl="8" w:tplc="0809001B" w:tentative="1">
+      <w:start w:val="1"/>
+      <w:numFmt w:val="lowerRoman"/>
+      <w:lvlText w:val="%9."/>
+      <w:lvlJc w:val="right"/>
+      <w:pPr>
+        <w:ind w:left="6480" w:hanging="180"/>
+      </w:pPr>
+    </w:lvl>
+  </w:abstractNum>
+  <w:abstractNum w:abstractNumId="7">
     <w:nsid w:val="5E970593"/>
     <w:multiLevelType w:val="multilevel"/>
     <w:tmpl w:val="0809001F"/>
@@ -1549,10 +2676,10 @@
       </w:pPr>
     </w:lvl>
   </w:abstractNum>
-  <w:abstractNum w:abstractNumId="3">
+  <w:abstractNum w:abstractNumId="8">
     <w:nsid w:val="75C66BD0"/>
     <w:multiLevelType w:val="hybridMultilevel"/>
-    <w:tmpl w:val="136C8C54"/>
+    <w:tmpl w:val="79C2A288"/>
     <w:lvl w:ilvl="0" w:tplc="0809000F">
       <w:start w:val="1"/>
       <w:numFmt w:val="decimal"/>
@@ -1636,16 +2763,31 @@
     </w:lvl>
   </w:abstractNum>
   <w:num w:numId="1">
+    <w:abstractNumId w:val="7"/>
+  </w:num>
+  <w:num w:numId="2">
+    <w:abstractNumId w:val="1"/>
+  </w:num>
+  <w:num w:numId="3">
+    <w:abstractNumId w:val="5"/>
+  </w:num>
+  <w:num w:numId="4">
+    <w:abstractNumId w:val="8"/>
+  </w:num>
+  <w:num w:numId="5">
+    <w:abstractNumId w:val="3"/>
+  </w:num>
+  <w:num w:numId="6">
     <w:abstractNumId w:val="2"/>
   </w:num>
-  <w:num w:numId="2">
+  <w:num w:numId="7">
     <w:abstractNumId w:val="0"/>
   </w:num>
-  <w:num w:numId="3">
-    <w:abstractNumId w:val="1"/>
+  <w:num w:numId="8">
+    <w:abstractNumId w:val="4"/>
   </w:num>
-  <w:num w:numId="4">
-    <w:abstractNumId w:val="3"/>
+  <w:num w:numId="9">
+    <w:abstractNumId w:val="6"/>
   </w:num>
 </w:numbering>
 </file>
@@ -2601,4 +3743,16 @@
   <a:objectDefaults/>
   <a:extraClrSchemeLst/>
 </a:theme>
+</file>
+
+<file path=customXml/item1.xml><?xml version="1.0" encoding="utf-8"?>
+<b:Sources xmlns:b="http://schemas.openxmlformats.org/officeDocument/2006/bibliography" xmlns="http://schemas.openxmlformats.org/officeDocument/2006/bibliography" SelectedStyle="\APA.XSL" StyleName="APA"/>
+</file>
+
+<file path=customXml/itemProps1.xml><?xml version="1.0" encoding="utf-8"?>
+<ds:datastoreItem xmlns:ds="http://schemas.openxmlformats.org/officeDocument/2006/customXml" ds:itemID="{28A8FF54-984F-4947-A9A1-E414EFB573C2}">
+  <ds:schemaRefs>
+    <ds:schemaRef ds:uri="http://schemas.openxmlformats.org/officeDocument/2006/bibliography"/>
+  </ds:schemaRefs>
+</ds:datastoreItem>
 </file>
</xml_diff>

<commit_message>
Re #63 Minor stylistic changes and remarks
git-svn-id: https://svn.isis.rl.ac.uk/Herbert/trunk@731 6b2803e2-fb1c-43d7-acfb-f5118c1e7254
</commit_message>
<xml_diff>
--- a/documentation/ParallelFrameworkDesign.docx
+++ b/documentation/ParallelFrameworkDesign.docx
@@ -298,16 +298,7 @@
         <w:t xml:space="preserve">Technical </w:t>
       </w:r>
       <w:r>
-        <w:t xml:space="preserve">facts, </w:t>
-      </w:r>
-      <w:r>
-        <w:t>constrains</w:t>
-      </w:r>
-      <w:r>
-        <w:t xml:space="preserve"> and </w:t>
-      </w:r>
-      <w:r>
-        <w:t>opportunities</w:t>
+        <w:t>facts, constrains and opportunities</w:t>
       </w:r>
       <w:r>
         <w:t>.</w:t>
@@ -676,7 +667,21 @@
         <w:t xml:space="preserve"> </w:t>
       </w:r>
       <w:r>
-        <w:t xml:space="preserve">operation can be efficiently executed independently on each pixel or small group of pixels while </w:t>
+        <w:t>operation can be efficiently executed independently on each pixel or small group of pixels</w:t>
+      </w:r>
+      <w:r>
+        <w:t xml:space="preserve"> located </w:t>
+      </w:r>
+      <w:proofErr w:type="spellStart"/>
+      <w:r>
+        <w:t>im</w:t>
+      </w:r>
+      <w:proofErr w:type="spellEnd"/>
+      <w:r>
+        <w:t xml:space="preserve"> memory or retrieved from a file system </w:t>
+      </w:r>
+      <w:r>
+        <w:t xml:space="preserve">while </w:t>
       </w:r>
       <w:proofErr w:type="spellStart"/>
       <w:r>
@@ -731,7 +736,13 @@
         <w:t xml:space="preserve">variables </w:t>
       </w:r>
       <w:r>
-        <w:t>can be easy fit into memory</w:t>
+        <w:t xml:space="preserve">can easy fit </w:t>
+      </w:r>
+      <w:r>
+        <w:t>the</w:t>
+      </w:r>
+      <w:r>
+        <w:t xml:space="preserve"> memory</w:t>
       </w:r>
       <w:r>
         <w:t xml:space="preserve"> of a single node</w:t>
@@ -767,6 +778,9 @@
       </w:r>
       <w:r>
         <w:t xml:space="preserve"> in </w:t>
+      </w:r>
+      <w:r>
+        <w:t xml:space="preserve">the </w:t>
       </w:r>
       <w:proofErr w:type="gramStart"/>
       <w:r>
@@ -882,7 +896,13 @@
         </w:numPr>
       </w:pPr>
       <w:r>
-        <w:t xml:space="preserve">Matlab supports MPI jobs through </w:t>
+        <w:t xml:space="preserve">Matlab supports MPI jobs </w:t>
+      </w:r>
+      <w:r>
+        <w:t xml:space="preserve">running </w:t>
+      </w:r>
+      <w:r>
+        <w:t xml:space="preserve"> </w:t>
       </w:r>
       <w:proofErr w:type="spellStart"/>
       <w:r>
@@ -896,7 +916,17 @@
         <w:t xml:space="preserve"> block</w:t>
       </w:r>
       <w:r>
-        <w:t xml:space="preserve"> only</w:t>
+        <w:t xml:space="preserve"> on a </w:t>
+      </w:r>
+      <w:r>
+        <w:rPr>
+          <w:b/>
+          <w:i/>
+        </w:rPr>
+        <w:t>cluster</w:t>
+      </w:r>
+      <w:r>
+        <w:t xml:space="preserve"> </w:t>
       </w:r>
       <w:r>
         <w:t>:</w:t>
@@ -1032,6 +1062,7 @@
       </w:r>
       <w:r>
         <w:rPr>
+          <w:b/>
           <w:i/>
         </w:rPr>
         <w:t>cluster</w:t>
@@ -1057,7 +1088,20 @@
         <w:ind w:left="357" w:hanging="357"/>
       </w:pPr>
       <w:r>
-        <w:t xml:space="preserve">The Matlab server configuration necessary </w:t>
+        <w:t xml:space="preserve">The Matlab </w:t>
+      </w:r>
+      <w:r>
+        <w:rPr>
+          <w:b/>
+          <w:i/>
+        </w:rPr>
+        <w:t>cluster</w:t>
+      </w:r>
+      <w:r>
+        <w:t xml:space="preserve"> </w:t>
+      </w:r>
+      <w:r>
+        <w:t xml:space="preserve">configuration necessary </w:t>
       </w:r>
       <w:r>
         <w:t xml:space="preserve">and sufficient </w:t>
@@ -1095,7 +1139,6 @@
         <w:pStyle w:val="ListParagraph"/>
         <w:ind w:left="360"/>
       </w:pPr>
-      <w:bookmarkStart w:id="0" w:name="_GoBack"/>
       <w:r>
         <w:rPr>
           <w:noProof/>
@@ -1143,7 +1186,6 @@
           </wp:inline>
         </w:drawing>
       </w:r>
-      <w:bookmarkEnd w:id="0"/>
     </w:p>
     <w:p>
       <w:pPr>
@@ -1166,7 +1208,16 @@
         </w:numPr>
       </w:pPr>
       <w:r>
-        <w:t>Powerful user machine with or without parallel computing toolbox powerful enough to run number of headless Matlab sessions.</w:t>
+        <w:t>A p</w:t>
+      </w:r>
+      <w:r>
+        <w:t>owerful user machine with or without parallel computing toolbox powerful enough to run number of headless Matlab sessions</w:t>
+      </w:r>
+      <w:r>
+        <w:t xml:space="preserve"> and accessing fast file system</w:t>
+      </w:r>
+      <w:r>
+        <w:t>.</w:t>
       </w:r>
     </w:p>
     <w:p>
@@ -1178,7 +1229,13 @@
         </w:numPr>
       </w:pPr>
       <w:r>
-        <w:t xml:space="preserve">A user machine with parallel computing toolbox installed and connected to a parallel file system and accessing Matlab distributed computing server installed on a parallel cluster (like SCARF or block of </w:t>
+        <w:t xml:space="preserve">A user machine with parallel computing toolbox installed and connected to a parallel file system and accessing Matlab distributed computing server installed on a parallel cluster (like SCARF or </w:t>
+      </w:r>
+      <w:r>
+        <w:t xml:space="preserve">number </w:t>
+      </w:r>
+      <w:r>
+        <w:t xml:space="preserve">of </w:t>
       </w:r>
       <w:proofErr w:type="spellStart"/>
       <w:r>
@@ -1207,13 +1264,10 @@
         <w:t>comp</w:t>
       </w:r>
       <w:r>
-        <w:t xml:space="preserve">ed on </w:t>
-      </w:r>
-      <w:r>
-        <w:t xml:space="preserve">Matlab </w:t>
-      </w:r>
-      <w:r>
-        <w:t xml:space="preserve">with Horace </w:t>
+        <w:t>ile</w:t>
+      </w:r>
+      <w:r>
+        <w:t xml:space="preserve">d on Matlab with Horace </w:t>
       </w:r>
       <w:r>
         <w:t>using Matlab compiler and deploy</w:t>
@@ -1883,10 +1937,24 @@
         <w:t>s</w:t>
       </w:r>
       <w:r>
-        <w:t xml:space="preserve"> and provide </w:t>
-      </w:r>
-      <w:r>
-        <w:t xml:space="preserve">access to parameters of these frameworks. </w:t>
+        <w:t xml:space="preserve"> </w:t>
+      </w:r>
+      <w:r>
+        <w:t xml:space="preserve">fine-tuning of the configurations </w:t>
+      </w:r>
+      <w:r>
+        <w:t xml:space="preserve">and </w:t>
+      </w:r>
+      <w:r>
+        <w:t xml:space="preserve">access to </w:t>
+      </w:r>
+      <w:r>
+        <w:t xml:space="preserve">the </w:t>
+      </w:r>
+      <w:bookmarkStart w:id="0" w:name="_GoBack"/>
+      <w:bookmarkEnd w:id="0"/>
+      <w:r>
+        <w:t xml:space="preserve">parameters of these frameworks. </w:t>
       </w:r>
     </w:p>
     <w:p>
@@ -3750,7 +3818,7 @@
 </file>
 
 <file path=customXml/itemProps1.xml><?xml version="1.0" encoding="utf-8"?>
-<ds:datastoreItem xmlns:ds="http://schemas.openxmlformats.org/officeDocument/2006/customXml" ds:itemID="{28A8FF54-984F-4947-A9A1-E414EFB573C2}">
+<ds:datastoreItem xmlns:ds="http://schemas.openxmlformats.org/officeDocument/2006/customXml" ds:itemID="{B5F78A6F-382D-4FCB-B7F2-6915A92D8248}">
   <ds:schemaRefs>
     <ds:schemaRef ds:uri="http://schemas.openxmlformats.org/officeDocument/2006/bibliography"/>
   </ds:schemaRefs>

</xml_diff>

<commit_message>
Re #63 almost working parpool framework. Needs working filebased framework which has not been completed yet
git-svn-id: https://svn.isis.rl.ac.uk/Herbert/branches/Re63_MPI_improvements@734 6b2803e2-fb1c-43d7-acfb-f5118c1e7254
</commit_message>
<xml_diff>
--- a/documentation/ParallelFrameworkDesign.docx
+++ b/documentation/ParallelFrameworkDesign.docx
@@ -298,16 +298,7 @@
         <w:t xml:space="preserve">Technical </w:t>
       </w:r>
       <w:r>
-        <w:t xml:space="preserve">facts, </w:t>
-      </w:r>
-      <w:r>
-        <w:t>constrains</w:t>
-      </w:r>
-      <w:r>
-        <w:t xml:space="preserve"> and </w:t>
-      </w:r>
-      <w:r>
-        <w:t>opportunities</w:t>
+        <w:t>facts, constrains and opportunities</w:t>
       </w:r>
       <w:r>
         <w:t>.</w:t>
@@ -676,7 +667,21 @@
         <w:t xml:space="preserve"> </w:t>
       </w:r>
       <w:r>
-        <w:t xml:space="preserve">operation can be efficiently executed independently on each pixel or small group of pixels while </w:t>
+        <w:t>operation can be efficiently executed independently on each pixel or small group of pixels</w:t>
+      </w:r>
+      <w:r>
+        <w:t xml:space="preserve"> located </w:t>
+      </w:r>
+      <w:proofErr w:type="spellStart"/>
+      <w:r>
+        <w:t>im</w:t>
+      </w:r>
+      <w:proofErr w:type="spellEnd"/>
+      <w:r>
+        <w:t xml:space="preserve"> memory or retrieved from a file system </w:t>
+      </w:r>
+      <w:r>
+        <w:t xml:space="preserve">while </w:t>
       </w:r>
       <w:proofErr w:type="spellStart"/>
       <w:r>
@@ -731,7 +736,13 @@
         <w:t xml:space="preserve">variables </w:t>
       </w:r>
       <w:r>
-        <w:t>can be easy fit into memory</w:t>
+        <w:t xml:space="preserve">can easy fit </w:t>
+      </w:r>
+      <w:r>
+        <w:t>the</w:t>
+      </w:r>
+      <w:r>
+        <w:t xml:space="preserve"> memory</w:t>
       </w:r>
       <w:r>
         <w:t xml:space="preserve"> of a single node</w:t>
@@ -767,6 +778,9 @@
       </w:r>
       <w:r>
         <w:t xml:space="preserve"> in </w:t>
+      </w:r>
+      <w:r>
+        <w:t xml:space="preserve">the </w:t>
       </w:r>
       <w:proofErr w:type="gramStart"/>
       <w:r>
@@ -882,7 +896,13 @@
         </w:numPr>
       </w:pPr>
       <w:r>
-        <w:t xml:space="preserve">Matlab supports MPI jobs through </w:t>
+        <w:t xml:space="preserve">Matlab supports MPI jobs </w:t>
+      </w:r>
+      <w:r>
+        <w:t xml:space="preserve">running </w:t>
+      </w:r>
+      <w:r>
+        <w:t xml:space="preserve"> </w:t>
       </w:r>
       <w:proofErr w:type="spellStart"/>
       <w:r>
@@ -896,7 +916,17 @@
         <w:t xml:space="preserve"> block</w:t>
       </w:r>
       <w:r>
-        <w:t xml:space="preserve"> only</w:t>
+        <w:t xml:space="preserve"> on a </w:t>
+      </w:r>
+      <w:r>
+        <w:rPr>
+          <w:b/>
+          <w:i/>
+        </w:rPr>
+        <w:t>cluster</w:t>
+      </w:r>
+      <w:r>
+        <w:t xml:space="preserve"> </w:t>
       </w:r>
       <w:r>
         <w:t>:</w:t>
@@ -1032,6 +1062,7 @@
       </w:r>
       <w:r>
         <w:rPr>
+          <w:b/>
           <w:i/>
         </w:rPr>
         <w:t>cluster</w:t>
@@ -1057,7 +1088,20 @@
         <w:ind w:left="357" w:hanging="357"/>
       </w:pPr>
       <w:r>
-        <w:t xml:space="preserve">The Matlab server configuration necessary </w:t>
+        <w:t xml:space="preserve">The Matlab </w:t>
+      </w:r>
+      <w:r>
+        <w:rPr>
+          <w:b/>
+          <w:i/>
+        </w:rPr>
+        <w:t>cluster</w:t>
+      </w:r>
+      <w:r>
+        <w:t xml:space="preserve"> </w:t>
+      </w:r>
+      <w:r>
+        <w:t xml:space="preserve">configuration necessary </w:t>
       </w:r>
       <w:r>
         <w:t xml:space="preserve">and sufficient </w:t>
@@ -1095,7 +1139,6 @@
         <w:pStyle w:val="ListParagraph"/>
         <w:ind w:left="360"/>
       </w:pPr>
-      <w:bookmarkStart w:id="0" w:name="_GoBack"/>
       <w:r>
         <w:rPr>
           <w:noProof/>
@@ -1143,7 +1186,6 @@
           </wp:inline>
         </w:drawing>
       </w:r>
-      <w:bookmarkEnd w:id="0"/>
     </w:p>
     <w:p>
       <w:pPr>
@@ -1166,7 +1208,16 @@
         </w:numPr>
       </w:pPr>
       <w:r>
-        <w:t>Powerful user machine with or without parallel computing toolbox powerful enough to run number of headless Matlab sessions.</w:t>
+        <w:t>A p</w:t>
+      </w:r>
+      <w:r>
+        <w:t>owerful user machine with or without parallel computing toolbox powerful enough to run number of headless Matlab sessions</w:t>
+      </w:r>
+      <w:r>
+        <w:t xml:space="preserve"> and accessing fast file system</w:t>
+      </w:r>
+      <w:r>
+        <w:t>.</w:t>
       </w:r>
     </w:p>
     <w:p>
@@ -1178,7 +1229,13 @@
         </w:numPr>
       </w:pPr>
       <w:r>
-        <w:t xml:space="preserve">A user machine with parallel computing toolbox installed and connected to a parallel file system and accessing Matlab distributed computing server installed on a parallel cluster (like SCARF or block of </w:t>
+        <w:t xml:space="preserve">A user machine with parallel computing toolbox installed and connected to a parallel file system and accessing Matlab distributed computing server installed on a parallel cluster (like SCARF or </w:t>
+      </w:r>
+      <w:r>
+        <w:t xml:space="preserve">number </w:t>
+      </w:r>
+      <w:r>
+        <w:t xml:space="preserve">of </w:t>
       </w:r>
       <w:proofErr w:type="spellStart"/>
       <w:r>
@@ -1207,13 +1264,10 @@
         <w:t>comp</w:t>
       </w:r>
       <w:r>
-        <w:t xml:space="preserve">ed on </w:t>
-      </w:r>
-      <w:r>
-        <w:t xml:space="preserve">Matlab </w:t>
-      </w:r>
-      <w:r>
-        <w:t xml:space="preserve">with Horace </w:t>
+        <w:t>ile</w:t>
+      </w:r>
+      <w:r>
+        <w:t xml:space="preserve">d on Matlab with Horace </w:t>
       </w:r>
       <w:r>
         <w:t>using Matlab compiler and deploy</w:t>
@@ -1883,10 +1937,24 @@
         <w:t>s</w:t>
       </w:r>
       <w:r>
-        <w:t xml:space="preserve"> and provide </w:t>
-      </w:r>
-      <w:r>
-        <w:t xml:space="preserve">access to parameters of these frameworks. </w:t>
+        <w:t xml:space="preserve"> </w:t>
+      </w:r>
+      <w:r>
+        <w:t xml:space="preserve">fine-tuning of the configurations </w:t>
+      </w:r>
+      <w:r>
+        <w:t xml:space="preserve">and </w:t>
+      </w:r>
+      <w:r>
+        <w:t xml:space="preserve">access to </w:t>
+      </w:r>
+      <w:r>
+        <w:t xml:space="preserve">the </w:t>
+      </w:r>
+      <w:bookmarkStart w:id="0" w:name="_GoBack"/>
+      <w:bookmarkEnd w:id="0"/>
+      <w:r>
+        <w:t xml:space="preserve">parameters of these frameworks. </w:t>
       </w:r>
     </w:p>
     <w:p>
@@ -3750,7 +3818,7 @@
 </file>
 
 <file path=customXml/itemProps1.xml><?xml version="1.0" encoding="utf-8"?>
-<ds:datastoreItem xmlns:ds="http://schemas.openxmlformats.org/officeDocument/2006/customXml" ds:itemID="{28A8FF54-984F-4947-A9A1-E414EFB573C2}">
+<ds:datastoreItem xmlns:ds="http://schemas.openxmlformats.org/officeDocument/2006/customXml" ds:itemID="{B5F78A6F-382D-4FCB-B7F2-6915A92D8248}">
   <ds:schemaRefs>
     <ds:schemaRef ds:uri="http://schemas.openxmlformats.org/officeDocument/2006/bibliography"/>
   </ds:schemaRefs>

</xml_diff>

<commit_message>
Re #63 fixed self-lock in filebased messages. Updates to project documentation.
git-svn-id: https://svn.isis.rl.ac.uk/Herbert/trunk@800 6b2803e2-fb1c-43d7-acfb-f5118c1e7254
</commit_message>
<xml_diff>
--- a/documentation/ParallelFrameworkDesign.docx
+++ b/documentation/ParallelFrameworkDesign.docx
@@ -17,14 +17,12 @@
       <w:pPr>
         <w:pStyle w:val="Heading2"/>
       </w:pPr>
-      <w:proofErr w:type="gramStart"/>
       <w:r>
         <w:t>User interaction</w:t>
       </w:r>
       <w:r>
         <w:t>.</w:t>
       </w:r>
-      <w:proofErr w:type="gramEnd"/>
     </w:p>
     <w:p>
       <w:pPr>
@@ -74,29 +72,13 @@
         <w:t xml:space="preserve"> would enable parallel capabilities by issuing </w:t>
       </w:r>
       <w:r>
-        <w:t>a simple command.  (</w:t>
-      </w:r>
-      <w:proofErr w:type="gramStart"/>
-      <w:r>
-        <w:t>e.g</w:t>
-      </w:r>
-      <w:proofErr w:type="gramEnd"/>
-      <w:r>
-        <w:t xml:space="preserve">. </w:t>
-      </w:r>
-      <w:proofErr w:type="spellStart"/>
+        <w:t xml:space="preserve">a simple command.  (e.g. </w:t>
+      </w:r>
       <w:r>
         <w:rPr>
           <w:b/>
         </w:rPr>
-        <w:t>hpc</w:t>
-      </w:r>
-      <w:proofErr w:type="spellEnd"/>
-      <w:r>
-        <w:rPr>
-          <w:b/>
-        </w:rPr>
-        <w:t xml:space="preserve"> </w:t>
+        <w:t xml:space="preserve">hpc </w:t>
       </w:r>
       <w:r>
         <w:rPr>
@@ -195,28 +177,42 @@
       <w:r>
         <w:t xml:space="preserve"> which may take long time and will benefit from parallelization are </w:t>
       </w:r>
-      <w:proofErr w:type="spellStart"/>
       <w:r>
         <w:rPr>
           <w:b/>
         </w:rPr>
-        <w:t>gen_sqw</w:t>
-      </w:r>
-      <w:proofErr w:type="spellEnd"/>
+        <w:t>gen_sqw cut_sqw</w:t>
+      </w:r>
+      <w:r>
+        <w:t xml:space="preserve">, </w:t>
+      </w:r>
       <w:r>
         <w:rPr>
           <w:b/>
         </w:rPr>
+        <w:t>unit</w:t>
+      </w:r>
+      <w:r>
+        <w:rPr>
+          <w:b/>
+        </w:rPr>
         <w:t xml:space="preserve"> </w:t>
       </w:r>
-      <w:proofErr w:type="spellStart"/>
+      <w:r>
+        <w:t>and</w:t>
+      </w:r>
       <w:r>
         <w:rPr>
           <w:b/>
         </w:rPr>
-        <w:t>cut_sqw</w:t>
-      </w:r>
-      <w:proofErr w:type="spellEnd"/>
+        <w:t xml:space="preserve"> binary</w:t>
+      </w:r>
+      <w:r>
+        <w:rPr>
+          <w:b/>
+        </w:rPr>
+        <w:t xml:space="preserve"> operations</w:t>
+      </w:r>
       <w:r>
         <w:t xml:space="preserve">, </w:t>
       </w:r>
@@ -224,59 +220,17 @@
         <w:rPr>
           <w:b/>
         </w:rPr>
-        <w:t>unit</w:t>
+        <w:t>tobyfit.fit</w:t>
+      </w:r>
+      <w:r>
+        <w:t xml:space="preserve"> ,</w:t>
       </w:r>
       <w:r>
         <w:rPr>
           <w:b/>
         </w:rPr>
-        <w:t xml:space="preserve"> </w:t>
-      </w:r>
-      <w:r>
-        <w:t>and</w:t>
-      </w:r>
-      <w:r>
-        <w:rPr>
-          <w:b/>
-        </w:rPr>
-        <w:t xml:space="preserve"> binary</w:t>
-      </w:r>
-      <w:r>
-        <w:rPr>
-          <w:b/>
-        </w:rPr>
-        <w:t xml:space="preserve"> operations</w:t>
-      </w:r>
-      <w:r>
-        <w:t xml:space="preserve">, </w:t>
-      </w:r>
-      <w:proofErr w:type="spellStart"/>
-      <w:proofErr w:type="gramStart"/>
-      <w:r>
-        <w:rPr>
-          <w:b/>
-        </w:rPr>
-        <w:t>tobyfit.fit</w:t>
-      </w:r>
-      <w:proofErr w:type="spellEnd"/>
-      <w:r>
-        <w:t xml:space="preserve"> ,</w:t>
-      </w:r>
-      <w:proofErr w:type="spellStart"/>
-      <w:r>
-        <w:rPr>
-          <w:b/>
-        </w:rPr>
-        <w:t>sqw</w:t>
-      </w:r>
-      <w:proofErr w:type="gramEnd"/>
-      <w:r>
-        <w:rPr>
-          <w:b/>
-        </w:rPr>
-        <w:t>_eval</w:t>
-      </w:r>
-      <w:proofErr w:type="spellEnd"/>
+        <w:t>sqw_eval</w:t>
+      </w:r>
       <w:r>
         <w:t xml:space="preserve"> and </w:t>
       </w:r>
@@ -320,14 +274,12 @@
       <w:pPr>
         <w:pStyle w:val="Code"/>
       </w:pPr>
-      <w:proofErr w:type="gramStart"/>
       <w:r>
         <w:rPr>
           <w:i/>
         </w:rPr>
         <w:t>while</w:t>
       </w:r>
-      <w:proofErr w:type="gramEnd"/>
       <w:r>
         <w:t xml:space="preserve"> </w:t>
       </w:r>
@@ -363,14 +315,12 @@
       <w:r>
         <w:t xml:space="preserve"> </w:t>
       </w:r>
-      <w:proofErr w:type="spellStart"/>
       <w:r>
         <w:rPr>
           <w:color w:val="0000FF"/>
         </w:rPr>
         <w:t>i</w:t>
       </w:r>
-      <w:proofErr w:type="spellEnd"/>
       <w:r>
         <w:t>=1:</w:t>
       </w:r>
@@ -388,7 +338,6 @@
       <w:r>
         <w:tab/>
       </w:r>
-      <w:proofErr w:type="gramStart"/>
       <w:r>
         <w:rPr>
           <w:color w:val="984806" w:themeColor="accent6" w:themeShade="80"/>
@@ -398,30 +347,21 @@
       <w:r>
         <w:t>(</w:t>
       </w:r>
-      <w:proofErr w:type="spellStart"/>
-      <w:proofErr w:type="gramEnd"/>
       <w:r>
         <w:rPr>
           <w:color w:val="0000FF"/>
         </w:rPr>
         <w:t>i</w:t>
       </w:r>
-      <w:proofErr w:type="spellEnd"/>
-      <w:r>
-        <w:t xml:space="preserve">) = </w:t>
-      </w:r>
-      <w:proofErr w:type="spellStart"/>
-      <w:r>
-        <w:t>Do_</w:t>
+      <w:r>
+        <w:t>) = Do_</w:t>
       </w:r>
       <w:r>
         <w:t>processing</w:t>
       </w:r>
-      <w:proofErr w:type="spellEnd"/>
       <w:r>
         <w:t>(</w:t>
       </w:r>
-      <w:proofErr w:type="spellStart"/>
       <w:r>
         <w:rPr>
           <w:color w:val="984806" w:themeColor="accent6" w:themeShade="80"/>
@@ -437,7 +377,6 @@
         </w:rPr>
         <w:t>i</w:t>
       </w:r>
-      <w:proofErr w:type="spellEnd"/>
       <w:r>
         <w:t>)</w:t>
       </w:r>
@@ -466,8 +405,6 @@
       <w:r>
         <w:tab/>
       </w:r>
-      <w:proofErr w:type="spellStart"/>
-      <w:proofErr w:type="gramStart"/>
       <w:r>
         <w:rPr>
           <w:color w:val="984806" w:themeColor="accent6" w:themeShade="80"/>
@@ -478,318 +415,249 @@
         <w:rPr>
           <w:color w:val="984806" w:themeColor="accent6" w:themeShade="80"/>
         </w:rPr>
+        <w:t>,summary</w:t>
+      </w:r>
+      <w:r>
+        <w:rPr>
+          <w:color w:val="984806" w:themeColor="accent6" w:themeShade="80"/>
+        </w:rPr>
+        <w:t xml:space="preserve"> </w:t>
+      </w:r>
+      <w:r>
+        <w:t>=</w:t>
+      </w:r>
+      <w:r>
+        <w:t xml:space="preserve"> </w:t>
+      </w:r>
+    </w:p>
+    <w:p>
+      <w:pPr>
+        <w:pStyle w:val="Code"/>
+      </w:pPr>
+      <w:r>
+        <w:tab/>
+      </w:r>
+      <w:r>
+        <w:tab/>
+        <w:t>reduce_results_process</w:t>
+      </w:r>
+      <w:r>
+        <w:t>_condition(</w:t>
+      </w:r>
+      <w:r>
+        <w:rPr>
+          <w:color w:val="984806" w:themeColor="accent6" w:themeShade="80"/>
+        </w:rPr>
+        <w:t>Data</w:t>
+      </w:r>
+      <w:r>
         <w:t>,</w:t>
       </w:r>
-      <w:proofErr w:type="gramEnd"/>
       <w:r>
         <w:rPr>
           <w:color w:val="984806" w:themeColor="accent6" w:themeShade="80"/>
         </w:rPr>
+        <w:t>Results</w:t>
+      </w:r>
+      <w:r>
+        <w:t>)</w:t>
+      </w:r>
+    </w:p>
+    <w:p>
+      <w:pPr>
+        <w:pStyle w:val="Code"/>
+        <w:rPr>
+          <w:color w:val="984806" w:themeColor="accent6" w:themeShade="80"/>
+        </w:rPr>
+      </w:pPr>
+      <w:r>
+        <w:rPr>
+          <w:i/>
+        </w:rPr>
+        <w:t>end</w:t>
+      </w:r>
+      <w:r>
+        <w:t xml:space="preserve"> </w:t>
+      </w:r>
+      <w:r>
+        <w:t>(</w:t>
+      </w:r>
+      <w:r>
+        <w:rPr>
+          <w:color w:val="984806" w:themeColor="accent6" w:themeShade="80"/>
+        </w:rPr>
+        <w:t>condition</w:t>
+      </w:r>
+      <w:r>
+        <w:t>)</w:t>
+      </w:r>
+    </w:p>
+    <w:p>
+      <w:pPr>
+        <w:pStyle w:val="Code"/>
+        <w:rPr>
+          <w:color w:val="984806" w:themeColor="accent6" w:themeShade="80"/>
+        </w:rPr>
+      </w:pPr>
+      <w:r>
+        <w:rPr>
+          <w:i/>
+        </w:rPr>
+        <w:t>return</w:t>
+      </w:r>
+      <w:r>
+        <w:t xml:space="preserve"> </w:t>
+      </w:r>
+      <w:r>
+        <w:rPr>
+          <w:color w:val="984806" w:themeColor="accent6" w:themeShade="80"/>
+        </w:rPr>
         <w:t>summary</w:t>
       </w:r>
-      <w:proofErr w:type="spellEnd"/>
-      <w:r>
+    </w:p>
+    <w:p>
+      <w:pPr>
+        <w:pStyle w:val="Code"/>
         <w:rPr>
           <w:color w:val="984806" w:themeColor="accent6" w:themeShade="80"/>
         </w:rPr>
+      </w:pPr>
+    </w:p>
+    <w:p>
+      <w:r>
+        <w:t xml:space="preserve">where expensive operations of interest on </w:t>
+      </w:r>
+      <w:r>
+        <w:rPr>
+          <w:color w:val="984806" w:themeColor="accent6" w:themeShade="80"/>
+        </w:rPr>
+        <w:t>Data</w:t>
+      </w:r>
+      <w:r>
+        <w:t xml:space="preserve"> are in fact the operations over the pixels of one or the group of sqw objects.</w:t>
+      </w:r>
+      <w:r>
         <w:t xml:space="preserve"> </w:t>
       </w:r>
       <w:r>
-        <w:t>=</w:t>
+        <w:t xml:space="preserve"> The sqw objects expected not fit the memory. </w:t>
+      </w:r>
+      <w:r>
+        <w:t xml:space="preserve">The </w:t>
+      </w:r>
+      <w:r>
+        <w:rPr>
+          <w:i/>
+        </w:rPr>
+        <w:t>Do_processing</w:t>
       </w:r>
       <w:r>
         <w:t xml:space="preserve"> </w:t>
       </w:r>
-    </w:p>
-    <w:p>
-      <w:pPr>
-        <w:pStyle w:val="Code"/>
-      </w:pPr>
-      <w:r>
-        <w:tab/>
-      </w:r>
-      <w:r>
-        <w:tab/>
-      </w:r>
-      <w:proofErr w:type="spellStart"/>
-      <w:r>
-        <w:t>reduce_results_process</w:t>
-      </w:r>
-      <w:r>
-        <w:t>_</w:t>
-      </w:r>
-      <w:proofErr w:type="gramStart"/>
-      <w:r>
+      <w:r>
+        <w:t>operation can be efficiently executed independently on each pixel or small group of pixels</w:t>
+      </w:r>
+      <w:r>
+        <w:t xml:space="preserve"> located im memory or retrieved from a file system </w:t>
+      </w:r>
+      <w:r>
+        <w:t xml:space="preserve">while </w:t>
+      </w:r>
+      <w:r>
+        <w:rPr>
+          <w:i/>
+        </w:rPr>
+        <w:t>reduce_results_process_condition</w:t>
+      </w:r>
+      <w:r>
+        <w:t xml:space="preserve"> request interprocess communications</w:t>
+      </w:r>
+      <w:r>
+        <w:t>. The</w:t>
+      </w:r>
+      <w:r>
+        <w:rPr>
+          <w:color w:val="FF9900"/>
+        </w:rPr>
+        <w:t xml:space="preserve"> </w:t>
+      </w:r>
+      <w:r>
+        <w:rPr>
+          <w:color w:val="984806" w:themeColor="accent6" w:themeShade="80"/>
+        </w:rPr>
         <w:t>condition</w:t>
       </w:r>
-      <w:proofErr w:type="spellEnd"/>
-      <w:r>
-        <w:t>(</w:t>
-      </w:r>
-      <w:proofErr w:type="spellStart"/>
-      <w:proofErr w:type="gramEnd"/>
       <w:r>
         <w:rPr>
           <w:color w:val="984806" w:themeColor="accent6" w:themeShade="80"/>
         </w:rPr>
+        <w:t xml:space="preserve"> </w:t>
+      </w:r>
+      <w:r>
+        <w:t xml:space="preserve">and </w:t>
+      </w:r>
+      <w:r>
+        <w:rPr>
+          <w:color w:val="984806" w:themeColor="accent6" w:themeShade="80"/>
+        </w:rPr>
+        <w:t xml:space="preserve">summary </w:t>
+      </w:r>
+      <w:r>
+        <w:t xml:space="preserve">variables </w:t>
+      </w:r>
+      <w:r>
+        <w:t xml:space="preserve">can easy fit </w:t>
+      </w:r>
+      <w:r>
+        <w:t>the</w:t>
+      </w:r>
+      <w:r>
+        <w:t xml:space="preserve"> memory</w:t>
+      </w:r>
+      <w:r>
+        <w:t xml:space="preserve"> of a single node</w:t>
+      </w:r>
+      <w:r>
+        <w:t xml:space="preserve"> and exchanged through MPI </w:t>
+      </w:r>
+      <w:r>
+        <w:t>communications</w:t>
+      </w:r>
+      <w:r>
+        <w:t xml:space="preserve">. </w:t>
+      </w:r>
+    </w:p>
+    <w:p>
+      <w:r>
+        <w:t xml:space="preserve">The sufficient </w:t>
+      </w:r>
+      <w:r>
+        <w:t xml:space="preserve">way </w:t>
+      </w:r>
+      <w:r>
+        <w:t>for</w:t>
+      </w:r>
+      <w:r>
+        <w:t xml:space="preserve"> parallelizing such job would be division of the </w:t>
+      </w:r>
+      <w:r>
+        <w:rPr>
+          <w:color w:val="984806" w:themeColor="accent6" w:themeShade="80"/>
+        </w:rPr>
         <w:t>Data</w:t>
       </w:r>
       <w:r>
-        <w:t>,</w:t>
-      </w:r>
-      <w:r>
-        <w:rPr>
-          <w:color w:val="984806" w:themeColor="accent6" w:themeShade="80"/>
-        </w:rPr>
-        <w:t>Results</w:t>
-      </w:r>
-      <w:proofErr w:type="spellEnd"/>
-      <w:r>
-        <w:t>)</w:t>
-      </w:r>
-    </w:p>
-    <w:p>
-      <w:pPr>
-        <w:pStyle w:val="Code"/>
-        <w:rPr>
-          <w:color w:val="984806" w:themeColor="accent6" w:themeShade="80"/>
-        </w:rPr>
-      </w:pPr>
-      <w:proofErr w:type="gramStart"/>
+        <w:t xml:space="preserve"> in </w:t>
+      </w:r>
+      <w:r>
+        <w:t xml:space="preserve">the </w:t>
+      </w:r>
       <w:r>
         <w:rPr>
           <w:i/>
         </w:rPr>
-        <w:t>end</w:t>
-      </w:r>
-      <w:proofErr w:type="gramEnd"/>
-      <w:r>
-        <w:t xml:space="preserve"> </w:t>
-      </w:r>
-      <w:r>
-        <w:t>(</w:t>
-      </w:r>
-      <w:r>
-        <w:rPr>
-          <w:color w:val="984806" w:themeColor="accent6" w:themeShade="80"/>
-        </w:rPr>
-        <w:t>condition</w:t>
-      </w:r>
-      <w:r>
-        <w:t>)</w:t>
-      </w:r>
-    </w:p>
-    <w:p>
-      <w:pPr>
-        <w:pStyle w:val="Code"/>
-        <w:rPr>
-          <w:color w:val="984806" w:themeColor="accent6" w:themeShade="80"/>
-        </w:rPr>
-      </w:pPr>
-      <w:proofErr w:type="gramStart"/>
-      <w:r>
-        <w:rPr>
-          <w:i/>
-        </w:rPr>
-        <w:t>return</w:t>
-      </w:r>
-      <w:proofErr w:type="gramEnd"/>
-      <w:r>
-        <w:t xml:space="preserve"> </w:t>
-      </w:r>
-      <w:r>
-        <w:rPr>
-          <w:color w:val="984806" w:themeColor="accent6" w:themeShade="80"/>
-        </w:rPr>
-        <w:t>summary</w:t>
-      </w:r>
-    </w:p>
-    <w:p>
-      <w:pPr>
-        <w:pStyle w:val="Code"/>
-        <w:rPr>
-          <w:color w:val="984806" w:themeColor="accent6" w:themeShade="80"/>
-        </w:rPr>
-      </w:pPr>
-    </w:p>
-    <w:p>
-      <w:proofErr w:type="gramStart"/>
-      <w:r>
-        <w:t>where</w:t>
-      </w:r>
-      <w:proofErr w:type="gramEnd"/>
-      <w:r>
-        <w:t xml:space="preserve"> expensive operations of interest on </w:t>
-      </w:r>
-      <w:r>
-        <w:rPr>
-          <w:color w:val="984806" w:themeColor="accent6" w:themeShade="80"/>
-        </w:rPr>
-        <w:t>Data</w:t>
-      </w:r>
-      <w:r>
-        <w:t xml:space="preserve"> are in fact the operations over the pixels of one or the group of </w:t>
-      </w:r>
-      <w:proofErr w:type="spellStart"/>
-      <w:r>
-        <w:t>sqw</w:t>
-      </w:r>
-      <w:proofErr w:type="spellEnd"/>
-      <w:r>
-        <w:t xml:space="preserve"> objects.</w:t>
-      </w:r>
-      <w:r>
-        <w:t xml:space="preserve"> </w:t>
-      </w:r>
-      <w:r>
-        <w:t xml:space="preserve"> The </w:t>
-      </w:r>
-      <w:proofErr w:type="spellStart"/>
-      <w:r>
-        <w:t>sqw</w:t>
-      </w:r>
-      <w:proofErr w:type="spellEnd"/>
-      <w:r>
-        <w:t xml:space="preserve"> objects expected not fit the memory. </w:t>
-      </w:r>
-      <w:r>
-        <w:t xml:space="preserve">The </w:t>
-      </w:r>
-      <w:proofErr w:type="spellStart"/>
-      <w:r>
-        <w:rPr>
-          <w:i/>
-        </w:rPr>
-        <w:t>Do_processing</w:t>
-      </w:r>
-      <w:proofErr w:type="spellEnd"/>
-      <w:r>
-        <w:t xml:space="preserve"> </w:t>
-      </w:r>
-      <w:r>
-        <w:t>operation can be efficiently executed independently on each pixel or small group of pixels</w:t>
-      </w:r>
-      <w:r>
-        <w:t xml:space="preserve"> located </w:t>
-      </w:r>
-      <w:proofErr w:type="spellStart"/>
-      <w:r>
-        <w:t>im</w:t>
-      </w:r>
-      <w:proofErr w:type="spellEnd"/>
-      <w:r>
-        <w:t xml:space="preserve"> memory or retrieved from a file system </w:t>
-      </w:r>
-      <w:r>
-        <w:t xml:space="preserve">while </w:t>
-      </w:r>
-      <w:proofErr w:type="spellStart"/>
-      <w:r>
-        <w:rPr>
-          <w:i/>
-        </w:rPr>
-        <w:t>reduce_results_process_condition</w:t>
-      </w:r>
-      <w:proofErr w:type="spellEnd"/>
-      <w:r>
-        <w:t xml:space="preserve"> request </w:t>
-      </w:r>
-      <w:proofErr w:type="spellStart"/>
-      <w:r>
-        <w:t>interprocess</w:t>
-      </w:r>
-      <w:proofErr w:type="spellEnd"/>
-      <w:r>
-        <w:t xml:space="preserve"> communications</w:t>
-      </w:r>
-      <w:r>
-        <w:t>. The</w:t>
-      </w:r>
-      <w:r>
-        <w:rPr>
-          <w:color w:val="FF9900"/>
-        </w:rPr>
-        <w:t xml:space="preserve"> </w:t>
-      </w:r>
-      <w:r>
-        <w:rPr>
-          <w:color w:val="984806" w:themeColor="accent6" w:themeShade="80"/>
-        </w:rPr>
-        <w:t>condition</w:t>
-      </w:r>
-      <w:r>
-        <w:rPr>
-          <w:color w:val="984806" w:themeColor="accent6" w:themeShade="80"/>
-        </w:rPr>
-        <w:t xml:space="preserve"> </w:t>
-      </w:r>
-      <w:r>
-        <w:t xml:space="preserve">and </w:t>
-      </w:r>
-      <w:r>
-        <w:rPr>
-          <w:color w:val="984806" w:themeColor="accent6" w:themeShade="80"/>
-        </w:rPr>
-        <w:t xml:space="preserve">summary </w:t>
-      </w:r>
-      <w:r>
-        <w:t xml:space="preserve">variables </w:t>
-      </w:r>
-      <w:r>
-        <w:t xml:space="preserve">can easy fit </w:t>
-      </w:r>
-      <w:r>
-        <w:t>the</w:t>
-      </w:r>
-      <w:r>
-        <w:t xml:space="preserve"> memory</w:t>
-      </w:r>
-      <w:r>
-        <w:t xml:space="preserve"> of a single node</w:t>
-      </w:r>
-      <w:r>
-        <w:t xml:space="preserve"> and exchanged through MPI </w:t>
-      </w:r>
-      <w:r>
-        <w:t>communications</w:t>
-      </w:r>
-      <w:r>
-        <w:t xml:space="preserve">. </w:t>
-      </w:r>
-    </w:p>
-    <w:p>
-      <w:r>
-        <w:t xml:space="preserve">The sufficient </w:t>
-      </w:r>
-      <w:r>
-        <w:t xml:space="preserve">way </w:t>
-      </w:r>
-      <w:r>
-        <w:t>for</w:t>
-      </w:r>
-      <w:r>
-        <w:t xml:space="preserve"> parallelizing such job would be division of the </w:t>
-      </w:r>
-      <w:r>
-        <w:rPr>
-          <w:color w:val="984806" w:themeColor="accent6" w:themeShade="80"/>
-        </w:rPr>
-        <w:t>Data</w:t>
-      </w:r>
-      <w:r>
-        <w:t xml:space="preserve"> in </w:t>
-      </w:r>
-      <w:r>
-        <w:t xml:space="preserve">the </w:t>
-      </w:r>
-      <w:proofErr w:type="gramStart"/>
-      <w:r>
-        <w:rPr>
-          <w:i/>
-        </w:rPr>
         <w:t>For</w:t>
       </w:r>
-      <w:proofErr w:type="gramEnd"/>
       <w:r>
         <w:t xml:space="preserve"> </w:t>
       </w:r>
@@ -855,32 +723,18 @@
       <w:r>
         <w:t xml:space="preserve"> </w:t>
       </w:r>
-      <w:proofErr w:type="spellStart"/>
-      <w:proofErr w:type="gramStart"/>
       <w:r>
         <w:t>mpiexec</w:t>
       </w:r>
-      <w:proofErr w:type="spellEnd"/>
-      <w:proofErr w:type="gramEnd"/>
-      <w:r>
-        <w:t xml:space="preserve"> </w:t>
-      </w:r>
-      <w:proofErr w:type="spellStart"/>
-      <w:r>
-        <w:t>n_</w:t>
+      <w:r>
+        <w:t xml:space="preserve"> n_</w:t>
       </w:r>
       <w:r>
         <w:t>workers</w:t>
       </w:r>
-      <w:proofErr w:type="spellEnd"/>
-      <w:r>
-        <w:t xml:space="preserve"> </w:t>
-      </w:r>
-      <w:proofErr w:type="spellStart"/>
-      <w:r>
-        <w:t>the_mpi_program</w:t>
-      </w:r>
-      <w:proofErr w:type="spellEnd"/>
+      <w:r>
+        <w:t xml:space="preserve"> the_mpi_program</w:t>
+      </w:r>
     </w:p>
     <w:p>
       <w:pPr>
@@ -899,24 +753,10 @@
         <w:t xml:space="preserve">Matlab supports MPI jobs </w:t>
       </w:r>
       <w:r>
-        <w:t xml:space="preserve">running </w:t>
-      </w:r>
-      <w:r>
-        <w:t xml:space="preserve"> </w:t>
-      </w:r>
-      <w:proofErr w:type="spellStart"/>
-      <w:r>
-        <w:rPr>
-          <w:b/>
-        </w:rPr>
-        <w:t>spmd</w:t>
-      </w:r>
-      <w:proofErr w:type="spellEnd"/>
-      <w:r>
-        <w:t xml:space="preserve"> block</w:t>
-      </w:r>
-      <w:r>
-        <w:t xml:space="preserve"> on a </w:t>
+        <w:t>submitting parallel task to</w:t>
+      </w:r>
+      <w:r>
+        <w:t xml:space="preserve"> a </w:t>
       </w:r>
       <w:r>
         <w:rPr>
@@ -934,143 +774,327 @@
     </w:p>
     <w:p>
       <w:pPr>
+        <w:pStyle w:val="ListParagraph"/>
+        <w:autoSpaceDE w:val="0"/>
+        <w:autoSpaceDN w:val="0"/>
+        <w:adjustRightInd w:val="0"/>
+        <w:spacing w:after="0" w:line="240" w:lineRule="auto"/>
+        <w:ind w:left="360"/>
+        <w:rPr>
+          <w:rFonts w:ascii="Courier New" w:hAnsi="Courier New" w:cs="Courier New"/>
+          <w:i/>
+          <w:color w:val="000000"/>
+          <w:sz w:val="20"/>
+          <w:szCs w:val="20"/>
+        </w:rPr>
+      </w:pPr>
+      <w:r>
+        <w:rPr>
+          <w:rFonts w:ascii="Courier New" w:hAnsi="Courier New" w:cs="Courier New"/>
+          <w:color w:val="000000"/>
+          <w:sz w:val="20"/>
+          <w:szCs w:val="20"/>
+        </w:rPr>
+        <w:t xml:space="preserve">  </w:t>
+      </w:r>
+      <w:r>
+        <w:rPr>
+          <w:rFonts w:ascii="Courier New" w:hAnsi="Courier New" w:cs="Courier New"/>
+          <w:i/>
+          <w:color w:val="000000"/>
+          <w:sz w:val="20"/>
+          <w:szCs w:val="20"/>
+        </w:rPr>
+        <w:t>cl  = parcluster();</w:t>
+      </w:r>
+    </w:p>
+    <w:p>
+      <w:pPr>
+        <w:autoSpaceDE w:val="0"/>
+        <w:autoSpaceDN w:val="0"/>
+        <w:adjustRightInd w:val="0"/>
+        <w:spacing w:after="0" w:line="240" w:lineRule="auto"/>
+        <w:ind w:firstLine="360"/>
+        <w:rPr>
+          <w:rFonts w:ascii="Courier New" w:hAnsi="Courier New" w:cs="Courier New"/>
+          <w:color w:val="000000"/>
+          <w:sz w:val="20"/>
+          <w:szCs w:val="20"/>
+        </w:rPr>
+      </w:pPr>
+      <w:r>
+        <w:rPr>
+          <w:rFonts w:ascii="Courier New" w:hAnsi="Courier New" w:cs="Courier New"/>
+          <w:color w:val="000000"/>
+          <w:sz w:val="20"/>
+          <w:szCs w:val="20"/>
+        </w:rPr>
+        <w:t xml:space="preserve">  </w:t>
+      </w:r>
+      <w:r>
+        <w:rPr>
+          <w:rFonts w:ascii="Courier New" w:hAnsi="Courier New" w:cs="Courier New"/>
+          <w:color w:val="000000"/>
+          <w:sz w:val="20"/>
+          <w:szCs w:val="20"/>
+        </w:rPr>
+        <w:t>cjob = createCommunicatingJob(cl,</w:t>
+      </w:r>
+      <w:r>
+        <w:rPr>
+          <w:rFonts w:ascii="Courier New" w:hAnsi="Courier New" w:cs="Courier New"/>
+          <w:color w:val="A020F0"/>
+          <w:sz w:val="20"/>
+          <w:szCs w:val="20"/>
+        </w:rPr>
+        <w:t>'Type'</w:t>
+      </w:r>
+      <w:r>
+        <w:rPr>
+          <w:rFonts w:ascii="Courier New" w:hAnsi="Courier New" w:cs="Courier New"/>
+          <w:color w:val="000000"/>
+          <w:sz w:val="20"/>
+          <w:szCs w:val="20"/>
+        </w:rPr>
+        <w:t>,</w:t>
+      </w:r>
+      <w:r>
+        <w:rPr>
+          <w:rFonts w:ascii="Courier New" w:hAnsi="Courier New" w:cs="Courier New"/>
+          <w:color w:val="A020F0"/>
+          <w:sz w:val="20"/>
+          <w:szCs w:val="20"/>
+        </w:rPr>
+        <w:t>'SPMD'</w:t>
+      </w:r>
+      <w:r>
+        <w:rPr>
+          <w:rFonts w:ascii="Courier New" w:hAnsi="Courier New" w:cs="Courier New"/>
+          <w:color w:val="000000"/>
+          <w:sz w:val="20"/>
+          <w:szCs w:val="20"/>
+        </w:rPr>
+        <w:t>);</w:t>
+      </w:r>
+    </w:p>
+    <w:p>
+      <w:pPr>
+        <w:autoSpaceDE w:val="0"/>
+        <w:autoSpaceDN w:val="0"/>
+        <w:adjustRightInd w:val="0"/>
+        <w:spacing w:after="0" w:line="240" w:lineRule="auto"/>
+        <w:rPr>
+          <w:rFonts w:ascii="Courier New" w:hAnsi="Courier New" w:cs="Courier New"/>
+          <w:sz w:val="24"/>
+          <w:szCs w:val="24"/>
+        </w:rPr>
+      </w:pPr>
+      <w:r>
+        <w:rPr>
+          <w:rFonts w:ascii="Courier New" w:hAnsi="Courier New" w:cs="Courier New"/>
+          <w:color w:val="000000"/>
+          <w:sz w:val="20"/>
+          <w:szCs w:val="20"/>
+        </w:rPr>
+        <w:t xml:space="preserve">     </w:t>
+      </w:r>
+      <w:r>
+        <w:rPr>
+          <w:rFonts w:ascii="Courier New" w:hAnsi="Courier New" w:cs="Courier New"/>
+          <w:color w:val="000000"/>
+          <w:sz w:val="20"/>
+          <w:szCs w:val="20"/>
+        </w:rPr>
+        <w:t>task = createTask(cjob,</w:t>
+      </w:r>
+      <w:r>
+        <w:rPr>
+          <w:rFonts w:ascii="Courier New" w:hAnsi="Courier New" w:cs="Courier New"/>
+          <w:color w:val="000000"/>
+          <w:sz w:val="20"/>
+          <w:szCs w:val="20"/>
+        </w:rPr>
+        <w:t xml:space="preserve">UserFunctionHandle </w:t>
+      </w:r>
+      <w:r>
+        <w:rPr>
+          <w:rFonts w:ascii="Courier New" w:hAnsi="Courier New" w:cs="Courier New"/>
+          <w:color w:val="000000"/>
+          <w:sz w:val="20"/>
+          <w:szCs w:val="20"/>
+        </w:rPr>
+        <w:t>,0,{</w:t>
+      </w:r>
+      <w:r>
+        <w:rPr>
+          <w:rFonts w:ascii="Courier New" w:hAnsi="Courier New" w:cs="Courier New"/>
+          <w:color w:val="000000"/>
+          <w:sz w:val="20"/>
+          <w:szCs w:val="20"/>
+        </w:rPr>
+        <w:t>user_function_inpts</w:t>
+      </w:r>
+      <w:r>
+        <w:rPr>
+          <w:rFonts w:ascii="Courier New" w:hAnsi="Courier New" w:cs="Courier New"/>
+          <w:color w:val="000000"/>
+          <w:sz w:val="20"/>
+          <w:szCs w:val="20"/>
+        </w:rPr>
+        <w:t>});</w:t>
+      </w:r>
+    </w:p>
+    <w:p>
+      <w:pPr>
+        <w:autoSpaceDE w:val="0"/>
+        <w:autoSpaceDN w:val="0"/>
+        <w:adjustRightInd w:val="0"/>
+        <w:spacing w:after="0" w:line="240" w:lineRule="auto"/>
+        <w:ind w:firstLine="720"/>
+        <w:rPr>
+          <w:rFonts w:ascii="Courier New" w:hAnsi="Courier New" w:cs="Courier New"/>
+          <w:sz w:val="24"/>
+          <w:szCs w:val="24"/>
+        </w:rPr>
+      </w:pPr>
+      <w:r>
+        <w:rPr>
+          <w:rFonts w:ascii="Courier New" w:hAnsi="Courier New" w:cs="Courier New"/>
+          <w:color w:val="000000"/>
+          <w:sz w:val="20"/>
+          <w:szCs w:val="20"/>
+        </w:rPr>
+        <w:lastRenderedPageBreak/>
+        <w:t>submit(cjob);</w:t>
+      </w:r>
+    </w:p>
+    <w:p>
+      <w:pPr>
+        <w:autoSpaceDE w:val="0"/>
+        <w:autoSpaceDN w:val="0"/>
+        <w:adjustRightInd w:val="0"/>
+        <w:spacing w:after="0" w:line="240" w:lineRule="auto"/>
+        <w:ind w:firstLine="360"/>
+        <w:rPr>
+          <w:rFonts w:ascii="Courier New" w:hAnsi="Courier New" w:cs="Courier New"/>
+          <w:sz w:val="24"/>
+          <w:szCs w:val="24"/>
+        </w:rPr>
+      </w:pPr>
+    </w:p>
+    <w:p>
+      <w:pPr>
+        <w:pStyle w:val="ListParagraph"/>
+        <w:autoSpaceDE w:val="0"/>
+        <w:autoSpaceDN w:val="0"/>
+        <w:adjustRightInd w:val="0"/>
+        <w:spacing w:after="0" w:line="240" w:lineRule="auto"/>
+        <w:ind w:left="360"/>
+        <w:rPr>
+          <w:rFonts w:ascii="Courier New" w:hAnsi="Courier New" w:cs="Courier New"/>
+          <w:i/>
+          <w:sz w:val="24"/>
+          <w:szCs w:val="24"/>
+        </w:rPr>
+      </w:pPr>
+    </w:p>
+    <w:p>
+      <w:pPr>
         <w:pStyle w:val="Code"/>
-        <w:keepNext/>
-        <w:keepLines/>
-        <w:rPr>
-          <w:i/>
-        </w:rPr>
-      </w:pPr>
-      <w:proofErr w:type="spellStart"/>
-      <w:proofErr w:type="gramStart"/>
-      <w:r>
-        <w:rPr>
-          <w:i/>
-        </w:rPr>
-        <w:lastRenderedPageBreak/>
-        <w:t>sp</w:t>
-      </w:r>
-      <w:r>
-        <w:rPr>
-          <w:i/>
-        </w:rPr>
-        <w:t>m</w:t>
-      </w:r>
-      <w:r>
-        <w:rPr>
-          <w:i/>
-        </w:rPr>
-        <w:t>d</w:t>
-      </w:r>
-      <w:proofErr w:type="spellEnd"/>
-      <w:proofErr w:type="gramEnd"/>
-    </w:p>
-    <w:p>
-      <w:pPr>
-        <w:pStyle w:val="Code"/>
-        <w:keepNext/>
-        <w:keepLines/>
-      </w:pPr>
-      <w:r>
-        <w:tab/>
-      </w:r>
-      <w:proofErr w:type="spellStart"/>
-      <w:r>
-        <w:t>code_to_</w:t>
-      </w:r>
-      <w:proofErr w:type="gramStart"/>
-      <w:r>
-        <w:t>run</w:t>
-      </w:r>
-      <w:proofErr w:type="spellEnd"/>
+      </w:pPr>
+    </w:p>
+    <w:p>
+      <w:pPr>
+        <w:autoSpaceDE w:val="0"/>
+        <w:autoSpaceDN w:val="0"/>
+        <w:adjustRightInd w:val="0"/>
+        <w:spacing w:after="0" w:line="240" w:lineRule="auto"/>
+        <w:rPr>
+          <w:rFonts w:ascii="Courier New" w:hAnsi="Courier New" w:cs="Courier New"/>
+          <w:sz w:val="24"/>
+          <w:szCs w:val="24"/>
+        </w:rPr>
+      </w:pPr>
+      <w:r>
+        <w:t xml:space="preserve">where the </w:t>
+      </w:r>
+      <w:r>
+        <w:rPr>
+          <w:b/>
+        </w:rPr>
+        <w:t>submit</w:t>
+      </w:r>
+      <w:r>
+        <w:t xml:space="preserve"> </w:t>
+      </w:r>
+      <w:r>
+        <w:t xml:space="preserve"> function is equivalent to </w:t>
+      </w:r>
+      <w:r>
+        <w:t xml:space="preserve">the start of mpiexec function and number of workers </w:t>
+      </w:r>
       <w:r>
         <w:t>(</w:t>
-      </w:r>
-      <w:proofErr w:type="spellStart"/>
-      <w:proofErr w:type="gramEnd"/>
-      <w:r>
-        <w:t>lab_num</w:t>
-      </w:r>
-      <w:proofErr w:type="spellEnd"/>
-      <w:r>
-        <w:t>)</w:t>
-      </w:r>
-    </w:p>
-    <w:p>
-      <w:pPr>
-        <w:pStyle w:val="Code"/>
-        <w:keepLines/>
-      </w:pPr>
-      <w:proofErr w:type="gramStart"/>
-      <w:r>
-        <w:rPr>
-          <w:i/>
-        </w:rPr>
-        <w:t>end</w:t>
-      </w:r>
-      <w:proofErr w:type="gramEnd"/>
-      <w:r>
-        <w:t xml:space="preserve"> (</w:t>
-      </w:r>
-      <w:proofErr w:type="spellStart"/>
-      <w:r>
-        <w:t>sp</w:t>
-      </w:r>
-      <w:r>
-        <w:t>m</w:t>
-      </w:r>
-      <w:r>
-        <w:t>d</w:t>
-      </w:r>
-      <w:proofErr w:type="spellEnd"/>
-      <w:r>
-        <w:t>)</w:t>
-      </w:r>
-    </w:p>
-    <w:p>
-      <w:pPr>
-        <w:pStyle w:val="Code"/>
-      </w:pPr>
-    </w:p>
-    <w:p>
-      <w:proofErr w:type="gramStart"/>
-      <w:r>
-        <w:t>where</w:t>
-      </w:r>
-      <w:proofErr w:type="gramEnd"/>
-      <w:r>
-        <w:t xml:space="preserve"> the start of </w:t>
-      </w:r>
-      <w:proofErr w:type="spellStart"/>
-      <w:r>
-        <w:t>spmd</w:t>
-      </w:r>
-      <w:proofErr w:type="spellEnd"/>
-      <w:r>
-        <w:t xml:space="preserve"> block exec</w:t>
-      </w:r>
-      <w:r>
-        <w:t xml:space="preserve">ution in fact equivalent to the start of </w:t>
-      </w:r>
-      <w:proofErr w:type="spellStart"/>
-      <w:r>
-        <w:t>mpiexec</w:t>
-      </w:r>
-      <w:proofErr w:type="spellEnd"/>
-      <w:r>
-        <w:t xml:space="preserve"> function and number of workers is defined previously within a </w:t>
       </w:r>
       <w:r>
         <w:rPr>
           <w:b/>
           <w:i/>
         </w:rPr>
+        <w:t>n_workers</w:t>
+      </w:r>
+      <w:r>
+        <w:t xml:space="preserve">) </w:t>
+      </w:r>
+      <w:r>
+        <w:t xml:space="preserve">is defined previously within a </w:t>
+      </w:r>
+      <w:r>
+        <w:rPr>
+          <w:b/>
+          <w:i/>
+        </w:rPr>
         <w:t>cluster</w:t>
       </w:r>
       <w:r>
-        <w:t xml:space="preserve"> configuration. </w:t>
-      </w:r>
-    </w:p>
+        <w:t xml:space="preserve"> configuration (</w:t>
+      </w:r>
+      <w:r>
+        <w:rPr>
+          <w:b/>
+          <w:i/>
+        </w:rPr>
+        <w:t>n_workers</w:t>
+      </w:r>
+      <w:r>
+        <w:rPr>
+          <w:rFonts w:ascii="Courier New" w:hAnsi="Courier New" w:cs="Courier New"/>
+          <w:color w:val="000000"/>
+          <w:sz w:val="20"/>
+          <w:szCs w:val="20"/>
+        </w:rPr>
+        <w:t xml:space="preserve"> </w:t>
+      </w:r>
+      <w:r>
+        <w:rPr>
+          <w:rFonts w:ascii="Courier New" w:hAnsi="Courier New" w:cs="Courier New"/>
+          <w:color w:val="000000"/>
+          <w:sz w:val="20"/>
+          <w:szCs w:val="20"/>
+        </w:rPr>
+        <w:t>= cl.NumWorkers</w:t>
+      </w:r>
+      <w:r>
+        <w:rPr>
+          <w:rFonts w:ascii="Courier New" w:hAnsi="Courier New" w:cs="Courier New"/>
+          <w:color w:val="000000"/>
+          <w:sz w:val="20"/>
+          <w:szCs w:val="20"/>
+        </w:rPr>
+        <w:t>)</w:t>
+      </w:r>
+    </w:p>
+    <w:p/>
     <w:p>
       <w:pPr>
         <w:pStyle w:val="Code"/>
@@ -1235,15 +1259,7 @@
         <w:t xml:space="preserve">number </w:t>
       </w:r>
       <w:r>
-        <w:t xml:space="preserve">of </w:t>
-      </w:r>
-      <w:proofErr w:type="spellStart"/>
-      <w:r>
-        <w:t>DaaaS</w:t>
-      </w:r>
-      <w:proofErr w:type="spellEnd"/>
-      <w:r>
-        <w:t xml:space="preserve"> virtual machines)</w:t>
+        <w:t>of DaaaS virtual machines)</w:t>
       </w:r>
     </w:p>
     <w:p>
@@ -1338,7 +1354,6 @@
         </w:numPr>
       </w:pPr>
       <w:r>
-        <w:lastRenderedPageBreak/>
         <w:t>Matlab parallel computing toolbox and distributed Matlab server provide range of classes and functions (blocks) to deliver system independent operations. The blocks we are decided to use are :</w:t>
       </w:r>
     </w:p>
@@ -1350,8 +1365,6 @@
           <w:numId w:val="7"/>
         </w:numPr>
       </w:pPr>
-      <w:proofErr w:type="spellStart"/>
-      <w:proofErr w:type="gramStart"/>
       <w:r>
         <w:rPr>
           <w:color w:val="984806" w:themeColor="accent6" w:themeShade="80"/>
@@ -1362,35 +1375,13 @@
         <w:rPr>
           <w:color w:val="984806" w:themeColor="accent6" w:themeShade="80"/>
         </w:rPr>
-        <w:t>cluster</w:t>
-      </w:r>
-      <w:proofErr w:type="spellEnd"/>
+        <w:t xml:space="preserve">cluster  </w:t>
+      </w:r>
       <w:r>
         <w:rPr>
           <w:color w:val="984806" w:themeColor="accent6" w:themeShade="80"/>
         </w:rPr>
-        <w:t xml:space="preserve">  </w:t>
-      </w:r>
-      <w:r>
-        <w:rPr>
-          <w:color w:val="984806" w:themeColor="accent6" w:themeShade="80"/>
-        </w:rPr>
-        <w:t>(</w:t>
-      </w:r>
-      <w:proofErr w:type="spellStart"/>
-      <w:proofErr w:type="gramEnd"/>
-      <w:r>
-        <w:rPr>
-          <w:color w:val="984806" w:themeColor="accent6" w:themeShade="80"/>
-        </w:rPr>
-        <w:t>parpool</w:t>
-      </w:r>
-      <w:proofErr w:type="spellEnd"/>
-      <w:r>
-        <w:rPr>
-          <w:color w:val="984806" w:themeColor="accent6" w:themeShade="80"/>
-        </w:rPr>
-        <w:t xml:space="preserve">?) </w:t>
+        <w:t xml:space="preserve">(parpool?) </w:t>
       </w:r>
       <w:r>
         <w:t>-- provides interface to physical resources and job control operations</w:t>
@@ -1410,63 +1401,14 @@
       <w:r>
         <w:t xml:space="preserve">e.g. </w:t>
       </w:r>
-      <w:proofErr w:type="spellStart"/>
       <w:r>
         <w:rPr>
           <w:color w:val="984806" w:themeColor="accent6" w:themeShade="80"/>
         </w:rPr>
-        <w:t>labnum</w:t>
-      </w:r>
-      <w:proofErr w:type="spellEnd"/>
-      <w:r>
-        <w:rPr>
-          <w:color w:val="984806" w:themeColor="accent6" w:themeShade="80"/>
-        </w:rPr>
-        <w:t xml:space="preserve">, </w:t>
-      </w:r>
-      <w:proofErr w:type="spellStart"/>
-      <w:r>
-        <w:rPr>
-          <w:color w:val="984806" w:themeColor="accent6" w:themeShade="80"/>
-        </w:rPr>
-        <w:t>labsend</w:t>
-      </w:r>
-      <w:proofErr w:type="spellEnd"/>
-      <w:r>
-        <w:rPr>
-          <w:color w:val="984806" w:themeColor="accent6" w:themeShade="80"/>
-        </w:rPr>
-        <w:t xml:space="preserve">, </w:t>
-      </w:r>
-      <w:proofErr w:type="spellStart"/>
-      <w:r>
-        <w:rPr>
-          <w:color w:val="984806" w:themeColor="accent6" w:themeShade="80"/>
-        </w:rPr>
-        <w:t>labreceive</w:t>
-      </w:r>
-      <w:proofErr w:type="spellEnd"/>
-      <w:r>
-        <w:rPr>
-          <w:color w:val="984806" w:themeColor="accent6" w:themeShade="80"/>
-        </w:rPr>
-        <w:t xml:space="preserve"> </w:t>
-      </w:r>
-      <w:proofErr w:type="spellStart"/>
-      <w:r>
-        <w:t>etc</w:t>
-      </w:r>
-      <w:proofErr w:type="spellEnd"/>
-      <w:r>
-        <w:t xml:space="preserve">), working in a </w:t>
-      </w:r>
-      <w:proofErr w:type="spellStart"/>
-      <w:r>
-        <w:t>spmd</w:t>
-      </w:r>
-      <w:proofErr w:type="spellEnd"/>
-      <w:r>
-        <w:t xml:space="preserve"> block only and providing low level communication and synchronization routines between different Matlab workers. </w:t>
+        <w:t xml:space="preserve">labnum, labsend, labreceive </w:t>
+      </w:r>
+      <w:r>
+        <w:t xml:space="preserve">etc), working in a spmd block only and providing low level communication and synchronization routines between different Matlab workers. </w:t>
       </w:r>
     </w:p>
     <w:p>
@@ -1486,14 +1428,12 @@
       <w:r>
         <w:t xml:space="preserve">blocks itself, hiding the procedure of task splitting and MPI jobs dispatching on the selected </w:t>
       </w:r>
-      <w:proofErr w:type="spellStart"/>
       <w:r>
         <w:rPr>
           <w:color w:val="984806" w:themeColor="accent6" w:themeShade="80"/>
         </w:rPr>
         <w:t>parcluster</w:t>
       </w:r>
-      <w:proofErr w:type="spellEnd"/>
       <w:r>
         <w:t>.</w:t>
       </w:r>
@@ -1517,18 +1457,8 @@
       <w:pPr>
         <w:pStyle w:val="Heading2"/>
       </w:pPr>
-      <w:proofErr w:type="spellStart"/>
-      <w:proofErr w:type="gramStart"/>
-      <w:r>
-        <w:t>Desighn</w:t>
-      </w:r>
-      <w:proofErr w:type="spellEnd"/>
-      <w:r>
-        <w:t xml:space="preserve"> choices.</w:t>
-      </w:r>
-      <w:proofErr w:type="gramEnd"/>
-      <w:r>
-        <w:t xml:space="preserve"> </w:t>
+      <w:r>
+        <w:t xml:space="preserve">Desighn choices. </w:t>
       </w:r>
     </w:p>
     <w:p>
@@ -1597,19 +1527,11 @@
       <w:r>
         <w:t xml:space="preserve">: the interface to </w:t>
       </w:r>
-      <w:proofErr w:type="spellStart"/>
       <w:r>
         <w:rPr>
           <w:color w:val="984806" w:themeColor="accent6" w:themeShade="80"/>
         </w:rPr>
-        <w:t>parpool</w:t>
-      </w:r>
-      <w:proofErr w:type="spellEnd"/>
-      <w:r>
-        <w:rPr>
-          <w:color w:val="984806" w:themeColor="accent6" w:themeShade="80"/>
-        </w:rPr>
-        <w:t xml:space="preserve"> </w:t>
+        <w:t xml:space="preserve">parpool </w:t>
       </w:r>
       <w:r>
         <w:t xml:space="preserve">class </w:t>
@@ -1624,15 +1546,7 @@
         <w:t xml:space="preserve">case b) </w:t>
       </w:r>
       <w:r>
-        <w:t xml:space="preserve">or MPI framework configurator and interface to </w:t>
-      </w:r>
-      <w:proofErr w:type="spellStart"/>
-      <w:r>
-        <w:t>mpiexec</w:t>
-      </w:r>
-      <w:proofErr w:type="spellEnd"/>
-      <w:r>
-        <w:t xml:space="preserve"> and MPI framework configuration in the case </w:t>
+        <w:t xml:space="preserve">or MPI framework configurator and interface to mpiexec and MPI framework configuration in the case </w:t>
       </w:r>
       <w:r>
         <w:t>c)</w:t>
@@ -1646,14 +1560,12 @@
           <w:numId w:val="9"/>
         </w:numPr>
       </w:pPr>
-      <w:proofErr w:type="spellStart"/>
       <w:r>
         <w:rPr>
           <w:color w:val="984806" w:themeColor="accent6" w:themeShade="80"/>
         </w:rPr>
         <w:t>MPI_communicator</w:t>
       </w:r>
-      <w:proofErr w:type="spellEnd"/>
       <w:r>
         <w:t>: the wrapper for Matlab MPI commands</w:t>
       </w:r>
@@ -1676,15 +1588,7 @@
         <w:t xml:space="preserve">or  </w:t>
       </w:r>
       <w:r>
-        <w:t xml:space="preserve">Matlab wrapper around </w:t>
-      </w:r>
-      <w:proofErr w:type="spellStart"/>
-      <w:r>
-        <w:t>mex</w:t>
-      </w:r>
-      <w:proofErr w:type="spellEnd"/>
-      <w:r>
-        <w:t xml:space="preserve"> file providing access C++ MPI framework in case c).</w:t>
+        <w:t>Matlab wrapper around mex file providing access C++ MPI framework in case c).</w:t>
       </w:r>
     </w:p>
     <w:p>
@@ -1695,42 +1599,30 @@
           <w:numId w:val="9"/>
         </w:numPr>
       </w:pPr>
-      <w:proofErr w:type="spellStart"/>
       <w:r>
         <w:rPr>
           <w:color w:val="984806" w:themeColor="accent6" w:themeShade="80"/>
         </w:rPr>
-        <w:t>Job_executor</w:t>
-      </w:r>
-      <w:proofErr w:type="spellEnd"/>
-      <w:r>
-        <w:rPr>
-          <w:color w:val="984806" w:themeColor="accent6" w:themeShade="80"/>
-        </w:rPr>
-        <w:t xml:space="preserve"> </w:t>
+        <w:t xml:space="preserve">Job_executor </w:t>
       </w:r>
       <w:r>
         <w:t xml:space="preserve">– the abstract class providing access to </w:t>
       </w:r>
-      <w:proofErr w:type="spellStart"/>
       <w:r>
         <w:rPr>
           <w:i/>
         </w:rPr>
         <w:t>Do_processing</w:t>
       </w:r>
-      <w:proofErr w:type="spellEnd"/>
       <w:r>
         <w:t xml:space="preserve"> and </w:t>
       </w:r>
-      <w:proofErr w:type="spellStart"/>
       <w:r>
         <w:rPr>
           <w:i/>
         </w:rPr>
         <w:t>reduce_results_process_condition</w:t>
       </w:r>
-      <w:proofErr w:type="spellEnd"/>
       <w:r>
         <w:rPr>
           <w:i/>
@@ -1755,74 +1647,54 @@
           <w:numId w:val="9"/>
         </w:numPr>
       </w:pPr>
-      <w:proofErr w:type="spellStart"/>
       <w:r>
         <w:rPr>
           <w:color w:val="984806" w:themeColor="accent6" w:themeShade="80"/>
         </w:rPr>
-        <w:t>Job_dispatcher</w:t>
-      </w:r>
-      <w:proofErr w:type="spellEnd"/>
+        <w:t xml:space="preserve">Job_dispatcher </w:t>
+      </w:r>
+      <w:r>
+        <w:t xml:space="preserve">– the class which execute </w:t>
+      </w:r>
       <w:r>
         <w:rPr>
           <w:color w:val="984806" w:themeColor="accent6" w:themeShade="80"/>
         </w:rPr>
+        <w:t>Job_executor</w:t>
+      </w:r>
+      <w:r>
+        <w:rPr>
+          <w:color w:val="984806" w:themeColor="accent6" w:themeShade="80"/>
+        </w:rPr>
+        <w:t xml:space="preserve">’s </w:t>
+      </w:r>
+      <w:r>
+        <w:rPr>
+          <w:i/>
+        </w:rPr>
+        <w:t>Do_processing</w:t>
+      </w:r>
+      <w:r>
+        <w:rPr>
+          <w:i/>
+        </w:rPr>
         <w:t xml:space="preserve"> </w:t>
       </w:r>
       <w:r>
-        <w:t xml:space="preserve">– the class which execute </w:t>
-      </w:r>
-      <w:proofErr w:type="spellStart"/>
-      <w:r>
-        <w:rPr>
-          <w:color w:val="984806" w:themeColor="accent6" w:themeShade="80"/>
-        </w:rPr>
-        <w:t>Job_executor</w:t>
-      </w:r>
-      <w:r>
-        <w:rPr>
-          <w:color w:val="984806" w:themeColor="accent6" w:themeShade="80"/>
-        </w:rPr>
-        <w:t>’s</w:t>
-      </w:r>
-      <w:proofErr w:type="spellEnd"/>
-      <w:r>
-        <w:rPr>
-          <w:color w:val="984806" w:themeColor="accent6" w:themeShade="80"/>
+        <w:t xml:space="preserve"> and</w:t>
+      </w:r>
+      <w:r>
+        <w:rPr>
+          <w:i/>
         </w:rPr>
         <w:t xml:space="preserve"> </w:t>
       </w:r>
-      <w:proofErr w:type="spellStart"/>
       <w:r>
         <w:rPr>
           <w:i/>
         </w:rPr>
-        <w:t>Do_processing</w:t>
-      </w:r>
-      <w:proofErr w:type="spellEnd"/>
-      <w:r>
-        <w:rPr>
-          <w:i/>
-        </w:rPr>
-        <w:t xml:space="preserve"> </w:t>
-      </w:r>
-      <w:r>
-        <w:t xml:space="preserve"> and</w:t>
-      </w:r>
-      <w:r>
-        <w:rPr>
-          <w:i/>
-        </w:rPr>
-        <w:t xml:space="preserve"> </w:t>
-      </w:r>
-      <w:proofErr w:type="spellStart"/>
-      <w:r>
-        <w:rPr>
-          <w:i/>
-        </w:rPr>
         <w:t>reduce_results_process_condition</w:t>
       </w:r>
-      <w:proofErr w:type="spellEnd"/>
       <w:r>
         <w:rPr>
           <w:i/>
@@ -1845,53 +1717,19 @@
         </w:numPr>
       </w:pPr>
       <w:r>
-        <w:t xml:space="preserve">An </w:t>
-      </w:r>
-      <w:proofErr w:type="spellStart"/>
-      <w:r>
-        <w:t>sqw</w:t>
-      </w:r>
-      <w:proofErr w:type="spellEnd"/>
-      <w:r>
-        <w:t xml:space="preserve"> object and set of </w:t>
-      </w:r>
-      <w:proofErr w:type="spellStart"/>
-      <w:r>
-        <w:t>sqw</w:t>
-      </w:r>
-      <w:proofErr w:type="spellEnd"/>
-      <w:r>
-        <w:t xml:space="preserve"> objects will get </w:t>
-      </w:r>
-      <w:proofErr w:type="spellStart"/>
+        <w:t xml:space="preserve">An sqw object and set of sqw objects will get </w:t>
+      </w:r>
       <w:r>
         <w:rPr>
           <w:i/>
         </w:rPr>
         <w:t>get_pixels</w:t>
       </w:r>
-      <w:proofErr w:type="spellEnd"/>
       <w:r>
         <w:t xml:space="preserve"> method, which would provide access to specified number of pixels</w:t>
       </w:r>
       <w:r>
-        <w:t xml:space="preserve"> out of range of all pixels present in </w:t>
-      </w:r>
-      <w:proofErr w:type="spellStart"/>
-      <w:r>
-        <w:t>sqw</w:t>
-      </w:r>
-      <w:proofErr w:type="spellEnd"/>
-      <w:r>
-        <w:t xml:space="preserve"> object or </w:t>
-      </w:r>
-      <w:proofErr w:type="spellStart"/>
-      <w:r>
-        <w:t>sqw</w:t>
-      </w:r>
-      <w:proofErr w:type="spellEnd"/>
-      <w:r>
-        <w:t xml:space="preserve"> object</w:t>
+        <w:t xml:space="preserve"> out of range of all pixels present in sqw object or sqw object</w:t>
       </w:r>
       <w:r>
         <w:t>s</w:t>
@@ -1905,75 +1743,841 @@
         <w:ind w:left="360"/>
       </w:pPr>
       <w:r>
+        <w:lastRenderedPageBreak/>
         <w:t xml:space="preserve">Finally, </w:t>
       </w:r>
       <w:r>
         <w:t xml:space="preserve">a </w:t>
       </w:r>
-      <w:proofErr w:type="spellStart"/>
       <w:r>
         <w:rPr>
           <w:color w:val="984806" w:themeColor="accent6" w:themeShade="80"/>
         </w:rPr>
-        <w:t>parallel_config</w:t>
-      </w:r>
-      <w:proofErr w:type="spellEnd"/>
-      <w:r>
-        <w:rPr>
-          <w:color w:val="984806" w:themeColor="accent6" w:themeShade="80"/>
-        </w:rPr>
+        <w:t xml:space="preserve">parallel_config </w:t>
+      </w:r>
+      <w:r>
+        <w:t xml:space="preserve">class would </w:t>
+      </w:r>
+      <w:r>
+        <w:t xml:space="preserve">allow switching between all </w:t>
+      </w:r>
+      <w:r>
+        <w:t>these three configuration</w:t>
+      </w:r>
+      <w:r>
+        <w:t>s</w:t>
+      </w:r>
+      <w:r>
         <w:t xml:space="preserve"> </w:t>
       </w:r>
       <w:r>
-        <w:t xml:space="preserve">class would </w:t>
-      </w:r>
-      <w:r>
-        <w:t xml:space="preserve">allow switching between all </w:t>
-      </w:r>
-      <w:r>
-        <w:t>these three configuration</w:t>
+        <w:t xml:space="preserve">fine-tuning of the configurations </w:t>
+      </w:r>
+      <w:r>
+        <w:t xml:space="preserve">and </w:t>
+      </w:r>
+      <w:r>
+        <w:t xml:space="preserve">access to </w:t>
+      </w:r>
+      <w:r>
+        <w:t xml:space="preserve">the </w:t>
+      </w:r>
+      <w:r>
+        <w:t xml:space="preserve">parameters of these frameworks. </w:t>
+      </w:r>
+    </w:p>
+    <w:p>
+      <w:pPr>
+        <w:pStyle w:val="Heading2"/>
+      </w:pPr>
+      <w:r>
+        <w:t>Note</w:t>
+      </w:r>
+    </w:p>
+    <w:p>
+      <w:pPr>
+        <w:ind w:left="360"/>
+      </w:pPr>
+      <w:r>
+        <w:t>Only options 3.a and 3.b would be implemented from the beginning of the project. Option 3.c will be implemented if sufficient resources are available.</w:t>
+      </w:r>
+    </w:p>
+    <w:p>
+      <w:pPr>
+        <w:ind w:left="360"/>
+      </w:pPr>
+    </w:p>
+    <w:p>
+      <w:pPr>
+        <w:ind w:left="360"/>
+      </w:pPr>
+    </w:p>
+    <w:p>
+      <w:pPr>
+        <w:pStyle w:val="Heading2"/>
+      </w:pPr>
+      <w:r>
+        <w:t>Current (01/01/2018) Implementation:</w:t>
+      </w:r>
+    </w:p>
+    <w:p>
+      <w:r>
+        <w:t xml:space="preserve">On the date specified in the header, three substantially different blocks of code </w:t>
+      </w:r>
+      <w:r>
+        <w:t xml:space="preserve">are written to support the </w:t>
+      </w:r>
+      <w:r>
+        <w:t xml:space="preserve">Horace parallel capabilities </w:t>
+      </w:r>
+      <w:r>
+        <w:t>namely</w:t>
+      </w:r>
+      <w:r>
+        <w:t>:</w:t>
+      </w:r>
+    </w:p>
+    <w:p>
+      <w:pPr>
+        <w:pStyle w:val="ListParagraph"/>
+        <w:numPr>
+          <w:ilvl w:val="0"/>
+          <w:numId w:val="10"/>
+        </w:numPr>
+      </w:pPr>
+      <w:r>
+        <w:t>Herbert</w:t>
+      </w:r>
+      <w:r>
+        <w:t xml:space="preserve"> Cluster, running multiple Matlab sessions to perform parallel job and using message files</w:t>
+      </w:r>
+      <w:r>
+        <w:t xml:space="preserve"> </w:t>
+      </w:r>
+      <w:r>
+        <w:t>to exchange data between workers</w:t>
+      </w:r>
+      <w:r>
+        <w:t xml:space="preserve"> (Poor-man MPI)</w:t>
+      </w:r>
+      <w:r>
+        <w:t xml:space="preserve">. </w:t>
+      </w:r>
+    </w:p>
+    <w:p>
+      <w:pPr>
+        <w:pStyle w:val="ListParagraph"/>
+        <w:rPr>
+          <w:i/>
+        </w:rPr>
+      </w:pPr>
+      <w:r>
+        <w:rPr>
+          <w:i/>
+        </w:rPr>
+        <w:t xml:space="preserve">Its advantages: </w:t>
+      </w:r>
+    </w:p>
+    <w:p>
+      <w:pPr>
+        <w:pStyle w:val="ListParagraph"/>
+      </w:pPr>
+      <w:r>
+        <w:t>a) No need in parallel computing toolbox and additional Matlab licences</w:t>
+      </w:r>
+    </w:p>
+    <w:p>
+      <w:pPr>
+        <w:pStyle w:val="ListParagraph"/>
+      </w:pPr>
+      <w:r>
+        <w:t>b) The code is fully controlled by Horace development group and can be if necessary extended to provide MPI and cluster capability with no licensing cost (</w:t>
+      </w:r>
+      <w:r>
+        <w:t>but substantial</w:t>
+      </w:r>
+      <w:r>
+        <w:t xml:space="preserve"> development cost)</w:t>
+      </w:r>
+    </w:p>
+    <w:p>
+      <w:pPr>
+        <w:pStyle w:val="ListParagraph"/>
+        <w:spacing w:line="240" w:lineRule="auto"/>
+        <w:ind w:left="1077" w:hanging="357"/>
+        <w:rPr>
+          <w:i/>
+        </w:rPr>
+      </w:pPr>
+      <w:r>
+        <w:rPr>
+          <w:i/>
+        </w:rPr>
+        <w:t>Its disadvantages:</w:t>
+      </w:r>
+    </w:p>
+    <w:p>
+      <w:pPr>
+        <w:pStyle w:val="ListParagraph"/>
+        <w:numPr>
+          <w:ilvl w:val="0"/>
+          <w:numId w:val="11"/>
+        </w:numPr>
+        <w:spacing w:line="240" w:lineRule="auto"/>
+        <w:ind w:left="1077" w:hanging="357"/>
+      </w:pPr>
+      <w:r>
+        <w:t xml:space="preserve">Runs only on a single node. </w:t>
+      </w:r>
+    </w:p>
+    <w:p>
+      <w:pPr>
+        <w:pStyle w:val="ListParagraph"/>
+        <w:numPr>
+          <w:ilvl w:val="0"/>
+          <w:numId w:val="11"/>
+        </w:numPr>
+        <w:spacing w:line="240" w:lineRule="auto"/>
+        <w:ind w:left="1077" w:hanging="357"/>
+      </w:pPr>
+      <w:r>
+        <w:t>B</w:t>
+      </w:r>
+      <w:r>
+        <w:t>ecomes extremely slow</w:t>
+      </w:r>
+      <w:r>
+        <w:t xml:space="preserve"> if </w:t>
+      </w:r>
+      <w:r>
+        <w:t>an algorithm need</w:t>
       </w:r>
       <w:r>
         <w:t>s</w:t>
       </w:r>
       <w:r>
+        <w:t xml:space="preserve"> active inter-process</w:t>
+      </w:r>
+      <w:r>
+        <w:t xml:space="preserve"> communications.</w:t>
+      </w:r>
+    </w:p>
+    <w:p>
+      <w:pPr>
+        <w:pStyle w:val="ListParagraph"/>
+        <w:spacing w:line="240" w:lineRule="auto"/>
+        <w:ind w:left="1077"/>
+      </w:pPr>
+    </w:p>
+    <w:p>
+      <w:pPr>
+        <w:pStyle w:val="ListParagraph"/>
+        <w:numPr>
+          <w:ilvl w:val="0"/>
+          <w:numId w:val="10"/>
+        </w:numPr>
+      </w:pPr>
+      <w:r>
+        <w:t>Matlab (parpool) cluster running multiple Matlab sessions using Matlab parallel computing toolbox and embedded Matlab MPI intercommunications. Fails back to filebased messages exchange mechanism in case of Matlab MPI being not enabled.</w:t>
+      </w:r>
+    </w:p>
+    <w:p>
+      <w:pPr>
+        <w:pStyle w:val="ListParagraph"/>
+        <w:rPr>
+          <w:i/>
+        </w:rPr>
+      </w:pPr>
+      <w:r>
+        <w:rPr>
+          <w:i/>
+        </w:rPr>
+        <w:t>Its advantages:</w:t>
+      </w:r>
+    </w:p>
+    <w:p>
+      <w:pPr>
+        <w:pStyle w:val="ListParagraph"/>
+        <w:numPr>
+          <w:ilvl w:val="0"/>
+          <w:numId w:val="12"/>
+        </w:numPr>
+      </w:pPr>
+      <w:r>
+        <w:t xml:space="preserve">Fast (MPI-defined) interprocess communication allowing to run the whole range of </w:t>
+      </w:r>
+      <w:r>
+        <w:t>Horace algorithms (see below)</w:t>
+      </w:r>
+    </w:p>
+    <w:p>
+      <w:pPr>
+        <w:pStyle w:val="ListParagraph"/>
+        <w:numPr>
+          <w:ilvl w:val="0"/>
+          <w:numId w:val="12"/>
+        </w:numPr>
+        <w:spacing w:after="0" w:line="240" w:lineRule="auto"/>
+        <w:ind w:left="1077" w:hanging="357"/>
+      </w:pPr>
+      <w:r>
+        <w:t xml:space="preserve">The possibility to run on a multi-node machine with nodes connected by MPI link </w:t>
+      </w:r>
+      <w:r>
+        <w:t xml:space="preserve">or on a parallel cloud </w:t>
+      </w:r>
+      <w:r>
+        <w:t xml:space="preserve">if </w:t>
+      </w:r>
+      <w:r>
+        <w:t>appropriate licenses are available</w:t>
+      </w:r>
+    </w:p>
+    <w:p>
+      <w:pPr>
+        <w:spacing w:line="240" w:lineRule="auto"/>
+        <w:ind w:left="720"/>
+        <w:rPr>
+          <w:i/>
+        </w:rPr>
+      </w:pPr>
+      <w:r>
+        <w:rPr>
+          <w:i/>
+        </w:rPr>
+        <w:t>Its disadvantages:</w:t>
+      </w:r>
+    </w:p>
+    <w:p>
+      <w:pPr>
+        <w:pStyle w:val="ListParagraph"/>
+        <w:numPr>
+          <w:ilvl w:val="0"/>
+          <w:numId w:val="13"/>
+        </w:numPr>
+        <w:spacing w:line="240" w:lineRule="auto"/>
+      </w:pPr>
+      <w:r>
+        <w:t>Needs parallel computing toolbox license to run on a single node and additional licenses to run on a cluster or cloud</w:t>
+      </w:r>
+    </w:p>
+    <w:p>
+      <w:pPr>
+        <w:pStyle w:val="ListParagraph"/>
+        <w:numPr>
+          <w:ilvl w:val="0"/>
+          <w:numId w:val="13"/>
+        </w:numPr>
+        <w:spacing w:line="240" w:lineRule="auto"/>
+      </w:pPr>
+      <w:r>
+        <w:t>The root of developing code without Matlab and additional licenses is completely closed</w:t>
+      </w:r>
+    </w:p>
+    <w:p>
+      <w:pPr>
+        <w:pStyle w:val="ListParagraph"/>
+        <w:spacing w:line="240" w:lineRule="auto"/>
+        <w:ind w:left="1080"/>
+      </w:pPr>
+    </w:p>
+    <w:p>
+      <w:pPr>
+        <w:pStyle w:val="ListParagraph"/>
+        <w:numPr>
+          <w:ilvl w:val="0"/>
+          <w:numId w:val="10"/>
+        </w:numPr>
+        <w:spacing w:line="240" w:lineRule="auto"/>
+      </w:pPr>
+      <w:r>
+        <w:t>C++ code used to combine binary sqw files into single sqw file</w:t>
+      </w:r>
+    </w:p>
+    <w:p>
+      <w:pPr>
+        <w:pStyle w:val="ListParagraph"/>
+        <w:spacing w:line="240" w:lineRule="auto"/>
+        <w:rPr>
+          <w:i/>
+        </w:rPr>
+      </w:pPr>
+      <w:r>
+        <w:rPr>
+          <w:i/>
+        </w:rPr>
+        <w:t>Its advantages:</w:t>
+      </w:r>
+    </w:p>
+    <w:p>
+      <w:pPr>
+        <w:pStyle w:val="ListParagraph"/>
+        <w:numPr>
+          <w:ilvl w:val="0"/>
+          <w:numId w:val="14"/>
+        </w:numPr>
+        <w:spacing w:line="240" w:lineRule="auto"/>
+      </w:pPr>
+      <w:r>
+        <w:t xml:space="preserve">Extremely fast and efficient in its area of applicability. </w:t>
+      </w:r>
+    </w:p>
+    <w:p>
+      <w:pPr>
+        <w:pStyle w:val="ListParagraph"/>
+        <w:numPr>
+          <w:ilvl w:val="0"/>
+          <w:numId w:val="14"/>
+        </w:numPr>
+        <w:spacing w:line="240" w:lineRule="auto"/>
+      </w:pPr>
+      <w:r>
+        <w:t>With substantial development and inclusion of 3</w:t>
+      </w:r>
+      <w:r>
+        <w:rPr>
+          <w:vertAlign w:val="superscript"/>
+        </w:rPr>
+        <w:t>rd</w:t>
+      </w:r>
+      <w:r>
+        <w:t xml:space="preserve"> party code (Mantid fake MPI (Simon </w:t>
+      </w:r>
+      <w:r>
+        <w:t>Heybrock private</w:t>
+      </w:r>
+      <w:r>
+        <w:t xml:space="preserve"> communication) or </w:t>
+      </w:r>
+      <w:r>
+        <w:rPr>
+          <w:color w:val="1302EE"/>
+          <w:u w:val="single"/>
+        </w:rPr>
+        <w:t>https://www.codeproject.com/articles/1092727/asynchronous-multicast-callbacks-with-inter-thread</w:t>
+      </w:r>
+      <w:r>
+        <w:t>) may become a communication hub for</w:t>
+      </w:r>
+      <w:r>
+        <w:t xml:space="preserve"> the</w:t>
+      </w:r>
+      <w:r>
         <w:t xml:space="preserve"> </w:t>
       </w:r>
       <w:r>
-        <w:t xml:space="preserve">fine-tuning of the configurations </w:t>
-      </w:r>
-      <w:r>
-        <w:t xml:space="preserve">and </w:t>
-      </w:r>
-      <w:r>
-        <w:t xml:space="preserve">access to </w:t>
-      </w:r>
-      <w:r>
-        <w:t xml:space="preserve">the </w:t>
-      </w:r>
-      <w:bookmarkStart w:id="0" w:name="_GoBack"/>
-      <w:bookmarkEnd w:id="0"/>
-      <w:r>
-        <w:t xml:space="preserve">parameters of these frameworks. </w:t>
-      </w:r>
-    </w:p>
-    <w:p>
-      <w:pPr>
-        <w:pStyle w:val="Heading2"/>
-      </w:pPr>
-      <w:r>
+        <w:t>Herbert cluster, overcoming its current disadvantages.</w:t>
+      </w:r>
+    </w:p>
+    <w:p>
+      <w:pPr>
+        <w:keepNext/>
+        <w:spacing w:after="0" w:line="240" w:lineRule="auto"/>
+        <w:ind w:left="720"/>
+        <w:rPr>
+          <w:i/>
+        </w:rPr>
+      </w:pPr>
+      <w:r>
+        <w:rPr>
+          <w:i/>
+        </w:rPr>
         <w:lastRenderedPageBreak/>
-        <w:t>Note</w:t>
-      </w:r>
-    </w:p>
-    <w:p>
-      <w:pPr>
-        <w:ind w:left="360"/>
-      </w:pPr>
-      <w:r>
-        <w:t>Only options 3.a and 3.b would be implemented from the beginning of the project. Option 3.c will be implemented if sufficient resources are available.</w:t>
-      </w:r>
-    </w:p>
+        <w:t>Its disadvantages:</w:t>
+      </w:r>
+    </w:p>
+    <w:p>
+      <w:pPr>
+        <w:pStyle w:val="ListParagraph"/>
+        <w:numPr>
+          <w:ilvl w:val="0"/>
+          <w:numId w:val="15"/>
+        </w:numPr>
+        <w:spacing w:line="240" w:lineRule="auto"/>
+      </w:pPr>
+      <w:r>
+        <w:t>Currently have very narrow applicability area</w:t>
+      </w:r>
+    </w:p>
+    <w:p>
+      <w:pPr>
+        <w:pStyle w:val="ListParagraph"/>
+        <w:numPr>
+          <w:ilvl w:val="0"/>
+          <w:numId w:val="15"/>
+        </w:numPr>
+        <w:spacing w:line="240" w:lineRule="auto"/>
+      </w:pPr>
+      <w:r>
+        <w:t>Has bugs so fails sometimes and currently does not work on SCARF (bugs)</w:t>
+      </w:r>
+    </w:p>
+    <w:p>
+      <w:pPr>
+        <w:pStyle w:val="ListParagraph"/>
+        <w:numPr>
+          <w:ilvl w:val="0"/>
+          <w:numId w:val="15"/>
+        </w:numPr>
+        <w:spacing w:line="240" w:lineRule="auto"/>
+      </w:pPr>
+      <w:r>
+        <w:t xml:space="preserve">C++ code – high cost of development. </w:t>
+      </w:r>
+    </w:p>
+    <w:p>
+      <w:pPr>
+        <w:spacing w:line="240" w:lineRule="auto"/>
+      </w:pPr>
+      <w:r>
+        <w:t xml:space="preserve">As the majority of commonly used Horace algorithms are limited by file-IO speed, one needs fast parallel file system to gain advantage of Horace parallel capabilities. </w:t>
+      </w:r>
+    </w:p>
+    <w:p>
+      <w:pPr>
+        <w:spacing w:line="240" w:lineRule="auto"/>
+      </w:pPr>
+      <w:r>
+        <w:t>In additional to that, Herbert Cluster needs powerful multiprocessor machine with multiple processors to run multiple Matlab sessions (At least 64 computational threads and 0.25Tb memory to fully accelerate gen_sqw on current parallel file system or more if a symmetrisation during file generation is neded.</w:t>
+      </w:r>
+    </w:p>
+    <w:p>
+      <w:pPr>
+        <w:spacing w:line="240" w:lineRule="auto"/>
+      </w:pPr>
+      <w:r>
+        <w:t xml:space="preserve">A Matlab Cluster (parpool) needs either similar machine + </w:t>
+      </w:r>
+      <w:r>
+        <w:t xml:space="preserve">parallel </w:t>
+      </w:r>
+      <w:r>
+        <w:t>computing toolbox licence for each user or multiple nodes connected by parallel file system and fast MPI link + the same toolbox and + Matlab distributed server licenses for each node.</w:t>
+      </w:r>
+    </w:p>
+    <w:p>
+      <w:pPr>
+        <w:spacing w:line="240" w:lineRule="auto"/>
+      </w:pPr>
+      <w:r>
+        <w:t xml:space="preserve">The </w:t>
+      </w:r>
+      <w:r>
+        <w:t xml:space="preserve">Horace </w:t>
+      </w:r>
+      <w:r>
+        <w:t xml:space="preserve">algorithms </w:t>
+      </w:r>
+      <w:r>
+        <w:t>and their benefits form each approach are summarized in the table below:</w:t>
+      </w:r>
+    </w:p>
+    <w:tbl>
+      <w:tblPr>
+        <w:tblStyle w:val="TableGrid"/>
+        <w:tblW w:w="0" w:type="auto"/>
+        <w:tblLook w:val="04A0" w:firstRow="1" w:lastRow="0" w:firstColumn="1" w:lastColumn="0" w:noHBand="0" w:noVBand="1"/>
+      </w:tblPr>
+      <w:tblGrid>
+        <w:gridCol w:w="2310"/>
+        <w:gridCol w:w="2310"/>
+        <w:gridCol w:w="2311"/>
+        <w:gridCol w:w="2311"/>
+      </w:tblGrid>
+      <w:tr>
+        <w:tc>
+          <w:tcPr>
+            <w:tcW w:w="2310" w:type="dxa"/>
+          </w:tcPr>
+          <w:p>
+            <w:r>
+              <w:t>Algorithm</w:t>
+            </w:r>
+          </w:p>
+        </w:tc>
+        <w:tc>
+          <w:tcPr>
+            <w:tcW w:w="2310" w:type="dxa"/>
+          </w:tcPr>
+          <w:p>
+            <w:r>
+              <w:t>Herbert Cluster</w:t>
+            </w:r>
+            <w:r>
+              <w:t xml:space="preserve"> </w:t>
+            </w:r>
+          </w:p>
+        </w:tc>
+        <w:tc>
+          <w:tcPr>
+            <w:tcW w:w="2311" w:type="dxa"/>
+          </w:tcPr>
+          <w:p>
+            <w:r>
+              <w:t>Parpool cluster</w:t>
+            </w:r>
+          </w:p>
+        </w:tc>
+        <w:tc>
+          <w:tcPr>
+            <w:tcW w:w="2311" w:type="dxa"/>
+          </w:tcPr>
+          <w:p>
+            <w:r>
+              <w:t>C++ code</w:t>
+            </w:r>
+          </w:p>
+        </w:tc>
+      </w:tr>
+      <w:tr>
+        <w:tc>
+          <w:tcPr>
+            <w:tcW w:w="2310" w:type="dxa"/>
+          </w:tcPr>
+          <w:p>
+            <w:r>
+              <w:t>Gen tmp files (part of gen_sqw)</w:t>
+            </w:r>
+          </w:p>
+        </w:tc>
+        <w:tc>
+          <w:tcPr>
+            <w:tcW w:w="2310" w:type="dxa"/>
+          </w:tcPr>
+          <w:p>
+            <w:r>
+              <w:t>10-fold acceleration</w:t>
+            </w:r>
+          </w:p>
+        </w:tc>
+        <w:tc>
+          <w:tcPr>
+            <w:tcW w:w="2311" w:type="dxa"/>
+          </w:tcPr>
+          <w:p>
+            <w:r>
+              <w:t>10-fold acceleration</w:t>
+            </w:r>
+          </w:p>
+        </w:tc>
+        <w:tc>
+          <w:tcPr>
+            <w:tcW w:w="2311" w:type="dxa"/>
+          </w:tcPr>
+          <w:p>
+            <w:r>
+              <w:t>N/A</w:t>
+            </w:r>
+          </w:p>
+        </w:tc>
+      </w:tr>
+      <w:tr>
+        <w:tc>
+          <w:tcPr>
+            <w:tcW w:w="2310" w:type="dxa"/>
+          </w:tcPr>
+          <w:p>
+            <w:r>
+              <w:t>w</w:t>
+            </w:r>
+            <w:bookmarkStart w:id="0" w:name="_GoBack"/>
+            <w:bookmarkEnd w:id="0"/>
+            <w:r>
+              <w:t>rite_nsqw_to_sqw</w:t>
+            </w:r>
+          </w:p>
+          <w:p>
+            <w:r>
+              <w:t>(as part of gen_sqw or separate)</w:t>
+            </w:r>
+          </w:p>
+        </w:tc>
+        <w:tc>
+          <w:tcPr>
+            <w:tcW w:w="2310" w:type="dxa"/>
+          </w:tcPr>
+          <w:p>
+            <w:r>
+              <w:t>4-fold deceleration</w:t>
+            </w:r>
+            <w:r>
+              <w:t xml:space="preserve"> wrt. to serial Matlab code</w:t>
+            </w:r>
+          </w:p>
+        </w:tc>
+        <w:tc>
+          <w:tcPr>
+            <w:tcW w:w="2311" w:type="dxa"/>
+          </w:tcPr>
+          <w:p>
+            <w:r>
+              <w:t xml:space="preserve">Substantial acceleration (needs further testing for numbers) </w:t>
+            </w:r>
+          </w:p>
+        </w:tc>
+        <w:tc>
+          <w:tcPr>
+            <w:tcW w:w="2311" w:type="dxa"/>
+          </w:tcPr>
+          <w:p>
+            <w:r>
+              <w:t>5-10 fold acceleration</w:t>
+            </w:r>
+          </w:p>
+        </w:tc>
+      </w:tr>
+      <w:tr>
+        <w:tc>
+          <w:tcPr>
+            <w:tcW w:w="2310" w:type="dxa"/>
+          </w:tcPr>
+          <w:p>
+            <w:r>
+              <w:t>Accumulate headers</w:t>
+            </w:r>
+          </w:p>
+          <w:p>
+            <w:r>
+              <w:t>(</w:t>
+            </w:r>
+            <w:r>
+              <w:t>as part of gen_sqw</w:t>
+            </w:r>
+            <w:r>
+              <w:t>)</w:t>
+            </w:r>
+          </w:p>
+        </w:tc>
+        <w:tc>
+          <w:tcPr>
+            <w:tcW w:w="2310" w:type="dxa"/>
+          </w:tcPr>
+          <w:p>
+            <w:r>
+              <w:t>Substantial acceleration</w:t>
+            </w:r>
+            <w:r>
+              <w:t xml:space="preserve">, a bit slower </w:t>
+            </w:r>
+            <w:r>
+              <w:t>than</w:t>
+            </w:r>
+            <w:r>
+              <w:t xml:space="preserve"> Parpool</w:t>
+            </w:r>
+          </w:p>
+        </w:tc>
+        <w:tc>
+          <w:tcPr>
+            <w:tcW w:w="2311" w:type="dxa"/>
+          </w:tcPr>
+          <w:p>
+            <w:r>
+              <w:t>Substantial acceleration</w:t>
+            </w:r>
+          </w:p>
+        </w:tc>
+        <w:tc>
+          <w:tcPr>
+            <w:tcW w:w="2311" w:type="dxa"/>
+          </w:tcPr>
+          <w:p>
+            <w:r>
+              <w:t>Currently  N/A</w:t>
+            </w:r>
+          </w:p>
+        </w:tc>
+      </w:tr>
+      <w:tr>
+        <w:tc>
+          <w:tcPr>
+            <w:tcW w:w="2310" w:type="dxa"/>
+          </w:tcPr>
+          <w:p>
+            <w:r>
+              <w:t>Accumulate cut (developing)</w:t>
+            </w:r>
+          </w:p>
+        </w:tc>
+        <w:tc>
+          <w:tcPr>
+            <w:tcW w:w="2310" w:type="dxa"/>
+          </w:tcPr>
+          <w:p>
+            <w:r>
+              <w:t>10-fold acceleration</w:t>
+            </w:r>
+            <w:r>
+              <w:t xml:space="preserve"> expected</w:t>
+            </w:r>
+          </w:p>
+        </w:tc>
+        <w:tc>
+          <w:tcPr>
+            <w:tcW w:w="2311" w:type="dxa"/>
+          </w:tcPr>
+          <w:p>
+            <w:r>
+              <w:t>10-fold acceleration expected</w:t>
+            </w:r>
+          </w:p>
+        </w:tc>
+        <w:tc>
+          <w:tcPr>
+            <w:tcW w:w="2311" w:type="dxa"/>
+          </w:tcPr>
+          <w:p>
+            <w:r>
+              <w:t>N/A</w:t>
+            </w:r>
+          </w:p>
+        </w:tc>
+      </w:tr>
+      <w:tr>
+        <w:tc>
+          <w:tcPr>
+            <w:tcW w:w="2310" w:type="dxa"/>
+          </w:tcPr>
+          <w:p>
+            <w:r>
+              <w:t>sqw_eval (planned development)</w:t>
+            </w:r>
+          </w:p>
+        </w:tc>
+        <w:tc>
+          <w:tcPr>
+            <w:tcW w:w="2310" w:type="dxa"/>
+          </w:tcPr>
+          <w:p>
+            <w:r>
+              <w:t>n-workers  acceleration expected</w:t>
+            </w:r>
+          </w:p>
+        </w:tc>
+        <w:tc>
+          <w:tcPr>
+            <w:tcW w:w="2311" w:type="dxa"/>
+          </w:tcPr>
+          <w:p>
+            <w:r>
+              <w:t>n-workers  acceleration expected</w:t>
+            </w:r>
+          </w:p>
+        </w:tc>
+        <w:tc>
+          <w:tcPr>
+            <w:tcW w:w="2311" w:type="dxa"/>
+          </w:tcPr>
+          <w:p>
+            <w:r>
+              <w:t>N/A</w:t>
+            </w:r>
+          </w:p>
+        </w:tc>
+      </w:tr>
+    </w:tbl>
+    <w:p/>
+    <w:p/>
     <w:sectPr>
       <w:pgSz w:w="11906" w:h="16838"/>
       <w:pgMar w:top="1440" w:right="1440" w:bottom="1440" w:left="1440" w:header="708" w:footer="708" w:gutter="0"/>
@@ -2100,6 +2704,184 @@
     </w:lvl>
   </w:abstractNum>
   <w:abstractNum w:abstractNumId="1">
+    <w:nsid w:val="151D2187"/>
+    <w:multiLevelType w:val="hybridMultilevel"/>
+    <w:tmpl w:val="418CE254"/>
+    <w:lvl w:ilvl="0" w:tplc="08090011">
+      <w:start w:val="1"/>
+      <w:numFmt w:val="decimal"/>
+      <w:lvlText w:val="%1)"/>
+      <w:lvlJc w:val="left"/>
+      <w:pPr>
+        <w:ind w:left="720" w:hanging="360"/>
+      </w:pPr>
+      <w:rPr>
+        <w:rFonts w:hint="default"/>
+      </w:rPr>
+    </w:lvl>
+    <w:lvl w:ilvl="1" w:tplc="08090019" w:tentative="1">
+      <w:start w:val="1"/>
+      <w:numFmt w:val="lowerLetter"/>
+      <w:lvlText w:val="%2."/>
+      <w:lvlJc w:val="left"/>
+      <w:pPr>
+        <w:ind w:left="1440" w:hanging="360"/>
+      </w:pPr>
+    </w:lvl>
+    <w:lvl w:ilvl="2" w:tplc="0809001B" w:tentative="1">
+      <w:start w:val="1"/>
+      <w:numFmt w:val="lowerRoman"/>
+      <w:lvlText w:val="%3."/>
+      <w:lvlJc w:val="right"/>
+      <w:pPr>
+        <w:ind w:left="2160" w:hanging="180"/>
+      </w:pPr>
+    </w:lvl>
+    <w:lvl w:ilvl="3" w:tplc="0809000F" w:tentative="1">
+      <w:start w:val="1"/>
+      <w:numFmt w:val="decimal"/>
+      <w:lvlText w:val="%4."/>
+      <w:lvlJc w:val="left"/>
+      <w:pPr>
+        <w:ind w:left="2880" w:hanging="360"/>
+      </w:pPr>
+    </w:lvl>
+    <w:lvl w:ilvl="4" w:tplc="08090019" w:tentative="1">
+      <w:start w:val="1"/>
+      <w:numFmt w:val="lowerLetter"/>
+      <w:lvlText w:val="%5."/>
+      <w:lvlJc w:val="left"/>
+      <w:pPr>
+        <w:ind w:left="3600" w:hanging="360"/>
+      </w:pPr>
+    </w:lvl>
+    <w:lvl w:ilvl="5" w:tplc="0809001B" w:tentative="1">
+      <w:start w:val="1"/>
+      <w:numFmt w:val="lowerRoman"/>
+      <w:lvlText w:val="%6."/>
+      <w:lvlJc w:val="right"/>
+      <w:pPr>
+        <w:ind w:left="4320" w:hanging="180"/>
+      </w:pPr>
+    </w:lvl>
+    <w:lvl w:ilvl="6" w:tplc="0809000F" w:tentative="1">
+      <w:start w:val="1"/>
+      <w:numFmt w:val="decimal"/>
+      <w:lvlText w:val="%7."/>
+      <w:lvlJc w:val="left"/>
+      <w:pPr>
+        <w:ind w:left="5040" w:hanging="360"/>
+      </w:pPr>
+    </w:lvl>
+    <w:lvl w:ilvl="7" w:tplc="08090019" w:tentative="1">
+      <w:start w:val="1"/>
+      <w:numFmt w:val="lowerLetter"/>
+      <w:lvlText w:val="%8."/>
+      <w:lvlJc w:val="left"/>
+      <w:pPr>
+        <w:ind w:left="5760" w:hanging="360"/>
+      </w:pPr>
+    </w:lvl>
+    <w:lvl w:ilvl="8" w:tplc="0809001B" w:tentative="1">
+      <w:start w:val="1"/>
+      <w:numFmt w:val="lowerRoman"/>
+      <w:lvlText w:val="%9."/>
+      <w:lvlJc w:val="right"/>
+      <w:pPr>
+        <w:ind w:left="6480" w:hanging="180"/>
+      </w:pPr>
+    </w:lvl>
+  </w:abstractNum>
+  <w:abstractNum w:abstractNumId="2">
+    <w:nsid w:val="1D340F36"/>
+    <w:multiLevelType w:val="hybridMultilevel"/>
+    <w:tmpl w:val="C9AEBFFC"/>
+    <w:lvl w:ilvl="0" w:tplc="6638EB92">
+      <w:start w:val="1"/>
+      <w:numFmt w:val="lowerLetter"/>
+      <w:lvlText w:val="%1)"/>
+      <w:lvlJc w:val="left"/>
+      <w:pPr>
+        <w:ind w:left="1080" w:hanging="360"/>
+      </w:pPr>
+      <w:rPr>
+        <w:rFonts w:hint="default"/>
+      </w:rPr>
+    </w:lvl>
+    <w:lvl w:ilvl="1" w:tplc="08090019" w:tentative="1">
+      <w:start w:val="1"/>
+      <w:numFmt w:val="lowerLetter"/>
+      <w:lvlText w:val="%2."/>
+      <w:lvlJc w:val="left"/>
+      <w:pPr>
+        <w:ind w:left="1800" w:hanging="360"/>
+      </w:pPr>
+    </w:lvl>
+    <w:lvl w:ilvl="2" w:tplc="0809001B" w:tentative="1">
+      <w:start w:val="1"/>
+      <w:numFmt w:val="lowerRoman"/>
+      <w:lvlText w:val="%3."/>
+      <w:lvlJc w:val="right"/>
+      <w:pPr>
+        <w:ind w:left="2520" w:hanging="180"/>
+      </w:pPr>
+    </w:lvl>
+    <w:lvl w:ilvl="3" w:tplc="0809000F" w:tentative="1">
+      <w:start w:val="1"/>
+      <w:numFmt w:val="decimal"/>
+      <w:lvlText w:val="%4."/>
+      <w:lvlJc w:val="left"/>
+      <w:pPr>
+        <w:ind w:left="3240" w:hanging="360"/>
+      </w:pPr>
+    </w:lvl>
+    <w:lvl w:ilvl="4" w:tplc="08090019" w:tentative="1">
+      <w:start w:val="1"/>
+      <w:numFmt w:val="lowerLetter"/>
+      <w:lvlText w:val="%5."/>
+      <w:lvlJc w:val="left"/>
+      <w:pPr>
+        <w:ind w:left="3960" w:hanging="360"/>
+      </w:pPr>
+    </w:lvl>
+    <w:lvl w:ilvl="5" w:tplc="0809001B" w:tentative="1">
+      <w:start w:val="1"/>
+      <w:numFmt w:val="lowerRoman"/>
+      <w:lvlText w:val="%6."/>
+      <w:lvlJc w:val="right"/>
+      <w:pPr>
+        <w:ind w:left="4680" w:hanging="180"/>
+      </w:pPr>
+    </w:lvl>
+    <w:lvl w:ilvl="6" w:tplc="0809000F" w:tentative="1">
+      <w:start w:val="1"/>
+      <w:numFmt w:val="decimal"/>
+      <w:lvlText w:val="%7."/>
+      <w:lvlJc w:val="left"/>
+      <w:pPr>
+        <w:ind w:left="5400" w:hanging="360"/>
+      </w:pPr>
+    </w:lvl>
+    <w:lvl w:ilvl="7" w:tplc="08090019" w:tentative="1">
+      <w:start w:val="1"/>
+      <w:numFmt w:val="lowerLetter"/>
+      <w:lvlText w:val="%8."/>
+      <w:lvlJc w:val="left"/>
+      <w:pPr>
+        <w:ind w:left="6120" w:hanging="360"/>
+      </w:pPr>
+    </w:lvl>
+    <w:lvl w:ilvl="8" w:tplc="0809001B" w:tentative="1">
+      <w:start w:val="1"/>
+      <w:numFmt w:val="lowerRoman"/>
+      <w:lvlText w:val="%9."/>
+      <w:lvlJc w:val="right"/>
+      <w:pPr>
+        <w:ind w:left="6840" w:hanging="180"/>
+      </w:pPr>
+    </w:lvl>
+  </w:abstractNum>
+  <w:abstractNum w:abstractNumId="3">
     <w:nsid w:val="1E6833B3"/>
     <w:multiLevelType w:val="hybridMultilevel"/>
     <w:tmpl w:val="D7A0C61A"/>
@@ -2188,7 +2970,96 @@
       </w:pPr>
     </w:lvl>
   </w:abstractNum>
-  <w:abstractNum w:abstractNumId="2">
+  <w:abstractNum w:abstractNumId="4">
+    <w:nsid w:val="209C292C"/>
+    <w:multiLevelType w:val="hybridMultilevel"/>
+    <w:tmpl w:val="369A0AA0"/>
+    <w:lvl w:ilvl="0" w:tplc="11E611C6">
+      <w:start w:val="1"/>
+      <w:numFmt w:val="lowerLetter"/>
+      <w:lvlText w:val="%1)"/>
+      <w:lvlJc w:val="left"/>
+      <w:pPr>
+        <w:ind w:left="1080" w:hanging="360"/>
+      </w:pPr>
+      <w:rPr>
+        <w:rFonts w:hint="default"/>
+      </w:rPr>
+    </w:lvl>
+    <w:lvl w:ilvl="1" w:tplc="08090019" w:tentative="1">
+      <w:start w:val="1"/>
+      <w:numFmt w:val="lowerLetter"/>
+      <w:lvlText w:val="%2."/>
+      <w:lvlJc w:val="left"/>
+      <w:pPr>
+        <w:ind w:left="1800" w:hanging="360"/>
+      </w:pPr>
+    </w:lvl>
+    <w:lvl w:ilvl="2" w:tplc="0809001B" w:tentative="1">
+      <w:start w:val="1"/>
+      <w:numFmt w:val="lowerRoman"/>
+      <w:lvlText w:val="%3."/>
+      <w:lvlJc w:val="right"/>
+      <w:pPr>
+        <w:ind w:left="2520" w:hanging="180"/>
+      </w:pPr>
+    </w:lvl>
+    <w:lvl w:ilvl="3" w:tplc="0809000F" w:tentative="1">
+      <w:start w:val="1"/>
+      <w:numFmt w:val="decimal"/>
+      <w:lvlText w:val="%4."/>
+      <w:lvlJc w:val="left"/>
+      <w:pPr>
+        <w:ind w:left="3240" w:hanging="360"/>
+      </w:pPr>
+    </w:lvl>
+    <w:lvl w:ilvl="4" w:tplc="08090019" w:tentative="1">
+      <w:start w:val="1"/>
+      <w:numFmt w:val="lowerLetter"/>
+      <w:lvlText w:val="%5."/>
+      <w:lvlJc w:val="left"/>
+      <w:pPr>
+        <w:ind w:left="3960" w:hanging="360"/>
+      </w:pPr>
+    </w:lvl>
+    <w:lvl w:ilvl="5" w:tplc="0809001B" w:tentative="1">
+      <w:start w:val="1"/>
+      <w:numFmt w:val="lowerRoman"/>
+      <w:lvlText w:val="%6."/>
+      <w:lvlJc w:val="right"/>
+      <w:pPr>
+        <w:ind w:left="4680" w:hanging="180"/>
+      </w:pPr>
+    </w:lvl>
+    <w:lvl w:ilvl="6" w:tplc="0809000F" w:tentative="1">
+      <w:start w:val="1"/>
+      <w:numFmt w:val="decimal"/>
+      <w:lvlText w:val="%7."/>
+      <w:lvlJc w:val="left"/>
+      <w:pPr>
+        <w:ind w:left="5400" w:hanging="360"/>
+      </w:pPr>
+    </w:lvl>
+    <w:lvl w:ilvl="7" w:tplc="08090019" w:tentative="1">
+      <w:start w:val="1"/>
+      <w:numFmt w:val="lowerLetter"/>
+      <w:lvlText w:val="%8."/>
+      <w:lvlJc w:val="left"/>
+      <w:pPr>
+        <w:ind w:left="6120" w:hanging="360"/>
+      </w:pPr>
+    </w:lvl>
+    <w:lvl w:ilvl="8" w:tplc="0809001B" w:tentative="1">
+      <w:start w:val="1"/>
+      <w:numFmt w:val="lowerRoman"/>
+      <w:lvlText w:val="%9."/>
+      <w:lvlJc w:val="right"/>
+      <w:pPr>
+        <w:ind w:left="6840" w:hanging="180"/>
+      </w:pPr>
+    </w:lvl>
+  </w:abstractNum>
+  <w:abstractNum w:abstractNumId="5">
     <w:nsid w:val="21185C77"/>
     <w:multiLevelType w:val="multilevel"/>
     <w:tmpl w:val="0809001F"/>
@@ -2277,7 +3148,7 @@
       </w:pPr>
     </w:lvl>
   </w:abstractNum>
-  <w:abstractNum w:abstractNumId="3">
+  <w:abstractNum w:abstractNumId="6">
     <w:nsid w:val="23BF012B"/>
     <w:multiLevelType w:val="hybridMultilevel"/>
     <w:tmpl w:val="CC300AF2"/>
@@ -2366,7 +3237,96 @@
       </w:pPr>
     </w:lvl>
   </w:abstractNum>
-  <w:abstractNum w:abstractNumId="4">
+  <w:abstractNum w:abstractNumId="7">
+    <w:nsid w:val="2E831C3D"/>
+    <w:multiLevelType w:val="hybridMultilevel"/>
+    <w:tmpl w:val="CA4EA7DE"/>
+    <w:lvl w:ilvl="0" w:tplc="6AF6C6BC">
+      <w:start w:val="1"/>
+      <w:numFmt w:val="lowerLetter"/>
+      <w:lvlText w:val="%1)"/>
+      <w:lvlJc w:val="left"/>
+      <w:pPr>
+        <w:ind w:left="1080" w:hanging="360"/>
+      </w:pPr>
+      <w:rPr>
+        <w:rFonts w:hint="default"/>
+      </w:rPr>
+    </w:lvl>
+    <w:lvl w:ilvl="1" w:tplc="08090019" w:tentative="1">
+      <w:start w:val="1"/>
+      <w:numFmt w:val="lowerLetter"/>
+      <w:lvlText w:val="%2."/>
+      <w:lvlJc w:val="left"/>
+      <w:pPr>
+        <w:ind w:left="1800" w:hanging="360"/>
+      </w:pPr>
+    </w:lvl>
+    <w:lvl w:ilvl="2" w:tplc="0809001B" w:tentative="1">
+      <w:start w:val="1"/>
+      <w:numFmt w:val="lowerRoman"/>
+      <w:lvlText w:val="%3."/>
+      <w:lvlJc w:val="right"/>
+      <w:pPr>
+        <w:ind w:left="2520" w:hanging="180"/>
+      </w:pPr>
+    </w:lvl>
+    <w:lvl w:ilvl="3" w:tplc="0809000F" w:tentative="1">
+      <w:start w:val="1"/>
+      <w:numFmt w:val="decimal"/>
+      <w:lvlText w:val="%4."/>
+      <w:lvlJc w:val="left"/>
+      <w:pPr>
+        <w:ind w:left="3240" w:hanging="360"/>
+      </w:pPr>
+    </w:lvl>
+    <w:lvl w:ilvl="4" w:tplc="08090019" w:tentative="1">
+      <w:start w:val="1"/>
+      <w:numFmt w:val="lowerLetter"/>
+      <w:lvlText w:val="%5."/>
+      <w:lvlJc w:val="left"/>
+      <w:pPr>
+        <w:ind w:left="3960" w:hanging="360"/>
+      </w:pPr>
+    </w:lvl>
+    <w:lvl w:ilvl="5" w:tplc="0809001B" w:tentative="1">
+      <w:start w:val="1"/>
+      <w:numFmt w:val="lowerRoman"/>
+      <w:lvlText w:val="%6."/>
+      <w:lvlJc w:val="right"/>
+      <w:pPr>
+        <w:ind w:left="4680" w:hanging="180"/>
+      </w:pPr>
+    </w:lvl>
+    <w:lvl w:ilvl="6" w:tplc="0809000F" w:tentative="1">
+      <w:start w:val="1"/>
+      <w:numFmt w:val="decimal"/>
+      <w:lvlText w:val="%7."/>
+      <w:lvlJc w:val="left"/>
+      <w:pPr>
+        <w:ind w:left="5400" w:hanging="360"/>
+      </w:pPr>
+    </w:lvl>
+    <w:lvl w:ilvl="7" w:tplc="08090019" w:tentative="1">
+      <w:start w:val="1"/>
+      <w:numFmt w:val="lowerLetter"/>
+      <w:lvlText w:val="%8."/>
+      <w:lvlJc w:val="left"/>
+      <w:pPr>
+        <w:ind w:left="6120" w:hanging="360"/>
+      </w:pPr>
+    </w:lvl>
+    <w:lvl w:ilvl="8" w:tplc="0809001B" w:tentative="1">
+      <w:start w:val="1"/>
+      <w:numFmt w:val="lowerRoman"/>
+      <w:lvlText w:val="%9."/>
+      <w:lvlJc w:val="right"/>
+      <w:pPr>
+        <w:ind w:left="6840" w:hanging="180"/>
+      </w:pPr>
+    </w:lvl>
+  </w:abstractNum>
+  <w:abstractNum w:abstractNumId="8">
     <w:nsid w:val="35A52E0B"/>
     <w:multiLevelType w:val="multilevel"/>
     <w:tmpl w:val="5C244A86"/>
@@ -2479,7 +3439,7 @@
       </w:rPr>
     </w:lvl>
   </w:abstractNum>
-  <w:abstractNum w:abstractNumId="5">
+  <w:abstractNum w:abstractNumId="9">
     <w:nsid w:val="4DC71611"/>
     <w:multiLevelType w:val="hybridMultilevel"/>
     <w:tmpl w:val="7BE0E134"/>
@@ -2566,7 +3526,7 @@
       </w:pPr>
     </w:lvl>
   </w:abstractNum>
-  <w:abstractNum w:abstractNumId="6">
+  <w:abstractNum w:abstractNumId="10">
     <w:nsid w:val="582D7A1C"/>
     <w:multiLevelType w:val="hybridMultilevel"/>
     <w:tmpl w:val="2AC4071C"/>
@@ -2655,7 +3615,7 @@
       </w:pPr>
     </w:lvl>
   </w:abstractNum>
-  <w:abstractNum w:abstractNumId="7">
+  <w:abstractNum w:abstractNumId="11">
     <w:nsid w:val="5E970593"/>
     <w:multiLevelType w:val="multilevel"/>
     <w:tmpl w:val="0809001F"/>
@@ -2744,7 +3704,185 @@
       </w:pPr>
     </w:lvl>
   </w:abstractNum>
-  <w:abstractNum w:abstractNumId="8">
+  <w:abstractNum w:abstractNumId="12">
+    <w:nsid w:val="66855A82"/>
+    <w:multiLevelType w:val="hybridMultilevel"/>
+    <w:tmpl w:val="6D9A40EE"/>
+    <w:lvl w:ilvl="0" w:tplc="07FC8C22">
+      <w:start w:val="1"/>
+      <w:numFmt w:val="lowerLetter"/>
+      <w:lvlText w:val="%1)"/>
+      <w:lvlJc w:val="left"/>
+      <w:pPr>
+        <w:ind w:left="1080" w:hanging="360"/>
+      </w:pPr>
+      <w:rPr>
+        <w:rFonts w:hint="default"/>
+      </w:rPr>
+    </w:lvl>
+    <w:lvl w:ilvl="1" w:tplc="08090019" w:tentative="1">
+      <w:start w:val="1"/>
+      <w:numFmt w:val="lowerLetter"/>
+      <w:lvlText w:val="%2."/>
+      <w:lvlJc w:val="left"/>
+      <w:pPr>
+        <w:ind w:left="1800" w:hanging="360"/>
+      </w:pPr>
+    </w:lvl>
+    <w:lvl w:ilvl="2" w:tplc="0809001B" w:tentative="1">
+      <w:start w:val="1"/>
+      <w:numFmt w:val="lowerRoman"/>
+      <w:lvlText w:val="%3."/>
+      <w:lvlJc w:val="right"/>
+      <w:pPr>
+        <w:ind w:left="2520" w:hanging="180"/>
+      </w:pPr>
+    </w:lvl>
+    <w:lvl w:ilvl="3" w:tplc="0809000F" w:tentative="1">
+      <w:start w:val="1"/>
+      <w:numFmt w:val="decimal"/>
+      <w:lvlText w:val="%4."/>
+      <w:lvlJc w:val="left"/>
+      <w:pPr>
+        <w:ind w:left="3240" w:hanging="360"/>
+      </w:pPr>
+    </w:lvl>
+    <w:lvl w:ilvl="4" w:tplc="08090019" w:tentative="1">
+      <w:start w:val="1"/>
+      <w:numFmt w:val="lowerLetter"/>
+      <w:lvlText w:val="%5."/>
+      <w:lvlJc w:val="left"/>
+      <w:pPr>
+        <w:ind w:left="3960" w:hanging="360"/>
+      </w:pPr>
+    </w:lvl>
+    <w:lvl w:ilvl="5" w:tplc="0809001B" w:tentative="1">
+      <w:start w:val="1"/>
+      <w:numFmt w:val="lowerRoman"/>
+      <w:lvlText w:val="%6."/>
+      <w:lvlJc w:val="right"/>
+      <w:pPr>
+        <w:ind w:left="4680" w:hanging="180"/>
+      </w:pPr>
+    </w:lvl>
+    <w:lvl w:ilvl="6" w:tplc="0809000F" w:tentative="1">
+      <w:start w:val="1"/>
+      <w:numFmt w:val="decimal"/>
+      <w:lvlText w:val="%7."/>
+      <w:lvlJc w:val="left"/>
+      <w:pPr>
+        <w:ind w:left="5400" w:hanging="360"/>
+      </w:pPr>
+    </w:lvl>
+    <w:lvl w:ilvl="7" w:tplc="08090019" w:tentative="1">
+      <w:start w:val="1"/>
+      <w:numFmt w:val="lowerLetter"/>
+      <w:lvlText w:val="%8."/>
+      <w:lvlJc w:val="left"/>
+      <w:pPr>
+        <w:ind w:left="6120" w:hanging="360"/>
+      </w:pPr>
+    </w:lvl>
+    <w:lvl w:ilvl="8" w:tplc="0809001B" w:tentative="1">
+      <w:start w:val="1"/>
+      <w:numFmt w:val="lowerRoman"/>
+      <w:lvlText w:val="%9."/>
+      <w:lvlJc w:val="right"/>
+      <w:pPr>
+        <w:ind w:left="6840" w:hanging="180"/>
+      </w:pPr>
+    </w:lvl>
+  </w:abstractNum>
+  <w:abstractNum w:abstractNumId="13">
+    <w:nsid w:val="71AA54F1"/>
+    <w:multiLevelType w:val="hybridMultilevel"/>
+    <w:tmpl w:val="0B448F68"/>
+    <w:lvl w:ilvl="0" w:tplc="2E84FB94">
+      <w:start w:val="1"/>
+      <w:numFmt w:val="lowerLetter"/>
+      <w:lvlText w:val="%1)"/>
+      <w:lvlJc w:val="left"/>
+      <w:pPr>
+        <w:ind w:left="1080" w:hanging="360"/>
+      </w:pPr>
+      <w:rPr>
+        <w:rFonts w:hint="default"/>
+      </w:rPr>
+    </w:lvl>
+    <w:lvl w:ilvl="1" w:tplc="08090019" w:tentative="1">
+      <w:start w:val="1"/>
+      <w:numFmt w:val="lowerLetter"/>
+      <w:lvlText w:val="%2."/>
+      <w:lvlJc w:val="left"/>
+      <w:pPr>
+        <w:ind w:left="1800" w:hanging="360"/>
+      </w:pPr>
+    </w:lvl>
+    <w:lvl w:ilvl="2" w:tplc="0809001B" w:tentative="1">
+      <w:start w:val="1"/>
+      <w:numFmt w:val="lowerRoman"/>
+      <w:lvlText w:val="%3."/>
+      <w:lvlJc w:val="right"/>
+      <w:pPr>
+        <w:ind w:left="2520" w:hanging="180"/>
+      </w:pPr>
+    </w:lvl>
+    <w:lvl w:ilvl="3" w:tplc="0809000F" w:tentative="1">
+      <w:start w:val="1"/>
+      <w:numFmt w:val="decimal"/>
+      <w:lvlText w:val="%4."/>
+      <w:lvlJc w:val="left"/>
+      <w:pPr>
+        <w:ind w:left="3240" w:hanging="360"/>
+      </w:pPr>
+    </w:lvl>
+    <w:lvl w:ilvl="4" w:tplc="08090019" w:tentative="1">
+      <w:start w:val="1"/>
+      <w:numFmt w:val="lowerLetter"/>
+      <w:lvlText w:val="%5."/>
+      <w:lvlJc w:val="left"/>
+      <w:pPr>
+        <w:ind w:left="3960" w:hanging="360"/>
+      </w:pPr>
+    </w:lvl>
+    <w:lvl w:ilvl="5" w:tplc="0809001B" w:tentative="1">
+      <w:start w:val="1"/>
+      <w:numFmt w:val="lowerRoman"/>
+      <w:lvlText w:val="%6."/>
+      <w:lvlJc w:val="right"/>
+      <w:pPr>
+        <w:ind w:left="4680" w:hanging="180"/>
+      </w:pPr>
+    </w:lvl>
+    <w:lvl w:ilvl="6" w:tplc="0809000F" w:tentative="1">
+      <w:start w:val="1"/>
+      <w:numFmt w:val="decimal"/>
+      <w:lvlText w:val="%7."/>
+      <w:lvlJc w:val="left"/>
+      <w:pPr>
+        <w:ind w:left="5400" w:hanging="360"/>
+      </w:pPr>
+    </w:lvl>
+    <w:lvl w:ilvl="7" w:tplc="08090019" w:tentative="1">
+      <w:start w:val="1"/>
+      <w:numFmt w:val="lowerLetter"/>
+      <w:lvlText w:val="%8."/>
+      <w:lvlJc w:val="left"/>
+      <w:pPr>
+        <w:ind w:left="6120" w:hanging="360"/>
+      </w:pPr>
+    </w:lvl>
+    <w:lvl w:ilvl="8" w:tplc="0809001B" w:tentative="1">
+      <w:start w:val="1"/>
+      <w:numFmt w:val="lowerRoman"/>
+      <w:lvlText w:val="%9."/>
+      <w:lvlJc w:val="right"/>
+      <w:pPr>
+        <w:ind w:left="6840" w:hanging="180"/>
+      </w:pPr>
+    </w:lvl>
+  </w:abstractNum>
+  <w:abstractNum w:abstractNumId="14">
     <w:nsid w:val="75C66BD0"/>
     <w:multiLevelType w:val="hybridMultilevel"/>
     <w:tmpl w:val="79C2A288"/>
@@ -2831,31 +3969,49 @@
     </w:lvl>
   </w:abstractNum>
   <w:num w:numId="1">
-    <w:abstractNumId w:val="7"/>
+    <w:abstractNumId w:val="11"/>
   </w:num>
   <w:num w:numId="2">
-    <w:abstractNumId w:val="1"/>
+    <w:abstractNumId w:val="3"/>
   </w:num>
   <w:num w:numId="3">
-    <w:abstractNumId w:val="5"/>
+    <w:abstractNumId w:val="9"/>
   </w:num>
   <w:num w:numId="4">
-    <w:abstractNumId w:val="8"/>
+    <w:abstractNumId w:val="14"/>
   </w:num>
   <w:num w:numId="5">
-    <w:abstractNumId w:val="3"/>
+    <w:abstractNumId w:val="6"/>
   </w:num>
   <w:num w:numId="6">
-    <w:abstractNumId w:val="2"/>
+    <w:abstractNumId w:val="5"/>
   </w:num>
   <w:num w:numId="7">
     <w:abstractNumId w:val="0"/>
   </w:num>
   <w:num w:numId="8">
+    <w:abstractNumId w:val="8"/>
+  </w:num>
+  <w:num w:numId="9">
+    <w:abstractNumId w:val="10"/>
+  </w:num>
+  <w:num w:numId="10">
+    <w:abstractNumId w:val="1"/>
+  </w:num>
+  <w:num w:numId="11">
+    <w:abstractNumId w:val="7"/>
+  </w:num>
+  <w:num w:numId="12">
+    <w:abstractNumId w:val="12"/>
+  </w:num>
+  <w:num w:numId="13">
     <w:abstractNumId w:val="4"/>
   </w:num>
-  <w:num w:numId="9">
-    <w:abstractNumId w:val="6"/>
+  <w:num w:numId="14">
+    <w:abstractNumId w:val="2"/>
+  </w:num>
+  <w:num w:numId="15">
+    <w:abstractNumId w:val="13"/>
   </w:num>
 </w:numbering>
 </file>
@@ -3191,6 +4347,25 @@
       <w:szCs w:val="16"/>
     </w:rPr>
   </w:style>
+  <w:style w:type="table" w:styleId="TableGrid">
+    <w:name w:val="Table Grid"/>
+    <w:basedOn w:val="TableNormal"/>
+    <w:uiPriority w:val="59"/>
+    <w:rsid w:val="007E3CB1"/>
+    <w:pPr>
+      <w:spacing w:after="0" w:line="240" w:lineRule="auto"/>
+    </w:pPr>
+    <w:tblPr>
+      <w:tblBorders>
+        <w:top w:val="single" w:sz="4" w:space="0" w:color="auto"/>
+        <w:left w:val="single" w:sz="4" w:space="0" w:color="auto"/>
+        <w:bottom w:val="single" w:sz="4" w:space="0" w:color="auto"/>
+        <w:right w:val="single" w:sz="4" w:space="0" w:color="auto"/>
+        <w:insideH w:val="single" w:sz="4" w:space="0" w:color="auto"/>
+        <w:insideV w:val="single" w:sz="4" w:space="0" w:color="auto"/>
+      </w:tblBorders>
+    </w:tblPr>
+  </w:style>
 </w:styles>
 </file>
 
@@ -3525,6 +4700,25 @@
       <w:szCs w:val="16"/>
     </w:rPr>
   </w:style>
+  <w:style w:type="table" w:styleId="TableGrid">
+    <w:name w:val="Table Grid"/>
+    <w:basedOn w:val="TableNormal"/>
+    <w:uiPriority w:val="59"/>
+    <w:rsid w:val="007E3CB1"/>
+    <w:pPr>
+      <w:spacing w:after="0" w:line="240" w:lineRule="auto"/>
+    </w:pPr>
+    <w:tblPr>
+      <w:tblBorders>
+        <w:top w:val="single" w:sz="4" w:space="0" w:color="auto"/>
+        <w:left w:val="single" w:sz="4" w:space="0" w:color="auto"/>
+        <w:bottom w:val="single" w:sz="4" w:space="0" w:color="auto"/>
+        <w:right w:val="single" w:sz="4" w:space="0" w:color="auto"/>
+        <w:insideH w:val="single" w:sz="4" w:space="0" w:color="auto"/>
+        <w:insideV w:val="single" w:sz="4" w:space="0" w:color="auto"/>
+      </w:tblBorders>
+    </w:tblPr>
+  </w:style>
 </w:styles>
 </file>
 
@@ -3818,7 +5012,7 @@
 </file>
 
 <file path=customXml/itemProps1.xml><?xml version="1.0" encoding="utf-8"?>
-<ds:datastoreItem xmlns:ds="http://schemas.openxmlformats.org/officeDocument/2006/customXml" ds:itemID="{B5F78A6F-382D-4FCB-B7F2-6915A92D8248}">
+<ds:datastoreItem xmlns:ds="http://schemas.openxmlformats.org/officeDocument/2006/customXml" ds:itemID="{8AC128C6-0154-4F6C-B6EF-379E06685F03}">
   <ds:schemaRefs>
     <ds:schemaRef ds:uri="http://schemas.openxmlformats.org/officeDocument/2006/bibliography"/>
   </ds:schemaRefs>

</xml_diff>

<commit_message>
Re #63 Validation with Matlab 2018b. Separated message lock into read and write type of locks but came to conclusion that the deadlock is rather caused by Sophos Antivirus software.
git-svn-id: https://svn.isis.rl.ac.uk/Herbert/trunk@812 6b2803e2-fb1c-43d7-acfb-f5118c1e7254
</commit_message>
<xml_diff>
--- a/documentation/ParallelFrameworkDesign.docx
+++ b/documentation/ParallelFrameworkDesign.docx
@@ -17,12 +17,14 @@
       <w:pPr>
         <w:pStyle w:val="Heading2"/>
       </w:pPr>
+      <w:proofErr w:type="gramStart"/>
       <w:r>
         <w:t>User interaction</w:t>
       </w:r>
       <w:r>
         <w:t>.</w:t>
       </w:r>
+      <w:proofErr w:type="gramEnd"/>
     </w:p>
     <w:p>
       <w:pPr>
@@ -72,13 +74,29 @@
         <w:t xml:space="preserve"> would enable parallel capabilities by issuing </w:t>
       </w:r>
       <w:r>
-        <w:t xml:space="preserve">a simple command.  (e.g. </w:t>
-      </w:r>
+        <w:t>a simple command.  (</w:t>
+      </w:r>
+      <w:proofErr w:type="gramStart"/>
+      <w:r>
+        <w:t>e.g</w:t>
+      </w:r>
+      <w:proofErr w:type="gramEnd"/>
+      <w:r>
+        <w:t xml:space="preserve">. </w:t>
+      </w:r>
+      <w:proofErr w:type="spellStart"/>
       <w:r>
         <w:rPr>
           <w:b/>
         </w:rPr>
-        <w:t xml:space="preserve">hpc </w:t>
+        <w:t>hpc</w:t>
+      </w:r>
+      <w:proofErr w:type="spellEnd"/>
+      <w:r>
+        <w:rPr>
+          <w:b/>
+        </w:rPr>
+        <w:t xml:space="preserve"> </w:t>
       </w:r>
       <w:r>
         <w:rPr>
@@ -148,7 +166,15 @@
         </w:rPr>
       </w:pPr>
       <w:r>
-        <w:t xml:space="preserve">User may or may not have access to parallel computing toolbox and distributed Matlab server. The </w:t>
+        <w:t xml:space="preserve">User may or may not have access to parallel computing toolbox and distributed </w:t>
+      </w:r>
+      <w:proofErr w:type="spellStart"/>
+      <w:r>
+        <w:t>Matlab</w:t>
+      </w:r>
+      <w:proofErr w:type="spellEnd"/>
+      <w:r>
+        <w:t xml:space="preserve"> server. The </w:t>
       </w:r>
       <w:r>
         <w:t>presence</w:t>
@@ -177,12 +203,28 @@
       <w:r>
         <w:t xml:space="preserve"> which may take long time and will benefit from parallelization are </w:t>
       </w:r>
+      <w:proofErr w:type="spellStart"/>
       <w:r>
         <w:rPr>
           <w:b/>
         </w:rPr>
-        <w:t>gen_sqw cut_sqw</w:t>
-      </w:r>
+        <w:t>gen_sqw</w:t>
+      </w:r>
+      <w:proofErr w:type="spellEnd"/>
+      <w:r>
+        <w:rPr>
+          <w:b/>
+        </w:rPr>
+        <w:t xml:space="preserve"> </w:t>
+      </w:r>
+      <w:proofErr w:type="spellStart"/>
+      <w:r>
+        <w:rPr>
+          <w:b/>
+        </w:rPr>
+        <w:t>cut_sqw</w:t>
+      </w:r>
+      <w:proofErr w:type="spellEnd"/>
       <w:r>
         <w:t xml:space="preserve">, </w:t>
       </w:r>
@@ -216,21 +258,33 @@
       <w:r>
         <w:t xml:space="preserve">, </w:t>
       </w:r>
+      <w:proofErr w:type="spellStart"/>
+      <w:proofErr w:type="gramStart"/>
       <w:r>
         <w:rPr>
           <w:b/>
         </w:rPr>
         <w:t>tobyfit.fit</w:t>
       </w:r>
+      <w:proofErr w:type="spellEnd"/>
       <w:r>
         <w:t xml:space="preserve"> ,</w:t>
       </w:r>
+      <w:proofErr w:type="spellStart"/>
       <w:r>
         <w:rPr>
           <w:b/>
         </w:rPr>
-        <w:t>sqw_eval</w:t>
-      </w:r>
+        <w:t>sqw</w:t>
+      </w:r>
+      <w:proofErr w:type="gramEnd"/>
+      <w:r>
+        <w:rPr>
+          <w:b/>
+        </w:rPr>
+        <w:t>_eval</w:t>
+      </w:r>
+      <w:proofErr w:type="spellEnd"/>
       <w:r>
         <w:t xml:space="preserve"> and </w:t>
       </w:r>
@@ -274,12 +328,14 @@
       <w:pPr>
         <w:pStyle w:val="Code"/>
       </w:pPr>
+      <w:proofErr w:type="gramStart"/>
       <w:r>
         <w:rPr>
           <w:i/>
         </w:rPr>
         <w:t>while</w:t>
       </w:r>
+      <w:proofErr w:type="gramEnd"/>
       <w:r>
         <w:t xml:space="preserve"> </w:t>
       </w:r>
@@ -315,12 +371,14 @@
       <w:r>
         <w:t xml:space="preserve"> </w:t>
       </w:r>
+      <w:proofErr w:type="spellStart"/>
       <w:r>
         <w:rPr>
           <w:color w:val="0000FF"/>
         </w:rPr>
         <w:t>i</w:t>
       </w:r>
+      <w:proofErr w:type="spellEnd"/>
       <w:r>
         <w:t>=1:</w:t>
       </w:r>
@@ -338,6 +396,7 @@
       <w:r>
         <w:tab/>
       </w:r>
+      <w:proofErr w:type="gramStart"/>
       <w:r>
         <w:rPr>
           <w:color w:val="984806" w:themeColor="accent6" w:themeShade="80"/>
@@ -347,21 +406,30 @@
       <w:r>
         <w:t>(</w:t>
       </w:r>
+      <w:proofErr w:type="spellStart"/>
+      <w:proofErr w:type="gramEnd"/>
       <w:r>
         <w:rPr>
           <w:color w:val="0000FF"/>
         </w:rPr>
         <w:t>i</w:t>
       </w:r>
-      <w:r>
-        <w:t>) = Do_</w:t>
+      <w:proofErr w:type="spellEnd"/>
+      <w:r>
+        <w:t xml:space="preserve">) = </w:t>
+      </w:r>
+      <w:proofErr w:type="spellStart"/>
+      <w:r>
+        <w:t>Do_</w:t>
       </w:r>
       <w:r>
         <w:t>processing</w:t>
       </w:r>
+      <w:proofErr w:type="spellEnd"/>
       <w:r>
         <w:t>(</w:t>
       </w:r>
+      <w:proofErr w:type="spellStart"/>
       <w:r>
         <w:rPr>
           <w:color w:val="984806" w:themeColor="accent6" w:themeShade="80"/>
@@ -377,6 +445,7 @@
         </w:rPr>
         <w:t>i</w:t>
       </w:r>
+      <w:proofErr w:type="spellEnd"/>
       <w:r>
         <w:t>)</w:t>
       </w:r>
@@ -405,6 +474,8 @@
       <w:r>
         <w:tab/>
       </w:r>
+      <w:proofErr w:type="spellStart"/>
+      <w:proofErr w:type="gramStart"/>
       <w:r>
         <w:rPr>
           <w:color w:val="984806" w:themeColor="accent6" w:themeShade="80"/>
@@ -415,12 +486,20 @@
         <w:rPr>
           <w:color w:val="984806" w:themeColor="accent6" w:themeShade="80"/>
         </w:rPr>
-        <w:t>,summary</w:t>
-      </w:r>
+        <w:t>,</w:t>
+      </w:r>
+      <w:proofErr w:type="gramEnd"/>
       <w:r>
         <w:rPr>
           <w:color w:val="984806" w:themeColor="accent6" w:themeShade="80"/>
         </w:rPr>
+        <w:t>summary</w:t>
+      </w:r>
+      <w:proofErr w:type="spellEnd"/>
+      <w:r>
+        <w:rPr>
+          <w:color w:val="984806" w:themeColor="accent6" w:themeShade="80"/>
+        </w:rPr>
         <w:t xml:space="preserve"> </w:t>
       </w:r>
       <w:r>
@@ -439,11 +518,24 @@
       </w:r>
       <w:r>
         <w:tab/>
+      </w:r>
+      <w:proofErr w:type="spellStart"/>
+      <w:r>
         <w:t>reduce_results_process</w:t>
       </w:r>
       <w:r>
-        <w:t>_condition(</w:t>
-      </w:r>
+        <w:t>_</w:t>
+      </w:r>
+      <w:proofErr w:type="gramStart"/>
+      <w:r>
+        <w:t>condition</w:t>
+      </w:r>
+      <w:proofErr w:type="spellEnd"/>
+      <w:r>
+        <w:t>(</w:t>
+      </w:r>
+      <w:proofErr w:type="spellStart"/>
+      <w:proofErr w:type="gramEnd"/>
       <w:r>
         <w:rPr>
           <w:color w:val="984806" w:themeColor="accent6" w:themeShade="80"/>
@@ -459,6 +551,7 @@
         </w:rPr>
         <w:t>Results</w:t>
       </w:r>
+      <w:proofErr w:type="spellEnd"/>
       <w:r>
         <w:t>)</w:t>
       </w:r>
@@ -470,12 +563,14 @@
           <w:color w:val="984806" w:themeColor="accent6" w:themeShade="80"/>
         </w:rPr>
       </w:pPr>
+      <w:proofErr w:type="gramStart"/>
       <w:r>
         <w:rPr>
           <w:i/>
         </w:rPr>
         <w:t>end</w:t>
       </w:r>
+      <w:proofErr w:type="gramEnd"/>
       <w:r>
         <w:t xml:space="preserve"> </w:t>
       </w:r>
@@ -499,12 +594,14 @@
           <w:color w:val="984806" w:themeColor="accent6" w:themeShade="80"/>
         </w:rPr>
       </w:pPr>
+      <w:proofErr w:type="gramStart"/>
       <w:r>
         <w:rPr>
           <w:i/>
         </w:rPr>
         <w:t>return</w:t>
       </w:r>
+      <w:proofErr w:type="gramEnd"/>
       <w:r>
         <w:t xml:space="preserve"> </w:t>
       </w:r>
@@ -524,8 +621,13 @@
       </w:pPr>
     </w:p>
     <w:p>
-      <w:r>
-        <w:t xml:space="preserve">where expensive operations of interest on </w:t>
+      <w:proofErr w:type="gramStart"/>
+      <w:r>
+        <w:t>where</w:t>
+      </w:r>
+      <w:proofErr w:type="gramEnd"/>
+      <w:r>
+        <w:t xml:space="preserve"> expensive operations of interest on </w:t>
       </w:r>
       <w:r>
         <w:rPr>
@@ -534,23 +636,41 @@
         <w:t>Data</w:t>
       </w:r>
       <w:r>
-        <w:t xml:space="preserve"> are in fact the operations over the pixels of one or the group of sqw objects.</w:t>
+        <w:t xml:space="preserve"> are in fact the operations over the pixels of one or the group of </w:t>
+      </w:r>
+      <w:proofErr w:type="spellStart"/>
+      <w:r>
+        <w:t>sqw</w:t>
+      </w:r>
+      <w:proofErr w:type="spellEnd"/>
+      <w:r>
+        <w:t xml:space="preserve"> objects.</w:t>
       </w:r>
       <w:r>
         <w:t xml:space="preserve"> </w:t>
       </w:r>
       <w:r>
-        <w:t xml:space="preserve"> The sqw objects expected not fit the memory. </w:t>
+        <w:t xml:space="preserve"> The </w:t>
+      </w:r>
+      <w:proofErr w:type="spellStart"/>
+      <w:r>
+        <w:t>sqw</w:t>
+      </w:r>
+      <w:proofErr w:type="spellEnd"/>
+      <w:r>
+        <w:t xml:space="preserve"> objects expected not fit the memory. </w:t>
       </w:r>
       <w:r>
         <w:t xml:space="preserve">The </w:t>
       </w:r>
+      <w:proofErr w:type="spellStart"/>
       <w:r>
         <w:rPr>
           <w:i/>
         </w:rPr>
         <w:t>Do_processing</w:t>
       </w:r>
+      <w:proofErr w:type="spellEnd"/>
       <w:r>
         <w:t xml:space="preserve"> </w:t>
       </w:r>
@@ -558,19 +678,37 @@
         <w:t>operation can be efficiently executed independently on each pixel or small group of pixels</w:t>
       </w:r>
       <w:r>
-        <w:t xml:space="preserve"> located im memory or retrieved from a file system </w:t>
+        <w:t xml:space="preserve"> located </w:t>
+      </w:r>
+      <w:proofErr w:type="spellStart"/>
+      <w:r>
+        <w:t>im</w:t>
+      </w:r>
+      <w:proofErr w:type="spellEnd"/>
+      <w:r>
+        <w:t xml:space="preserve"> memory or retrieved from a file system </w:t>
       </w:r>
       <w:r>
         <w:t xml:space="preserve">while </w:t>
       </w:r>
+      <w:proofErr w:type="spellStart"/>
       <w:r>
         <w:rPr>
           <w:i/>
         </w:rPr>
         <w:t>reduce_results_process_condition</w:t>
       </w:r>
-      <w:r>
-        <w:t xml:space="preserve"> request interprocess communications</w:t>
+      <w:proofErr w:type="spellEnd"/>
+      <w:r>
+        <w:t xml:space="preserve"> request </w:t>
+      </w:r>
+      <w:proofErr w:type="spellStart"/>
+      <w:r>
+        <w:t>interprocess</w:t>
+      </w:r>
+      <w:proofErr w:type="spellEnd"/>
+      <w:r>
+        <w:t xml:space="preserve"> communications</w:t>
       </w:r>
       <w:r>
         <w:t>. The</w:t>
@@ -652,12 +790,14 @@
       <w:r>
         <w:t xml:space="preserve">the </w:t>
       </w:r>
+      <w:proofErr w:type="gramStart"/>
       <w:r>
         <w:rPr>
           <w:i/>
         </w:rPr>
         <w:t>For</w:t>
       </w:r>
+      <w:proofErr w:type="gramEnd"/>
       <w:r>
         <w:t xml:space="preserve"> </w:t>
       </w:r>
@@ -723,18 +863,32 @@
       <w:r>
         <w:t xml:space="preserve"> </w:t>
       </w:r>
+      <w:proofErr w:type="spellStart"/>
+      <w:proofErr w:type="gramStart"/>
       <w:r>
         <w:t>mpiexec</w:t>
       </w:r>
-      <w:r>
-        <w:t xml:space="preserve"> n_</w:t>
+      <w:proofErr w:type="spellEnd"/>
+      <w:proofErr w:type="gramEnd"/>
+      <w:r>
+        <w:t xml:space="preserve"> </w:t>
+      </w:r>
+      <w:proofErr w:type="spellStart"/>
+      <w:r>
+        <w:t>n_</w:t>
       </w:r>
       <w:r>
         <w:t>workers</w:t>
       </w:r>
-      <w:r>
-        <w:t xml:space="preserve"> the_mpi_program</w:t>
-      </w:r>
+      <w:proofErr w:type="spellEnd"/>
+      <w:r>
+        <w:t xml:space="preserve"> </w:t>
+      </w:r>
+      <w:proofErr w:type="spellStart"/>
+      <w:r>
+        <w:t>the_mpi_program</w:t>
+      </w:r>
+      <w:proofErr w:type="spellEnd"/>
     </w:p>
     <w:p>
       <w:pPr>
@@ -749,8 +903,13 @@
           <w:numId w:val="4"/>
         </w:numPr>
       </w:pPr>
-      <w:r>
-        <w:t xml:space="preserve">Matlab supports MPI jobs </w:t>
+      <w:proofErr w:type="spellStart"/>
+      <w:r>
+        <w:t>Matlab</w:t>
+      </w:r>
+      <w:proofErr w:type="spellEnd"/>
+      <w:r>
+        <w:t xml:space="preserve"> supports MPI jobs </w:t>
       </w:r>
       <w:r>
         <w:t>submitting parallel task to</w:t>
@@ -797,6 +956,7 @@
         </w:rPr>
         <w:t xml:space="preserve">  </w:t>
       </w:r>
+      <w:proofErr w:type="gramStart"/>
       <w:r>
         <w:rPr>
           <w:rFonts w:ascii="Courier New" w:hAnsi="Courier New" w:cs="Courier New"/>
@@ -805,7 +965,40 @@
           <w:sz w:val="20"/>
           <w:szCs w:val="20"/>
         </w:rPr>
-        <w:t>cl  = parcluster();</w:t>
+        <w:t>cl  =</w:t>
+      </w:r>
+      <w:proofErr w:type="gramEnd"/>
+      <w:r>
+        <w:rPr>
+          <w:rFonts w:ascii="Courier New" w:hAnsi="Courier New" w:cs="Courier New"/>
+          <w:i/>
+          <w:color w:val="000000"/>
+          <w:sz w:val="20"/>
+          <w:szCs w:val="20"/>
+        </w:rPr>
+        <w:t xml:space="preserve"> </w:t>
+      </w:r>
+      <w:proofErr w:type="spellStart"/>
+      <w:r>
+        <w:rPr>
+          <w:rFonts w:ascii="Courier New" w:hAnsi="Courier New" w:cs="Courier New"/>
+          <w:i/>
+          <w:color w:val="000000"/>
+          <w:sz w:val="20"/>
+          <w:szCs w:val="20"/>
+        </w:rPr>
+        <w:t>parcluster</w:t>
+      </w:r>
+      <w:proofErr w:type="spellEnd"/>
+      <w:r>
+        <w:rPr>
+          <w:rFonts w:ascii="Courier New" w:hAnsi="Courier New" w:cs="Courier New"/>
+          <w:i/>
+          <w:color w:val="000000"/>
+          <w:sz w:val="20"/>
+          <w:szCs w:val="20"/>
+        </w:rPr>
+        <w:t>();</w:t>
       </w:r>
     </w:p>
     <w:p>
@@ -831,6 +1024,8 @@
         </w:rPr>
         <w:t xml:space="preserve">  </w:t>
       </w:r>
+      <w:proofErr w:type="spellStart"/>
+      <w:proofErr w:type="gramStart"/>
       <w:r>
         <w:rPr>
           <w:rFonts w:ascii="Courier New" w:hAnsi="Courier New" w:cs="Courier New"/>
@@ -838,7 +1033,48 @@
           <w:sz w:val="20"/>
           <w:szCs w:val="20"/>
         </w:rPr>
-        <w:t>cjob = createCommunicatingJob(cl,</w:t>
+        <w:t>cjob</w:t>
+      </w:r>
+      <w:proofErr w:type="spellEnd"/>
+      <w:proofErr w:type="gramEnd"/>
+      <w:r>
+        <w:rPr>
+          <w:rFonts w:ascii="Courier New" w:hAnsi="Courier New" w:cs="Courier New"/>
+          <w:color w:val="000000"/>
+          <w:sz w:val="20"/>
+          <w:szCs w:val="20"/>
+        </w:rPr>
+        <w:t xml:space="preserve"> = </w:t>
+      </w:r>
+      <w:proofErr w:type="spellStart"/>
+      <w:r>
+        <w:rPr>
+          <w:rFonts w:ascii="Courier New" w:hAnsi="Courier New" w:cs="Courier New"/>
+          <w:color w:val="000000"/>
+          <w:sz w:val="20"/>
+          <w:szCs w:val="20"/>
+        </w:rPr>
+        <w:t>createCommunicatingJob</w:t>
+      </w:r>
+      <w:proofErr w:type="spellEnd"/>
+      <w:r>
+        <w:rPr>
+          <w:rFonts w:ascii="Courier New" w:hAnsi="Courier New" w:cs="Courier New"/>
+          <w:color w:val="000000"/>
+          <w:sz w:val="20"/>
+          <w:szCs w:val="20"/>
+        </w:rPr>
+        <w:t>(</w:t>
+      </w:r>
+      <w:proofErr w:type="spellStart"/>
+      <w:r>
+        <w:rPr>
+          <w:rFonts w:ascii="Courier New" w:hAnsi="Courier New" w:cs="Courier New"/>
+          <w:color w:val="000000"/>
+          <w:sz w:val="20"/>
+          <w:szCs w:val="20"/>
+        </w:rPr>
+        <w:t>cl,</w:t>
       </w:r>
       <w:r>
         <w:rPr>
@@ -865,7 +1101,17 @@
           <w:sz w:val="20"/>
           <w:szCs w:val="20"/>
         </w:rPr>
-        <w:t>'SPMD'</w:t>
+        <w:t>'SPMD</w:t>
+      </w:r>
+      <w:proofErr w:type="spellEnd"/>
+      <w:r>
+        <w:rPr>
+          <w:rFonts w:ascii="Courier New" w:hAnsi="Courier New" w:cs="Courier New"/>
+          <w:color w:val="A020F0"/>
+          <w:sz w:val="20"/>
+          <w:szCs w:val="20"/>
+        </w:rPr>
+        <w:t>'</w:t>
       </w:r>
       <w:r>
         <w:rPr>
@@ -898,6 +1144,7 @@
         </w:rPr>
         <w:t xml:space="preserve">     </w:t>
       </w:r>
+      <w:proofErr w:type="gramStart"/>
       <w:r>
         <w:rPr>
           <w:rFonts w:ascii="Courier New" w:hAnsi="Courier New" w:cs="Courier New"/>
@@ -905,8 +1152,9 @@
           <w:sz w:val="20"/>
           <w:szCs w:val="20"/>
         </w:rPr>
-        <w:t>task = createTask(cjob,</w:t>
-      </w:r>
+        <w:t>task</w:t>
+      </w:r>
+      <w:proofErr w:type="gramEnd"/>
       <w:r>
         <w:rPr>
           <w:rFonts w:ascii="Courier New" w:hAnsi="Courier New" w:cs="Courier New"/>
@@ -914,8 +1162,9 @@
           <w:sz w:val="20"/>
           <w:szCs w:val="20"/>
         </w:rPr>
-        <w:t xml:space="preserve">UserFunctionHandle </w:t>
-      </w:r>
+        <w:t xml:space="preserve"> = </w:t>
+      </w:r>
+      <w:proofErr w:type="spellStart"/>
       <w:r>
         <w:rPr>
           <w:rFonts w:ascii="Courier New" w:hAnsi="Courier New" w:cs="Courier New"/>
@@ -923,8 +1172,9 @@
           <w:sz w:val="20"/>
           <w:szCs w:val="20"/>
         </w:rPr>
-        <w:t>,0,{</w:t>
-      </w:r>
+        <w:t>createTask</w:t>
+      </w:r>
+      <w:proofErr w:type="spellEnd"/>
       <w:r>
         <w:rPr>
           <w:rFonts w:ascii="Courier New" w:hAnsi="Courier New" w:cs="Courier New"/>
@@ -932,8 +1182,39 @@
           <w:sz w:val="20"/>
           <w:szCs w:val="20"/>
         </w:rPr>
+        <w:t>(</w:t>
+      </w:r>
+      <w:proofErr w:type="spellStart"/>
+      <w:r>
+        <w:rPr>
+          <w:rFonts w:ascii="Courier New" w:hAnsi="Courier New" w:cs="Courier New"/>
+          <w:color w:val="000000"/>
+          <w:sz w:val="20"/>
+          <w:szCs w:val="20"/>
+        </w:rPr>
+        <w:t>cjob,UserFunctionHandle</w:t>
+      </w:r>
+      <w:proofErr w:type="spellEnd"/>
+      <w:r>
+        <w:rPr>
+          <w:rFonts w:ascii="Courier New" w:hAnsi="Courier New" w:cs="Courier New"/>
+          <w:color w:val="000000"/>
+          <w:sz w:val="20"/>
+          <w:szCs w:val="20"/>
+        </w:rPr>
+        <w:t xml:space="preserve"> ,0,{</w:t>
+      </w:r>
+      <w:proofErr w:type="spellStart"/>
+      <w:r>
+        <w:rPr>
+          <w:rFonts w:ascii="Courier New" w:hAnsi="Courier New" w:cs="Courier New"/>
+          <w:color w:val="000000"/>
+          <w:sz w:val="20"/>
+          <w:szCs w:val="20"/>
+        </w:rPr>
         <w:t>user_function_inpts</w:t>
       </w:r>
+      <w:proofErr w:type="spellEnd"/>
       <w:r>
         <w:rPr>
           <w:rFonts w:ascii="Courier New" w:hAnsi="Courier New" w:cs="Courier New"/>
@@ -957,6 +1238,7 @@
           <w:szCs w:val="24"/>
         </w:rPr>
       </w:pPr>
+      <w:proofErr w:type="gramStart"/>
       <w:r>
         <w:rPr>
           <w:rFonts w:ascii="Courier New" w:hAnsi="Courier New" w:cs="Courier New"/>
@@ -965,7 +1247,28 @@
           <w:szCs w:val="20"/>
         </w:rPr>
         <w:lastRenderedPageBreak/>
-        <w:t>submit(cjob);</w:t>
+        <w:t>submit(</w:t>
+      </w:r>
+      <w:proofErr w:type="spellStart"/>
+      <w:proofErr w:type="gramEnd"/>
+      <w:r>
+        <w:rPr>
+          <w:rFonts w:ascii="Courier New" w:hAnsi="Courier New" w:cs="Courier New"/>
+          <w:color w:val="000000"/>
+          <w:sz w:val="20"/>
+          <w:szCs w:val="20"/>
+        </w:rPr>
+        <w:t>cjob</w:t>
+      </w:r>
+      <w:proofErr w:type="spellEnd"/>
+      <w:r>
+        <w:rPr>
+          <w:rFonts w:ascii="Courier New" w:hAnsi="Courier New" w:cs="Courier New"/>
+          <w:color w:val="000000"/>
+          <w:sz w:val="20"/>
+          <w:szCs w:val="20"/>
+        </w:rPr>
+        <w:t>);</w:t>
       </w:r>
     </w:p>
     <w:p>
@@ -1015,8 +1318,13 @@
           <w:szCs w:val="24"/>
         </w:rPr>
       </w:pPr>
-      <w:r>
-        <w:t xml:space="preserve">where the </w:t>
+      <w:proofErr w:type="gramStart"/>
+      <w:r>
+        <w:t>where</w:t>
+      </w:r>
+      <w:proofErr w:type="gramEnd"/>
+      <w:r>
+        <w:t xml:space="preserve"> the </w:t>
       </w:r>
       <w:r>
         <w:rPr>
@@ -1031,11 +1339,20 @@
         <w:t xml:space="preserve"> function is equivalent to </w:t>
       </w:r>
       <w:r>
-        <w:t xml:space="preserve">the start of mpiexec function and number of workers </w:t>
+        <w:t xml:space="preserve">the start of </w:t>
+      </w:r>
+      <w:proofErr w:type="spellStart"/>
+      <w:r>
+        <w:t>mpiexec</w:t>
+      </w:r>
+      <w:proofErr w:type="spellEnd"/>
+      <w:r>
+        <w:t xml:space="preserve"> function and number of workers </w:t>
       </w:r>
       <w:r>
         <w:t>(</w:t>
       </w:r>
+      <w:proofErr w:type="spellStart"/>
       <w:r>
         <w:rPr>
           <w:b/>
@@ -1043,6 +1360,7 @@
         </w:rPr>
         <w:t>n_workers</w:t>
       </w:r>
+      <w:proofErr w:type="spellEnd"/>
       <w:r>
         <w:t xml:space="preserve">) </w:t>
       </w:r>
@@ -1059,6 +1377,7 @@
       <w:r>
         <w:t xml:space="preserve"> configuration (</w:t>
       </w:r>
+      <w:proofErr w:type="spellStart"/>
       <w:r>
         <w:rPr>
           <w:b/>
@@ -1066,6 +1385,7 @@
         </w:rPr>
         <w:t>n_workers</w:t>
       </w:r>
+      <w:proofErr w:type="spellEnd"/>
       <w:r>
         <w:rPr>
           <w:rFonts w:ascii="Courier New" w:hAnsi="Courier New" w:cs="Courier New"/>
@@ -1073,8 +1393,9 @@
           <w:sz w:val="20"/>
           <w:szCs w:val="20"/>
         </w:rPr>
-        <w:t xml:space="preserve"> </w:t>
-      </w:r>
+        <w:t xml:space="preserve"> = </w:t>
+      </w:r>
+      <w:proofErr w:type="spellStart"/>
       <w:r>
         <w:rPr>
           <w:rFonts w:ascii="Courier New" w:hAnsi="Courier New" w:cs="Courier New"/>
@@ -1082,8 +1403,9 @@
           <w:sz w:val="20"/>
           <w:szCs w:val="20"/>
         </w:rPr>
-        <w:t>= cl.NumWorkers</w:t>
-      </w:r>
+        <w:t>cl.NumWorkers</w:t>
+      </w:r>
+      <w:proofErr w:type="spellEnd"/>
       <w:r>
         <w:rPr>
           <w:rFonts w:ascii="Courier New" w:hAnsi="Courier New" w:cs="Courier New"/>
@@ -1112,7 +1434,15 @@
         <w:ind w:left="357" w:hanging="357"/>
       </w:pPr>
       <w:r>
-        <w:t xml:space="preserve">The Matlab </w:t>
+        <w:t xml:space="preserve">The </w:t>
+      </w:r>
+      <w:proofErr w:type="spellStart"/>
+      <w:r>
+        <w:t>Matlab</w:t>
+      </w:r>
+      <w:proofErr w:type="spellEnd"/>
+      <w:r>
+        <w:t xml:space="preserve"> </w:t>
       </w:r>
       <w:r>
         <w:rPr>
@@ -1235,7 +1565,15 @@
         <w:t>A p</w:t>
       </w:r>
       <w:r>
-        <w:t>owerful user machine with or without parallel computing toolbox powerful enough to run number of headless Matlab sessions</w:t>
+        <w:t xml:space="preserve">owerful user machine with or without parallel computing toolbox powerful enough to run number of headless </w:t>
+      </w:r>
+      <w:proofErr w:type="spellStart"/>
+      <w:r>
+        <w:t>Matlab</w:t>
+      </w:r>
+      <w:proofErr w:type="spellEnd"/>
+      <w:r>
+        <w:t xml:space="preserve"> sessions</w:t>
       </w:r>
       <w:r>
         <w:t xml:space="preserve"> and accessing fast file system</w:t>
@@ -1253,13 +1591,29 @@
         </w:numPr>
       </w:pPr>
       <w:r>
-        <w:t xml:space="preserve">A user machine with parallel computing toolbox installed and connected to a parallel file system and accessing Matlab distributed computing server installed on a parallel cluster (like SCARF or </w:t>
+        <w:t xml:space="preserve">A user machine with parallel computing toolbox installed and connected to a parallel file system and accessing </w:t>
+      </w:r>
+      <w:proofErr w:type="spellStart"/>
+      <w:r>
+        <w:t>Matlab</w:t>
+      </w:r>
+      <w:proofErr w:type="spellEnd"/>
+      <w:r>
+        <w:t xml:space="preserve"> distributed computing server installed on a parallel cluster (like SCARF or </w:t>
       </w:r>
       <w:r>
         <w:t xml:space="preserve">number </w:t>
       </w:r>
       <w:r>
-        <w:t>of DaaaS virtual machines)</w:t>
+        <w:t xml:space="preserve">of </w:t>
+      </w:r>
+      <w:proofErr w:type="spellStart"/>
+      <w:r>
+        <w:t>DaaaS</w:t>
+      </w:r>
+      <w:proofErr w:type="spellEnd"/>
+      <w:r>
+        <w:t xml:space="preserve"> virtual machines)</w:t>
       </w:r>
     </w:p>
     <w:p>
@@ -1283,10 +1637,26 @@
         <w:t>ile</w:t>
       </w:r>
       <w:r>
-        <w:t xml:space="preserve">d on Matlab with Horace </w:t>
-      </w:r>
-      <w:r>
-        <w:t>using Matlab compiler and deploy</w:t>
+        <w:t xml:space="preserve">d on </w:t>
+      </w:r>
+      <w:proofErr w:type="spellStart"/>
+      <w:r>
+        <w:t>Matlab</w:t>
+      </w:r>
+      <w:proofErr w:type="spellEnd"/>
+      <w:r>
+        <w:t xml:space="preserve"> with Horace </w:t>
+      </w:r>
+      <w:r>
+        <w:t xml:space="preserve">using </w:t>
+      </w:r>
+      <w:proofErr w:type="spellStart"/>
+      <w:r>
+        <w:t>Matlab</w:t>
+      </w:r>
+      <w:proofErr w:type="spellEnd"/>
+      <w:r>
+        <w:t xml:space="preserve"> compiler and deploy</w:t>
       </w:r>
       <w:r>
         <w:t xml:space="preserve">ed </w:t>
@@ -1353,8 +1723,21 @@
           <w:numId w:val="7"/>
         </w:numPr>
       </w:pPr>
-      <w:r>
-        <w:t>Matlab parallel computing toolbox and distributed Matlab server provide range of classes and functions (blocks) to deliver system independent operations. The blocks we are decided to use are :</w:t>
+      <w:proofErr w:type="spellStart"/>
+      <w:r>
+        <w:t>Matlab</w:t>
+      </w:r>
+      <w:proofErr w:type="spellEnd"/>
+      <w:r>
+        <w:t xml:space="preserve"> parallel computing toolbox and distributed </w:t>
+      </w:r>
+      <w:proofErr w:type="spellStart"/>
+      <w:r>
+        <w:t>Matlab</w:t>
+      </w:r>
+      <w:proofErr w:type="spellEnd"/>
+      <w:r>
+        <w:t xml:space="preserve"> server provide range of classes and functions (blocks) to deliver system independent operations. The blocks we are decided to use are :</w:t>
       </w:r>
     </w:p>
     <w:p>
@@ -1365,6 +1748,8 @@
           <w:numId w:val="7"/>
         </w:numPr>
       </w:pPr>
+      <w:proofErr w:type="spellStart"/>
+      <w:proofErr w:type="gramStart"/>
       <w:r>
         <w:rPr>
           <w:color w:val="984806" w:themeColor="accent6" w:themeShade="80"/>
@@ -1375,13 +1760,35 @@
         <w:rPr>
           <w:color w:val="984806" w:themeColor="accent6" w:themeShade="80"/>
         </w:rPr>
-        <w:t xml:space="preserve">cluster  </w:t>
-      </w:r>
+        <w:t>cluster</w:t>
+      </w:r>
+      <w:proofErr w:type="spellEnd"/>
       <w:r>
         <w:rPr>
           <w:color w:val="984806" w:themeColor="accent6" w:themeShade="80"/>
         </w:rPr>
-        <w:t xml:space="preserve">(parpool?) </w:t>
+        <w:t xml:space="preserve">  </w:t>
+      </w:r>
+      <w:r>
+        <w:rPr>
+          <w:color w:val="984806" w:themeColor="accent6" w:themeShade="80"/>
+        </w:rPr>
+        <w:t>(</w:t>
+      </w:r>
+      <w:proofErr w:type="spellStart"/>
+      <w:proofErr w:type="gramEnd"/>
+      <w:r>
+        <w:rPr>
+          <w:color w:val="984806" w:themeColor="accent6" w:themeShade="80"/>
+        </w:rPr>
+        <w:t>parpool</w:t>
+      </w:r>
+      <w:proofErr w:type="spellEnd"/>
+      <w:r>
+        <w:rPr>
+          <w:color w:val="984806" w:themeColor="accent6" w:themeShade="80"/>
+        </w:rPr>
+        <w:t xml:space="preserve">?) </w:t>
       </w:r>
       <w:r>
         <w:t>-- provides interface to physical resources and job control operations</w:t>
@@ -1401,14 +1808,71 @@
       <w:r>
         <w:t xml:space="preserve">e.g. </w:t>
       </w:r>
+      <w:proofErr w:type="spellStart"/>
       <w:r>
         <w:rPr>
           <w:color w:val="984806" w:themeColor="accent6" w:themeShade="80"/>
         </w:rPr>
-        <w:t xml:space="preserve">labnum, labsend, labreceive </w:t>
-      </w:r>
-      <w:r>
-        <w:t xml:space="preserve">etc), working in a spmd block only and providing low level communication and synchronization routines between different Matlab workers. </w:t>
+        <w:t>labnum</w:t>
+      </w:r>
+      <w:proofErr w:type="spellEnd"/>
+      <w:r>
+        <w:rPr>
+          <w:color w:val="984806" w:themeColor="accent6" w:themeShade="80"/>
+        </w:rPr>
+        <w:t xml:space="preserve">, </w:t>
+      </w:r>
+      <w:proofErr w:type="spellStart"/>
+      <w:r>
+        <w:rPr>
+          <w:color w:val="984806" w:themeColor="accent6" w:themeShade="80"/>
+        </w:rPr>
+        <w:t>labsend</w:t>
+      </w:r>
+      <w:proofErr w:type="spellEnd"/>
+      <w:r>
+        <w:rPr>
+          <w:color w:val="984806" w:themeColor="accent6" w:themeShade="80"/>
+        </w:rPr>
+        <w:t xml:space="preserve">, </w:t>
+      </w:r>
+      <w:proofErr w:type="spellStart"/>
+      <w:r>
+        <w:rPr>
+          <w:color w:val="984806" w:themeColor="accent6" w:themeShade="80"/>
+        </w:rPr>
+        <w:t>labreceive</w:t>
+      </w:r>
+      <w:proofErr w:type="spellEnd"/>
+      <w:r>
+        <w:rPr>
+          <w:color w:val="984806" w:themeColor="accent6" w:themeShade="80"/>
+        </w:rPr>
+        <w:t xml:space="preserve"> </w:t>
+      </w:r>
+      <w:proofErr w:type="spellStart"/>
+      <w:r>
+        <w:t>etc</w:t>
+      </w:r>
+      <w:proofErr w:type="spellEnd"/>
+      <w:r>
+        <w:t xml:space="preserve">), working in a </w:t>
+      </w:r>
+      <w:proofErr w:type="spellStart"/>
+      <w:r>
+        <w:t>spmd</w:t>
+      </w:r>
+      <w:proofErr w:type="spellEnd"/>
+      <w:r>
+        <w:t xml:space="preserve"> block only and providing low level communication and synchronization routines between different </w:t>
+      </w:r>
+      <w:proofErr w:type="spellStart"/>
+      <w:r>
+        <w:t>Matlab</w:t>
+      </w:r>
+      <w:proofErr w:type="spellEnd"/>
+      <w:r>
+        <w:t xml:space="preserve"> workers. </w:t>
       </w:r>
     </w:p>
     <w:p>
@@ -1428,12 +1892,14 @@
       <w:r>
         <w:t xml:space="preserve">blocks itself, hiding the procedure of task splitting and MPI jobs dispatching on the selected </w:t>
       </w:r>
+      <w:proofErr w:type="spellStart"/>
       <w:r>
         <w:rPr>
           <w:color w:val="984806" w:themeColor="accent6" w:themeShade="80"/>
         </w:rPr>
         <w:t>parcluster</w:t>
       </w:r>
+      <w:proofErr w:type="spellEnd"/>
       <w:r>
         <w:t>.</w:t>
       </w:r>
@@ -1457,8 +1923,18 @@
       <w:pPr>
         <w:pStyle w:val="Heading2"/>
       </w:pPr>
-      <w:r>
-        <w:t xml:space="preserve">Desighn choices. </w:t>
+      <w:proofErr w:type="spellStart"/>
+      <w:proofErr w:type="gramStart"/>
+      <w:r>
+        <w:t>Desighn</w:t>
+      </w:r>
+      <w:proofErr w:type="spellEnd"/>
+      <w:r>
+        <w:t xml:space="preserve"> choices.</w:t>
+      </w:r>
+      <w:proofErr w:type="gramEnd"/>
+      <w:r>
+        <w:t xml:space="preserve"> </w:t>
       </w:r>
     </w:p>
     <w:p>
@@ -1527,11 +2003,19 @@
       <w:r>
         <w:t xml:space="preserve">: the interface to </w:t>
       </w:r>
+      <w:proofErr w:type="spellStart"/>
       <w:r>
         <w:rPr>
           <w:color w:val="984806" w:themeColor="accent6" w:themeShade="80"/>
         </w:rPr>
-        <w:t xml:space="preserve">parpool </w:t>
+        <w:t>parpool</w:t>
+      </w:r>
+      <w:proofErr w:type="spellEnd"/>
+      <w:r>
+        <w:rPr>
+          <w:color w:val="984806" w:themeColor="accent6" w:themeShade="80"/>
+        </w:rPr>
+        <w:t xml:space="preserve"> </w:t>
       </w:r>
       <w:r>
         <w:t xml:space="preserve">class </w:t>
@@ -1540,13 +2024,37 @@
         <w:t>in case a)</w:t>
       </w:r>
       <w:r>
-        <w:t xml:space="preserve">, or the class which supports starting and managing the Matlab workers (headless Matlab sessions)  on local machine </w:t>
+        <w:t xml:space="preserve">, or the class which supports starting and managing the </w:t>
+      </w:r>
+      <w:proofErr w:type="spellStart"/>
+      <w:r>
+        <w:t>Matlab</w:t>
+      </w:r>
+      <w:proofErr w:type="spellEnd"/>
+      <w:r>
+        <w:t xml:space="preserve"> workers (headless </w:t>
+      </w:r>
+      <w:proofErr w:type="spellStart"/>
+      <w:r>
+        <w:t>Matlab</w:t>
+      </w:r>
+      <w:proofErr w:type="spellEnd"/>
+      <w:r>
+        <w:t xml:space="preserve"> sessions)  on local machine </w:t>
       </w:r>
       <w:r>
         <w:t xml:space="preserve">case b) </w:t>
       </w:r>
       <w:r>
-        <w:t xml:space="preserve">or MPI framework configurator and interface to mpiexec and MPI framework configuration in the case </w:t>
+        <w:t xml:space="preserve">or MPI framework configurator and interface to </w:t>
+      </w:r>
+      <w:proofErr w:type="spellStart"/>
+      <w:r>
+        <w:t>mpiexec</w:t>
+      </w:r>
+      <w:proofErr w:type="spellEnd"/>
+      <w:r>
+        <w:t xml:space="preserve"> and MPI framework configuration in the case </w:t>
       </w:r>
       <w:r>
         <w:t>c)</w:t>
@@ -1560,14 +2068,24 @@
           <w:numId w:val="9"/>
         </w:numPr>
       </w:pPr>
+      <w:proofErr w:type="spellStart"/>
       <w:r>
         <w:rPr>
           <w:color w:val="984806" w:themeColor="accent6" w:themeShade="80"/>
         </w:rPr>
         <w:t>MPI_communicator</w:t>
       </w:r>
-      <w:r>
-        <w:t>: the wrapper for Matlab MPI commands</w:t>
+      <w:proofErr w:type="spellEnd"/>
+      <w:r>
+        <w:t xml:space="preserve">: the wrapper for </w:t>
+      </w:r>
+      <w:proofErr w:type="spellStart"/>
+      <w:r>
+        <w:t>Matlab</w:t>
+      </w:r>
+      <w:proofErr w:type="spellEnd"/>
+      <w:r>
+        <w:t xml:space="preserve"> MPI commands</w:t>
       </w:r>
       <w:r>
         <w:t xml:space="preserve"> in case </w:t>
@@ -1587,8 +2105,21 @@
       <w:r>
         <w:t xml:space="preserve">or  </w:t>
       </w:r>
-      <w:r>
-        <w:t>Matlab wrapper around mex file providing access C++ MPI framework in case c).</w:t>
+      <w:proofErr w:type="spellStart"/>
+      <w:r>
+        <w:t>Matlab</w:t>
+      </w:r>
+      <w:proofErr w:type="spellEnd"/>
+      <w:r>
+        <w:t xml:space="preserve"> wrapper around </w:t>
+      </w:r>
+      <w:proofErr w:type="spellStart"/>
+      <w:r>
+        <w:t>mex</w:t>
+      </w:r>
+      <w:proofErr w:type="spellEnd"/>
+      <w:r>
+        <w:t xml:space="preserve"> file providing access C++ MPI framework in case c).</w:t>
       </w:r>
     </w:p>
     <w:p>
@@ -1599,30 +2130,42 @@
           <w:numId w:val="9"/>
         </w:numPr>
       </w:pPr>
+      <w:proofErr w:type="spellStart"/>
       <w:r>
         <w:rPr>
           <w:color w:val="984806" w:themeColor="accent6" w:themeShade="80"/>
         </w:rPr>
-        <w:t xml:space="preserve">Job_executor </w:t>
+        <w:t>Job_executor</w:t>
+      </w:r>
+      <w:proofErr w:type="spellEnd"/>
+      <w:r>
+        <w:rPr>
+          <w:color w:val="984806" w:themeColor="accent6" w:themeShade="80"/>
+        </w:rPr>
+        <w:t xml:space="preserve"> </w:t>
       </w:r>
       <w:r>
         <w:t xml:space="preserve">– the abstract class providing access to </w:t>
       </w:r>
+      <w:proofErr w:type="spellStart"/>
       <w:r>
         <w:rPr>
           <w:i/>
         </w:rPr>
         <w:t>Do_processing</w:t>
       </w:r>
+      <w:proofErr w:type="spellEnd"/>
       <w:r>
         <w:t xml:space="preserve"> and </w:t>
       </w:r>
+      <w:proofErr w:type="spellStart"/>
       <w:r>
         <w:rPr>
           <w:i/>
         </w:rPr>
         <w:t>reduce_results_process_condition</w:t>
       </w:r>
+      <w:proofErr w:type="spellEnd"/>
       <w:r>
         <w:rPr>
           <w:i/>
@@ -1647,15 +2190,24 @@
           <w:numId w:val="9"/>
         </w:numPr>
       </w:pPr>
+      <w:proofErr w:type="spellStart"/>
       <w:r>
         <w:rPr>
           <w:color w:val="984806" w:themeColor="accent6" w:themeShade="80"/>
         </w:rPr>
-        <w:t xml:space="preserve">Job_dispatcher </w:t>
+        <w:t>Job_dispatcher</w:t>
+      </w:r>
+      <w:proofErr w:type="spellEnd"/>
+      <w:r>
+        <w:rPr>
+          <w:color w:val="984806" w:themeColor="accent6" w:themeShade="80"/>
+        </w:rPr>
+        <w:t xml:space="preserve"> </w:t>
       </w:r>
       <w:r>
         <w:t xml:space="preserve">– the class which execute </w:t>
       </w:r>
+      <w:proofErr w:type="spellStart"/>
       <w:r>
         <w:rPr>
           <w:color w:val="984806" w:themeColor="accent6" w:themeShade="80"/>
@@ -1666,14 +2218,23 @@
         <w:rPr>
           <w:color w:val="984806" w:themeColor="accent6" w:themeShade="80"/>
         </w:rPr>
-        <w:t xml:space="preserve">’s </w:t>
-      </w:r>
+        <w:t>’s</w:t>
+      </w:r>
+      <w:proofErr w:type="spellEnd"/>
+      <w:r>
+        <w:rPr>
+          <w:color w:val="984806" w:themeColor="accent6" w:themeShade="80"/>
+        </w:rPr>
+        <w:t xml:space="preserve"> </w:t>
+      </w:r>
+      <w:proofErr w:type="spellStart"/>
       <w:r>
         <w:rPr>
           <w:i/>
         </w:rPr>
         <w:t>Do_processing</w:t>
       </w:r>
+      <w:proofErr w:type="spellEnd"/>
       <w:r>
         <w:rPr>
           <w:i/>
@@ -1689,12 +2250,14 @@
         </w:rPr>
         <w:t xml:space="preserve"> </w:t>
       </w:r>
+      <w:proofErr w:type="spellStart"/>
       <w:r>
         <w:rPr>
           <w:i/>
         </w:rPr>
         <w:t>reduce_results_process_condition</w:t>
       </w:r>
+      <w:proofErr w:type="spellEnd"/>
       <w:r>
         <w:rPr>
           <w:i/>
@@ -1717,19 +2280,53 @@
         </w:numPr>
       </w:pPr>
       <w:r>
-        <w:t xml:space="preserve">An sqw object and set of sqw objects will get </w:t>
-      </w:r>
+        <w:t xml:space="preserve">An </w:t>
+      </w:r>
+      <w:proofErr w:type="spellStart"/>
+      <w:r>
+        <w:t>sqw</w:t>
+      </w:r>
+      <w:proofErr w:type="spellEnd"/>
+      <w:r>
+        <w:t xml:space="preserve"> object and set of </w:t>
+      </w:r>
+      <w:proofErr w:type="spellStart"/>
+      <w:r>
+        <w:t>sqw</w:t>
+      </w:r>
+      <w:proofErr w:type="spellEnd"/>
+      <w:r>
+        <w:t xml:space="preserve"> objects will get </w:t>
+      </w:r>
+      <w:proofErr w:type="spellStart"/>
       <w:r>
         <w:rPr>
           <w:i/>
         </w:rPr>
         <w:t>get_pixels</w:t>
       </w:r>
+      <w:proofErr w:type="spellEnd"/>
       <w:r>
         <w:t xml:space="preserve"> method, which would provide access to specified number of pixels</w:t>
       </w:r>
       <w:r>
-        <w:t xml:space="preserve"> out of range of all pixels present in sqw object or sqw object</w:t>
+        <w:t xml:space="preserve"> out of range of all pixels present in </w:t>
+      </w:r>
+      <w:proofErr w:type="spellStart"/>
+      <w:r>
+        <w:t>sqw</w:t>
+      </w:r>
+      <w:proofErr w:type="spellEnd"/>
+      <w:r>
+        <w:t xml:space="preserve"> object or </w:t>
+      </w:r>
+      <w:proofErr w:type="spellStart"/>
+      <w:r>
+        <w:t>sqw</w:t>
+      </w:r>
+      <w:proofErr w:type="spellEnd"/>
+      <w:r>
+        <w:t xml:space="preserve"> object</w:t>
       </w:r>
       <w:r>
         <w:t>s</w:t>
@@ -1749,11 +2346,19 @@
       <w:r>
         <w:t xml:space="preserve">a </w:t>
       </w:r>
+      <w:proofErr w:type="spellStart"/>
       <w:r>
         <w:rPr>
           <w:color w:val="984806" w:themeColor="accent6" w:themeShade="80"/>
         </w:rPr>
-        <w:t xml:space="preserve">parallel_config </w:t>
+        <w:t>parallel_config</w:t>
+      </w:r>
+      <w:proofErr w:type="spellEnd"/>
+      <w:r>
+        <w:rPr>
+          <w:color w:val="984806" w:themeColor="accent6" w:themeShade="80"/>
+        </w:rPr>
+        <w:t xml:space="preserve"> </w:t>
       </w:r>
       <w:r>
         <w:t xml:space="preserve">class would </w:t>
@@ -1849,7 +2454,15 @@
         <w:t>Herbert</w:t>
       </w:r>
       <w:r>
-        <w:t xml:space="preserve"> Cluster, running multiple Matlab sessions to perform parallel job and using message files</w:t>
+        <w:t xml:space="preserve"> Cluster, running multiple </w:t>
+      </w:r>
+      <w:proofErr w:type="spellStart"/>
+      <w:r>
+        <w:t>Matlab</w:t>
+      </w:r>
+      <w:proofErr w:type="spellEnd"/>
+      <w:r>
+        <w:t xml:space="preserve"> sessions to perform parallel job and using message files</w:t>
       </w:r>
       <w:r>
         <w:t xml:space="preserve"> </w:t>
@@ -1883,7 +2496,15 @@
         <w:pStyle w:val="ListParagraph"/>
       </w:pPr>
       <w:r>
-        <w:t>a) No need in parallel computing toolbox and additional Matlab licences</w:t>
+        <w:t xml:space="preserve">a) No need in parallel computing toolbox and additional </w:t>
+      </w:r>
+      <w:proofErr w:type="spellStart"/>
+      <w:r>
+        <w:t>Matlab</w:t>
+      </w:r>
+      <w:proofErr w:type="spellEnd"/>
+      <w:r>
+        <w:t xml:space="preserve"> licences</w:t>
       </w:r>
     </w:p>
     <w:p>
@@ -1941,13 +2562,7 @@
         <w:ind w:left="1077" w:hanging="357"/>
       </w:pPr>
       <w:r>
-        <w:t>B</w:t>
-      </w:r>
-      <w:r>
-        <w:t>ecomes extremely slow</w:t>
-      </w:r>
-      <w:r>
-        <w:t xml:space="preserve"> if </w:t>
+        <w:t xml:space="preserve">Becomes extremely slow if </w:t>
       </w:r>
       <w:r>
         <w:t>an algorithm need</w:t>
@@ -1977,8 +2592,61 @@
           <w:numId w:val="10"/>
         </w:numPr>
       </w:pPr>
-      <w:r>
-        <w:t>Matlab (parpool) cluster running multiple Matlab sessions using Matlab parallel computing toolbox and embedded Matlab MPI intercommunications. Fails back to filebased messages exchange mechanism in case of Matlab MPI being not enabled.</w:t>
+      <w:proofErr w:type="spellStart"/>
+      <w:r>
+        <w:t>Matlab</w:t>
+      </w:r>
+      <w:proofErr w:type="spellEnd"/>
+      <w:r>
+        <w:t xml:space="preserve"> (</w:t>
+      </w:r>
+      <w:proofErr w:type="spellStart"/>
+      <w:r>
+        <w:t>parpool</w:t>
+      </w:r>
+      <w:proofErr w:type="spellEnd"/>
+      <w:r>
+        <w:t xml:space="preserve">) cluster running multiple </w:t>
+      </w:r>
+      <w:proofErr w:type="spellStart"/>
+      <w:r>
+        <w:t>Matlab</w:t>
+      </w:r>
+      <w:proofErr w:type="spellEnd"/>
+      <w:r>
+        <w:t xml:space="preserve"> sessions using </w:t>
+      </w:r>
+      <w:proofErr w:type="spellStart"/>
+      <w:r>
+        <w:t>Matlab</w:t>
+      </w:r>
+      <w:proofErr w:type="spellEnd"/>
+      <w:r>
+        <w:t xml:space="preserve"> parallel computing toolbox and embedded </w:t>
+      </w:r>
+      <w:proofErr w:type="spellStart"/>
+      <w:r>
+        <w:t>Matlab</w:t>
+      </w:r>
+      <w:proofErr w:type="spellEnd"/>
+      <w:r>
+        <w:t xml:space="preserve"> MPI intercommunications. Fails back to </w:t>
+      </w:r>
+      <w:proofErr w:type="spellStart"/>
+      <w:r>
+        <w:t>filebased</w:t>
+      </w:r>
+      <w:proofErr w:type="spellEnd"/>
+      <w:r>
+        <w:t xml:space="preserve"> messages exchange mechanism in case of </w:t>
+      </w:r>
+      <w:proofErr w:type="spellStart"/>
+      <w:r>
+        <w:t>Matlab</w:t>
+      </w:r>
+      <w:proofErr w:type="spellEnd"/>
+      <w:r>
+        <w:t xml:space="preserve"> MPI being not enabled.</w:t>
       </w:r>
     </w:p>
     <w:p>
@@ -2004,7 +2672,15 @@
         </w:numPr>
       </w:pPr>
       <w:r>
-        <w:t xml:space="preserve">Fast (MPI-defined) interprocess communication allowing to run the whole range of </w:t>
+        <w:t xml:space="preserve">Fast (MPI-defined) </w:t>
+      </w:r>
+      <w:proofErr w:type="spellStart"/>
+      <w:r>
+        <w:t>interprocess</w:t>
+      </w:r>
+      <w:proofErr w:type="spellEnd"/>
+      <w:r>
+        <w:t xml:space="preserve"> communication allowing to run the whole range of </w:t>
       </w:r>
       <w:r>
         <w:t>Horace algorithms (see below)</w:t>
@@ -2071,7 +2747,15 @@
         <w:spacing w:line="240" w:lineRule="auto"/>
       </w:pPr>
       <w:r>
-        <w:t>The root of developing code without Matlab and additional licenses is completely closed</w:t>
+        <w:t xml:space="preserve">The root of developing code without </w:t>
+      </w:r>
+      <w:proofErr w:type="spellStart"/>
+      <w:r>
+        <w:t>Matlab</w:t>
+      </w:r>
+      <w:proofErr w:type="spellEnd"/>
+      <w:r>
+        <w:t xml:space="preserve"> and additional licenses is completely closed</w:t>
       </w:r>
     </w:p>
     <w:p>
@@ -2091,7 +2775,23 @@
         <w:spacing w:line="240" w:lineRule="auto"/>
       </w:pPr>
       <w:r>
-        <w:t>C++ code used to combine binary sqw files into single sqw file</w:t>
+        <w:t xml:space="preserve">C++ code used to combine binary </w:t>
+      </w:r>
+      <w:proofErr w:type="spellStart"/>
+      <w:r>
+        <w:t>sqw</w:t>
+      </w:r>
+      <w:proofErr w:type="spellEnd"/>
+      <w:r>
+        <w:t xml:space="preserve"> files into single </w:t>
+      </w:r>
+      <w:proofErr w:type="spellStart"/>
+      <w:r>
+        <w:t>sqw</w:t>
+      </w:r>
+      <w:proofErr w:type="spellEnd"/>
+      <w:r>
+        <w:t xml:space="preserve"> file</w:t>
       </w:r>
     </w:p>
     <w:p>
@@ -2141,20 +2841,55 @@
         <w:t>rd</w:t>
       </w:r>
       <w:r>
-        <w:t xml:space="preserve"> party code (Mantid fake MPI (Simon </w:t>
-      </w:r>
-      <w:r>
-        <w:t>Heybrock private</w:t>
-      </w:r>
-      <w:r>
-        <w:t xml:space="preserve"> communication) or </w:t>
+        <w:t xml:space="preserve"> party code (</w:t>
+      </w:r>
+      <w:proofErr w:type="spellStart"/>
+      <w:r>
+        <w:t>Mantid</w:t>
+      </w:r>
+      <w:proofErr w:type="spellEnd"/>
+      <w:r>
+        <w:t xml:space="preserve"> fake MPI (Simon </w:t>
+      </w:r>
+      <w:proofErr w:type="spellStart"/>
+      <w:r>
+        <w:t>Heybrock</w:t>
+      </w:r>
+      <w:proofErr w:type="spellEnd"/>
+      <w:r>
+        <w:t xml:space="preserve"> private</w:t>
+      </w:r>
+      <w:r>
+        <w:t xml:space="preserve"> communication</w:t>
+      </w:r>
+      <w:r>
+        <w:t xml:space="preserve"> </w:t>
+      </w:r>
+      <w:r>
+        <w:rPr>
+          <w:color w:val="0000FF"/>
+          <w:u w:val="single"/>
+        </w:rPr>
+        <w:t>http://docs.mantidproject.org/v3.11.0/development/AlgorithmMPISupport.html#units-tests.</w:t>
+      </w:r>
+      <w:r>
+        <w:t xml:space="preserve">) or </w:t>
       </w:r>
       <w:r>
         <w:rPr>
           <w:color w:val="1302EE"/>
           <w:u w:val="single"/>
         </w:rPr>
-        <w:t>https://www.codeproject.com/articles/1092727/asynchronous-multicast-callbacks-with-inter-thread</w:t>
+        <w:t>https://www.codeproject.com/articles/1092727/asynchronous-multicast-callba</w:t>
+      </w:r>
+      <w:bookmarkStart w:id="0" w:name="_GoBack"/>
+      <w:bookmarkEnd w:id="0"/>
+      <w:r>
+        <w:rPr>
+          <w:color w:val="1302EE"/>
+          <w:u w:val="single"/>
+        </w:rPr>
+        <w:t>cks-with-inter-thread</w:t>
       </w:r>
       <w:r>
         <w:t>) may become a communication hub for</w:t>
@@ -2238,7 +2973,31 @@
         <w:spacing w:line="240" w:lineRule="auto"/>
       </w:pPr>
       <w:r>
-        <w:t>In additional to that, Herbert Cluster needs powerful multiprocessor machine with multiple processors to run multiple Matlab sessions (At least 64 computational threads and 0.25Tb memory to fully accelerate gen_sqw on current parallel file system or more if a symmetrisation during file generation is neded.</w:t>
+        <w:t xml:space="preserve">In additional to that, Herbert Cluster needs powerful multiprocessor machine with multiple processors to run multiple </w:t>
+      </w:r>
+      <w:proofErr w:type="spellStart"/>
+      <w:r>
+        <w:t>Matlab</w:t>
+      </w:r>
+      <w:proofErr w:type="spellEnd"/>
+      <w:r>
+        <w:t xml:space="preserve"> sessions (At least 64 computational threads and 0.25Tb memory to fully accelerate </w:t>
+      </w:r>
+      <w:proofErr w:type="spellStart"/>
+      <w:r>
+        <w:t>gen_sqw</w:t>
+      </w:r>
+      <w:proofErr w:type="spellEnd"/>
+      <w:r>
+        <w:t xml:space="preserve"> on current parallel file system or more if a symmetrisation during file generation is </w:t>
+      </w:r>
+      <w:proofErr w:type="spellStart"/>
+      <w:r>
+        <w:t>neded</w:t>
+      </w:r>
+      <w:proofErr w:type="spellEnd"/>
+      <w:r>
+        <w:t>.</w:t>
       </w:r>
     </w:p>
     <w:p>
@@ -2246,13 +3005,31 @@
         <w:spacing w:line="240" w:lineRule="auto"/>
       </w:pPr>
       <w:r>
-        <w:t xml:space="preserve">A Matlab Cluster (parpool) needs either similar machine + </w:t>
-      </w:r>
-      <w:r>
-        <w:t xml:space="preserve">parallel </w:t>
-      </w:r>
-      <w:r>
-        <w:t>computing toolbox licence for each user or multiple nodes connected by parallel file system and fast MPI link + the same toolbox and + Matlab distributed server licenses for each node.</w:t>
+        <w:t xml:space="preserve">A </w:t>
+      </w:r>
+      <w:proofErr w:type="spellStart"/>
+      <w:r>
+        <w:t>Matlab</w:t>
+      </w:r>
+      <w:proofErr w:type="spellEnd"/>
+      <w:r>
+        <w:t xml:space="preserve"> Cluster (</w:t>
+      </w:r>
+      <w:proofErr w:type="spellStart"/>
+      <w:r>
+        <w:t>parpool</w:t>
+      </w:r>
+      <w:proofErr w:type="spellEnd"/>
+      <w:r>
+        <w:t xml:space="preserve">) needs either similar machine + parallel computing toolbox licence for each user or multiple nodes connected by parallel file system and fast MPI link + the same toolbox and + </w:t>
+      </w:r>
+      <w:proofErr w:type="spellStart"/>
+      <w:r>
+        <w:t>Matlab</w:t>
+      </w:r>
+      <w:proofErr w:type="spellEnd"/>
+      <w:r>
+        <w:t xml:space="preserve"> distributed server licenses for each node.</w:t>
       </w:r>
     </w:p>
     <w:p>
@@ -2313,8 +3090,13 @@
             <w:tcW w:w="2311" w:type="dxa"/>
           </w:tcPr>
           <w:p>
+            <w:proofErr w:type="spellStart"/>
             <w:r>
-              <w:t>Parpool cluster</w:t>
+              <w:t>Parpool</w:t>
+            </w:r>
+            <w:proofErr w:type="spellEnd"/>
+            <w:r>
+              <w:t xml:space="preserve"> cluster</w:t>
             </w:r>
           </w:p>
         </w:tc>
@@ -2336,7 +3118,23 @@
           </w:tcPr>
           <w:p>
             <w:r>
-              <w:t>Gen tmp files (part of gen_sqw)</w:t>
+              <w:t xml:space="preserve">Gen </w:t>
+            </w:r>
+            <w:proofErr w:type="spellStart"/>
+            <w:r>
+              <w:t>tmp</w:t>
+            </w:r>
+            <w:proofErr w:type="spellEnd"/>
+            <w:r>
+              <w:t xml:space="preserve"> files (part of </w:t>
+            </w:r>
+            <w:proofErr w:type="spellStart"/>
+            <w:r>
+              <w:t>gen_sqw</w:t>
+            </w:r>
+            <w:proofErr w:type="spellEnd"/>
+            <w:r>
+              <w:t>)</w:t>
             </w:r>
           </w:p>
         </w:tc>
@@ -2377,18 +3175,26 @@
             <w:tcW w:w="2310" w:type="dxa"/>
           </w:tcPr>
           <w:p>
+            <w:proofErr w:type="spellStart"/>
             <w:r>
               <w:t>w</w:t>
             </w:r>
-            <w:bookmarkStart w:id="0" w:name="_GoBack"/>
-            <w:bookmarkEnd w:id="0"/>
             <w:r>
               <w:t>rite_nsqw_to_sqw</w:t>
             </w:r>
+            <w:proofErr w:type="spellEnd"/>
           </w:p>
           <w:p>
             <w:r>
-              <w:t>(as part of gen_sqw or separate)</w:t>
+              <w:t xml:space="preserve">(as part of </w:t>
+            </w:r>
+            <w:proofErr w:type="spellStart"/>
+            <w:r>
+              <w:t>gen_sqw</w:t>
+            </w:r>
+            <w:proofErr w:type="spellEnd"/>
+            <w:r>
+              <w:t xml:space="preserve"> or separate)</w:t>
             </w:r>
           </w:p>
         </w:tc>
@@ -2401,7 +3207,23 @@
               <w:t>4-fold deceleration</w:t>
             </w:r>
             <w:r>
-              <w:t xml:space="preserve"> wrt. to serial Matlab code</w:t>
+              <w:t xml:space="preserve"> </w:t>
+            </w:r>
+            <w:proofErr w:type="spellStart"/>
+            <w:r>
+              <w:t>wrt</w:t>
+            </w:r>
+            <w:proofErr w:type="spellEnd"/>
+            <w:r>
+              <w:t xml:space="preserve">. to serial </w:t>
+            </w:r>
+            <w:proofErr w:type="spellStart"/>
+            <w:r>
+              <w:t>Matlab</w:t>
+            </w:r>
+            <w:proofErr w:type="spellEnd"/>
+            <w:r>
+              <w:t xml:space="preserve"> code</w:t>
             </w:r>
           </w:p>
         </w:tc>
@@ -2438,11 +3260,13 @@
           </w:p>
           <w:p>
             <w:r>
-              <w:t>(</w:t>
+              <w:t xml:space="preserve">(as part of </w:t>
             </w:r>
+            <w:proofErr w:type="spellStart"/>
             <w:r>
-              <w:t>as part of gen_sqw</w:t>
+              <w:t>gen_sqw</w:t>
             </w:r>
+            <w:proofErr w:type="spellEnd"/>
             <w:r>
               <w:t>)</w:t>
             </w:r>
@@ -2463,8 +3287,13 @@
               <w:t>than</w:t>
             </w:r>
             <w:r>
-              <w:t xml:space="preserve"> Parpool</w:t>
+              <w:t xml:space="preserve"> </w:t>
             </w:r>
+            <w:proofErr w:type="spellStart"/>
+            <w:r>
+              <w:t>Parpool</w:t>
+            </w:r>
+            <w:proofErr w:type="spellEnd"/>
           </w:p>
         </w:tc>
         <w:tc>
@@ -2505,10 +3334,7 @@
           </w:tcPr>
           <w:p>
             <w:r>
-              <w:t>10-fold acceleration</w:t>
-            </w:r>
-            <w:r>
-              <w:t xml:space="preserve"> expected</w:t>
+              <w:t>10-fold acceleration expected</w:t>
             </w:r>
           </w:p>
         </w:tc>
@@ -2539,8 +3365,13 @@
             <w:tcW w:w="2310" w:type="dxa"/>
           </w:tcPr>
           <w:p>
+            <w:proofErr w:type="spellStart"/>
             <w:r>
-              <w:t>sqw_eval (planned development)</w:t>
+              <w:t>sqw_eval</w:t>
+            </w:r>
+            <w:proofErr w:type="spellEnd"/>
+            <w:r>
+              <w:t xml:space="preserve"> (planned development)</w:t>
             </w:r>
           </w:p>
         </w:tc>
@@ -5012,7 +5843,7 @@
 </file>
 
 <file path=customXml/itemProps1.xml><?xml version="1.0" encoding="utf-8"?>
-<ds:datastoreItem xmlns:ds="http://schemas.openxmlformats.org/officeDocument/2006/customXml" ds:itemID="{8AC128C6-0154-4F6C-B6EF-379E06685F03}">
+<ds:datastoreItem xmlns:ds="http://schemas.openxmlformats.org/officeDocument/2006/customXml" ds:itemID="{5181A464-3F80-41AA-9343-5EA7D4958671}">
   <ds:schemaRefs>
     <ds:schemaRef ds:uri="http://schemas.openxmlformats.org/officeDocument/2006/bibliography"/>
   </ds:schemaRefs>

</xml_diff>

<commit_message>
Re #5 minor changes to the parallel design documentation.
</commit_message>
<xml_diff>
--- a/documentation/ParallelFrameworkDesign.docx
+++ b/documentation/ParallelFrameworkDesign.docx
@@ -1,6 +1,6 @@
 
 <file path=word/document.xml><?xml version="1.0" encoding="utf-8"?>
-<w:document xmlns:wpc="http://schemas.microsoft.com/office/word/2010/wordprocessingCanvas" xmlns:mc="http://schemas.openxmlformats.org/markup-compatibility/2006" xmlns:o="urn:schemas-microsoft-com:office:office" xmlns:r="http://schemas.openxmlformats.org/officeDocument/2006/relationships" xmlns:m="http://schemas.openxmlformats.org/officeDocument/2006/math" xmlns:v="urn:schemas-microsoft-com:vml" xmlns:wp14="http://schemas.microsoft.com/office/word/2010/wordprocessingDrawing" xmlns:wp="http://schemas.openxmlformats.org/drawingml/2006/wordprocessingDrawing" xmlns:w10="urn:schemas-microsoft-com:office:word" xmlns:w="http://schemas.openxmlformats.org/wordprocessingml/2006/main" xmlns:w14="http://schemas.microsoft.com/office/word/2010/wordml" xmlns:wpg="http://schemas.microsoft.com/office/word/2010/wordprocessingGroup" xmlns:wpi="http://schemas.microsoft.com/office/word/2010/wordprocessingInk" xmlns:wne="http://schemas.microsoft.com/office/word/2006/wordml" xmlns:wps="http://schemas.microsoft.com/office/word/2010/wordprocessingShape" mc:Ignorable="w14 wp14">
+<w:document xmlns:wpc="http://schemas.microsoft.com/office/word/2010/wordprocessingCanvas" xmlns:cx="http://schemas.microsoft.com/office/drawing/2014/chartex" xmlns:cx1="http://schemas.microsoft.com/office/drawing/2015/9/8/chartex" xmlns:mc="http://schemas.openxmlformats.org/markup-compatibility/2006" xmlns:o="urn:schemas-microsoft-com:office:office" xmlns:r="http://schemas.openxmlformats.org/officeDocument/2006/relationships" xmlns:m="http://schemas.openxmlformats.org/officeDocument/2006/math" xmlns:v="urn:schemas-microsoft-com:vml" xmlns:wp14="http://schemas.microsoft.com/office/word/2010/wordprocessingDrawing" xmlns:wp="http://schemas.openxmlformats.org/drawingml/2006/wordprocessingDrawing" xmlns:w10="urn:schemas-microsoft-com:office:word" xmlns:w="http://schemas.openxmlformats.org/wordprocessingml/2006/main" xmlns:w14="http://schemas.microsoft.com/office/word/2010/wordml" xmlns:w15="http://schemas.microsoft.com/office/word/2012/wordml" xmlns:w16se="http://schemas.microsoft.com/office/word/2015/wordml/symex" xmlns:wpg="http://schemas.microsoft.com/office/word/2010/wordprocessingGroup" xmlns:wpi="http://schemas.microsoft.com/office/word/2010/wordprocessingInk" xmlns:wne="http://schemas.microsoft.com/office/word/2006/wordml" xmlns:wps="http://schemas.microsoft.com/office/word/2010/wordprocessingShape" mc:Ignorable="w14 w15 w16se wp14">
   <w:body>
     <w:p>
       <w:pPr>
@@ -17,14 +17,12 @@
       <w:pPr>
         <w:pStyle w:val="Heading2"/>
       </w:pPr>
-      <w:proofErr w:type="gramStart"/>
       <w:r>
         <w:t>User interaction</w:t>
       </w:r>
       <w:r>
         <w:t>.</w:t>
       </w:r>
-      <w:proofErr w:type="gramEnd"/>
     </w:p>
     <w:p>
       <w:pPr>
@@ -675,7 +673,15 @@
         <w:t xml:space="preserve"> </w:t>
       </w:r>
       <w:r>
-        <w:t>operation can be efficiently executed independently on each pixel or small group of pixels</w:t>
+        <w:t xml:space="preserve">operation </w:t>
+      </w:r>
+      <w:proofErr w:type="gramStart"/>
+      <w:r>
+        <w:t>can be efficiently executed</w:t>
+      </w:r>
+      <w:proofErr w:type="gramEnd"/>
+      <w:r>
+        <w:t xml:space="preserve"> independently on each pixel or small group of pixels</w:t>
       </w:r>
       <w:r>
         <w:t xml:space="preserve"> located </w:t>
@@ -686,7 +692,31 @@
       </w:r>
       <w:proofErr w:type="spellEnd"/>
       <w:r>
-        <w:t xml:space="preserve"> memory or retrieved from a file system </w:t>
+        <w:t xml:space="preserve"> memory or retrieved from a file system</w:t>
+      </w:r>
+      <w:r>
+        <w:t xml:space="preserve">, </w:t>
+      </w:r>
+      <w:r>
+        <w:rPr>
+          <w:b/>
+        </w:rPr>
+        <w:t>common</w:t>
+      </w:r>
+      <w:r>
+        <w:rPr>
+          <w:b/>
+        </w:rPr>
+        <w:t xml:space="preserve"> </w:t>
+      </w:r>
+      <w:r>
+        <w:rPr>
+          <w:b/>
+        </w:rPr>
+        <w:t>for all computational nodes</w:t>
+      </w:r>
+      <w:r>
+        <w:t xml:space="preserve">, </w:t>
       </w:r>
       <w:r>
         <w:t xml:space="preserve">while </w:t>
@@ -1022,6 +1052,7 @@
           <w:sz w:val="20"/>
           <w:szCs w:val="20"/>
         </w:rPr>
+        <w:lastRenderedPageBreak/>
         <w:t xml:space="preserve">  </w:t>
       </w:r>
       <w:proofErr w:type="spellStart"/>
@@ -1246,7 +1277,6 @@
           <w:sz w:val="20"/>
           <w:szCs w:val="20"/>
         </w:rPr>
-        <w:lastRenderedPageBreak/>
         <w:t>submit(</w:t>
       </w:r>
       <w:proofErr w:type="spellStart"/>
@@ -1485,8 +1515,13 @@
         <w:t xml:space="preserve">1 above </w:t>
       </w:r>
       <w:r>
-        <w:t>has the form:</w:t>
-      </w:r>
+        <w:t>has the form</w:t>
+      </w:r>
+      <w:r>
+        <w:t>, where the presence of common file system (parallel for performance reason) assumed to be mandatory.</w:t>
+      </w:r>
+      <w:bookmarkStart w:id="0" w:name="_GoBack"/>
+      <w:bookmarkEnd w:id="0"/>
     </w:p>
     <w:p>
       <w:pPr>
@@ -1514,7 +1549,7 @@
                     <pic:cNvPicPr/>
                   </pic:nvPicPr>
                   <pic:blipFill>
-                    <a:blip r:embed="rId7">
+                    <a:blip r:embed="rId6">
                       <a:extLst>
                         <a:ext uri="{28A0092B-C50C-407E-A947-70E740481C1C}">
                           <a14:useLocalDpi xmlns:a14="http://schemas.microsoft.com/office/drawing/2010/main" val="0"/>
@@ -1685,6 +1720,7 @@
         <w:ind w:left="360"/>
       </w:pPr>
       <w:r>
+        <w:lastRenderedPageBreak/>
         <w:t xml:space="preserve">All these </w:t>
       </w:r>
       <w:r>
@@ -1924,17 +1960,12 @@
         <w:pStyle w:val="Heading2"/>
       </w:pPr>
       <w:proofErr w:type="spellStart"/>
-      <w:proofErr w:type="gramStart"/>
       <w:r>
         <w:t>Desighn</w:t>
       </w:r>
       <w:proofErr w:type="spellEnd"/>
       <w:r>
-        <w:t xml:space="preserve"> choices.</w:t>
-      </w:r>
-      <w:proofErr w:type="gramEnd"/>
-      <w:r>
-        <w:t xml:space="preserve"> </w:t>
+        <w:t xml:space="preserve"> choices. </w:t>
       </w:r>
     </w:p>
     <w:p>
@@ -2880,16 +2911,7 @@
           <w:color w:val="1302EE"/>
           <w:u w:val="single"/>
         </w:rPr>
-        <w:t>https://www.codeproject.com/articles/1092727/asynchronous-multicast-callba</w:t>
-      </w:r>
-      <w:bookmarkStart w:id="0" w:name="_GoBack"/>
-      <w:bookmarkEnd w:id="0"/>
-      <w:r>
-        <w:rPr>
-          <w:color w:val="1302EE"/>
-          <w:u w:val="single"/>
-        </w:rPr>
-        <w:t>cks-with-inter-thread</w:t>
+        <w:t>https://www.codeproject.com/articles/1092727/asynchronous-multicast-callbacks-with-inter-thread</w:t>
       </w:r>
       <w:r>
         <w:t>) may become a communication hub for</w:t>
@@ -3420,8 +3442,8 @@
 </file>
 
 <file path=word/numbering.xml><?xml version="1.0" encoding="utf-8"?>
-<w:numbering xmlns:wpc="http://schemas.microsoft.com/office/word/2010/wordprocessingCanvas" xmlns:mc="http://schemas.openxmlformats.org/markup-compatibility/2006" xmlns:o="urn:schemas-microsoft-com:office:office" xmlns:r="http://schemas.openxmlformats.org/officeDocument/2006/relationships" xmlns:m="http://schemas.openxmlformats.org/officeDocument/2006/math" xmlns:v="urn:schemas-microsoft-com:vml" xmlns:wp14="http://schemas.microsoft.com/office/word/2010/wordprocessingDrawing" xmlns:wp="http://schemas.openxmlformats.org/drawingml/2006/wordprocessingDrawing" xmlns:w10="urn:schemas-microsoft-com:office:word" xmlns:w="http://schemas.openxmlformats.org/wordprocessingml/2006/main" xmlns:w14="http://schemas.microsoft.com/office/word/2010/wordml" xmlns:wpg="http://schemas.microsoft.com/office/word/2010/wordprocessingGroup" xmlns:wpi="http://schemas.microsoft.com/office/word/2010/wordprocessingInk" xmlns:wne="http://schemas.microsoft.com/office/word/2006/wordml" xmlns:wps="http://schemas.microsoft.com/office/word/2010/wordprocessingShape" mc:Ignorable="w14 wp14">
-  <w:abstractNum w:abstractNumId="0">
+<w:numbering xmlns:wpc="http://schemas.microsoft.com/office/word/2010/wordprocessingCanvas" xmlns:cx="http://schemas.microsoft.com/office/drawing/2014/chartex" xmlns:cx1="http://schemas.microsoft.com/office/drawing/2015/9/8/chartex" xmlns:mc="http://schemas.openxmlformats.org/markup-compatibility/2006" xmlns:o="urn:schemas-microsoft-com:office:office" xmlns:r="http://schemas.openxmlformats.org/officeDocument/2006/relationships" xmlns:m="http://schemas.openxmlformats.org/officeDocument/2006/math" xmlns:v="urn:schemas-microsoft-com:vml" xmlns:wp14="http://schemas.microsoft.com/office/word/2010/wordprocessingDrawing" xmlns:wp="http://schemas.openxmlformats.org/drawingml/2006/wordprocessingDrawing" xmlns:w10="urn:schemas-microsoft-com:office:word" xmlns:w="http://schemas.openxmlformats.org/wordprocessingml/2006/main" xmlns:w14="http://schemas.microsoft.com/office/word/2010/wordml" xmlns:w15="http://schemas.microsoft.com/office/word/2012/wordml" xmlns:w16se="http://schemas.microsoft.com/office/word/2015/wordml/symex" xmlns:wpg="http://schemas.microsoft.com/office/word/2010/wordprocessingGroup" xmlns:wpi="http://schemas.microsoft.com/office/word/2010/wordprocessingInk" xmlns:wne="http://schemas.microsoft.com/office/word/2006/wordml" xmlns:wps="http://schemas.microsoft.com/office/word/2010/wordprocessingShape" mc:Ignorable="w14 w15 w16se wp14">
+  <w:abstractNum w:abstractNumId="0" w15:restartNumberingAfterBreak="0">
     <w:nsid w:val="142E5567"/>
     <w:multiLevelType w:val="multilevel"/>
     <w:tmpl w:val="F92477BC"/>
@@ -3534,7 +3556,7 @@
       </w:rPr>
     </w:lvl>
   </w:abstractNum>
-  <w:abstractNum w:abstractNumId="1">
+  <w:abstractNum w:abstractNumId="1" w15:restartNumberingAfterBreak="0">
     <w:nsid w:val="151D2187"/>
     <w:multiLevelType w:val="hybridMultilevel"/>
     <w:tmpl w:val="418CE254"/>
@@ -3623,7 +3645,7 @@
       </w:pPr>
     </w:lvl>
   </w:abstractNum>
-  <w:abstractNum w:abstractNumId="2">
+  <w:abstractNum w:abstractNumId="2" w15:restartNumberingAfterBreak="0">
     <w:nsid w:val="1D340F36"/>
     <w:multiLevelType w:val="hybridMultilevel"/>
     <w:tmpl w:val="C9AEBFFC"/>
@@ -3712,7 +3734,7 @@
       </w:pPr>
     </w:lvl>
   </w:abstractNum>
-  <w:abstractNum w:abstractNumId="3">
+  <w:abstractNum w:abstractNumId="3" w15:restartNumberingAfterBreak="0">
     <w:nsid w:val="1E6833B3"/>
     <w:multiLevelType w:val="hybridMultilevel"/>
     <w:tmpl w:val="D7A0C61A"/>
@@ -3801,7 +3823,7 @@
       </w:pPr>
     </w:lvl>
   </w:abstractNum>
-  <w:abstractNum w:abstractNumId="4">
+  <w:abstractNum w:abstractNumId="4" w15:restartNumberingAfterBreak="0">
     <w:nsid w:val="209C292C"/>
     <w:multiLevelType w:val="hybridMultilevel"/>
     <w:tmpl w:val="369A0AA0"/>
@@ -3890,7 +3912,7 @@
       </w:pPr>
     </w:lvl>
   </w:abstractNum>
-  <w:abstractNum w:abstractNumId="5">
+  <w:abstractNum w:abstractNumId="5" w15:restartNumberingAfterBreak="0">
     <w:nsid w:val="21185C77"/>
     <w:multiLevelType w:val="multilevel"/>
     <w:tmpl w:val="0809001F"/>
@@ -3979,7 +4001,7 @@
       </w:pPr>
     </w:lvl>
   </w:abstractNum>
-  <w:abstractNum w:abstractNumId="6">
+  <w:abstractNum w:abstractNumId="6" w15:restartNumberingAfterBreak="0">
     <w:nsid w:val="23BF012B"/>
     <w:multiLevelType w:val="hybridMultilevel"/>
     <w:tmpl w:val="CC300AF2"/>
@@ -4068,7 +4090,7 @@
       </w:pPr>
     </w:lvl>
   </w:abstractNum>
-  <w:abstractNum w:abstractNumId="7">
+  <w:abstractNum w:abstractNumId="7" w15:restartNumberingAfterBreak="0">
     <w:nsid w:val="2E831C3D"/>
     <w:multiLevelType w:val="hybridMultilevel"/>
     <w:tmpl w:val="CA4EA7DE"/>
@@ -4157,7 +4179,7 @@
       </w:pPr>
     </w:lvl>
   </w:abstractNum>
-  <w:abstractNum w:abstractNumId="8">
+  <w:abstractNum w:abstractNumId="8" w15:restartNumberingAfterBreak="0">
     <w:nsid w:val="35A52E0B"/>
     <w:multiLevelType w:val="multilevel"/>
     <w:tmpl w:val="5C244A86"/>
@@ -4270,7 +4292,7 @@
       </w:rPr>
     </w:lvl>
   </w:abstractNum>
-  <w:abstractNum w:abstractNumId="9">
+  <w:abstractNum w:abstractNumId="9" w15:restartNumberingAfterBreak="0">
     <w:nsid w:val="4DC71611"/>
     <w:multiLevelType w:val="hybridMultilevel"/>
     <w:tmpl w:val="7BE0E134"/>
@@ -4357,7 +4379,7 @@
       </w:pPr>
     </w:lvl>
   </w:abstractNum>
-  <w:abstractNum w:abstractNumId="10">
+  <w:abstractNum w:abstractNumId="10" w15:restartNumberingAfterBreak="0">
     <w:nsid w:val="582D7A1C"/>
     <w:multiLevelType w:val="hybridMultilevel"/>
     <w:tmpl w:val="2AC4071C"/>
@@ -4446,7 +4468,7 @@
       </w:pPr>
     </w:lvl>
   </w:abstractNum>
-  <w:abstractNum w:abstractNumId="11">
+  <w:abstractNum w:abstractNumId="11" w15:restartNumberingAfterBreak="0">
     <w:nsid w:val="5E970593"/>
     <w:multiLevelType w:val="multilevel"/>
     <w:tmpl w:val="0809001F"/>
@@ -4535,7 +4557,7 @@
       </w:pPr>
     </w:lvl>
   </w:abstractNum>
-  <w:abstractNum w:abstractNumId="12">
+  <w:abstractNum w:abstractNumId="12" w15:restartNumberingAfterBreak="0">
     <w:nsid w:val="66855A82"/>
     <w:multiLevelType w:val="hybridMultilevel"/>
     <w:tmpl w:val="6D9A40EE"/>
@@ -4624,7 +4646,7 @@
       </w:pPr>
     </w:lvl>
   </w:abstractNum>
-  <w:abstractNum w:abstractNumId="13">
+  <w:abstractNum w:abstractNumId="13" w15:restartNumberingAfterBreak="0">
     <w:nsid w:val="71AA54F1"/>
     <w:multiLevelType w:val="hybridMultilevel"/>
     <w:tmpl w:val="0B448F68"/>
@@ -4713,7 +4735,7 @@
       </w:pPr>
     </w:lvl>
   </w:abstractNum>
-  <w:abstractNum w:abstractNumId="14">
+  <w:abstractNum w:abstractNumId="14" w15:restartNumberingAfterBreak="0">
     <w:nsid w:val="75C66BD0"/>
     <w:multiLevelType w:val="hybridMultilevel"/>
     <w:tmpl w:val="79C2A288"/>
@@ -4848,7 +4870,7 @@
 </file>
 
 <file path=word/styles.xml><?xml version="1.0" encoding="utf-8"?>
-<w:styles xmlns:mc="http://schemas.openxmlformats.org/markup-compatibility/2006" xmlns:r="http://schemas.openxmlformats.org/officeDocument/2006/relationships" xmlns:w="http://schemas.openxmlformats.org/wordprocessingml/2006/main" xmlns:w14="http://schemas.microsoft.com/office/word/2010/wordml" mc:Ignorable="w14">
+<w:styles xmlns:mc="http://schemas.openxmlformats.org/markup-compatibility/2006" xmlns:r="http://schemas.openxmlformats.org/officeDocument/2006/relationships" xmlns:w="http://schemas.openxmlformats.org/wordprocessingml/2006/main" xmlns:w14="http://schemas.microsoft.com/office/word/2010/wordml" xmlns:w15="http://schemas.microsoft.com/office/word/2012/wordml" xmlns:w16se="http://schemas.microsoft.com/office/word/2015/wordml/symex" mc:Ignorable="w14 w15 w16se">
   <w:docDefaults>
     <w:rPrDefault>
       <w:rPr>
@@ -4864,497 +4886,378 @@
       </w:pPr>
     </w:pPrDefault>
   </w:docDefaults>
-  <w:latentStyles w:defLockedState="0" w:defUIPriority="99" w:defSemiHidden="1" w:defUnhideWhenUsed="1" w:defQFormat="0" w:count="267">
-    <w:lsdException w:name="Normal" w:semiHidden="0" w:uiPriority="0" w:unhideWhenUsed="0" w:qFormat="1"/>
-    <w:lsdException w:name="heading 1" w:semiHidden="0" w:uiPriority="9" w:unhideWhenUsed="0" w:qFormat="1"/>
-    <w:lsdException w:name="heading 2" w:uiPriority="9" w:qFormat="1"/>
-    <w:lsdException w:name="heading 3" w:uiPriority="9" w:qFormat="1"/>
-    <w:lsdException w:name="heading 4" w:uiPriority="9" w:qFormat="1"/>
-    <w:lsdException w:name="heading 5" w:uiPriority="9" w:qFormat="1"/>
-    <w:lsdException w:name="heading 6" w:uiPriority="9" w:qFormat="1"/>
-    <w:lsdException w:name="heading 7" w:uiPriority="9" w:qFormat="1"/>
-    <w:lsdException w:name="heading 8" w:uiPriority="9" w:qFormat="1"/>
-    <w:lsdException w:name="heading 9" w:uiPriority="9" w:qFormat="1"/>
-    <w:lsdException w:name="toc 1" w:uiPriority="39"/>
-    <w:lsdException w:name="toc 2" w:uiPriority="39"/>
-    <w:lsdException w:name="toc 3" w:uiPriority="39"/>
-    <w:lsdException w:name="toc 4" w:uiPriority="39"/>
-    <w:lsdException w:name="toc 5" w:uiPriority="39"/>
-    <w:lsdException w:name="toc 6" w:uiPriority="39"/>
-    <w:lsdException w:name="toc 7" w:uiPriority="39"/>
-    <w:lsdException w:name="toc 8" w:uiPriority="39"/>
-    <w:lsdException w:name="toc 9" w:uiPriority="39"/>
-    <w:lsdException w:name="caption" w:uiPriority="35" w:qFormat="1"/>
-    <w:lsdException w:name="Title" w:semiHidden="0" w:uiPriority="10" w:unhideWhenUsed="0" w:qFormat="1"/>
-    <w:lsdException w:name="Default Paragraph Font" w:uiPriority="1"/>
-    <w:lsdException w:name="Subtitle" w:semiHidden="0" w:uiPriority="11" w:unhideWhenUsed="0" w:qFormat="1"/>
-    <w:lsdException w:name="Strong" w:semiHidden="0" w:uiPriority="22" w:unhideWhenUsed="0" w:qFormat="1"/>
-    <w:lsdException w:name="Emphasis" w:semiHidden="0" w:uiPriority="20" w:unhideWhenUsed="0" w:qFormat="1"/>
-    <w:lsdException w:name="Table Grid" w:semiHidden="0" w:uiPriority="59" w:unhideWhenUsed="0"/>
-    <w:lsdException w:name="Placeholder Text" w:unhideWhenUsed="0"/>
-    <w:lsdException w:name="No Spacing" w:semiHidden="0" w:uiPriority="1" w:unhideWhenUsed="0" w:qFormat="1"/>
-    <w:lsdException w:name="Light Shading" w:semiHidden="0" w:uiPriority="60" w:unhideWhenUsed="0"/>
-    <w:lsdException w:name="Light List" w:semiHidden="0" w:uiPriority="61" w:unhideWhenUsed="0"/>
-    <w:lsdException w:name="Light Grid" w:semiHidden="0" w:uiPriority="62" w:unhideWhenUsed="0"/>
-    <w:lsdException w:name="Medium Shading 1" w:semiHidden="0" w:uiPriority="63" w:unhideWhenUsed="0"/>
-    <w:lsdException w:name="Medium Shading 2" w:semiHidden="0" w:uiPriority="64" w:unhideWhenUsed="0"/>
-    <w:lsdException w:name="Medium List 1" w:semiHidden="0" w:uiPriority="65" w:unhideWhenUsed="0"/>
-    <w:lsdException w:name="Medium List 2" w:semiHidden="0" w:uiPriority="66" w:unhideWhenUsed="0"/>
-    <w:lsdException w:name="Medium Grid 1" w:semiHidden="0" w:uiPriority="67" w:unhideWhenUsed="0"/>
-    <w:lsdException w:name="Medium Grid 2" w:semiHidden="0" w:uiPriority="68" w:unhideWhenUsed="0"/>
-    <w:lsdException w:name="Medium Grid 3" w:semiHidden="0" w:uiPriority="69" w:unhideWhenUsed="0"/>
-    <w:lsdException w:name="Dark List" w:semiHidden="0" w:uiPriority="70" w:unhideWhenUsed="0"/>
-    <w:lsdException w:name="Colorful Shading" w:semiHidden="0" w:uiPriority="71" w:unhideWhenUsed="0"/>
-    <w:lsdException w:name="Colorful List" w:semiHidden="0" w:uiPriority="72" w:unhideWhenUsed="0"/>
-    <w:lsdException w:name="Colorful Grid" w:semiHidden="0" w:uiPriority="73" w:unhideWhenUsed="0"/>
-    <w:lsdException w:name="Light Shading Accent 1" w:semiHidden="0" w:uiPriority="60" w:unhideWhenUsed="0"/>
-    <w:lsdException w:name="Light List Accent 1" w:semiHidden="0" w:uiPriority="61" w:unhideWhenUsed="0"/>
-    <w:lsdException w:name="Light Grid Accent 1" w:semiHidden="0" w:uiPriority="62" w:unhideWhenUsed="0"/>
-    <w:lsdException w:name="Medium Shading 1 Accent 1" w:semiHidden="0" w:uiPriority="63" w:unhideWhenUsed="0"/>
-    <w:lsdException w:name="Medium Shading 2 Accent 1" w:semiHidden="0" w:uiPriority="64" w:unhideWhenUsed="0"/>
-    <w:lsdException w:name="Medium List 1 Accent 1" w:semiHidden="0" w:uiPriority="65" w:unhideWhenUsed="0"/>
-    <w:lsdException w:name="Revision" w:unhideWhenUsed="0"/>
-    <w:lsdException w:name="List Paragraph" w:semiHidden="0" w:uiPriority="34" w:unhideWhenUsed="0" w:qFormat="1"/>
-    <w:lsdException w:name="Quote" w:semiHidden="0" w:uiPriority="29" w:unhideWhenUsed="0" w:qFormat="1"/>
-    <w:lsdException w:name="Intense Quote" w:semiHidden="0" w:uiPriority="30" w:unhideWhenUsed="0" w:qFormat="1"/>
-    <w:lsdException w:name="Medium List 2 Accent 1" w:semiHidden="0" w:uiPriority="66" w:unhideWhenUsed="0"/>
-    <w:lsdException w:name="Medium Grid 1 Accent 1" w:semiHidden="0" w:uiPriority="67" w:unhideWhenUsed="0"/>
-    <w:lsdException w:name="Medium Grid 2 Accent 1" w:semiHidden="0" w:uiPriority="68" w:unhideWhenUsed="0"/>
-    <w:lsdException w:name="Medium Grid 3 Accent 1" w:semiHidden="0" w:uiPriority="69" w:unhideWhenUsed="0"/>
-    <w:lsdException w:name="Dark List Accent 1" w:semiHidden="0" w:uiPriority="70" w:unhideWhenUsed="0"/>
-    <w:lsdException w:name="Colorful Shading Accent 1" w:semiHidden="0" w:uiPriority="71" w:unhideWhenUsed="0"/>
-    <w:lsdException w:name="Colorful List Accent 1" w:semiHidden="0" w:uiPriority="72" w:unhideWhenUsed="0"/>
-    <w:lsdException w:name="Colorful Grid Accent 1" w:semiHidden="0" w:uiPriority="73" w:unhideWhenUsed="0"/>
-    <w:lsdException w:name="Light Shading Accent 2" w:semiHidden="0" w:uiPriority="60" w:unhideWhenUsed="0"/>
-    <w:lsdException w:name="Light List Accent 2" w:semiHidden="0" w:uiPriority="61" w:unhideWhenUsed="0"/>
-    <w:lsdException w:name="Light Grid Accent 2" w:semiHidden="0" w:uiPriority="62" w:unhideWhenUsed="0"/>
-    <w:lsdException w:name="Medium Shading 1 Accent 2" w:semiHidden="0" w:uiPriority="63" w:unhideWhenUsed="0"/>
-    <w:lsdException w:name="Medium Shading 2 Accent 2" w:semiHidden="0" w:uiPriority="64" w:unhideWhenUsed="0"/>
-    <w:lsdException w:name="Medium List 1 Accent 2" w:semiHidden="0" w:uiPriority="65" w:unhideWhenUsed="0"/>
-    <w:lsdException w:name="Medium List 2 Accent 2" w:semiHidden="0" w:uiPriority="66" w:unhideWhenUsed="0"/>
-    <w:lsdException w:name="Medium Grid 1 Accent 2" w:semiHidden="0" w:uiPriority="67" w:unhideWhenUsed="0"/>
-    <w:lsdException w:name="Medium Grid 2 Accent 2" w:semiHidden="0" w:uiPriority="68" w:unhideWhenUsed="0"/>
-    <w:lsdException w:name="Medium Grid 3 Accent 2" w:semiHidden="0" w:uiPriority="69" w:unhideWhenUsed="0"/>
-    <w:lsdException w:name="Dark List Accent 2" w:semiHidden="0" w:uiPriority="70" w:unhideWhenUsed="0"/>
-    <w:lsdException w:name="Colorful Shading Accent 2" w:semiHidden="0" w:uiPriority="71" w:unhideWhenUsed="0"/>
-    <w:lsdException w:name="Colorful List Accent 2" w:semiHidden="0" w:uiPriority="72" w:unhideWhenUsed="0"/>
-    <w:lsdException w:name="Colorful Grid Accent 2" w:semiHidden="0" w:uiPriority="73" w:unhideWhenUsed="0"/>
-    <w:lsdException w:name="Light Shading Accent 3" w:semiHidden="0" w:uiPriority="60" w:unhideWhenUsed="0"/>
-    <w:lsdException w:name="Light List Accent 3" w:semiHidden="0" w:uiPriority="61" w:unhideWhenUsed="0"/>
-    <w:lsdException w:name="Light Grid Accent 3" w:semiHidden="0" w:uiPriority="62" w:unhideWhenUsed="0"/>
-    <w:lsdException w:name="Medium Shading 1 Accent 3" w:semiHidden="0" w:uiPriority="63" w:unhideWhenUsed="0"/>
-    <w:lsdException w:name="Medium Shading 2 Accent 3" w:semiHidden="0" w:uiPriority="64" w:unhideWhenUsed="0"/>
-    <w:lsdException w:name="Medium List 1 Accent 3" w:semiHidden="0" w:uiPriority="65" w:unhideWhenUsed="0"/>
-    <w:lsdException w:name="Medium List 2 Accent 3" w:semiHidden="0" w:uiPriority="66" w:unhideWhenUsed="0"/>
-    <w:lsdException w:name="Medium Grid 1 Accent 3" w:semiHidden="0" w:uiPriority="67" w:unhideWhenUsed="0"/>
-    <w:lsdException w:name="Medium Grid 2 Accent 3" w:semiHidden="0" w:uiPriority="68" w:unhideWhenUsed="0"/>
-    <w:lsdException w:name="Medium Grid 3 Accent 3" w:semiHidden="0" w:uiPriority="69" w:unhideWhenUsed="0"/>
-    <w:lsdException w:name="Dark List Accent 3" w:semiHidden="0" w:uiPriority="70" w:unhideWhenUsed="0"/>
-    <w:lsdException w:name="Colorful Shading Accent 3" w:semiHidden="0" w:uiPriority="71" w:unhideWhenUsed="0"/>
-    <w:lsdException w:name="Colorful List Accent 3" w:semiHidden="0" w:uiPriority="72" w:unhideWhenUsed="0"/>
-    <w:lsdException w:name="Colorful Grid Accent 3" w:semiHidden="0" w:uiPriority="73" w:unhideWhenUsed="0"/>
-    <w:lsdException w:name="Light Shading Accent 4" w:semiHidden="0" w:uiPriority="60" w:unhideWhenUsed="0"/>
-    <w:lsdException w:name="Light List Accent 4" w:semiHidden="0" w:uiPriority="61" w:unhideWhenUsed="0"/>
-    <w:lsdException w:name="Light Grid Accent 4" w:semiHidden="0" w:uiPriority="62" w:unhideWhenUsed="0"/>
-    <w:lsdException w:name="Medium Shading 1 Accent 4" w:semiHidden="0" w:uiPriority="63" w:unhideWhenUsed="0"/>
-    <w:lsdException w:name="Medium Shading 2 Accent 4" w:semiHidden="0" w:uiPriority="64" w:unhideWhenUsed="0"/>
-    <w:lsdException w:name="Medium List 1 Accent 4" w:semiHidden="0" w:uiPriority="65" w:unhideWhenUsed="0"/>
-    <w:lsdException w:name="Medium List 2 Accent 4" w:semiHidden="0" w:uiPriority="66" w:unhideWhenUsed="0"/>
-    <w:lsdException w:name="Medium Grid 1 Accent 4" w:semiHidden="0" w:uiPriority="67" w:unhideWhenUsed="0"/>
-    <w:lsdException w:name="Medium Grid 2 Accent 4" w:semiHidden="0" w:uiPriority="68" w:unhideWhenUsed="0"/>
-    <w:lsdException w:name="Medium Grid 3 Accent 4" w:semiHidden="0" w:uiPriority="69" w:unhideWhenUsed="0"/>
-    <w:lsdException w:name="Dark List Accent 4" w:semiHidden="0" w:uiPriority="70" w:unhideWhenUsed="0"/>
-    <w:lsdException w:name="Colorful Shading Accent 4" w:semiHidden="0" w:uiPriority="71" w:unhideWhenUsed="0"/>
-    <w:lsdException w:name="Colorful List Accent 4" w:semiHidden="0" w:uiPriority="72" w:unhideWhenUsed="0"/>
-    <w:lsdException w:name="Colorful Grid Accent 4" w:semiHidden="0" w:uiPriority="73" w:unhideWhenUsed="0"/>
-    <w:lsdException w:name="Light Shading Accent 5" w:semiHidden="0" w:uiPriority="60" w:unhideWhenUsed="0"/>
-    <w:lsdException w:name="Light List Accent 5" w:semiHidden="0" w:uiPriority="61" w:unhideWhenUsed="0"/>
-    <w:lsdException w:name="Light Grid Accent 5" w:semiHidden="0" w:uiPriority="62" w:unhideWhenUsed="0"/>
-    <w:lsdException w:name="Medium Shading 1 Accent 5" w:semiHidden="0" w:uiPriority="63" w:unhideWhenUsed="0"/>
-    <w:lsdException w:name="Medium Shading 2 Accent 5" w:semiHidden="0" w:uiPriority="64" w:unhideWhenUsed="0"/>
-    <w:lsdException w:name="Medium List 1 Accent 5" w:semiHidden="0" w:uiPriority="65" w:unhideWhenUsed="0"/>
-    <w:lsdException w:name="Medium List 2 Accent 5" w:semiHidden="0" w:uiPriority="66" w:unhideWhenUsed="0"/>
-    <w:lsdException w:name="Medium Grid 1 Accent 5" w:semiHidden="0" w:uiPriority="67" w:unhideWhenUsed="0"/>
-    <w:lsdException w:name="Medium Grid 2 Accent 5" w:semiHidden="0" w:uiPriority="68" w:unhideWhenUsed="0"/>
-    <w:lsdException w:name="Medium Grid 3 Accent 5" w:semiHidden="0" w:uiPriority="69" w:unhideWhenUsed="0"/>
-    <w:lsdException w:name="Dark List Accent 5" w:semiHidden="0" w:uiPriority="70" w:unhideWhenUsed="0"/>
-    <w:lsdException w:name="Colorful Shading Accent 5" w:semiHidden="0" w:uiPriority="71" w:unhideWhenUsed="0"/>
-    <w:lsdException w:name="Colorful List Accent 5" w:semiHidden="0" w:uiPriority="72" w:unhideWhenUsed="0"/>
-    <w:lsdException w:name="Colorful Grid Accent 5" w:semiHidden="0" w:uiPriority="73" w:unhideWhenUsed="0"/>
-    <w:lsdException w:name="Light Shading Accent 6" w:semiHidden="0" w:uiPriority="60" w:unhideWhenUsed="0"/>
-    <w:lsdException w:name="Light List Accent 6" w:semiHidden="0" w:uiPriority="61" w:unhideWhenUsed="0"/>
-    <w:lsdException w:name="Light Grid Accent 6" w:semiHidden="0" w:uiPriority="62" w:unhideWhenUsed="0"/>
-    <w:lsdException w:name="Medium Shading 1 Accent 6" w:semiHidden="0" w:uiPriority="63" w:unhideWhenUsed="0"/>
-    <w:lsdException w:name="Medium Shading 2 Accent 6" w:semiHidden="0" w:uiPriority="64" w:unhideWhenUsed="0"/>
-    <w:lsdException w:name="Medium List 1 Accent 6" w:semiHidden="0" w:uiPriority="65" w:unhideWhenUsed="0"/>
-    <w:lsdException w:name="Medium List 2 Accent 6" w:semiHidden="0" w:uiPriority="66" w:unhideWhenUsed="0"/>
-    <w:lsdException w:name="Medium Grid 1 Accent 6" w:semiHidden="0" w:uiPriority="67" w:unhideWhenUsed="0"/>
-    <w:lsdException w:name="Medium Grid 2 Accent 6" w:semiHidden="0" w:uiPriority="68" w:unhideWhenUsed="0"/>
-    <w:lsdException w:name="Medium Grid 3 Accent 6" w:semiHidden="0" w:uiPriority="69" w:unhideWhenUsed="0"/>
-    <w:lsdException w:name="Dark List Accent 6" w:semiHidden="0" w:uiPriority="70" w:unhideWhenUsed="0"/>
-    <w:lsdException w:name="Colorful Shading Accent 6" w:semiHidden="0" w:uiPriority="71" w:unhideWhenUsed="0"/>
-    <w:lsdException w:name="Colorful List Accent 6" w:semiHidden="0" w:uiPriority="72" w:unhideWhenUsed="0"/>
-    <w:lsdException w:name="Colorful Grid Accent 6" w:semiHidden="0" w:uiPriority="73" w:unhideWhenUsed="0"/>
-    <w:lsdException w:name="Subtle Emphasis" w:semiHidden="0" w:uiPriority="19" w:unhideWhenUsed="0" w:qFormat="1"/>
-    <w:lsdException w:name="Intense Emphasis" w:semiHidden="0" w:uiPriority="21" w:unhideWhenUsed="0" w:qFormat="1"/>
-    <w:lsdException w:name="Subtle Reference" w:semiHidden="0" w:uiPriority="31" w:unhideWhenUsed="0" w:qFormat="1"/>
-    <w:lsdException w:name="Intense Reference" w:semiHidden="0" w:uiPriority="32" w:unhideWhenUsed="0" w:qFormat="1"/>
-    <w:lsdException w:name="Book Title" w:semiHidden="0" w:uiPriority="33" w:unhideWhenUsed="0" w:qFormat="1"/>
-    <w:lsdException w:name="Bibliography" w:uiPriority="37"/>
-    <w:lsdException w:name="TOC Heading" w:uiPriority="39" w:qFormat="1"/>
-  </w:latentStyles>
-  <w:style w:type="paragraph" w:default="1" w:styleId="Normal">
-    <w:name w:val="Normal"/>
-    <w:qFormat/>
-  </w:style>
-  <w:style w:type="paragraph" w:styleId="Heading1">
-    <w:name w:val="heading 1"/>
-    <w:basedOn w:val="Normal"/>
-    <w:next w:val="Normal"/>
-    <w:link w:val="Heading1Char"/>
-    <w:uiPriority w:val="9"/>
-    <w:qFormat/>
-    <w:rsid w:val="0027070B"/>
-    <w:pPr>
-      <w:keepNext/>
-      <w:keepLines/>
-      <w:spacing w:before="480" w:after="0"/>
-      <w:outlineLvl w:val="0"/>
-    </w:pPr>
-    <w:rPr>
-      <w:rFonts w:asciiTheme="majorHAnsi" w:eastAsiaTheme="majorEastAsia" w:hAnsiTheme="majorHAnsi" w:cstheme="majorBidi"/>
-      <w:b/>
-      <w:bCs/>
-      <w:color w:val="365F91" w:themeColor="accent1" w:themeShade="BF"/>
-      <w:sz w:val="28"/>
-      <w:szCs w:val="28"/>
-    </w:rPr>
-  </w:style>
-  <w:style w:type="paragraph" w:styleId="Heading2">
-    <w:name w:val="heading 2"/>
-    <w:basedOn w:val="Normal"/>
-    <w:next w:val="Normal"/>
-    <w:link w:val="Heading2Char"/>
-    <w:uiPriority w:val="9"/>
-    <w:unhideWhenUsed/>
-    <w:qFormat/>
-    <w:rsid w:val="00643C52"/>
-    <w:pPr>
-      <w:keepNext/>
-      <w:keepLines/>
-      <w:numPr>
-        <w:numId w:val="3"/>
-      </w:numPr>
-      <w:spacing w:before="200" w:after="0"/>
-      <w:ind w:left="244" w:hanging="357"/>
-      <w:outlineLvl w:val="1"/>
-    </w:pPr>
-    <w:rPr>
-      <w:rFonts w:asciiTheme="majorHAnsi" w:eastAsiaTheme="majorEastAsia" w:hAnsiTheme="majorHAnsi" w:cstheme="majorBidi"/>
-      <w:b/>
-      <w:bCs/>
-      <w:color w:val="4F81BD" w:themeColor="accent1"/>
-      <w:sz w:val="26"/>
-      <w:szCs w:val="26"/>
-    </w:rPr>
-  </w:style>
-  <w:style w:type="character" w:default="1" w:styleId="DefaultParagraphFont">
-    <w:name w:val="Default Paragraph Font"/>
-    <w:uiPriority w:val="1"/>
-    <w:semiHidden/>
-    <w:unhideWhenUsed/>
-  </w:style>
-  <w:style w:type="table" w:default="1" w:styleId="TableNormal">
-    <w:name w:val="Normal Table"/>
-    <w:uiPriority w:val="99"/>
-    <w:semiHidden/>
-    <w:unhideWhenUsed/>
-    <w:tblPr>
-      <w:tblInd w:w="0" w:type="dxa"/>
-      <w:tblCellMar>
-        <w:top w:w="0" w:type="dxa"/>
-        <w:left w:w="108" w:type="dxa"/>
-        <w:bottom w:w="0" w:type="dxa"/>
-        <w:right w:w="108" w:type="dxa"/>
-      </w:tblCellMar>
-    </w:tblPr>
-  </w:style>
-  <w:style w:type="numbering" w:default="1" w:styleId="NoList">
-    <w:name w:val="No List"/>
-    <w:uiPriority w:val="99"/>
-    <w:semiHidden/>
-    <w:unhideWhenUsed/>
-  </w:style>
-  <w:style w:type="paragraph" w:styleId="ListParagraph">
-    <w:name w:val="List Paragraph"/>
-    <w:basedOn w:val="Normal"/>
-    <w:uiPriority w:val="34"/>
-    <w:qFormat/>
-    <w:rsid w:val="0027070B"/>
-    <w:pPr>
-      <w:ind w:left="720"/>
-      <w:contextualSpacing/>
-    </w:pPr>
-  </w:style>
-  <w:style w:type="character" w:customStyle="1" w:styleId="Heading1Char">
-    <w:name w:val="Heading 1 Char"/>
-    <w:basedOn w:val="DefaultParagraphFont"/>
-    <w:link w:val="Heading1"/>
-    <w:uiPriority w:val="9"/>
-    <w:rsid w:val="0027070B"/>
-    <w:rPr>
-      <w:rFonts w:asciiTheme="majorHAnsi" w:eastAsiaTheme="majorEastAsia" w:hAnsiTheme="majorHAnsi" w:cstheme="majorBidi"/>
-      <w:b/>
-      <w:bCs/>
-      <w:color w:val="365F91" w:themeColor="accent1" w:themeShade="BF"/>
-      <w:sz w:val="28"/>
-      <w:szCs w:val="28"/>
-    </w:rPr>
-  </w:style>
-  <w:style w:type="character" w:customStyle="1" w:styleId="Heading2Char">
-    <w:name w:val="Heading 2 Char"/>
-    <w:basedOn w:val="DefaultParagraphFont"/>
-    <w:link w:val="Heading2"/>
-    <w:uiPriority w:val="9"/>
-    <w:rsid w:val="00643C52"/>
-    <w:rPr>
-      <w:rFonts w:asciiTheme="majorHAnsi" w:eastAsiaTheme="majorEastAsia" w:hAnsiTheme="majorHAnsi" w:cstheme="majorBidi"/>
-      <w:b/>
-      <w:bCs/>
-      <w:color w:val="4F81BD" w:themeColor="accent1"/>
-      <w:sz w:val="26"/>
-      <w:szCs w:val="26"/>
-    </w:rPr>
-  </w:style>
-  <w:style w:type="paragraph" w:customStyle="1" w:styleId="Code">
-    <w:name w:val="Code"/>
-    <w:basedOn w:val="Normal"/>
-    <w:link w:val="CodeChar"/>
-    <w:qFormat/>
-    <w:rsid w:val="005C2C11"/>
-    <w:pPr>
-      <w:spacing w:after="0" w:line="240" w:lineRule="auto"/>
-    </w:pPr>
-    <w:rPr>
-      <w:rFonts w:ascii="Courier New" w:hAnsi="Courier New" w:cs="Courier New"/>
-    </w:rPr>
-  </w:style>
-  <w:style w:type="paragraph" w:styleId="BalloonText">
-    <w:name w:val="Balloon Text"/>
-    <w:basedOn w:val="Normal"/>
-    <w:link w:val="BalloonTextChar"/>
-    <w:uiPriority w:val="99"/>
-    <w:semiHidden/>
-    <w:unhideWhenUsed/>
-    <w:rsid w:val="002711AA"/>
-    <w:pPr>
-      <w:spacing w:after="0" w:line="240" w:lineRule="auto"/>
-    </w:pPr>
-    <w:rPr>
-      <w:rFonts w:ascii="Tahoma" w:hAnsi="Tahoma" w:cs="Tahoma"/>
-      <w:sz w:val="16"/>
-      <w:szCs w:val="16"/>
-    </w:rPr>
-  </w:style>
-  <w:style w:type="character" w:customStyle="1" w:styleId="CodeChar">
-    <w:name w:val="Code Char"/>
-    <w:basedOn w:val="DefaultParagraphFont"/>
-    <w:link w:val="Code"/>
-    <w:rsid w:val="005C2C11"/>
-    <w:rPr>
-      <w:rFonts w:ascii="Courier New" w:hAnsi="Courier New" w:cs="Courier New"/>
-    </w:rPr>
-  </w:style>
-  <w:style w:type="character" w:customStyle="1" w:styleId="BalloonTextChar">
-    <w:name w:val="Balloon Text Char"/>
-    <w:basedOn w:val="DefaultParagraphFont"/>
-    <w:link w:val="BalloonText"/>
-    <w:uiPriority w:val="99"/>
-    <w:semiHidden/>
-    <w:rsid w:val="002711AA"/>
-    <w:rPr>
-      <w:rFonts w:ascii="Tahoma" w:hAnsi="Tahoma" w:cs="Tahoma"/>
-      <w:sz w:val="16"/>
-      <w:szCs w:val="16"/>
-    </w:rPr>
-  </w:style>
-  <w:style w:type="table" w:styleId="TableGrid">
-    <w:name w:val="Table Grid"/>
-    <w:basedOn w:val="TableNormal"/>
-    <w:uiPriority w:val="59"/>
-    <w:rsid w:val="007E3CB1"/>
-    <w:pPr>
-      <w:spacing w:after="0" w:line="240" w:lineRule="auto"/>
-    </w:pPr>
-    <w:tblPr>
-      <w:tblBorders>
-        <w:top w:val="single" w:sz="4" w:space="0" w:color="auto"/>
-        <w:left w:val="single" w:sz="4" w:space="0" w:color="auto"/>
-        <w:bottom w:val="single" w:sz="4" w:space="0" w:color="auto"/>
-        <w:right w:val="single" w:sz="4" w:space="0" w:color="auto"/>
-        <w:insideH w:val="single" w:sz="4" w:space="0" w:color="auto"/>
-        <w:insideV w:val="single" w:sz="4" w:space="0" w:color="auto"/>
-      </w:tblBorders>
-    </w:tblPr>
-  </w:style>
-</w:styles>
-</file>
-
-<file path=word/stylesWithEffects.xml><?xml version="1.0" encoding="utf-8"?>
-<w:styles xmlns:wpc="http://schemas.microsoft.com/office/word/2010/wordprocessingCanvas" xmlns:mc="http://schemas.openxmlformats.org/markup-compatibility/2006" xmlns:o="urn:schemas-microsoft-com:office:office" xmlns:r="http://schemas.openxmlformats.org/officeDocument/2006/relationships" xmlns:m="http://schemas.openxmlformats.org/officeDocument/2006/math" xmlns:v="urn:schemas-microsoft-com:vml" xmlns:wp14="http://schemas.microsoft.com/office/word/2010/wordprocessingDrawing" xmlns:wp="http://schemas.openxmlformats.org/drawingml/2006/wordprocessingDrawing" xmlns:w10="urn:schemas-microsoft-com:office:word" xmlns:w="http://schemas.openxmlformats.org/wordprocessingml/2006/main" xmlns:w14="http://schemas.microsoft.com/office/word/2010/wordml" xmlns:wpg="http://schemas.microsoft.com/office/word/2010/wordprocessingGroup" xmlns:wpi="http://schemas.microsoft.com/office/word/2010/wordprocessingInk" xmlns:wne="http://schemas.microsoft.com/office/word/2006/wordml" xmlns:wps="http://schemas.microsoft.com/office/word/2010/wordprocessingShape" mc:Ignorable="w14 wp14">
-  <w:docDefaults>
-    <w:rPrDefault>
-      <w:rPr>
-        <w:rFonts w:asciiTheme="minorHAnsi" w:eastAsiaTheme="minorHAnsi" w:hAnsiTheme="minorHAnsi" w:cstheme="minorBidi"/>
-        <w:sz w:val="22"/>
-        <w:szCs w:val="22"/>
-        <w:lang w:val="en-GB" w:eastAsia="en-US" w:bidi="ar-SA"/>
-      </w:rPr>
-    </w:rPrDefault>
-    <w:pPrDefault>
-      <w:pPr>
-        <w:spacing w:after="200" w:line="276" w:lineRule="auto"/>
-      </w:pPr>
-    </w:pPrDefault>
-  </w:docDefaults>
-  <w:latentStyles w:defLockedState="0" w:defUIPriority="99" w:defSemiHidden="1" w:defUnhideWhenUsed="1" w:defQFormat="0" w:count="267">
-    <w:lsdException w:name="Normal" w:semiHidden="0" w:uiPriority="0" w:unhideWhenUsed="0" w:qFormat="1"/>
-    <w:lsdException w:name="heading 1" w:semiHidden="0" w:uiPriority="9" w:unhideWhenUsed="0" w:qFormat="1"/>
-    <w:lsdException w:name="heading 2" w:uiPriority="9" w:qFormat="1"/>
-    <w:lsdException w:name="heading 3" w:uiPriority="9" w:qFormat="1"/>
-    <w:lsdException w:name="heading 4" w:uiPriority="9" w:qFormat="1"/>
-    <w:lsdException w:name="heading 5" w:uiPriority="9" w:qFormat="1"/>
-    <w:lsdException w:name="heading 6" w:uiPriority="9" w:qFormat="1"/>
-    <w:lsdException w:name="heading 7" w:uiPriority="9" w:qFormat="1"/>
-    <w:lsdException w:name="heading 8" w:uiPriority="9" w:qFormat="1"/>
-    <w:lsdException w:name="heading 9" w:uiPriority="9" w:qFormat="1"/>
-    <w:lsdException w:name="toc 1" w:uiPriority="39"/>
-    <w:lsdException w:name="toc 2" w:uiPriority="39"/>
-    <w:lsdException w:name="toc 3" w:uiPriority="39"/>
-    <w:lsdException w:name="toc 4" w:uiPriority="39"/>
-    <w:lsdException w:name="toc 5" w:uiPriority="39"/>
-    <w:lsdException w:name="toc 6" w:uiPriority="39"/>
-    <w:lsdException w:name="toc 7" w:uiPriority="39"/>
-    <w:lsdException w:name="toc 8" w:uiPriority="39"/>
-    <w:lsdException w:name="toc 9" w:uiPriority="39"/>
-    <w:lsdException w:name="caption" w:uiPriority="35" w:qFormat="1"/>
-    <w:lsdException w:name="Title" w:semiHidden="0" w:uiPriority="10" w:unhideWhenUsed="0" w:qFormat="1"/>
-    <w:lsdException w:name="Default Paragraph Font" w:uiPriority="1"/>
-    <w:lsdException w:name="Subtitle" w:semiHidden="0" w:uiPriority="11" w:unhideWhenUsed="0" w:qFormat="1"/>
-    <w:lsdException w:name="Strong" w:semiHidden="0" w:uiPriority="22" w:unhideWhenUsed="0" w:qFormat="1"/>
-    <w:lsdException w:name="Emphasis" w:semiHidden="0" w:uiPriority="20" w:unhideWhenUsed="0" w:qFormat="1"/>
-    <w:lsdException w:name="Table Grid" w:semiHidden="0" w:uiPriority="59" w:unhideWhenUsed="0"/>
-    <w:lsdException w:name="Placeholder Text" w:unhideWhenUsed="0"/>
-    <w:lsdException w:name="No Spacing" w:semiHidden="0" w:uiPriority="1" w:unhideWhenUsed="0" w:qFormat="1"/>
-    <w:lsdException w:name="Light Shading" w:semiHidden="0" w:uiPriority="60" w:unhideWhenUsed="0"/>
-    <w:lsdException w:name="Light List" w:semiHidden="0" w:uiPriority="61" w:unhideWhenUsed="0"/>
-    <w:lsdException w:name="Light Grid" w:semiHidden="0" w:uiPriority="62" w:unhideWhenUsed="0"/>
-    <w:lsdException w:name="Medium Shading 1" w:semiHidden="0" w:uiPriority="63" w:unhideWhenUsed="0"/>
-    <w:lsdException w:name="Medium Shading 2" w:semiHidden="0" w:uiPriority="64" w:unhideWhenUsed="0"/>
-    <w:lsdException w:name="Medium List 1" w:semiHidden="0" w:uiPriority="65" w:unhideWhenUsed="0"/>
-    <w:lsdException w:name="Medium List 2" w:semiHidden="0" w:uiPriority="66" w:unhideWhenUsed="0"/>
-    <w:lsdException w:name="Medium Grid 1" w:semiHidden="0" w:uiPriority="67" w:unhideWhenUsed="0"/>
-    <w:lsdException w:name="Medium Grid 2" w:semiHidden="0" w:uiPriority="68" w:unhideWhenUsed="0"/>
-    <w:lsdException w:name="Medium Grid 3" w:semiHidden="0" w:uiPriority="69" w:unhideWhenUsed="0"/>
-    <w:lsdException w:name="Dark List" w:semiHidden="0" w:uiPriority="70" w:unhideWhenUsed="0"/>
-    <w:lsdException w:name="Colorful Shading" w:semiHidden="0" w:uiPriority="71" w:unhideWhenUsed="0"/>
-    <w:lsdException w:name="Colorful List" w:semiHidden="0" w:uiPriority="72" w:unhideWhenUsed="0"/>
-    <w:lsdException w:name="Colorful Grid" w:semiHidden="0" w:uiPriority="73" w:unhideWhenUsed="0"/>
-    <w:lsdException w:name="Light Shading Accent 1" w:semiHidden="0" w:uiPriority="60" w:unhideWhenUsed="0"/>
-    <w:lsdException w:name="Light List Accent 1" w:semiHidden="0" w:uiPriority="61" w:unhideWhenUsed="0"/>
-    <w:lsdException w:name="Light Grid Accent 1" w:semiHidden="0" w:uiPriority="62" w:unhideWhenUsed="0"/>
-    <w:lsdException w:name="Medium Shading 1 Accent 1" w:semiHidden="0" w:uiPriority="63" w:unhideWhenUsed="0"/>
-    <w:lsdException w:name="Medium Shading 2 Accent 1" w:semiHidden="0" w:uiPriority="64" w:unhideWhenUsed="0"/>
-    <w:lsdException w:name="Medium List 1 Accent 1" w:semiHidden="0" w:uiPriority="65" w:unhideWhenUsed="0"/>
-    <w:lsdException w:name="Revision" w:unhideWhenUsed="0"/>
-    <w:lsdException w:name="List Paragraph" w:semiHidden="0" w:uiPriority="34" w:unhideWhenUsed="0" w:qFormat="1"/>
-    <w:lsdException w:name="Quote" w:semiHidden="0" w:uiPriority="29" w:unhideWhenUsed="0" w:qFormat="1"/>
-    <w:lsdException w:name="Intense Quote" w:semiHidden="0" w:uiPriority="30" w:unhideWhenUsed="0" w:qFormat="1"/>
-    <w:lsdException w:name="Medium List 2 Accent 1" w:semiHidden="0" w:uiPriority="66" w:unhideWhenUsed="0"/>
-    <w:lsdException w:name="Medium Grid 1 Accent 1" w:semiHidden="0" w:uiPriority="67" w:unhideWhenUsed="0"/>
-    <w:lsdException w:name="Medium Grid 2 Accent 1" w:semiHidden="0" w:uiPriority="68" w:unhideWhenUsed="0"/>
-    <w:lsdException w:name="Medium Grid 3 Accent 1" w:semiHidden="0" w:uiPriority="69" w:unhideWhenUsed="0"/>
-    <w:lsdException w:name="Dark List Accent 1" w:semiHidden="0" w:uiPriority="70" w:unhideWhenUsed="0"/>
-    <w:lsdException w:name="Colorful Shading Accent 1" w:semiHidden="0" w:uiPriority="71" w:unhideWhenUsed="0"/>
-    <w:lsdException w:name="Colorful List Accent 1" w:semiHidden="0" w:uiPriority="72" w:unhideWhenUsed="0"/>
-    <w:lsdException w:name="Colorful Grid Accent 1" w:semiHidden="0" w:uiPriority="73" w:unhideWhenUsed="0"/>
-    <w:lsdException w:name="Light Shading Accent 2" w:semiHidden="0" w:uiPriority="60" w:unhideWhenUsed="0"/>
-    <w:lsdException w:name="Light List Accent 2" w:semiHidden="0" w:uiPriority="61" w:unhideWhenUsed="0"/>
-    <w:lsdException w:name="Light Grid Accent 2" w:semiHidden="0" w:uiPriority="62" w:unhideWhenUsed="0"/>
-    <w:lsdException w:name="Medium Shading 1 Accent 2" w:semiHidden="0" w:uiPriority="63" w:unhideWhenUsed="0"/>
-    <w:lsdException w:name="Medium Shading 2 Accent 2" w:semiHidden="0" w:uiPriority="64" w:unhideWhenUsed="0"/>
-    <w:lsdException w:name="Medium List 1 Accent 2" w:semiHidden="0" w:uiPriority="65" w:unhideWhenUsed="0"/>
-    <w:lsdException w:name="Medium List 2 Accent 2" w:semiHidden="0" w:uiPriority="66" w:unhideWhenUsed="0"/>
-    <w:lsdException w:name="Medium Grid 1 Accent 2" w:semiHidden="0" w:uiPriority="67" w:unhideWhenUsed="0"/>
-    <w:lsdException w:name="Medium Grid 2 Accent 2" w:semiHidden="0" w:uiPriority="68" w:unhideWhenUsed="0"/>
-    <w:lsdException w:name="Medium Grid 3 Accent 2" w:semiHidden="0" w:uiPriority="69" w:unhideWhenUsed="0"/>
-    <w:lsdException w:name="Dark List Accent 2" w:semiHidden="0" w:uiPriority="70" w:unhideWhenUsed="0"/>
-    <w:lsdException w:name="Colorful Shading Accent 2" w:semiHidden="0" w:uiPriority="71" w:unhideWhenUsed="0"/>
-    <w:lsdException w:name="Colorful List Accent 2" w:semiHidden="0" w:uiPriority="72" w:unhideWhenUsed="0"/>
-    <w:lsdException w:name="Colorful Grid Accent 2" w:semiHidden="0" w:uiPriority="73" w:unhideWhenUsed="0"/>
-    <w:lsdException w:name="Light Shading Accent 3" w:semiHidden="0" w:uiPriority="60" w:unhideWhenUsed="0"/>
-    <w:lsdException w:name="Light List Accent 3" w:semiHidden="0" w:uiPriority="61" w:unhideWhenUsed="0"/>
-    <w:lsdException w:name="Light Grid Accent 3" w:semiHidden="0" w:uiPriority="62" w:unhideWhenUsed="0"/>
-    <w:lsdException w:name="Medium Shading 1 Accent 3" w:semiHidden="0" w:uiPriority="63" w:unhideWhenUsed="0"/>
-    <w:lsdException w:name="Medium Shading 2 Accent 3" w:semiHidden="0" w:uiPriority="64" w:unhideWhenUsed="0"/>
-    <w:lsdException w:name="Medium List 1 Accent 3" w:semiHidden="0" w:uiPriority="65" w:unhideWhenUsed="0"/>
-    <w:lsdException w:name="Medium List 2 Accent 3" w:semiHidden="0" w:uiPriority="66" w:unhideWhenUsed="0"/>
-    <w:lsdException w:name="Medium Grid 1 Accent 3" w:semiHidden="0" w:uiPriority="67" w:unhideWhenUsed="0"/>
-    <w:lsdException w:name="Medium Grid 2 Accent 3" w:semiHidden="0" w:uiPriority="68" w:unhideWhenUsed="0"/>
-    <w:lsdException w:name="Medium Grid 3 Accent 3" w:semiHidden="0" w:uiPriority="69" w:unhideWhenUsed="0"/>
-    <w:lsdException w:name="Dark List Accent 3" w:semiHidden="0" w:uiPriority="70" w:unhideWhenUsed="0"/>
-    <w:lsdException w:name="Colorful Shading Accent 3" w:semiHidden="0" w:uiPriority="71" w:unhideWhenUsed="0"/>
-    <w:lsdException w:name="Colorful List Accent 3" w:semiHidden="0" w:uiPriority="72" w:unhideWhenUsed="0"/>
-    <w:lsdException w:name="Colorful Grid Accent 3" w:semiHidden="0" w:uiPriority="73" w:unhideWhenUsed="0"/>
-    <w:lsdException w:name="Light Shading Accent 4" w:semiHidden="0" w:uiPriority="60" w:unhideWhenUsed="0"/>
-    <w:lsdException w:name="Light List Accent 4" w:semiHidden="0" w:uiPriority="61" w:unhideWhenUsed="0"/>
-    <w:lsdException w:name="Light Grid Accent 4" w:semiHidden="0" w:uiPriority="62" w:unhideWhenUsed="0"/>
-    <w:lsdException w:name="Medium Shading 1 Accent 4" w:semiHidden="0" w:uiPriority="63" w:unhideWhenUsed="0"/>
-    <w:lsdException w:name="Medium Shading 2 Accent 4" w:semiHidden="0" w:uiPriority="64" w:unhideWhenUsed="0"/>
-    <w:lsdException w:name="Medium List 1 Accent 4" w:semiHidden="0" w:uiPriority="65" w:unhideWhenUsed="0"/>
-    <w:lsdException w:name="Medium List 2 Accent 4" w:semiHidden="0" w:uiPriority="66" w:unhideWhenUsed="0"/>
-    <w:lsdException w:name="Medium Grid 1 Accent 4" w:semiHidden="0" w:uiPriority="67" w:unhideWhenUsed="0"/>
-    <w:lsdException w:name="Medium Grid 2 Accent 4" w:semiHidden="0" w:uiPriority="68" w:unhideWhenUsed="0"/>
-    <w:lsdException w:name="Medium Grid 3 Accent 4" w:semiHidden="0" w:uiPriority="69" w:unhideWhenUsed="0"/>
-    <w:lsdException w:name="Dark List Accent 4" w:semiHidden="0" w:uiPriority="70" w:unhideWhenUsed="0"/>
-    <w:lsdException w:name="Colorful Shading Accent 4" w:semiHidden="0" w:uiPriority="71" w:unhideWhenUsed="0"/>
-    <w:lsdException w:name="Colorful List Accent 4" w:semiHidden="0" w:uiPriority="72" w:unhideWhenUsed="0"/>
-    <w:lsdException w:name="Colorful Grid Accent 4" w:semiHidden="0" w:uiPriority="73" w:unhideWhenUsed="0"/>
-    <w:lsdException w:name="Light Shading Accent 5" w:semiHidden="0" w:uiPriority="60" w:unhideWhenUsed="0"/>
-    <w:lsdException w:name="Light List Accent 5" w:semiHidden="0" w:uiPriority="61" w:unhideWhenUsed="0"/>
-    <w:lsdException w:name="Light Grid Accent 5" w:semiHidden="0" w:uiPriority="62" w:unhideWhenUsed="0"/>
-    <w:lsdException w:name="Medium Shading 1 Accent 5" w:semiHidden="0" w:uiPriority="63" w:unhideWhenUsed="0"/>
-    <w:lsdException w:name="Medium Shading 2 Accent 5" w:semiHidden="0" w:uiPriority="64" w:unhideWhenUsed="0"/>
-    <w:lsdException w:name="Medium List 1 Accent 5" w:semiHidden="0" w:uiPriority="65" w:unhideWhenUsed="0"/>
-    <w:lsdException w:name="Medium List 2 Accent 5" w:semiHidden="0" w:uiPriority="66" w:unhideWhenUsed="0"/>
-    <w:lsdException w:name="Medium Grid 1 Accent 5" w:semiHidden="0" w:uiPriority="67" w:unhideWhenUsed="0"/>
-    <w:lsdException w:name="Medium Grid 2 Accent 5" w:semiHidden="0" w:uiPriority="68" w:unhideWhenUsed="0"/>
-    <w:lsdException w:name="Medium Grid 3 Accent 5" w:semiHidden="0" w:uiPriority="69" w:unhideWhenUsed="0"/>
-    <w:lsdException w:name="Dark List Accent 5" w:semiHidden="0" w:uiPriority="70" w:unhideWhenUsed="0"/>
-    <w:lsdException w:name="Colorful Shading Accent 5" w:semiHidden="0" w:uiPriority="71" w:unhideWhenUsed="0"/>
-    <w:lsdException w:name="Colorful List Accent 5" w:semiHidden="0" w:uiPriority="72" w:unhideWhenUsed="0"/>
-    <w:lsdException w:name="Colorful Grid Accent 5" w:semiHidden="0" w:uiPriority="73" w:unhideWhenUsed="0"/>
-    <w:lsdException w:name="Light Shading Accent 6" w:semiHidden="0" w:uiPriority="60" w:unhideWhenUsed="0"/>
-    <w:lsdException w:name="Light List Accent 6" w:semiHidden="0" w:uiPriority="61" w:unhideWhenUsed="0"/>
-    <w:lsdException w:name="Light Grid Accent 6" w:semiHidden="0" w:uiPriority="62" w:unhideWhenUsed="0"/>
-    <w:lsdException w:name="Medium Shading 1 Accent 6" w:semiHidden="0" w:uiPriority="63" w:unhideWhenUsed="0"/>
-    <w:lsdException w:name="Medium Shading 2 Accent 6" w:semiHidden="0" w:uiPriority="64" w:unhideWhenUsed="0"/>
-    <w:lsdException w:name="Medium List 1 Accent 6" w:semiHidden="0" w:uiPriority="65" w:unhideWhenUsed="0"/>
-    <w:lsdException w:name="Medium List 2 Accent 6" w:semiHidden="0" w:uiPriority="66" w:unhideWhenUsed="0"/>
-    <w:lsdException w:name="Medium Grid 1 Accent 6" w:semiHidden="0" w:uiPriority="67" w:unhideWhenUsed="0"/>
-    <w:lsdException w:name="Medium Grid 2 Accent 6" w:semiHidden="0" w:uiPriority="68" w:unhideWhenUsed="0"/>
-    <w:lsdException w:name="Medium Grid 3 Accent 6" w:semiHidden="0" w:uiPriority="69" w:unhideWhenUsed="0"/>
-    <w:lsdException w:name="Dark List Accent 6" w:semiHidden="0" w:uiPriority="70" w:unhideWhenUsed="0"/>
-    <w:lsdException w:name="Colorful Shading Accent 6" w:semiHidden="0" w:uiPriority="71" w:unhideWhenUsed="0"/>
-    <w:lsdException w:name="Colorful List Accent 6" w:semiHidden="0" w:uiPriority="72" w:unhideWhenUsed="0"/>
-    <w:lsdException w:name="Colorful Grid Accent 6" w:semiHidden="0" w:uiPriority="73" w:unhideWhenUsed="0"/>
-    <w:lsdException w:name="Subtle Emphasis" w:semiHidden="0" w:uiPriority="19" w:unhideWhenUsed="0" w:qFormat="1"/>
-    <w:lsdException w:name="Intense Emphasis" w:semiHidden="0" w:uiPriority="21" w:unhideWhenUsed="0" w:qFormat="1"/>
-    <w:lsdException w:name="Subtle Reference" w:semiHidden="0" w:uiPriority="31" w:unhideWhenUsed="0" w:qFormat="1"/>
-    <w:lsdException w:name="Intense Reference" w:semiHidden="0" w:uiPriority="32" w:unhideWhenUsed="0" w:qFormat="1"/>
-    <w:lsdException w:name="Book Title" w:semiHidden="0" w:uiPriority="33" w:unhideWhenUsed="0" w:qFormat="1"/>
-    <w:lsdException w:name="Bibliography" w:uiPriority="37"/>
-    <w:lsdException w:name="TOC Heading" w:uiPriority="39" w:qFormat="1"/>
+  <w:latentStyles w:defLockedState="0" w:defUIPriority="99" w:defSemiHidden="0" w:defUnhideWhenUsed="0" w:defQFormat="0" w:count="371">
+    <w:lsdException w:name="Normal" w:uiPriority="0" w:qFormat="1"/>
+    <w:lsdException w:name="heading 1" w:uiPriority="9" w:qFormat="1"/>
+    <w:lsdException w:name="heading 2" w:semiHidden="1" w:uiPriority="9" w:unhideWhenUsed="1" w:qFormat="1"/>
+    <w:lsdException w:name="heading 3" w:semiHidden="1" w:uiPriority="9" w:unhideWhenUsed="1" w:qFormat="1"/>
+    <w:lsdException w:name="heading 4" w:semiHidden="1" w:uiPriority="9" w:unhideWhenUsed="1" w:qFormat="1"/>
+    <w:lsdException w:name="heading 5" w:semiHidden="1" w:uiPriority="9" w:unhideWhenUsed="1" w:qFormat="1"/>
+    <w:lsdException w:name="heading 6" w:semiHidden="1" w:uiPriority="9" w:unhideWhenUsed="1" w:qFormat="1"/>
+    <w:lsdException w:name="heading 7" w:semiHidden="1" w:uiPriority="9" w:unhideWhenUsed="1" w:qFormat="1"/>
+    <w:lsdException w:name="heading 8" w:semiHidden="1" w:uiPriority="9" w:unhideWhenUsed="1" w:qFormat="1"/>
+    <w:lsdException w:name="heading 9" w:semiHidden="1" w:uiPriority="9" w:unhideWhenUsed="1" w:qFormat="1"/>
+    <w:lsdException w:name="index 1" w:semiHidden="1" w:unhideWhenUsed="1"/>
+    <w:lsdException w:name="index 2" w:semiHidden="1" w:unhideWhenUsed="1"/>
+    <w:lsdException w:name="index 3" w:semiHidden="1" w:unhideWhenUsed="1"/>
+    <w:lsdException w:name="index 4" w:semiHidden="1" w:unhideWhenUsed="1"/>
+    <w:lsdException w:name="index 5" w:semiHidden="1" w:unhideWhenUsed="1"/>
+    <w:lsdException w:name="index 6" w:semiHidden="1" w:unhideWhenUsed="1"/>
+    <w:lsdException w:name="index 7" w:semiHidden="1" w:unhideWhenUsed="1"/>
+    <w:lsdException w:name="index 8" w:semiHidden="1" w:unhideWhenUsed="1"/>
+    <w:lsdException w:name="index 9" w:semiHidden="1" w:unhideWhenUsed="1"/>
+    <w:lsdException w:name="toc 1" w:semiHidden="1" w:uiPriority="39" w:unhideWhenUsed="1"/>
+    <w:lsdException w:name="toc 2" w:semiHidden="1" w:uiPriority="39" w:unhideWhenUsed="1"/>
+    <w:lsdException w:name="toc 3" w:semiHidden="1" w:uiPriority="39" w:unhideWhenUsed="1"/>
+    <w:lsdException w:name="toc 4" w:semiHidden="1" w:uiPriority="39" w:unhideWhenUsed="1"/>
+    <w:lsdException w:name="toc 5" w:semiHidden="1" w:uiPriority="39" w:unhideWhenUsed="1"/>
+    <w:lsdException w:name="toc 6" w:semiHidden="1" w:uiPriority="39" w:unhideWhenUsed="1"/>
+    <w:lsdException w:name="toc 7" w:semiHidden="1" w:uiPriority="39" w:unhideWhenUsed="1"/>
+    <w:lsdException w:name="toc 8" w:semiHidden="1" w:uiPriority="39" w:unhideWhenUsed="1"/>
+    <w:lsdException w:name="toc 9" w:semiHidden="1" w:uiPriority="39" w:unhideWhenUsed="1"/>
+    <w:lsdException w:name="Normal Indent" w:semiHidden="1" w:unhideWhenUsed="1"/>
+    <w:lsdException w:name="footnote text" w:semiHidden="1" w:unhideWhenUsed="1"/>
+    <w:lsdException w:name="annotation text" w:semiHidden="1" w:unhideWhenUsed="1"/>
+    <w:lsdException w:name="header" w:semiHidden="1" w:unhideWhenUsed="1"/>
+    <w:lsdException w:name="footer" w:semiHidden="1" w:unhideWhenUsed="1"/>
+    <w:lsdException w:name="index heading" w:semiHidden="1" w:unhideWhenUsed="1"/>
+    <w:lsdException w:name="caption" w:semiHidden="1" w:uiPriority="35" w:unhideWhenUsed="1" w:qFormat="1"/>
+    <w:lsdException w:name="table of figures" w:semiHidden="1" w:unhideWhenUsed="1"/>
+    <w:lsdException w:name="envelope address" w:semiHidden="1" w:unhideWhenUsed="1"/>
+    <w:lsdException w:name="envelope return" w:semiHidden="1" w:unhideWhenUsed="1"/>
+    <w:lsdException w:name="footnote reference" w:semiHidden="1" w:unhideWhenUsed="1"/>
+    <w:lsdException w:name="annotation reference" w:semiHidden="1" w:unhideWhenUsed="1"/>
+    <w:lsdException w:name="line number" w:semiHidden="1" w:unhideWhenUsed="1"/>
+    <w:lsdException w:name="page number" w:semiHidden="1" w:unhideWhenUsed="1"/>
+    <w:lsdException w:name="endnote reference" w:semiHidden="1" w:unhideWhenUsed="1"/>
+    <w:lsdException w:name="endnote text" w:semiHidden="1" w:unhideWhenUsed="1"/>
+    <w:lsdException w:name="table of authorities" w:semiHidden="1" w:unhideWhenUsed="1"/>
+    <w:lsdException w:name="macro" w:semiHidden="1" w:unhideWhenUsed="1"/>
+    <w:lsdException w:name="toa heading" w:semiHidden="1" w:unhideWhenUsed="1"/>
+    <w:lsdException w:name="List" w:semiHidden="1" w:unhideWhenUsed="1"/>
+    <w:lsdException w:name="List Bullet" w:semiHidden="1" w:unhideWhenUsed="1"/>
+    <w:lsdException w:name="List Number" w:semiHidden="1" w:unhideWhenUsed="1"/>
+    <w:lsdException w:name="List 2" w:semiHidden="1" w:unhideWhenUsed="1"/>
+    <w:lsdException w:name="List 3" w:semiHidden="1" w:unhideWhenUsed="1"/>
+    <w:lsdException w:name="List 4" w:semiHidden="1" w:unhideWhenUsed="1"/>
+    <w:lsdException w:name="List 5" w:semiHidden="1" w:unhideWhenUsed="1"/>
+    <w:lsdException w:name="List Bullet 2" w:semiHidden="1" w:unhideWhenUsed="1"/>
+    <w:lsdException w:name="List Bullet 3" w:semiHidden="1" w:unhideWhenUsed="1"/>
+    <w:lsdException w:name="List Bullet 4" w:semiHidden="1" w:unhideWhenUsed="1"/>
+    <w:lsdException w:name="List Bullet 5" w:semiHidden="1" w:unhideWhenUsed="1"/>
+    <w:lsdException w:name="List Number 2" w:semiHidden="1" w:unhideWhenUsed="1"/>
+    <w:lsdException w:name="List Number 3" w:semiHidden="1" w:unhideWhenUsed="1"/>
+    <w:lsdException w:name="List Number 4" w:semiHidden="1" w:unhideWhenUsed="1"/>
+    <w:lsdException w:name="List Number 5" w:semiHidden="1" w:unhideWhenUsed="1"/>
+    <w:lsdException w:name="Title" w:uiPriority="10" w:qFormat="1"/>
+    <w:lsdException w:name="Closing" w:semiHidden="1" w:unhideWhenUsed="1"/>
+    <w:lsdException w:name="Signature" w:semiHidden="1" w:unhideWhenUsed="1"/>
+    <w:lsdException w:name="Default Paragraph Font" w:semiHidden="1" w:uiPriority="1" w:unhideWhenUsed="1"/>
+    <w:lsdException w:name="Body Text" w:semiHidden="1" w:unhideWhenUsed="1"/>
+    <w:lsdException w:name="Body Text Indent" w:semiHidden="1" w:unhideWhenUsed="1"/>
+    <w:lsdException w:name="List Continue" w:semiHidden="1" w:unhideWhenUsed="1"/>
+    <w:lsdException w:name="List Continue 2" w:semiHidden="1" w:unhideWhenUsed="1"/>
+    <w:lsdException w:name="List Continue 3" w:semiHidden="1" w:unhideWhenUsed="1"/>
+    <w:lsdException w:name="List Continue 4" w:semiHidden="1" w:unhideWhenUsed="1"/>
+    <w:lsdException w:name="List Continue 5" w:semiHidden="1" w:unhideWhenUsed="1"/>
+    <w:lsdException w:name="Message Header" w:semiHidden="1" w:unhideWhenUsed="1"/>
+    <w:lsdException w:name="Subtitle" w:uiPriority="11" w:qFormat="1"/>
+    <w:lsdException w:name="Salutation" w:semiHidden="1" w:unhideWhenUsed="1"/>
+    <w:lsdException w:name="Date" w:semiHidden="1" w:unhideWhenUsed="1"/>
+    <w:lsdException w:name="Body Text First Indent" w:semiHidden="1" w:unhideWhenUsed="1"/>
+    <w:lsdException w:name="Body Text First Indent 2" w:semiHidden="1" w:unhideWhenUsed="1"/>
+    <w:lsdException w:name="Note Heading" w:semiHidden="1" w:unhideWhenUsed="1"/>
+    <w:lsdException w:name="Body Text 2" w:semiHidden="1" w:unhideWhenUsed="1"/>
+    <w:lsdException w:name="Body Text 3" w:semiHidden="1" w:unhideWhenUsed="1"/>
+    <w:lsdException w:name="Body Text Indent 2" w:semiHidden="1" w:unhideWhenUsed="1"/>
+    <w:lsdException w:name="Body Text Indent 3" w:semiHidden="1" w:unhideWhenUsed="1"/>
+    <w:lsdException w:name="Block Text" w:semiHidden="1" w:unhideWhenUsed="1"/>
+    <w:lsdException w:name="Hyperlink" w:semiHidden="1" w:unhideWhenUsed="1"/>
+    <w:lsdException w:name="FollowedHyperlink" w:semiHidden="1" w:unhideWhenUsed="1"/>
+    <w:lsdException w:name="Strong" w:uiPriority="22" w:qFormat="1"/>
+    <w:lsdException w:name="Emphasis" w:uiPriority="20" w:qFormat="1"/>
+    <w:lsdException w:name="Document Map" w:semiHidden="1" w:unhideWhenUsed="1"/>
+    <w:lsdException w:name="Plain Text" w:semiHidden="1" w:unhideWhenUsed="1"/>
+    <w:lsdException w:name="E-mail Signature" w:semiHidden="1" w:unhideWhenUsed="1"/>
+    <w:lsdException w:name="HTML Top of Form" w:semiHidden="1" w:unhideWhenUsed="1"/>
+    <w:lsdException w:name="HTML Bottom of Form" w:semiHidden="1" w:unhideWhenUsed="1"/>
+    <w:lsdException w:name="Normal (Web)" w:semiHidden="1" w:unhideWhenUsed="1"/>
+    <w:lsdException w:name="HTML Acronym" w:semiHidden="1" w:unhideWhenUsed="1"/>
+    <w:lsdException w:name="HTML Address" w:semiHidden="1" w:unhideWhenUsed="1"/>
+    <w:lsdException w:name="HTML Cite" w:semiHidden="1" w:unhideWhenUsed="1"/>
+    <w:lsdException w:name="HTML Code" w:semiHidden="1" w:unhideWhenUsed="1"/>
+    <w:lsdException w:name="HTML Definition" w:semiHidden="1" w:unhideWhenUsed="1"/>
+    <w:lsdException w:name="HTML Keyboard" w:semiHidden="1" w:unhideWhenUsed="1"/>
+    <w:lsdException w:name="HTML Preformatted" w:semiHidden="1" w:unhideWhenUsed="1"/>
+    <w:lsdException w:name="HTML Sample" w:semiHidden="1" w:unhideWhenUsed="1"/>
+    <w:lsdException w:name="HTML Typewriter" w:semiHidden="1" w:unhideWhenUsed="1"/>
+    <w:lsdException w:name="HTML Variable" w:semiHidden="1" w:unhideWhenUsed="1"/>
+    <w:lsdException w:name="Normal Table" w:semiHidden="1" w:unhideWhenUsed="1"/>
+    <w:lsdException w:name="annotation subject" w:semiHidden="1" w:unhideWhenUsed="1"/>
+    <w:lsdException w:name="No List" w:semiHidden="1" w:unhideWhenUsed="1"/>
+    <w:lsdException w:name="Outline List 1" w:semiHidden="1" w:unhideWhenUsed="1"/>
+    <w:lsdException w:name="Outline List 2" w:semiHidden="1" w:unhideWhenUsed="1"/>
+    <w:lsdException w:name="Outline List 3" w:semiHidden="1" w:unhideWhenUsed="1"/>
+    <w:lsdException w:name="Table Simple 1" w:semiHidden="1" w:unhideWhenUsed="1"/>
+    <w:lsdException w:name="Table Simple 2" w:semiHidden="1" w:unhideWhenUsed="1"/>
+    <w:lsdException w:name="Table Simple 3" w:semiHidden="1" w:unhideWhenUsed="1"/>
+    <w:lsdException w:name="Table Classic 1" w:semiHidden="1" w:unhideWhenUsed="1"/>
+    <w:lsdException w:name="Table Classic 2" w:semiHidden="1" w:unhideWhenUsed="1"/>
+    <w:lsdException w:name="Table Classic 3" w:semiHidden="1" w:unhideWhenUsed="1"/>
+    <w:lsdException w:name="Table Classic 4" w:semiHidden="1" w:unhideWhenUsed="1"/>
+    <w:lsdException w:name="Table Colorful 1" w:semiHidden="1" w:unhideWhenUsed="1"/>
+    <w:lsdException w:name="Table Colorful 2" w:semiHidden="1" w:unhideWhenUsed="1"/>
+    <w:lsdException w:name="Table Colorful 3" w:semiHidden="1" w:unhideWhenUsed="1"/>
+    <w:lsdException w:name="Table Columns 1" w:semiHidden="1" w:unhideWhenUsed="1"/>
+    <w:lsdException w:name="Table Columns 2" w:semiHidden="1" w:unhideWhenUsed="1"/>
+    <w:lsdException w:name="Table Columns 3" w:semiHidden="1" w:unhideWhenUsed="1"/>
+    <w:lsdException w:name="Table Columns 4" w:semiHidden="1" w:unhideWhenUsed="1"/>
+    <w:lsdException w:name="Table Columns 5" w:semiHidden="1" w:unhideWhenUsed="1"/>
+    <w:lsdException w:name="Table Grid 1" w:semiHidden="1" w:unhideWhenUsed="1"/>
+    <w:lsdException w:name="Table Grid 2" w:semiHidden="1" w:unhideWhenUsed="1"/>
+    <w:lsdException w:name="Table Grid 3" w:semiHidden="1" w:unhideWhenUsed="1"/>
+    <w:lsdException w:name="Table Grid 4" w:semiHidden="1" w:unhideWhenUsed="1"/>
+    <w:lsdException w:name="Table Grid 5" w:semiHidden="1" w:unhideWhenUsed="1"/>
+    <w:lsdException w:name="Table Grid 6" w:semiHidden="1" w:unhideWhenUsed="1"/>
+    <w:lsdException w:name="Table Grid 7" w:semiHidden="1" w:unhideWhenUsed="1"/>
+    <w:lsdException w:name="Table Grid 8" w:semiHidden="1" w:unhideWhenUsed="1"/>
+    <w:lsdException w:name="Table List 1" w:semiHidden="1" w:unhideWhenUsed="1"/>
+    <w:lsdException w:name="Table List 2" w:semiHidden="1" w:unhideWhenUsed="1"/>
+    <w:lsdException w:name="Table List 3" w:semiHidden="1" w:unhideWhenUsed="1"/>
+    <w:lsdException w:name="Table List 4" w:semiHidden="1" w:unhideWhenUsed="1"/>
+    <w:lsdException w:name="Table List 5" w:semiHidden="1" w:unhideWhenUsed="1"/>
+    <w:lsdException w:name="Table List 6" w:semiHidden="1" w:unhideWhenUsed="1"/>
+    <w:lsdException w:name="Table List 7" w:semiHidden="1" w:unhideWhenUsed="1"/>
+    <w:lsdException w:name="Table List 8" w:semiHidden="1" w:unhideWhenUsed="1"/>
+    <w:lsdException w:name="Table 3D effects 1" w:semiHidden="1" w:unhideWhenUsed="1"/>
+    <w:lsdException w:name="Table 3D effects 2" w:semiHidden="1" w:unhideWhenUsed="1"/>
+    <w:lsdException w:name="Table 3D effects 3" w:semiHidden="1" w:unhideWhenUsed="1"/>
+    <w:lsdException w:name="Table Contemporary" w:semiHidden="1" w:unhideWhenUsed="1"/>
+    <w:lsdException w:name="Table Elegant" w:semiHidden="1" w:unhideWhenUsed="1"/>
+    <w:lsdException w:name="Table Professional" w:semiHidden="1" w:unhideWhenUsed="1"/>
+    <w:lsdException w:name="Table Subtle 1" w:semiHidden="1" w:unhideWhenUsed="1"/>
+    <w:lsdException w:name="Table Subtle 2" w:semiHidden="1" w:unhideWhenUsed="1"/>
+    <w:lsdException w:name="Table Web 1" w:semiHidden="1" w:unhideWhenUsed="1"/>
+    <w:lsdException w:name="Table Web 2" w:semiHidden="1" w:unhideWhenUsed="1"/>
+    <w:lsdException w:name="Table Web 3" w:semiHidden="1" w:unhideWhenUsed="1"/>
+    <w:lsdException w:name="Balloon Text" w:semiHidden="1" w:unhideWhenUsed="1"/>
+    <w:lsdException w:name="Table Grid" w:uiPriority="59"/>
+    <w:lsdException w:name="Table Theme" w:semiHidden="1" w:unhideWhenUsed="1"/>
+    <w:lsdException w:name="Placeholder Text" w:semiHidden="1"/>
+    <w:lsdException w:name="No Spacing" w:uiPriority="1" w:qFormat="1"/>
+    <w:lsdException w:name="Light Shading" w:uiPriority="60"/>
+    <w:lsdException w:name="Light List" w:uiPriority="61"/>
+    <w:lsdException w:name="Light Grid" w:uiPriority="62"/>
+    <w:lsdException w:name="Medium Shading 1" w:uiPriority="63"/>
+    <w:lsdException w:name="Medium Shading 2" w:uiPriority="64"/>
+    <w:lsdException w:name="Medium List 1" w:uiPriority="65"/>
+    <w:lsdException w:name="Medium List 2" w:uiPriority="66"/>
+    <w:lsdException w:name="Medium Grid 1" w:uiPriority="67"/>
+    <w:lsdException w:name="Medium Grid 2" w:uiPriority="68"/>
+    <w:lsdException w:name="Medium Grid 3" w:uiPriority="69"/>
+    <w:lsdException w:name="Dark List" w:uiPriority="70"/>
+    <w:lsdException w:name="Colorful Shading" w:uiPriority="71"/>
+    <w:lsdException w:name="Colorful List" w:uiPriority="72"/>
+    <w:lsdException w:name="Colorful Grid" w:uiPriority="73"/>
+    <w:lsdException w:name="Light Shading Accent 1" w:uiPriority="60"/>
+    <w:lsdException w:name="Light List Accent 1" w:uiPriority="61"/>
+    <w:lsdException w:name="Light Grid Accent 1" w:uiPriority="62"/>
+    <w:lsdException w:name="Medium Shading 1 Accent 1" w:uiPriority="63"/>
+    <w:lsdException w:name="Medium Shading 2 Accent 1" w:uiPriority="64"/>
+    <w:lsdException w:name="Medium List 1 Accent 1" w:uiPriority="65"/>
+    <w:lsdException w:name="Revision" w:semiHidden="1"/>
+    <w:lsdException w:name="List Paragraph" w:uiPriority="34" w:qFormat="1"/>
+    <w:lsdException w:name="Quote" w:uiPriority="29" w:qFormat="1"/>
+    <w:lsdException w:name="Intense Quote" w:uiPriority="30" w:qFormat="1"/>
+    <w:lsdException w:name="Medium List 2 Accent 1" w:uiPriority="66"/>
+    <w:lsdException w:name="Medium Grid 1 Accent 1" w:uiPriority="67"/>
+    <w:lsdException w:name="Medium Grid 2 Accent 1" w:uiPriority="68"/>
+    <w:lsdException w:name="Medium Grid 3 Accent 1" w:uiPriority="69"/>
+    <w:lsdException w:name="Dark List Accent 1" w:uiPriority="70"/>
+    <w:lsdException w:name="Colorful Shading Accent 1" w:uiPriority="71"/>
+    <w:lsdException w:name="Colorful List Accent 1" w:uiPriority="72"/>
+    <w:lsdException w:name="Colorful Grid Accent 1" w:uiPriority="73"/>
+    <w:lsdException w:name="Light Shading Accent 2" w:uiPriority="60"/>
+    <w:lsdException w:name="Light List Accent 2" w:uiPriority="61"/>
+    <w:lsdException w:name="Light Grid Accent 2" w:uiPriority="62"/>
+    <w:lsdException w:name="Medium Shading 1 Accent 2" w:uiPriority="63"/>
+    <w:lsdException w:name="Medium Shading 2 Accent 2" w:uiPriority="64"/>
+    <w:lsdException w:name="Medium List 1 Accent 2" w:uiPriority="65"/>
+    <w:lsdException w:name="Medium List 2 Accent 2" w:uiPriority="66"/>
+    <w:lsdException w:name="Medium Grid 1 Accent 2" w:uiPriority="67"/>
+    <w:lsdException w:name="Medium Grid 2 Accent 2" w:uiPriority="68"/>
+    <w:lsdException w:name="Medium Grid 3 Accent 2" w:uiPriority="69"/>
+    <w:lsdException w:name="Dark List Accent 2" w:uiPriority="70"/>
+    <w:lsdException w:name="Colorful Shading Accent 2" w:uiPriority="71"/>
+    <w:lsdException w:name="Colorful List Accent 2" w:uiPriority="72"/>
+    <w:lsdException w:name="Colorful Grid Accent 2" w:uiPriority="73"/>
+    <w:lsdException w:name="Light Shading Accent 3" w:uiPriority="60"/>
+    <w:lsdException w:name="Light List Accent 3" w:uiPriority="61"/>
+    <w:lsdException w:name="Light Grid Accent 3" w:uiPriority="62"/>
+    <w:lsdException w:name="Medium Shading 1 Accent 3" w:uiPriority="63"/>
+    <w:lsdException w:name="Medium Shading 2 Accent 3" w:uiPriority="64"/>
+    <w:lsdException w:name="Medium List 1 Accent 3" w:uiPriority="65"/>
+    <w:lsdException w:name="Medium List 2 Accent 3" w:uiPriority="66"/>
+    <w:lsdException w:name="Medium Grid 1 Accent 3" w:uiPriority="67"/>
+    <w:lsdException w:name="Medium Grid 2 Accent 3" w:uiPriority="68"/>
+    <w:lsdException w:name="Medium Grid 3 Accent 3" w:uiPriority="69"/>
+    <w:lsdException w:name="Dark List Accent 3" w:uiPriority="70"/>
+    <w:lsdException w:name="Colorful Shading Accent 3" w:uiPriority="71"/>
+    <w:lsdException w:name="Colorful List Accent 3" w:uiPriority="72"/>
+    <w:lsdException w:name="Colorful Grid Accent 3" w:uiPriority="73"/>
+    <w:lsdException w:name="Light Shading Accent 4" w:uiPriority="60"/>
+    <w:lsdException w:name="Light List Accent 4" w:uiPriority="61"/>
+    <w:lsdException w:name="Light Grid Accent 4" w:uiPriority="62"/>
+    <w:lsdException w:name="Medium Shading 1 Accent 4" w:uiPriority="63"/>
+    <w:lsdException w:name="Medium Shading 2 Accent 4" w:uiPriority="64"/>
+    <w:lsdException w:name="Medium List 1 Accent 4" w:uiPriority="65"/>
+    <w:lsdException w:name="Medium List 2 Accent 4" w:uiPriority="66"/>
+    <w:lsdException w:name="Medium Grid 1 Accent 4" w:uiPriority="67"/>
+    <w:lsdException w:name="Medium Grid 2 Accent 4" w:uiPriority="68"/>
+    <w:lsdException w:name="Medium Grid 3 Accent 4" w:uiPriority="69"/>
+    <w:lsdException w:name="Dark List Accent 4" w:uiPriority="70"/>
+    <w:lsdException w:name="Colorful Shading Accent 4" w:uiPriority="71"/>
+    <w:lsdException w:name="Colorful List Accent 4" w:uiPriority="72"/>
+    <w:lsdException w:name="Colorful Grid Accent 4" w:uiPriority="73"/>
+    <w:lsdException w:name="Light Shading Accent 5" w:uiPriority="60"/>
+    <w:lsdException w:name="Light List Accent 5" w:uiPriority="61"/>
+    <w:lsdException w:name="Light Grid Accent 5" w:uiPriority="62"/>
+    <w:lsdException w:name="Medium Shading 1 Accent 5" w:uiPriority="63"/>
+    <w:lsdException w:name="Medium Shading 2 Accent 5" w:uiPriority="64"/>
+    <w:lsdException w:name="Medium List 1 Accent 5" w:uiPriority="65"/>
+    <w:lsdException w:name="Medium List 2 Accent 5" w:uiPriority="66"/>
+    <w:lsdException w:name="Medium Grid 1 Accent 5" w:uiPriority="67"/>
+    <w:lsdException w:name="Medium Grid 2 Accent 5" w:uiPriority="68"/>
+    <w:lsdException w:name="Medium Grid 3 Accent 5" w:uiPriority="69"/>
+    <w:lsdException w:name="Dark List Accent 5" w:uiPriority="70"/>
+    <w:lsdException w:name="Colorful Shading Accent 5" w:uiPriority="71"/>
+    <w:lsdException w:name="Colorful List Accent 5" w:uiPriority="72"/>
+    <w:lsdException w:name="Colorful Grid Accent 5" w:uiPriority="73"/>
+    <w:lsdException w:name="Light Shading Accent 6" w:uiPriority="60"/>
+    <w:lsdException w:name="Light List Accent 6" w:uiPriority="61"/>
+    <w:lsdException w:name="Light Grid Accent 6" w:uiPriority="62"/>
+    <w:lsdException w:name="Medium Shading 1 Accent 6" w:uiPriority="63"/>
+    <w:lsdException w:name="Medium Shading 2 Accent 6" w:uiPriority="64"/>
+    <w:lsdException w:name="Medium List 1 Accent 6" w:uiPriority="65"/>
+    <w:lsdException w:name="Medium List 2 Accent 6" w:uiPriority="66"/>
+    <w:lsdException w:name="Medium Grid 1 Accent 6" w:uiPriority="67"/>
+    <w:lsdException w:name="Medium Grid 2 Accent 6" w:uiPriority="68"/>
+    <w:lsdException w:name="Medium Grid 3 Accent 6" w:uiPriority="69"/>
+    <w:lsdException w:name="Dark List Accent 6" w:uiPriority="70"/>
+    <w:lsdException w:name="Colorful Shading Accent 6" w:uiPriority="71"/>
+    <w:lsdException w:name="Colorful List Accent 6" w:uiPriority="72"/>
+    <w:lsdException w:name="Colorful Grid Accent 6" w:uiPriority="73"/>
+    <w:lsdException w:name="Subtle Emphasis" w:uiPriority="19" w:qFormat="1"/>
+    <w:lsdException w:name="Intense Emphasis" w:uiPriority="21" w:qFormat="1"/>
+    <w:lsdException w:name="Subtle Reference" w:uiPriority="31" w:qFormat="1"/>
+    <w:lsdException w:name="Intense Reference" w:uiPriority="32" w:qFormat="1"/>
+    <w:lsdException w:name="Book Title" w:uiPriority="33" w:qFormat="1"/>
+    <w:lsdException w:name="Bibliography" w:semiHidden="1" w:uiPriority="37" w:unhideWhenUsed="1"/>
+    <w:lsdException w:name="TOC Heading" w:semiHidden="1" w:uiPriority="39" w:unhideWhenUsed="1" w:qFormat="1"/>
+    <w:lsdException w:name="Plain Table 1" w:uiPriority="41"/>
+    <w:lsdException w:name="Plain Table 2" w:uiPriority="42"/>
+    <w:lsdException w:name="Plain Table 3" w:uiPriority="43"/>
+    <w:lsdException w:name="Plain Table 4" w:uiPriority="44"/>
+    <w:lsdException w:name="Plain Table 5" w:uiPriority="45"/>
+    <w:lsdException w:name="Grid Table Light" w:uiPriority="40"/>
+    <w:lsdException w:name="Grid Table 1 Light" w:uiPriority="46"/>
+    <w:lsdException w:name="Grid Table 2" w:uiPriority="47"/>
+    <w:lsdException w:name="Grid Table 3" w:uiPriority="48"/>
+    <w:lsdException w:name="Grid Table 4" w:uiPriority="49"/>
+    <w:lsdException w:name="Grid Table 5 Dark" w:uiPriority="50"/>
+    <w:lsdException w:name="Grid Table 6 Colorful" w:uiPriority="51"/>
+    <w:lsdException w:name="Grid Table 7 Colorful" w:uiPriority="52"/>
+    <w:lsdException w:name="Grid Table 1 Light Accent 1" w:uiPriority="46"/>
+    <w:lsdException w:name="Grid Table 2 Accent 1" w:uiPriority="47"/>
+    <w:lsdException w:name="Grid Table 3 Accent 1" w:uiPriority="48"/>
+    <w:lsdException w:name="Grid Table 4 Accent 1" w:uiPriority="49"/>
+    <w:lsdException w:name="Grid Table 5 Dark Accent 1" w:uiPriority="50"/>
+    <w:lsdException w:name="Grid Table 6 Colorful Accent 1" w:uiPriority="51"/>
+    <w:lsdException w:name="Grid Table 7 Colorful Accent 1" w:uiPriority="52"/>
+    <w:lsdException w:name="Grid Table 1 Light Accent 2" w:uiPriority="46"/>
+    <w:lsdException w:name="Grid Table 2 Accent 2" w:uiPriority="47"/>
+    <w:lsdException w:name="Grid Table 3 Accent 2" w:uiPriority="48"/>
+    <w:lsdException w:name="Grid Table 4 Accent 2" w:uiPriority="49"/>
+    <w:lsdException w:name="Grid Table 5 Dark Accent 2" w:uiPriority="50"/>
+    <w:lsdException w:name="Grid Table 6 Colorful Accent 2" w:uiPriority="51"/>
+    <w:lsdException w:name="Grid Table 7 Colorful Accent 2" w:uiPriority="52"/>
+    <w:lsdException w:name="Grid Table 1 Light Accent 3" w:uiPriority="46"/>
+    <w:lsdException w:name="Grid Table 2 Accent 3" w:uiPriority="47"/>
+    <w:lsdException w:name="Grid Table 3 Accent 3" w:uiPriority="48"/>
+    <w:lsdException w:name="Grid Table 4 Accent 3" w:uiPriority="49"/>
+    <w:lsdException w:name="Grid Table 5 Dark Accent 3" w:uiPriority="50"/>
+    <w:lsdException w:name="Grid Table 6 Colorful Accent 3" w:uiPriority="51"/>
+    <w:lsdException w:name="Grid Table 7 Colorful Accent 3" w:uiPriority="52"/>
+    <w:lsdException w:name="Grid Table 1 Light Accent 4" w:uiPriority="46"/>
+    <w:lsdException w:name="Grid Table 2 Accent 4" w:uiPriority="47"/>
+    <w:lsdException w:name="Grid Table 3 Accent 4" w:uiPriority="48"/>
+    <w:lsdException w:name="Grid Table 4 Accent 4" w:uiPriority="49"/>
+    <w:lsdException w:name="Grid Table 5 Dark Accent 4" w:uiPriority="50"/>
+    <w:lsdException w:name="Grid Table 6 Colorful Accent 4" w:uiPriority="51"/>
+    <w:lsdException w:name="Grid Table 7 Colorful Accent 4" w:uiPriority="52"/>
+    <w:lsdException w:name="Grid Table 1 Light Accent 5" w:uiPriority="46"/>
+    <w:lsdException w:name="Grid Table 2 Accent 5" w:uiPriority="47"/>
+    <w:lsdException w:name="Grid Table 3 Accent 5" w:uiPriority="48"/>
+    <w:lsdException w:name="Grid Table 4 Accent 5" w:uiPriority="49"/>
+    <w:lsdException w:name="Grid Table 5 Dark Accent 5" w:uiPriority="50"/>
+    <w:lsdException w:name="Grid Table 6 Colorful Accent 5" w:uiPriority="51"/>
+    <w:lsdException w:name="Grid Table 7 Colorful Accent 5" w:uiPriority="52"/>
+    <w:lsdException w:name="Grid Table 1 Light Accent 6" w:uiPriority="46"/>
+    <w:lsdException w:name="Grid Table 2 Accent 6" w:uiPriority="47"/>
+    <w:lsdException w:name="Grid Table 3 Accent 6" w:uiPriority="48"/>
+    <w:lsdException w:name="Grid Table 4 Accent 6" w:uiPriority="49"/>
+    <w:lsdException w:name="Grid Table 5 Dark Accent 6" w:uiPriority="50"/>
+    <w:lsdException w:name="Grid Table 6 Colorful Accent 6" w:uiPriority="51"/>
+    <w:lsdException w:name="Grid Table 7 Colorful Accent 6" w:uiPriority="52"/>
+    <w:lsdException w:name="List Table 1 Light" w:uiPriority="46"/>
+    <w:lsdException w:name="List Table 2" w:uiPriority="47"/>
+    <w:lsdException w:name="List Table 3" w:uiPriority="48"/>
+    <w:lsdException w:name="List Table 4" w:uiPriority="49"/>
+    <w:lsdException w:name="List Table 5 Dark" w:uiPriority="50"/>
+    <w:lsdException w:name="List Table 6 Colorful" w:uiPriority="51"/>
+    <w:lsdException w:name="List Table 7 Colorful" w:uiPriority="52"/>
+    <w:lsdException w:name="List Table 1 Light Accent 1" w:uiPriority="46"/>
+    <w:lsdException w:name="List Table 2 Accent 1" w:uiPriority="47"/>
+    <w:lsdException w:name="List Table 3 Accent 1" w:uiPriority="48"/>
+    <w:lsdException w:name="List Table 4 Accent 1" w:uiPriority="49"/>
+    <w:lsdException w:name="List Table 5 Dark Accent 1" w:uiPriority="50"/>
+    <w:lsdException w:name="List Table 6 Colorful Accent 1" w:uiPriority="51"/>
+    <w:lsdException w:name="List Table 7 Colorful Accent 1" w:uiPriority="52"/>
+    <w:lsdException w:name="List Table 1 Light Accent 2" w:uiPriority="46"/>
+    <w:lsdException w:name="List Table 2 Accent 2" w:uiPriority="47"/>
+    <w:lsdException w:name="List Table 3 Accent 2" w:uiPriority="48"/>
+    <w:lsdException w:name="List Table 4 Accent 2" w:uiPriority="49"/>
+    <w:lsdException w:name="List Table 5 Dark Accent 2" w:uiPriority="50"/>
+    <w:lsdException w:name="List Table 6 Colorful Accent 2" w:uiPriority="51"/>
+    <w:lsdException w:name="List Table 7 Colorful Accent 2" w:uiPriority="52"/>
+    <w:lsdException w:name="List Table 1 Light Accent 3" w:uiPriority="46"/>
+    <w:lsdException w:name="List Table 2 Accent 3" w:uiPriority="47"/>
+    <w:lsdException w:name="List Table 3 Accent 3" w:uiPriority="48"/>
+    <w:lsdException w:name="List Table 4 Accent 3" w:uiPriority="49"/>
+    <w:lsdException w:name="List Table 5 Dark Accent 3" w:uiPriority="50"/>
+    <w:lsdException w:name="List Table 6 Colorful Accent 3" w:uiPriority="51"/>
+    <w:lsdException w:name="List Table 7 Colorful Accent 3" w:uiPriority="52"/>
+    <w:lsdException w:name="List Table 1 Light Accent 4" w:uiPriority="46"/>
+    <w:lsdException w:name="List Table 2 Accent 4" w:uiPriority="47"/>
+    <w:lsdException w:name="List Table 3 Accent 4" w:uiPriority="48"/>
+    <w:lsdException w:name="List Table 4 Accent 4" w:uiPriority="49"/>
+    <w:lsdException w:name="List Table 5 Dark Accent 4" w:uiPriority="50"/>
+    <w:lsdException w:name="List Table 6 Colorful Accent 4" w:uiPriority="51"/>
+    <w:lsdException w:name="List Table 7 Colorful Accent 4" w:uiPriority="52"/>
+    <w:lsdException w:name="List Table 1 Light Accent 5" w:uiPriority="46"/>
+    <w:lsdException w:name="List Table 2 Accent 5" w:uiPriority="47"/>
+    <w:lsdException w:name="List Table 3 Accent 5" w:uiPriority="48"/>
+    <w:lsdException w:name="List Table 4 Accent 5" w:uiPriority="49"/>
+    <w:lsdException w:name="List Table 5 Dark Accent 5" w:uiPriority="50"/>
+    <w:lsdException w:name="List Table 6 Colorful Accent 5" w:uiPriority="51"/>
+    <w:lsdException w:name="List Table 7 Colorful Accent 5" w:uiPriority="52"/>
+    <w:lsdException w:name="List Table 1 Light Accent 6" w:uiPriority="46"/>
+    <w:lsdException w:name="List Table 2 Accent 6" w:uiPriority="47"/>
+    <w:lsdException w:name="List Table 3 Accent 6" w:uiPriority="48"/>
+    <w:lsdException w:name="List Table 4 Accent 6" w:uiPriority="49"/>
+    <w:lsdException w:name="List Table 5 Dark Accent 6" w:uiPriority="50"/>
+    <w:lsdException w:name="List Table 6 Colorful Accent 6" w:uiPriority="51"/>
+    <w:lsdException w:name="List Table 7 Colorful Accent 6" w:uiPriority="52"/>
   </w:latentStyles>
   <w:style w:type="paragraph" w:default="1" w:styleId="Normal">
     <w:name w:val="Normal"/>
@@ -5843,7 +5746,7 @@
 </file>
 
 <file path=customXml/itemProps1.xml><?xml version="1.0" encoding="utf-8"?>
-<ds:datastoreItem xmlns:ds="http://schemas.openxmlformats.org/officeDocument/2006/customXml" ds:itemID="{5181A464-3F80-41AA-9343-5EA7D4958671}">
+<ds:datastoreItem xmlns:ds="http://schemas.openxmlformats.org/officeDocument/2006/customXml" ds:itemID="{A3981DC5-D8A6-46B5-9D6E-CDEF8152BB2B}">
   <ds:schemaRefs>
     <ds:schemaRef ds:uri="http://schemas.openxmlformats.org/officeDocument/2006/bibliography"/>
   </ds:schemaRefs>

</xml_diff>

<commit_message>
Re #1 Update documentation on parallel framework design. Added various algorithms dataflow diagrams.
</commit_message>
<xml_diff>
--- a/documentation/ParallelFrameworkDesign.docx
+++ b/documentation/ParallelFrameworkDesign.docx
@@ -295,11 +295,29 @@
       <w:r>
         <w:t xml:space="preserve">. </w:t>
       </w:r>
+      <w:r>
+        <w:t xml:space="preserve"> The </w:t>
+      </w:r>
+      <w:r>
+        <w:t>description</w:t>
+      </w:r>
+      <w:r>
+        <w:t xml:space="preserve"> of the </w:t>
+      </w:r>
+      <w:proofErr w:type="spellStart"/>
+      <w:r>
+        <w:t>dataflows</w:t>
+      </w:r>
+      <w:proofErr w:type="spellEnd"/>
+      <w:r>
+        <w:t>, occurring in these algorithms is provided in the Appendix 1</w:t>
+      </w:r>
     </w:p>
     <w:p>
       <w:pPr>
         <w:pStyle w:val="Heading2"/>
       </w:pPr>
+      <w:bookmarkStart w:id="0" w:name="_Ref11680349"/>
       <w:r>
         <w:t xml:space="preserve">Technical </w:t>
       </w:r>
@@ -309,6 +327,7 @@
       <w:r>
         <w:t>.</w:t>
       </w:r>
+      <w:bookmarkEnd w:id="0"/>
     </w:p>
     <w:p>
       <w:pPr>
@@ -984,6 +1003,7 @@
           <w:sz w:val="20"/>
           <w:szCs w:val="20"/>
         </w:rPr>
+        <w:lastRenderedPageBreak/>
         <w:t xml:space="preserve">  </w:t>
       </w:r>
       <w:proofErr w:type="gramStart"/>
@@ -1052,7 +1072,6 @@
           <w:sz w:val="20"/>
           <w:szCs w:val="20"/>
         </w:rPr>
-        <w:lastRenderedPageBreak/>
         <w:t xml:space="preserve">  </w:t>
       </w:r>
       <w:proofErr w:type="spellStart"/>
@@ -1520,8 +1539,6 @@
       <w:r>
         <w:t>, where the presence of common file system (parallel for performance reason) assumed to be mandatory.</w:t>
       </w:r>
-      <w:bookmarkStart w:id="0" w:name="_GoBack"/>
-      <w:bookmarkEnd w:id="0"/>
     </w:p>
     <w:p>
       <w:pPr>
@@ -1660,6 +1677,7 @@
         </w:numPr>
       </w:pPr>
       <w:r>
+        <w:lastRenderedPageBreak/>
         <w:t xml:space="preserve">A user </w:t>
       </w:r>
       <w:r>
@@ -1720,7 +1738,6 @@
         <w:ind w:left="360"/>
       </w:pPr>
       <w:r>
-        <w:lastRenderedPageBreak/>
         <w:t xml:space="preserve">All these </w:t>
       </w:r>
       <w:r>
@@ -2311,6 +2328,7 @@
         </w:numPr>
       </w:pPr>
       <w:r>
+        <w:lastRenderedPageBreak/>
         <w:t xml:space="preserve">An </w:t>
       </w:r>
       <w:proofErr w:type="spellStart"/>
@@ -2371,7 +2389,6 @@
         <w:ind w:left="360"/>
       </w:pPr>
       <w:r>
-        <w:lastRenderedPageBreak/>
         <w:t xml:space="preserve">Finally, </w:t>
       </w:r>
       <w:r>
@@ -2901,6 +2918,7 @@
           <w:color w:val="0000FF"/>
           <w:u w:val="single"/>
         </w:rPr>
+        <w:lastRenderedPageBreak/>
         <w:t>http://docs.mantidproject.org/v3.11.0/development/AlgorithmMPISupport.html#units-tests.</w:t>
       </w:r>
       <w:r>
@@ -2939,7 +2957,6 @@
         <w:rPr>
           <w:i/>
         </w:rPr>
-        <w:lastRenderedPageBreak/>
         <w:t>Its disadvantages:</w:t>
       </w:r>
     </w:p>
@@ -3431,6 +3448,1402 @@
     </w:tbl>
     <w:p/>
     <w:p/>
+    <w:p/>
+    <w:p/>
+    <w:p/>
+    <w:p/>
+    <w:p/>
+    <w:p/>
+    <w:p/>
+    <w:p>
+      <w:pPr>
+        <w:pStyle w:val="Heading2"/>
+      </w:pPr>
+      <w:r>
+        <w:t>Appendix 1</w:t>
+      </w:r>
+      <w:r>
+        <w:t xml:space="preserve">. </w:t>
+      </w:r>
+      <w:proofErr w:type="spellStart"/>
+      <w:r>
+        <w:t>Dataflows</w:t>
+      </w:r>
+      <w:proofErr w:type="spellEnd"/>
+      <w:r>
+        <w:t xml:space="preserve"> in various parallel algorithms. </w:t>
+      </w:r>
+    </w:p>
+    <w:p/>
+    <w:p>
+      <w:r>
+        <w:t xml:space="preserve">The data-flow diagrams below use the following </w:t>
+      </w:r>
+      <w:proofErr w:type="spellStart"/>
+      <w:r>
+        <w:t>markers</w:t>
+      </w:r>
+      <w:proofErr w:type="spellEnd"/>
+      <w:r>
+        <w:t>:</w:t>
+      </w:r>
+    </w:p>
+    <w:p>
+      <w:r>
+        <w:object w:dxaOrig="4830" w:dyaOrig="1740">
+          <v:shapetype id="_x0000_t75" coordsize="21600,21600" o:spt="75" o:preferrelative="t" path="m@4@5l@4@11@9@11@9@5xe" filled="f" stroked="f">
+            <v:stroke joinstyle="miter"/>
+            <v:formulas>
+              <v:f eqn="if lineDrawn pixelLineWidth 0"/>
+              <v:f eqn="sum @0 1 0"/>
+              <v:f eqn="sum 0 0 @1"/>
+              <v:f eqn="prod @2 1 2"/>
+              <v:f eqn="prod @3 21600 pixelWidth"/>
+              <v:f eqn="prod @3 21600 pixelHeight"/>
+              <v:f eqn="sum @0 0 1"/>
+              <v:f eqn="prod @6 1 2"/>
+              <v:f eqn="prod @7 21600 pixelWidth"/>
+              <v:f eqn="sum @8 21600 0"/>
+              <v:f eqn="prod @7 21600 pixelHeight"/>
+              <v:f eqn="sum @10 21600 0"/>
+            </v:formulas>
+            <v:path o:extrusionok="f" gradientshapeok="t" o:connecttype="rect"/>
+            <o:lock v:ext="edit" aspectratio="t"/>
+          </v:shapetype>
+          <v:shape id="_x0000_i1027" type="#_x0000_t75" style="width:241.8pt;height:86.95pt" o:ole="">
+            <v:imagedata r:id="rId7" o:title=""/>
+          </v:shape>
+          <o:OLEObject Type="Embed" ProgID="Visio.Drawing.15" ShapeID="_x0000_i1027" DrawAspect="Content" ObjectID="_1622293781" r:id="rId8"/>
+        </w:object>
+      </w:r>
+    </w:p>
+    <w:p>
+      <w:r>
+        <w:t xml:space="preserve">The direction of the row </w:t>
+      </w:r>
+      <w:r>
+        <w:t>In addition to this, the thickness of the line</w:t>
+      </w:r>
+      <w:r>
+        <w:t>s</w:t>
+      </w:r>
+      <w:r>
+        <w:t xml:space="preserve"> </w:t>
+      </w:r>
+      <w:r>
+        <w:t>identifies</w:t>
+      </w:r>
+      <w:r>
+        <w:t xml:space="preserve"> </w:t>
+      </w:r>
+      <w:r>
+        <w:t xml:space="preserve">the amount of the data to </w:t>
+      </w:r>
+      <w:proofErr w:type="gramStart"/>
+      <w:r>
+        <w:t>be transferred</w:t>
+      </w:r>
+      <w:proofErr w:type="gramEnd"/>
+      <w:r>
+        <w:t xml:space="preserve"> through the correspondent media, namely:</w:t>
+      </w:r>
+    </w:p>
+    <w:p>
+      <w:r>
+        <w:object w:dxaOrig="4710" w:dyaOrig="1771">
+          <v:shape id="_x0000_i1106" type="#_x0000_t75" style="width:235.7pt;height:88.3pt" o:ole="">
+            <v:imagedata r:id="rId9" o:title=""/>
+          </v:shape>
+          <o:OLEObject Type="Embed" ProgID="Visio.Drawing.15" ShapeID="_x0000_i1106" DrawAspect="Content" ObjectID="_1622293782" r:id="rId10"/>
+        </w:object>
+      </w:r>
+    </w:p>
+    <w:p>
+      <w:r>
+        <w:t xml:space="preserve">Using </w:t>
+      </w:r>
+      <w:proofErr w:type="gramStart"/>
+      <w:r>
+        <w:t>this marks</w:t>
+      </w:r>
+      <w:proofErr w:type="gramEnd"/>
+      <w:r>
+        <w:t>, the parallel Horace algorithms can be written as follows:</w:t>
+      </w:r>
+    </w:p>
+    <w:p>
+      <w:pPr>
+        <w:pStyle w:val="Heading3"/>
+      </w:pPr>
+      <w:proofErr w:type="spellStart"/>
+      <w:proofErr w:type="gramStart"/>
+      <w:r>
+        <w:lastRenderedPageBreak/>
+        <w:t>gen_sqw</w:t>
+      </w:r>
+      <w:proofErr w:type="spellEnd"/>
+      <w:proofErr w:type="gramEnd"/>
+      <w:r>
+        <w:t xml:space="preserve"> algorithm dataflow:</w:t>
+      </w:r>
+    </w:p>
+    <w:p>
+      <w:pPr>
+        <w:keepNext/>
+      </w:pPr>
+      <w:proofErr w:type="spellStart"/>
+      <w:r>
+        <w:t>Gen_sqw</w:t>
+      </w:r>
+      <w:proofErr w:type="spellEnd"/>
+      <w:r>
+        <w:t xml:space="preserve"> – this algorithm actually consist of three parts. The first part, </w:t>
+      </w:r>
+      <w:proofErr w:type="spellStart"/>
+      <w:r>
+        <w:t>gen_tmp</w:t>
+      </w:r>
+      <w:proofErr w:type="spellEnd"/>
+      <w:r>
+        <w:t xml:space="preserve">, takes all contributed </w:t>
+      </w:r>
+      <w:proofErr w:type="spellStart"/>
+      <w:r>
+        <w:t>spe</w:t>
+      </w:r>
+      <w:proofErr w:type="spellEnd"/>
+      <w:r>
+        <w:t xml:space="preserve"> or </w:t>
+      </w:r>
+      <w:proofErr w:type="spellStart"/>
+      <w:r>
+        <w:t>nxspe</w:t>
+      </w:r>
+      <w:proofErr w:type="spellEnd"/>
+      <w:r>
+        <w:t xml:space="preserve"> files and convert each into single </w:t>
+      </w:r>
+      <w:proofErr w:type="spellStart"/>
+      <w:r>
+        <w:t>sqw</w:t>
+      </w:r>
+      <w:proofErr w:type="spellEnd"/>
+      <w:r>
+        <w:t xml:space="preserve"> file:</w:t>
+      </w:r>
+    </w:p>
+    <w:p>
+      <w:pPr>
+        <w:keepNext/>
+      </w:pPr>
+      <w:r>
+        <w:object w:dxaOrig="13666" w:dyaOrig="7036">
+          <v:shape id="_x0000_i1108" type="#_x0000_t75" style="width:476.15pt;height:245.2pt" o:ole="">
+            <v:imagedata r:id="rId11" o:title=""/>
+          </v:shape>
+          <o:OLEObject Type="Embed" ProgID="Visio.Drawing.15" ShapeID="_x0000_i1108" DrawAspect="Content" ObjectID="_1622293783" r:id="rId12"/>
+        </w:object>
+      </w:r>
+    </w:p>
+    <w:p>
+      <w:pPr>
+        <w:pStyle w:val="Caption"/>
+      </w:pPr>
+      <w:bookmarkStart w:id="1" w:name="_Ref11671069"/>
+      <w:r>
+        <w:t xml:space="preserve">Figure </w:t>
+      </w:r>
+      <w:fldSimple w:instr=" SEQ Figure \* ARABIC ">
+        <w:r>
+          <w:rPr>
+            <w:noProof/>
+          </w:rPr>
+          <w:t>1</w:t>
+        </w:r>
+      </w:fldSimple>
+      <w:bookmarkEnd w:id="1"/>
+      <w:r>
+        <w:t xml:space="preserve"> </w:t>
+      </w:r>
+      <w:proofErr w:type="spellStart"/>
+      <w:r>
+        <w:t>Gen_tmp</w:t>
+      </w:r>
+      <w:proofErr w:type="spellEnd"/>
+      <w:r>
+        <w:t xml:space="preserve">. Convert multiple </w:t>
+      </w:r>
+      <w:proofErr w:type="spellStart"/>
+      <w:r>
+        <w:t>nxspe</w:t>
+      </w:r>
+      <w:proofErr w:type="spellEnd"/>
+      <w:r>
+        <w:t xml:space="preserve"> files into multiple </w:t>
+      </w:r>
+      <w:proofErr w:type="spellStart"/>
+      <w:r>
+        <w:t>sqw</w:t>
+      </w:r>
+      <w:proofErr w:type="spellEnd"/>
+      <w:r>
+        <w:t xml:space="preserve"> </w:t>
+      </w:r>
+      <w:r>
+        <w:rPr>
+          <w:noProof/>
+        </w:rPr>
+        <w:t>(tmp) files.</w:t>
+      </w:r>
+    </w:p>
+    <w:p>
+      <w:r>
+        <w:t xml:space="preserve">This is massively parallel algorithm, where no </w:t>
+      </w:r>
+      <w:proofErr w:type="spellStart"/>
+      <w:r>
+        <w:t>interprocess</w:t>
+      </w:r>
+      <w:proofErr w:type="spellEnd"/>
+      <w:r>
+        <w:t xml:space="preserve"> communication is necessary. </w:t>
+      </w:r>
+    </w:p>
+    <w:p>
+      <w:r>
+        <w:t xml:space="preserve">The second part, </w:t>
+      </w:r>
+      <w:proofErr w:type="spellStart"/>
+      <w:r>
+        <w:t>accumulate_headeders</w:t>
+      </w:r>
+      <w:proofErr w:type="spellEnd"/>
+      <w:r>
+        <w:t xml:space="preserve"> runs over all generated </w:t>
+      </w:r>
+      <w:proofErr w:type="spellStart"/>
+      <w:r>
+        <w:t>sqw</w:t>
+      </w:r>
+      <w:proofErr w:type="spellEnd"/>
+      <w:r>
+        <w:t xml:space="preserve"> (</w:t>
+      </w:r>
+      <w:proofErr w:type="spellStart"/>
+      <w:r>
+        <w:t>tmp</w:t>
+      </w:r>
+      <w:proofErr w:type="spellEnd"/>
+      <w:r>
+        <w:t xml:space="preserve">) files and collects information on final layout of the pixels data within the combined </w:t>
+      </w:r>
+      <w:proofErr w:type="spellStart"/>
+      <w:r>
+        <w:t>sqw</w:t>
+      </w:r>
+      <w:proofErr w:type="spellEnd"/>
+      <w:r>
+        <w:t xml:space="preserve"> file:</w:t>
+      </w:r>
+    </w:p>
+    <w:p>
+      <w:pPr>
+        <w:keepNext/>
+      </w:pPr>
+      <w:r>
+        <w:object w:dxaOrig="12780" w:dyaOrig="6300">
+          <v:shape id="_x0000_i1112" type="#_x0000_t75" style="width:451pt;height:222.1pt" o:ole="">
+            <v:imagedata r:id="rId13" o:title=""/>
+          </v:shape>
+          <o:OLEObject Type="Embed" ProgID="Visio.Drawing.15" ShapeID="_x0000_i1112" DrawAspect="Content" ObjectID="_1622293784" r:id="rId14"/>
+        </w:object>
+      </w:r>
+    </w:p>
+    <w:p>
+      <w:pPr>
+        <w:pStyle w:val="Caption"/>
+      </w:pPr>
+      <w:bookmarkStart w:id="2" w:name="_Ref11670960"/>
+      <w:bookmarkStart w:id="3" w:name="_Ref11671144"/>
+      <w:r>
+        <w:t xml:space="preserve">Figure </w:t>
+      </w:r>
+      <w:fldSimple w:instr=" SEQ Figure \* ARABIC ">
+        <w:r>
+          <w:rPr>
+            <w:noProof/>
+          </w:rPr>
+          <w:t>2</w:t>
+        </w:r>
+      </w:fldSimple>
+      <w:bookmarkEnd w:id="3"/>
+      <w:r>
+        <w:t xml:space="preserve">. </w:t>
+      </w:r>
+      <w:proofErr w:type="spellStart"/>
+      <w:r>
+        <w:t>Accumulate_headers</w:t>
+      </w:r>
+      <w:proofErr w:type="spellEnd"/>
+      <w:r>
+        <w:t xml:space="preserve">. Collect and process information on the pixels location within the final </w:t>
+      </w:r>
+      <w:proofErr w:type="spellStart"/>
+      <w:r>
+        <w:t>sqw</w:t>
+      </w:r>
+      <w:proofErr w:type="spellEnd"/>
+      <w:r>
+        <w:t xml:space="preserve"> file.</w:t>
+      </w:r>
+      <w:bookmarkEnd w:id="2"/>
+    </w:p>
+    <w:p>
+      <w:r>
+        <w:lastRenderedPageBreak/>
+        <w:t xml:space="preserve">This </w:t>
+      </w:r>
+      <w:r>
+        <w:t xml:space="preserve">algorithm exchanges information about partial location of pixels within the file. The amount of this information is the order of the </w:t>
+      </w:r>
+      <w:proofErr w:type="spellStart"/>
+      <w:r>
+        <w:t>dnd</w:t>
+      </w:r>
+      <w:proofErr w:type="spellEnd"/>
+      <w:r>
+        <w:t xml:space="preserve"> image, so the algorithm would benefit from MPI communications but could work with </w:t>
+      </w:r>
+      <w:proofErr w:type="spellStart"/>
+      <w:r>
+        <w:t>filebased</w:t>
+      </w:r>
+      <w:proofErr w:type="spellEnd"/>
+      <w:r>
+        <w:t xml:space="preserve"> exchange of the information between the nodes. </w:t>
+      </w:r>
+    </w:p>
+    <w:p>
+      <w:r>
+        <w:t xml:space="preserve">The final part of the algorithm </w:t>
+      </w:r>
+      <w:proofErr w:type="spellStart"/>
+      <w:r>
+        <w:t>write_nsqw_to_sqw</w:t>
+      </w:r>
+      <w:proofErr w:type="spellEnd"/>
+      <w:r>
+        <w:t xml:space="preserve"> combines all pixel information within the final </w:t>
+      </w:r>
+      <w:proofErr w:type="spellStart"/>
+      <w:r>
+        <w:t>sqw</w:t>
+      </w:r>
+      <w:proofErr w:type="spellEnd"/>
+      <w:r>
+        <w:t xml:space="preserve"> file:</w:t>
+      </w:r>
+    </w:p>
+    <w:p>
+      <w:pPr>
+        <w:keepNext/>
+      </w:pPr>
+      <w:r>
+        <w:object w:dxaOrig="12780" w:dyaOrig="6466">
+          <v:shape id="_x0000_i1115" type="#_x0000_t75" style="width:451pt;height:228.25pt" o:ole="">
+            <v:imagedata r:id="rId15" o:title=""/>
+          </v:shape>
+          <o:OLEObject Type="Embed" ProgID="Visio.Drawing.15" ShapeID="_x0000_i1115" DrawAspect="Content" ObjectID="_1622293785" r:id="rId16"/>
+        </w:object>
+      </w:r>
+    </w:p>
+    <w:p>
+      <w:pPr>
+        <w:pStyle w:val="Caption"/>
+      </w:pPr>
+      <w:bookmarkStart w:id="4" w:name="_Ref11671107"/>
+      <w:r>
+        <w:t xml:space="preserve">Figure </w:t>
+      </w:r>
+      <w:fldSimple w:instr=" SEQ Figure \* ARABIC ">
+        <w:r>
+          <w:rPr>
+            <w:noProof/>
+          </w:rPr>
+          <w:t>3</w:t>
+        </w:r>
+      </w:fldSimple>
+      <w:bookmarkEnd w:id="4"/>
+      <w:r>
+        <w:t xml:space="preserve">. Combine the pixels information and write final </w:t>
+      </w:r>
+      <w:proofErr w:type="spellStart"/>
+      <w:r>
+        <w:t>sqw</w:t>
+      </w:r>
+      <w:proofErr w:type="spellEnd"/>
+      <w:r>
+        <w:t xml:space="preserve"> file.</w:t>
+      </w:r>
+    </w:p>
+    <w:p>
+      <w:r>
+        <w:t xml:space="preserve">This algorithm requests the </w:t>
+      </w:r>
+      <w:r>
+        <w:t xml:space="preserve">exchange of the whole pixels information between the nodes, so needs efficient MPI communications between the nodes. It will work much slower if implemented using file-based communication mechanisms. </w:t>
+      </w:r>
+    </w:p>
+    <w:p/>
+    <w:p>
+      <w:pPr>
+        <w:pStyle w:val="Heading3"/>
+      </w:pPr>
+      <w:proofErr w:type="spellStart"/>
+      <w:proofErr w:type="gramStart"/>
+      <w:r>
+        <w:lastRenderedPageBreak/>
+        <w:t>cut_sqw</w:t>
+      </w:r>
+      <w:proofErr w:type="spellEnd"/>
+      <w:proofErr w:type="gramEnd"/>
+      <w:r>
+        <w:t xml:space="preserve"> algorithm dataflow:</w:t>
+      </w:r>
+    </w:p>
+    <w:p>
+      <w:pPr>
+        <w:keepNext/>
+      </w:pPr>
+      <w:proofErr w:type="spellStart"/>
+      <w:r>
+        <w:t>Cut_sqw</w:t>
+      </w:r>
+      <w:proofErr w:type="spellEnd"/>
+      <w:r>
+        <w:t xml:space="preserve"> benefit from parallel implementation if the initial </w:t>
+      </w:r>
+      <w:proofErr w:type="spellStart"/>
+      <w:r>
+        <w:t>sqw</w:t>
+      </w:r>
+      <w:proofErr w:type="spellEnd"/>
+      <w:r>
+        <w:t xml:space="preserve"> object is big enough so it cannot fit the memory. In this case, </w:t>
+      </w:r>
+      <w:proofErr w:type="spellStart"/>
+      <w:r>
+        <w:t>cut_sqw</w:t>
+      </w:r>
+      <w:proofErr w:type="spellEnd"/>
+      <w:r>
+        <w:t xml:space="preserve"> works from the </w:t>
+      </w:r>
+      <w:proofErr w:type="spellStart"/>
+      <w:r>
+        <w:t>sqw</w:t>
+      </w:r>
+      <w:proofErr w:type="spellEnd"/>
+      <w:r>
+        <w:t xml:space="preserve"> object, located on a </w:t>
+      </w:r>
+      <w:proofErr w:type="spellStart"/>
+      <w:r>
+        <w:t>filesystem</w:t>
+      </w:r>
+      <w:proofErr w:type="spellEnd"/>
+      <w:r>
+        <w:t xml:space="preserve"> (file). Depending </w:t>
+      </w:r>
+      <w:r>
+        <w:t xml:space="preserve">on the operation mode, it request three different </w:t>
+      </w:r>
+      <w:proofErr w:type="spellStart"/>
+      <w:r>
+        <w:t>dataflows</w:t>
+      </w:r>
+      <w:proofErr w:type="spellEnd"/>
+      <w:r>
+        <w:t>:</w:t>
+      </w:r>
+    </w:p>
+    <w:p>
+      <w:pPr>
+        <w:keepNext/>
+      </w:pPr>
+      <w:r>
+        <w:object w:dxaOrig="13051" w:dyaOrig="5746">
+          <v:shape id="_x0000_i1118" type="#_x0000_t75" style="width:451pt;height:198.35pt" o:ole="">
+            <v:imagedata r:id="rId17" o:title=""/>
+          </v:shape>
+          <o:OLEObject Type="Embed" ProgID="Visio.Drawing.15" ShapeID="_x0000_i1118" DrawAspect="Content" ObjectID="_1622293786" r:id="rId18"/>
+        </w:object>
+      </w:r>
+    </w:p>
+    <w:p>
+      <w:pPr>
+        <w:pStyle w:val="Caption"/>
+      </w:pPr>
+      <w:bookmarkStart w:id="5" w:name="_Ref11674018"/>
+      <w:r>
+        <w:t xml:space="preserve">Figure </w:t>
+      </w:r>
+      <w:fldSimple w:instr=" SEQ Figure \* ARABIC ">
+        <w:r>
+          <w:rPr>
+            <w:noProof/>
+          </w:rPr>
+          <w:t>4</w:t>
+        </w:r>
+      </w:fldSimple>
+      <w:bookmarkEnd w:id="5"/>
+      <w:r>
+        <w:t xml:space="preserve"> </w:t>
+      </w:r>
+      <w:proofErr w:type="spellStart"/>
+      <w:r>
+        <w:t>Cut_sqw</w:t>
+      </w:r>
+      <w:proofErr w:type="spellEnd"/>
+      <w:r>
+        <w:t xml:space="preserve"> -- </w:t>
+      </w:r>
+      <w:proofErr w:type="spellStart"/>
+      <w:r>
+        <w:t>nopix</w:t>
+      </w:r>
+      <w:proofErr w:type="spellEnd"/>
+      <w:r>
+        <w:t xml:space="preserve"> mode.</w:t>
+      </w:r>
+    </w:p>
+    <w:p>
+      <w:r>
+        <w:t xml:space="preserve">If invoked with </w:t>
+      </w:r>
+      <w:r>
+        <w:rPr>
+          <w:b/>
+          <w:i/>
+          <w:color w:val="984806" w:themeColor="accent6" w:themeShade="80"/>
+        </w:rPr>
+        <w:t>-</w:t>
+      </w:r>
+      <w:proofErr w:type="spellStart"/>
+      <w:r>
+        <w:rPr>
+          <w:b/>
+          <w:i/>
+          <w:color w:val="984806" w:themeColor="accent6" w:themeShade="80"/>
+        </w:rPr>
+        <w:t>nopix</w:t>
+      </w:r>
+      <w:proofErr w:type="spellEnd"/>
+      <w:r>
+        <w:t xml:space="preserve"> option, only signal/error/</w:t>
+      </w:r>
+      <w:proofErr w:type="spellStart"/>
+      <w:r>
+        <w:t>npix</w:t>
+      </w:r>
+      <w:proofErr w:type="spellEnd"/>
+      <w:r>
+        <w:t xml:space="preserve"> information </w:t>
+      </w:r>
+      <w:proofErr w:type="gramStart"/>
+      <w:r>
+        <w:t>is exchanged</w:t>
+      </w:r>
+      <w:proofErr w:type="gramEnd"/>
+      <w:r>
+        <w:t xml:space="preserve"> between nodes, so no substantial </w:t>
+      </w:r>
+      <w:proofErr w:type="spellStart"/>
+      <w:r>
+        <w:t>interprocess</w:t>
+      </w:r>
+      <w:proofErr w:type="spellEnd"/>
+      <w:r>
+        <w:t xml:space="preserve"> communication</w:t>
+      </w:r>
+      <w:r>
+        <w:t>s</w:t>
+      </w:r>
+      <w:r>
+        <w:t xml:space="preserve"> </w:t>
+      </w:r>
+      <w:r>
+        <w:t>are</w:t>
+      </w:r>
+      <w:r>
+        <w:t xml:space="preserve"> necessary. The acceleration </w:t>
+      </w:r>
+      <w:proofErr w:type="gramStart"/>
+      <w:r>
+        <w:t>is achieved</w:t>
+      </w:r>
+      <w:proofErr w:type="gramEnd"/>
+      <w:r>
+        <w:t xml:space="preserve"> due to multiple workers performing parallel read operations from </w:t>
+      </w:r>
+      <w:proofErr w:type="spellStart"/>
+      <w:r>
+        <w:t>sqw</w:t>
+      </w:r>
+      <w:proofErr w:type="spellEnd"/>
+      <w:r>
+        <w:t xml:space="preserve"> file, locate on parallel file system. </w:t>
+      </w:r>
+    </w:p>
+    <w:p>
+      <w:r>
+        <w:t xml:space="preserve">If pixel information </w:t>
+      </w:r>
+      <w:proofErr w:type="gramStart"/>
+      <w:r>
+        <w:t>is needed</w:t>
+      </w:r>
+      <w:proofErr w:type="gramEnd"/>
+      <w:r>
+        <w:t xml:space="preserve"> but the target cut can be placed in the memory of a single node, </w:t>
+      </w:r>
+      <w:proofErr w:type="spellStart"/>
+      <w:r>
+        <w:t>interprocess</w:t>
+      </w:r>
+      <w:proofErr w:type="spellEnd"/>
+      <w:r>
+        <w:t xml:space="preserve"> communication demands are higher but still relatively moderate:</w:t>
+      </w:r>
+    </w:p>
+    <w:p>
+      <w:pPr>
+        <w:keepNext/>
+      </w:pPr>
+      <w:r>
+        <w:object w:dxaOrig="13126" w:dyaOrig="5835">
+          <v:shape id="_x0000_i1121" type="#_x0000_t75" style="width:451pt;height:200.4pt" o:ole="">
+            <v:imagedata r:id="rId19" o:title=""/>
+          </v:shape>
+          <o:OLEObject Type="Embed" ProgID="Visio.Drawing.15" ShapeID="_x0000_i1121" DrawAspect="Content" ObjectID="_1622293787" r:id="rId20"/>
+        </w:object>
+      </w:r>
+    </w:p>
+    <w:p>
+      <w:pPr>
+        <w:pStyle w:val="Caption"/>
+      </w:pPr>
+      <w:r>
+        <w:t xml:space="preserve">Figure </w:t>
+      </w:r>
+      <w:fldSimple w:instr=" SEQ Figure \* ARABIC ">
+        <w:r>
+          <w:rPr>
+            <w:noProof/>
+          </w:rPr>
+          <w:t>5</w:t>
+        </w:r>
+      </w:fldSimple>
+      <w:r>
+        <w:t xml:space="preserve">. </w:t>
+      </w:r>
+      <w:proofErr w:type="spellStart"/>
+      <w:proofErr w:type="gramStart"/>
+      <w:r>
+        <w:t>cut_sqw</w:t>
+      </w:r>
+      <w:proofErr w:type="spellEnd"/>
+      <w:proofErr w:type="gramEnd"/>
+      <w:r>
+        <w:t xml:space="preserve"> in </w:t>
+      </w:r>
+      <w:proofErr w:type="spellStart"/>
+      <w:r>
+        <w:t>pix</w:t>
+      </w:r>
+      <w:proofErr w:type="spellEnd"/>
+      <w:r>
+        <w:t xml:space="preserve"> mode when target cut fits the memory.</w:t>
+      </w:r>
+    </w:p>
+    <w:p>
+      <w:pPr>
+        <w:keepNext/>
+      </w:pPr>
+      <w:r>
+        <w:lastRenderedPageBreak/>
+        <w:t xml:space="preserve">Finally, if the cut object does not fit memory, the data flow becomes very similar to dataflow used by first stage of </w:t>
+      </w:r>
+      <w:proofErr w:type="spellStart"/>
+      <w:r>
+        <w:t>gen_</w:t>
+      </w:r>
+      <w:proofErr w:type="gramStart"/>
+      <w:r>
+        <w:t>sqw</w:t>
+      </w:r>
+      <w:proofErr w:type="spellEnd"/>
+      <w:r>
+        <w:t xml:space="preserve">  algorithm</w:t>
+      </w:r>
+      <w:proofErr w:type="gramEnd"/>
+      <w:r>
+        <w:t xml:space="preserve"> except the source not is not a multiple </w:t>
+      </w:r>
+      <w:proofErr w:type="spellStart"/>
+      <w:r>
+        <w:t>spe</w:t>
+      </w:r>
+      <w:proofErr w:type="spellEnd"/>
+      <w:r>
+        <w:t xml:space="preserve"> files but single </w:t>
+      </w:r>
+      <w:proofErr w:type="spellStart"/>
+      <w:r>
+        <w:t>sqw</w:t>
+      </w:r>
+      <w:proofErr w:type="spellEnd"/>
+      <w:r>
+        <w:t xml:space="preserve"> file:</w:t>
+      </w:r>
+    </w:p>
+    <w:p>
+      <w:pPr>
+        <w:keepNext/>
+      </w:pPr>
+      <w:r>
+        <w:object w:dxaOrig="12466" w:dyaOrig="6690">
+          <v:shape id="_x0000_i1124" type="#_x0000_t75" style="width:451pt;height:242.5pt" o:ole="">
+            <v:imagedata r:id="rId21" o:title=""/>
+          </v:shape>
+          <o:OLEObject Type="Embed" ProgID="Visio.Drawing.15" ShapeID="_x0000_i1124" DrawAspect="Content" ObjectID="_1622293788" r:id="rId22"/>
+        </w:object>
+      </w:r>
+    </w:p>
+    <w:p>
+      <w:pPr>
+        <w:pStyle w:val="Caption"/>
+      </w:pPr>
+      <w:r>
+        <w:t xml:space="preserve">Figure </w:t>
+      </w:r>
+      <w:fldSimple w:instr=" SEQ Figure \* ARABIC ">
+        <w:r>
+          <w:rPr>
+            <w:noProof/>
+          </w:rPr>
+          <w:t>6</w:t>
+        </w:r>
+      </w:fldSimple>
+      <w:r>
+        <w:t xml:space="preserve"> </w:t>
+      </w:r>
+      <w:proofErr w:type="spellStart"/>
+      <w:r>
+        <w:t>Cut_sqw</w:t>
+      </w:r>
+      <w:proofErr w:type="spellEnd"/>
+      <w:r>
+        <w:t xml:space="preserve"> in </w:t>
+      </w:r>
+      <w:proofErr w:type="spellStart"/>
+      <w:r>
+        <w:t>filebased</w:t>
+      </w:r>
+      <w:proofErr w:type="spellEnd"/>
+      <w:r>
+        <w:t xml:space="preserve"> </w:t>
+      </w:r>
+      <w:proofErr w:type="spellStart"/>
+      <w:r>
+        <w:t>mode.Stage</w:t>
+      </w:r>
+      <w:proofErr w:type="spellEnd"/>
+      <w:r>
+        <w:t xml:space="preserve"> 1.</w:t>
+      </w:r>
+    </w:p>
+    <w:p>
+      <w:r>
+        <w:t xml:space="preserve">The stages of collecting the intermedium </w:t>
+      </w:r>
+      <w:proofErr w:type="spellStart"/>
+      <w:r>
+        <w:t>tmp</w:t>
+      </w:r>
+      <w:proofErr w:type="spellEnd"/>
+      <w:r>
+        <w:t xml:space="preserve"> files into </w:t>
+      </w:r>
+      <w:proofErr w:type="spellStart"/>
+      <w:r>
+        <w:t>sqw</w:t>
+      </w:r>
+      <w:proofErr w:type="spellEnd"/>
+      <w:r>
+        <w:t xml:space="preserve"> files are the same as the second (</w:t>
+      </w:r>
+      <w:r>
+        <w:rPr>
+          <w:b/>
+        </w:rPr>
+        <w:fldChar w:fldCharType="begin"/>
+      </w:r>
+      <w:r>
+        <w:rPr>
+          <w:b/>
+        </w:rPr>
+        <w:instrText xml:space="preserve"> REF _Ref11671144 \h </w:instrText>
+      </w:r>
+      <w:r>
+        <w:rPr>
+          <w:b/>
+        </w:rPr>
+      </w:r>
+      <w:r>
+        <w:rPr>
+          <w:b/>
+        </w:rPr>
+        <w:instrText xml:space="preserve"> \* MERGEFORMAT </w:instrText>
+      </w:r>
+      <w:r>
+        <w:rPr>
+          <w:b/>
+        </w:rPr>
+        <w:fldChar w:fldCharType="separate"/>
+      </w:r>
+      <w:r>
+        <w:rPr>
+          <w:b/>
+        </w:rPr>
+        <w:t xml:space="preserve">Figure </w:t>
+      </w:r>
+      <w:r>
+        <w:rPr>
+          <w:b/>
+          <w:noProof/>
+        </w:rPr>
+        <w:t>2</w:t>
+      </w:r>
+      <w:r>
+        <w:rPr>
+          <w:b/>
+        </w:rPr>
+        <w:fldChar w:fldCharType="end"/>
+      </w:r>
+      <w:r>
+        <w:t>) and third (</w:t>
+      </w:r>
+      <w:r>
+        <w:fldChar w:fldCharType="begin"/>
+      </w:r>
+      <w:r>
+        <w:instrText xml:space="preserve"> REF _Ref11671107 \h </w:instrText>
+      </w:r>
+      <w:r>
+        <w:instrText xml:space="preserve"> \* MERGEFORMAT </w:instrText>
+      </w:r>
+      <w:r>
+        <w:fldChar w:fldCharType="separate"/>
+      </w:r>
+      <w:r>
+        <w:rPr>
+          <w:b/>
+        </w:rPr>
+        <w:t>Figure</w:t>
+      </w:r>
+      <w:r>
+        <w:t xml:space="preserve"> </w:t>
+      </w:r>
+      <w:r>
+        <w:rPr>
+          <w:b/>
+          <w:noProof/>
+        </w:rPr>
+        <w:t>3</w:t>
+      </w:r>
+      <w:r>
+        <w:fldChar w:fldCharType="end"/>
+      </w:r>
+      <w:r>
+        <w:t xml:space="preserve">) stages of </w:t>
+      </w:r>
+      <w:proofErr w:type="spellStart"/>
+      <w:r>
+        <w:t>gen_sqw</w:t>
+      </w:r>
+      <w:proofErr w:type="spellEnd"/>
+      <w:r>
+        <w:t xml:space="preserve"> algorithm. </w:t>
+      </w:r>
+    </w:p>
+    <w:p/>
+    <w:p>
+      <w:pPr>
+        <w:pStyle w:val="Heading3"/>
+      </w:pPr>
+      <w:r>
+        <w:lastRenderedPageBreak/>
+        <w:t xml:space="preserve">Unit </w:t>
+      </w:r>
+      <w:r>
+        <w:t>operations</w:t>
+      </w:r>
+      <w:r>
+        <w:t>:</w:t>
+      </w:r>
+    </w:p>
+    <w:p>
+      <w:pPr>
+        <w:keepNext/>
+      </w:pPr>
+      <w:r>
+        <w:t xml:space="preserve">Horace does not implement operations affecting the pixels. The operations on the image would not benefit from MPI parallelization so the main unit operation, benefiting from parallelization would be operation, similar to </w:t>
+      </w:r>
+      <w:proofErr w:type="spellStart"/>
+      <w:r>
+        <w:t>cut_sqw</w:t>
+      </w:r>
+      <w:proofErr w:type="spellEnd"/>
+      <w:r>
+        <w:t xml:space="preserve"> in </w:t>
+      </w:r>
+      <w:proofErr w:type="spellStart"/>
+      <w:r>
+        <w:t>nopix</w:t>
+      </w:r>
+      <w:proofErr w:type="spellEnd"/>
+      <w:r>
+        <w:t xml:space="preserve"> mode (</w:t>
+      </w:r>
+      <w:r>
+        <w:fldChar w:fldCharType="begin"/>
+      </w:r>
+      <w:r>
+        <w:instrText xml:space="preserve"> REF _Ref11674018 \h </w:instrText>
+      </w:r>
+      <w:r>
+        <w:fldChar w:fldCharType="separate"/>
+      </w:r>
+      <w:r>
+        <w:t xml:space="preserve">Figure </w:t>
+      </w:r>
+      <w:r>
+        <w:rPr>
+          <w:noProof/>
+        </w:rPr>
+        <w:t>4</w:t>
+      </w:r>
+      <w:r>
+        <w:fldChar w:fldCharType="end"/>
+      </w:r>
+      <w:r>
+        <w:t xml:space="preserve">): </w:t>
+      </w:r>
+    </w:p>
+    <w:p>
+      <w:pPr>
+        <w:keepNext/>
+      </w:pPr>
+      <w:r>
+        <w:object w:dxaOrig="13306" w:dyaOrig="6420">
+          <v:shape id="_x0000_i1127" type="#_x0000_t75" style="width:473.45pt;height:228.25pt" o:ole="">
+            <v:imagedata r:id="rId23" o:title=""/>
+          </v:shape>
+          <o:OLEObject Type="Embed" ProgID="Visio.Drawing.15" ShapeID="_x0000_i1127" DrawAspect="Content" ObjectID="_1622293789" r:id="rId24"/>
+        </w:object>
+      </w:r>
+    </w:p>
+    <w:p>
+      <w:pPr>
+        <w:pStyle w:val="Caption"/>
+      </w:pPr>
+      <w:r>
+        <w:t xml:space="preserve">Figure </w:t>
+      </w:r>
+      <w:fldSimple w:instr=" SEQ Figure \* ARABIC ">
+        <w:r>
+          <w:rPr>
+            <w:noProof/>
+          </w:rPr>
+          <w:t>7</w:t>
+        </w:r>
+      </w:fldSimple>
+      <w:r>
+        <w:t xml:space="preserve"> Unit operation without change to pixel information.</w:t>
+      </w:r>
+    </w:p>
+    <w:p>
+      <w:r>
+        <w:t xml:space="preserve">The only possible change to </w:t>
+      </w:r>
+      <w:proofErr w:type="spellStart"/>
+      <w:r>
+        <w:t>sqw</w:t>
+      </w:r>
+      <w:proofErr w:type="spellEnd"/>
+      <w:r>
+        <w:t xml:space="preserve"> file would be change in the image (DND) information. This change </w:t>
+      </w:r>
+      <w:proofErr w:type="gramStart"/>
+      <w:r>
+        <w:t>can</w:t>
+      </w:r>
+      <w:r>
+        <w:t xml:space="preserve"> be efficiently </w:t>
+      </w:r>
+      <w:r>
+        <w:t>applied</w:t>
+      </w:r>
+      <w:proofErr w:type="gramEnd"/>
+      <w:r>
+        <w:t xml:space="preserve"> </w:t>
+      </w:r>
+      <w:r>
+        <w:t>from the</w:t>
+      </w:r>
+      <w:r>
+        <w:t xml:space="preserve"> interactive note. </w:t>
+      </w:r>
+      <w:r>
+        <w:t xml:space="preserve"> In the case when change in pixels is still necessary, the dataflow could be similar to the one, applied for binary operation below, except in the case of a unit </w:t>
+      </w:r>
+      <w:proofErr w:type="gramStart"/>
+      <w:r>
+        <w:t>operation</w:t>
+      </w:r>
+      <w:proofErr w:type="gramEnd"/>
+      <w:r>
+        <w:t xml:space="preserve"> only one source file will be used. </w:t>
+      </w:r>
+    </w:p>
+    <w:p>
+      <w:pPr>
+        <w:pStyle w:val="Heading3"/>
+      </w:pPr>
+      <w:r>
+        <w:lastRenderedPageBreak/>
+        <w:t>Binary</w:t>
+      </w:r>
+      <w:r>
+        <w:t xml:space="preserve"> operations:</w:t>
+      </w:r>
+    </w:p>
+    <w:p>
+      <w:pPr>
+        <w:keepNext/>
+      </w:pPr>
+      <w:r>
+        <w:t>Binary operations are very similar to unary operations except it may be reasonable to implement them on pixels. Current binary operations implementation works only when pixels number and their coordinates are equivalent.  It may be reasonable to implement operations, which would combine pixels. The dataflow for this kind of operation would look like the one below:</w:t>
+      </w:r>
+    </w:p>
+    <w:p>
+      <w:pPr>
+        <w:keepNext/>
+      </w:pPr>
+      <w:r>
+        <w:object w:dxaOrig="12391" w:dyaOrig="5746">
+          <v:shape id="_x0000_i1131" type="#_x0000_t75" style="width:451pt;height:209.2pt" o:ole="">
+            <v:imagedata r:id="rId25" o:title=""/>
+          </v:shape>
+          <o:OLEObject Type="Embed" ProgID="Visio.Drawing.15" ShapeID="_x0000_i1131" DrawAspect="Content" ObjectID="_1622293790" r:id="rId26"/>
+        </w:object>
+      </w:r>
+    </w:p>
+    <w:p>
+      <w:pPr>
+        <w:pStyle w:val="Caption"/>
+      </w:pPr>
+      <w:r>
+        <w:t xml:space="preserve">Figure </w:t>
+      </w:r>
+      <w:fldSimple w:instr=" SEQ Figure \* ARABIC ">
+        <w:r>
+          <w:rPr>
+            <w:noProof/>
+          </w:rPr>
+          <w:t>8</w:t>
+        </w:r>
+      </w:fldSimple>
+      <w:r>
+        <w:t xml:space="preserve">. </w:t>
+      </w:r>
+      <w:proofErr w:type="spellStart"/>
+      <w:r>
+        <w:t>Filebased</w:t>
+      </w:r>
+      <w:proofErr w:type="spellEnd"/>
+      <w:r>
+        <w:t xml:space="preserve"> binary operation.</w:t>
+      </w:r>
+    </w:p>
+    <w:p>
+      <w:pPr>
+        <w:pStyle w:val="Heading3"/>
+      </w:pPr>
+      <w:proofErr w:type="spellStart"/>
+      <w:r>
+        <w:t>sqw_eval</w:t>
+      </w:r>
+      <w:proofErr w:type="spellEnd"/>
+    </w:p>
+    <w:p>
+      <w:proofErr w:type="spellStart"/>
+      <w:r>
+        <w:t>sqw_eval</w:t>
+      </w:r>
+      <w:proofErr w:type="spellEnd"/>
+      <w:r>
+        <w:t xml:space="preserve"> can be considered as a particular case of the unit operation, except there is no need to store changed </w:t>
+      </w:r>
+      <w:proofErr w:type="spellStart"/>
+      <w:r>
+        <w:t>dnd</w:t>
+      </w:r>
+      <w:proofErr w:type="spellEnd"/>
+      <w:r>
+        <w:t xml:space="preserve"> information in the file and the initial object is located in memory, so if the evaluated function is expensive, it makes sense to separate its calculations among multiple workers. </w:t>
+      </w:r>
+    </w:p>
+    <w:p>
+      <w:pPr>
+        <w:keepNext/>
+      </w:pPr>
+      <w:r>
+        <w:object w:dxaOrig="13141" w:dyaOrig="5746">
+          <v:shape id="_x0000_i1134" type="#_x0000_t75" style="width:451pt;height:197pt" o:ole="">
+            <v:imagedata r:id="rId27" o:title=""/>
+          </v:shape>
+          <o:OLEObject Type="Embed" ProgID="Visio.Drawing.15" ShapeID="_x0000_i1134" DrawAspect="Content" ObjectID="_1622293791" r:id="rId28"/>
+        </w:object>
+      </w:r>
+    </w:p>
+    <w:p>
+      <w:pPr>
+        <w:pStyle w:val="Caption"/>
+      </w:pPr>
+      <w:r>
+        <w:t xml:space="preserve">Figure </w:t>
+      </w:r>
+      <w:fldSimple w:instr=" SEQ Figure \* ARABIC ">
+        <w:r>
+          <w:rPr>
+            <w:noProof/>
+          </w:rPr>
+          <w:t>9</w:t>
+        </w:r>
+      </w:fldSimple>
+      <w:r>
+        <w:t xml:space="preserve"> </w:t>
+      </w:r>
+      <w:proofErr w:type="spellStart"/>
+      <w:r>
+        <w:t>sqw_eval</w:t>
+      </w:r>
+      <w:proofErr w:type="spellEnd"/>
+      <w:r>
+        <w:t xml:space="preserve"> in case of object </w:t>
+      </w:r>
+      <w:proofErr w:type="gramStart"/>
+      <w:r>
+        <w:t>can be fit</w:t>
+      </w:r>
+      <w:proofErr w:type="gramEnd"/>
+      <w:r>
+        <w:t xml:space="preserve"> in a single node memory</w:t>
+      </w:r>
+    </w:p>
+    <w:p>
+      <w:pPr>
+        <w:keepNext/>
+      </w:pPr>
+      <w:r>
+        <w:lastRenderedPageBreak/>
+        <w:t xml:space="preserve">If the </w:t>
+      </w:r>
+      <w:proofErr w:type="spellStart"/>
+      <w:r>
+        <w:t>sqw</w:t>
+      </w:r>
+      <w:proofErr w:type="spellEnd"/>
+      <w:r>
+        <w:t xml:space="preserve"> object does not fit the m</w:t>
+      </w:r>
+      <w:bookmarkStart w:id="6" w:name="_GoBack"/>
+      <w:bookmarkEnd w:id="6"/>
+      <w:r>
+        <w:t xml:space="preserve">emory, the </w:t>
+      </w:r>
+      <w:proofErr w:type="spellStart"/>
+      <w:r>
+        <w:t>gen_sqw</w:t>
+      </w:r>
+      <w:proofErr w:type="spellEnd"/>
+      <w:r>
+        <w:t xml:space="preserve"> </w:t>
+      </w:r>
+      <w:r>
+        <w:t>dataflow becomes similar to a binary operation:</w:t>
+      </w:r>
+    </w:p>
+    <w:p>
+      <w:pPr>
+        <w:keepNext/>
+      </w:pPr>
+      <w:r>
+        <w:object w:dxaOrig="12391" w:dyaOrig="5551">
+          <v:shape id="_x0000_i1137" type="#_x0000_t75" style="width:451pt;height:201.75pt" o:ole="">
+            <v:imagedata r:id="rId29" o:title=""/>
+          </v:shape>
+          <o:OLEObject Type="Embed" ProgID="Visio.Drawing.15" ShapeID="_x0000_i1137" DrawAspect="Content" ObjectID="_1622293792" r:id="rId30"/>
+        </w:object>
+      </w:r>
+    </w:p>
+    <w:p>
+      <w:pPr>
+        <w:pStyle w:val="Caption"/>
+      </w:pPr>
+      <w:r>
+        <w:t xml:space="preserve">Figure </w:t>
+      </w:r>
+      <w:fldSimple w:instr=" SEQ Figure \* ARABIC ">
+        <w:r>
+          <w:rPr>
+            <w:noProof/>
+          </w:rPr>
+          <w:t>10</w:t>
+        </w:r>
+      </w:fldSimple>
+      <w:r>
+        <w:t xml:space="preserve"> </w:t>
+      </w:r>
+      <w:proofErr w:type="spellStart"/>
+      <w:r>
+        <w:t>sqw_eval</w:t>
+      </w:r>
+      <w:proofErr w:type="spellEnd"/>
+      <w:r>
+        <w:t xml:space="preserve">. </w:t>
+      </w:r>
+      <w:proofErr w:type="spellStart"/>
+      <w:r>
+        <w:t>Filebased</w:t>
+      </w:r>
+      <w:proofErr w:type="spellEnd"/>
+      <w:r>
+        <w:t xml:space="preserve"> operations</w:t>
+      </w:r>
+    </w:p>
+    <w:p>
+      <w:pPr>
+        <w:pStyle w:val="Heading3"/>
+      </w:pPr>
+      <w:proofErr w:type="spellStart"/>
+      <w:r>
+        <w:t>Tobyfit</w:t>
+      </w:r>
+      <w:proofErr w:type="spellEnd"/>
+      <w:r>
+        <w:t>, fit:</w:t>
+      </w:r>
+    </w:p>
+    <w:p>
+      <w:proofErr w:type="spellStart"/>
+      <w:r>
+        <w:t>Tobyfit</w:t>
+      </w:r>
+      <w:proofErr w:type="spellEnd"/>
+      <w:r>
+        <w:t xml:space="preserve"> and fit algorithms are the only algorithms, requested repetitive exchange of data between central node (node0) and other workers. It is reasonable to implement linear fit algorithm on a single node and use all other nodes to calculate error function. In this case, the data exchange between the nodes becomes minimal</w:t>
+      </w:r>
+      <w:r>
+        <w:t xml:space="preserve">, but the changes in the parallel worker may be necessary, as this type of the algorithm does not fit the parallel pattern, described in the Chapter </w:t>
+      </w:r>
+      <w:r>
+        <w:fldChar w:fldCharType="begin"/>
+      </w:r>
+      <w:r>
+        <w:instrText xml:space="preserve"> REF _Ref11680349 \r \h </w:instrText>
+      </w:r>
+      <w:r>
+        <w:fldChar w:fldCharType="separate"/>
+      </w:r>
+      <w:r>
+        <w:t>2</w:t>
+      </w:r>
+      <w:r>
+        <w:fldChar w:fldCharType="end"/>
+      </w:r>
+      <w:r>
+        <w:t>:</w:t>
+      </w:r>
+    </w:p>
+    <w:p>
+      <w:pPr>
+        <w:keepNext/>
+      </w:pPr>
+      <w:r>
+        <w:object w:dxaOrig="12810" w:dyaOrig="6135">
+          <v:shape id="_x0000_i1140" type="#_x0000_t75" style="width:451pt;height:3in" o:ole="">
+            <v:imagedata r:id="rId31" o:title=""/>
+          </v:shape>
+          <o:OLEObject Type="Embed" ProgID="Visio.Drawing.15" ShapeID="_x0000_i1140" DrawAspect="Content" ObjectID="_1622293793" r:id="rId32"/>
+        </w:object>
+      </w:r>
+    </w:p>
+    <w:p>
+      <w:pPr>
+        <w:pStyle w:val="Caption"/>
+      </w:pPr>
+      <w:r>
+        <w:t xml:space="preserve">Figure </w:t>
+      </w:r>
+      <w:fldSimple w:instr=" SEQ Figure \* ARABIC ">
+        <w:r>
+          <w:rPr>
+            <w:noProof/>
+          </w:rPr>
+          <w:t>11</w:t>
+        </w:r>
+      </w:fldSimple>
+      <w:r>
+        <w:t xml:space="preserve"> Fit algorithm in the case when cut info </w:t>
+      </w:r>
+      <w:proofErr w:type="gramStart"/>
+      <w:r>
+        <w:t>is provided</w:t>
+      </w:r>
+      <w:proofErr w:type="gramEnd"/>
+      <w:r>
+        <w:t xml:space="preserve"> as input.</w:t>
+      </w:r>
+    </w:p>
+    <w:p>
+      <w:r>
+        <w:t>The changes to</w:t>
+      </w:r>
+      <w:r>
+        <w:t xml:space="preserve"> the parallel </w:t>
+      </w:r>
+      <w:r>
+        <w:t xml:space="preserve">worker do not look extensive or overcomplicated. </w:t>
+      </w:r>
+    </w:p>
+    <w:p>
+      <w:pPr>
+        <w:pStyle w:val="Heading3"/>
+      </w:pPr>
+      <w:r>
+        <w:lastRenderedPageBreak/>
+        <w:t>Symmetrise:</w:t>
+      </w:r>
+    </w:p>
+    <w:p>
+      <w:r>
+        <w:t xml:space="preserve">The dataflow of the symmetrise algorithm is the same as for cut algorithm except the contributed pixels and pixels transformation are calculated differently. </w:t>
+      </w:r>
+    </w:p>
+    <w:p/>
     <w:sectPr>
       <w:pgSz w:w="11906" w:h="16838"/>
       <w:pgMar w:top="1440" w:right="1440" w:bottom="1440" w:left="1440" w:header="708" w:footer="708" w:gutter="0"/>
@@ -4180,6 +5593,93 @@
     </w:lvl>
   </w:abstractNum>
   <w:abstractNum w:abstractNumId="8" w15:restartNumberingAfterBreak="0">
+    <w:nsid w:val="323F61CD"/>
+    <w:multiLevelType w:val="hybridMultilevel"/>
+    <w:tmpl w:val="959A9E04"/>
+    <w:lvl w:ilvl="0" w:tplc="A31A86A8">
+      <w:start w:val="1"/>
+      <w:numFmt w:val="decimal"/>
+      <w:pStyle w:val="Heading3"/>
+      <w:lvlText w:val="%1."/>
+      <w:lvlJc w:val="left"/>
+      <w:pPr>
+        <w:ind w:left="720" w:hanging="360"/>
+      </w:pPr>
+    </w:lvl>
+    <w:lvl w:ilvl="1" w:tplc="08090019" w:tentative="1">
+      <w:start w:val="1"/>
+      <w:numFmt w:val="lowerLetter"/>
+      <w:lvlText w:val="%2."/>
+      <w:lvlJc w:val="left"/>
+      <w:pPr>
+        <w:ind w:left="1440" w:hanging="360"/>
+      </w:pPr>
+    </w:lvl>
+    <w:lvl w:ilvl="2" w:tplc="0809001B" w:tentative="1">
+      <w:start w:val="1"/>
+      <w:numFmt w:val="lowerRoman"/>
+      <w:lvlText w:val="%3."/>
+      <w:lvlJc w:val="right"/>
+      <w:pPr>
+        <w:ind w:left="2160" w:hanging="180"/>
+      </w:pPr>
+    </w:lvl>
+    <w:lvl w:ilvl="3" w:tplc="0809000F" w:tentative="1">
+      <w:start w:val="1"/>
+      <w:numFmt w:val="decimal"/>
+      <w:lvlText w:val="%4."/>
+      <w:lvlJc w:val="left"/>
+      <w:pPr>
+        <w:ind w:left="2880" w:hanging="360"/>
+      </w:pPr>
+    </w:lvl>
+    <w:lvl w:ilvl="4" w:tplc="08090019" w:tentative="1">
+      <w:start w:val="1"/>
+      <w:numFmt w:val="lowerLetter"/>
+      <w:lvlText w:val="%5."/>
+      <w:lvlJc w:val="left"/>
+      <w:pPr>
+        <w:ind w:left="3600" w:hanging="360"/>
+      </w:pPr>
+    </w:lvl>
+    <w:lvl w:ilvl="5" w:tplc="0809001B" w:tentative="1">
+      <w:start w:val="1"/>
+      <w:numFmt w:val="lowerRoman"/>
+      <w:lvlText w:val="%6."/>
+      <w:lvlJc w:val="right"/>
+      <w:pPr>
+        <w:ind w:left="4320" w:hanging="180"/>
+      </w:pPr>
+    </w:lvl>
+    <w:lvl w:ilvl="6" w:tplc="0809000F" w:tentative="1">
+      <w:start w:val="1"/>
+      <w:numFmt w:val="decimal"/>
+      <w:lvlText w:val="%7."/>
+      <w:lvlJc w:val="left"/>
+      <w:pPr>
+        <w:ind w:left="5040" w:hanging="360"/>
+      </w:pPr>
+    </w:lvl>
+    <w:lvl w:ilvl="7" w:tplc="08090019" w:tentative="1">
+      <w:start w:val="1"/>
+      <w:numFmt w:val="lowerLetter"/>
+      <w:lvlText w:val="%8."/>
+      <w:lvlJc w:val="left"/>
+      <w:pPr>
+        <w:ind w:left="5760" w:hanging="360"/>
+      </w:pPr>
+    </w:lvl>
+    <w:lvl w:ilvl="8" w:tplc="0809001B" w:tentative="1">
+      <w:start w:val="1"/>
+      <w:numFmt w:val="lowerRoman"/>
+      <w:lvlText w:val="%9."/>
+      <w:lvlJc w:val="right"/>
+      <w:pPr>
+        <w:ind w:left="6480" w:hanging="180"/>
+      </w:pPr>
+    </w:lvl>
+  </w:abstractNum>
+  <w:abstractNum w:abstractNumId="9" w15:restartNumberingAfterBreak="0">
     <w:nsid w:val="35A52E0B"/>
     <w:multiLevelType w:val="multilevel"/>
     <w:tmpl w:val="5C244A86"/>
@@ -4292,7 +5792,7 @@
       </w:rPr>
     </w:lvl>
   </w:abstractNum>
-  <w:abstractNum w:abstractNumId="9" w15:restartNumberingAfterBreak="0">
+  <w:abstractNum w:abstractNumId="10" w15:restartNumberingAfterBreak="0">
     <w:nsid w:val="4DC71611"/>
     <w:multiLevelType w:val="hybridMultilevel"/>
     <w:tmpl w:val="7BE0E134"/>
@@ -4379,7 +5879,7 @@
       </w:pPr>
     </w:lvl>
   </w:abstractNum>
-  <w:abstractNum w:abstractNumId="10" w15:restartNumberingAfterBreak="0">
+  <w:abstractNum w:abstractNumId="11" w15:restartNumberingAfterBreak="0">
     <w:nsid w:val="582D7A1C"/>
     <w:multiLevelType w:val="hybridMultilevel"/>
     <w:tmpl w:val="2AC4071C"/>
@@ -4468,7 +5968,7 @@
       </w:pPr>
     </w:lvl>
   </w:abstractNum>
-  <w:abstractNum w:abstractNumId="11" w15:restartNumberingAfterBreak="0">
+  <w:abstractNum w:abstractNumId="12" w15:restartNumberingAfterBreak="0">
     <w:nsid w:val="5E970593"/>
     <w:multiLevelType w:val="multilevel"/>
     <w:tmpl w:val="0809001F"/>
@@ -4557,7 +6057,7 @@
       </w:pPr>
     </w:lvl>
   </w:abstractNum>
-  <w:abstractNum w:abstractNumId="12" w15:restartNumberingAfterBreak="0">
+  <w:abstractNum w:abstractNumId="13" w15:restartNumberingAfterBreak="0">
     <w:nsid w:val="66855A82"/>
     <w:multiLevelType w:val="hybridMultilevel"/>
     <w:tmpl w:val="6D9A40EE"/>
@@ -4646,7 +6146,7 @@
       </w:pPr>
     </w:lvl>
   </w:abstractNum>
-  <w:abstractNum w:abstractNumId="13" w15:restartNumberingAfterBreak="0">
+  <w:abstractNum w:abstractNumId="14" w15:restartNumberingAfterBreak="0">
     <w:nsid w:val="71AA54F1"/>
     <w:multiLevelType w:val="hybridMultilevel"/>
     <w:tmpl w:val="0B448F68"/>
@@ -4735,7 +6235,7 @@
       </w:pPr>
     </w:lvl>
   </w:abstractNum>
-  <w:abstractNum w:abstractNumId="14" w15:restartNumberingAfterBreak="0">
+  <w:abstractNum w:abstractNumId="15" w15:restartNumberingAfterBreak="0">
     <w:nsid w:val="75C66BD0"/>
     <w:multiLevelType w:val="hybridMultilevel"/>
     <w:tmpl w:val="79C2A288"/>
@@ -4822,16 +6322,16 @@
     </w:lvl>
   </w:abstractNum>
   <w:num w:numId="1">
-    <w:abstractNumId w:val="11"/>
+    <w:abstractNumId w:val="12"/>
   </w:num>
   <w:num w:numId="2">
     <w:abstractNumId w:val="3"/>
   </w:num>
   <w:num w:numId="3">
-    <w:abstractNumId w:val="9"/>
+    <w:abstractNumId w:val="10"/>
   </w:num>
   <w:num w:numId="4">
-    <w:abstractNumId w:val="14"/>
+    <w:abstractNumId w:val="15"/>
   </w:num>
   <w:num w:numId="5">
     <w:abstractNumId w:val="6"/>
@@ -4843,10 +6343,10 @@
     <w:abstractNumId w:val="0"/>
   </w:num>
   <w:num w:numId="8">
-    <w:abstractNumId w:val="8"/>
+    <w:abstractNumId w:val="9"/>
   </w:num>
   <w:num w:numId="9">
-    <w:abstractNumId w:val="10"/>
+    <w:abstractNumId w:val="11"/>
   </w:num>
   <w:num w:numId="10">
     <w:abstractNumId w:val="1"/>
@@ -4855,7 +6355,7 @@
     <w:abstractNumId w:val="7"/>
   </w:num>
   <w:num w:numId="12">
-    <w:abstractNumId w:val="12"/>
+    <w:abstractNumId w:val="13"/>
   </w:num>
   <w:num w:numId="13">
     <w:abstractNumId w:val="4"/>
@@ -4864,7 +6364,16 @@
     <w:abstractNumId w:val="2"/>
   </w:num>
   <w:num w:numId="15">
-    <w:abstractNumId w:val="13"/>
+    <w:abstractNumId w:val="14"/>
+  </w:num>
+  <w:num w:numId="16">
+    <w:abstractNumId w:val="8"/>
+  </w:num>
+  <w:num w:numId="17">
+    <w:abstractNumId w:val="8"/>
+    <w:lvlOverride w:ilvl="0">
+      <w:startOverride w:val="1"/>
+    </w:lvlOverride>
   </w:num>
 </w:numbering>
 </file>
@@ -5314,6 +6823,32 @@
       <w:szCs w:val="26"/>
     </w:rPr>
   </w:style>
+  <w:style w:type="paragraph" w:styleId="Heading3">
+    <w:name w:val="heading 3"/>
+    <w:basedOn w:val="Normal"/>
+    <w:next w:val="Normal"/>
+    <w:link w:val="Heading3Char"/>
+    <w:uiPriority w:val="9"/>
+    <w:unhideWhenUsed/>
+    <w:qFormat/>
+    <w:rsid w:val="00632D45"/>
+    <w:pPr>
+      <w:keepNext/>
+      <w:keepLines/>
+      <w:numPr>
+        <w:numId w:val="16"/>
+      </w:numPr>
+      <w:spacing w:before="40" w:after="0"/>
+      <w:ind w:left="1848" w:hanging="924"/>
+      <w:outlineLvl w:val="2"/>
+    </w:pPr>
+    <w:rPr>
+      <w:rFonts w:asciiTheme="majorHAnsi" w:eastAsiaTheme="majorEastAsia" w:hAnsiTheme="majorHAnsi" w:cstheme="majorBidi"/>
+      <w:color w:val="243F60" w:themeColor="accent1" w:themeShade="7F"/>
+      <w:sz w:val="24"/>
+      <w:szCs w:val="24"/>
+    </w:rPr>
+  </w:style>
   <w:style w:type="character" w:default="1" w:styleId="DefaultParagraphFont">
     <w:name w:val="Default Paragraph Font"/>
     <w:uiPriority w:val="1"/>
@@ -5452,6 +6987,38 @@
         <w:insideV w:val="single" w:sz="4" w:space="0" w:color="auto"/>
       </w:tblBorders>
     </w:tblPr>
+  </w:style>
+  <w:style w:type="paragraph" w:styleId="Caption">
+    <w:name w:val="caption"/>
+    <w:basedOn w:val="Normal"/>
+    <w:next w:val="Normal"/>
+    <w:uiPriority w:val="35"/>
+    <w:unhideWhenUsed/>
+    <w:qFormat/>
+    <w:rsid w:val="008A22C3"/>
+    <w:pPr>
+      <w:spacing w:line="240" w:lineRule="auto"/>
+    </w:pPr>
+    <w:rPr>
+      <w:i/>
+      <w:iCs/>
+      <w:color w:val="1F497D" w:themeColor="text2"/>
+      <w:sz w:val="18"/>
+      <w:szCs w:val="18"/>
+    </w:rPr>
+  </w:style>
+  <w:style w:type="character" w:customStyle="1" w:styleId="Heading3Char">
+    <w:name w:val="Heading 3 Char"/>
+    <w:basedOn w:val="DefaultParagraphFont"/>
+    <w:link w:val="Heading3"/>
+    <w:uiPriority w:val="9"/>
+    <w:rsid w:val="00632D45"/>
+    <w:rPr>
+      <w:rFonts w:asciiTheme="majorHAnsi" w:eastAsiaTheme="majorEastAsia" w:hAnsiTheme="majorHAnsi" w:cstheme="majorBidi"/>
+      <w:color w:val="243F60" w:themeColor="accent1" w:themeShade="7F"/>
+      <w:sz w:val="24"/>
+      <w:szCs w:val="24"/>
+    </w:rPr>
   </w:style>
 </w:styles>
 </file>
@@ -5746,7 +7313,7 @@
 </file>
 
 <file path=customXml/itemProps1.xml><?xml version="1.0" encoding="utf-8"?>
-<ds:datastoreItem xmlns:ds="http://schemas.openxmlformats.org/officeDocument/2006/customXml" ds:itemID="{A3981DC5-D8A6-46B5-9D6E-CDEF8152BB2B}">
+<ds:datastoreItem xmlns:ds="http://schemas.openxmlformats.org/officeDocument/2006/customXml" ds:itemID="{FA061072-0C1D-4D9F-9F11-11BB6B4300BB}">
   <ds:schemaRefs>
     <ds:schemaRef ds:uri="http://schemas.openxmlformats.org/officeDocument/2006/bibliography"/>
   </ds:schemaRefs>

</xml_diff>

<commit_message>
Re #1 minor changes to documentation and presentation on Horace design
</commit_message>
<xml_diff>
--- a/documentation/ParallelFrameworkDesign.docx
+++ b/documentation/ParallelFrameworkDesign.docx
@@ -296,13 +296,7 @@
         <w:t xml:space="preserve">. </w:t>
       </w:r>
       <w:r>
-        <w:t xml:space="preserve"> The </w:t>
-      </w:r>
-      <w:r>
-        <w:t>description</w:t>
-      </w:r>
-      <w:r>
-        <w:t xml:space="preserve"> of the </w:t>
+        <w:t xml:space="preserve"> The description of the </w:t>
       </w:r>
       <w:proofErr w:type="spellStart"/>
       <w:r>
@@ -1976,11 +1970,11 @@
       <w:pPr>
         <w:pStyle w:val="Heading2"/>
       </w:pPr>
-      <w:proofErr w:type="spellStart"/>
-      <w:r>
-        <w:t>Desighn</w:t>
-      </w:r>
-      <w:proofErr w:type="spellEnd"/>
+      <w:r>
+        <w:t>Design</w:t>
+      </w:r>
+      <w:bookmarkStart w:id="1" w:name="_GoBack"/>
+      <w:bookmarkEnd w:id="1"/>
       <w:r>
         <w:t xml:space="preserve"> choices. </w:t>
       </w:r>
@@ -3510,10 +3504,10 @@
             <v:path o:extrusionok="f" gradientshapeok="t" o:connecttype="rect"/>
             <o:lock v:ext="edit" aspectratio="t"/>
           </v:shapetype>
-          <v:shape id="_x0000_i1027" type="#_x0000_t75" style="width:241.8pt;height:86.95pt" o:ole="">
+          <v:shape id="_x0000_i1025" type="#_x0000_t75" style="width:241.8pt;height:86.95pt" o:ole="">
             <v:imagedata r:id="rId7" o:title=""/>
           </v:shape>
-          <o:OLEObject Type="Embed" ProgID="Visio.Drawing.15" ShapeID="_x0000_i1027" DrawAspect="Content" ObjectID="_1622293781" r:id="rId8"/>
+          <o:OLEObject Type="Embed" ProgID="Visio.Drawing.15" ShapeID="_x0000_i1025" DrawAspect="Content" ObjectID="_1626769806" r:id="rId8"/>
         </w:object>
       </w:r>
     </w:p>
@@ -3551,10 +3545,10 @@
     <w:p>
       <w:r>
         <w:object w:dxaOrig="4710" w:dyaOrig="1771">
-          <v:shape id="_x0000_i1106" type="#_x0000_t75" style="width:235.7pt;height:88.3pt" o:ole="">
+          <v:shape id="_x0000_i1026" type="#_x0000_t75" style="width:235.7pt;height:88.3pt" o:ole="">
             <v:imagedata r:id="rId9" o:title=""/>
           </v:shape>
-          <o:OLEObject Type="Embed" ProgID="Visio.Drawing.15" ShapeID="_x0000_i1106" DrawAspect="Content" ObjectID="_1622293782" r:id="rId10"/>
+          <o:OLEObject Type="Embed" ProgID="Visio.Drawing.15" ShapeID="_x0000_i1026" DrawAspect="Content" ObjectID="_1626769807" r:id="rId10"/>
         </w:object>
       </w:r>
     </w:p>
@@ -3638,10 +3632,10 @@
       </w:pPr>
       <w:r>
         <w:object w:dxaOrig="13666" w:dyaOrig="7036">
-          <v:shape id="_x0000_i1108" type="#_x0000_t75" style="width:476.15pt;height:245.2pt" o:ole="">
+          <v:shape id="_x0000_i1027" type="#_x0000_t75" style="width:476.15pt;height:245.2pt" o:ole="">
             <v:imagedata r:id="rId11" o:title=""/>
           </v:shape>
-          <o:OLEObject Type="Embed" ProgID="Visio.Drawing.15" ShapeID="_x0000_i1108" DrawAspect="Content" ObjectID="_1622293783" r:id="rId12"/>
+          <o:OLEObject Type="Embed" ProgID="Visio.Drawing.15" ShapeID="_x0000_i1027" DrawAspect="Content" ObjectID="_1626769808" r:id="rId12"/>
         </w:object>
       </w:r>
     </w:p>
@@ -3649,19 +3643,32 @@
       <w:pPr>
         <w:pStyle w:val="Caption"/>
       </w:pPr>
-      <w:bookmarkStart w:id="1" w:name="_Ref11671069"/>
+      <w:bookmarkStart w:id="2" w:name="_Ref11671069"/>
       <w:r>
         <w:t xml:space="preserve">Figure </w:t>
       </w:r>
-      <w:fldSimple w:instr=" SEQ Figure \* ARABIC ">
-        <w:r>
-          <w:rPr>
-            <w:noProof/>
-          </w:rPr>
-          <w:t>1</w:t>
-        </w:r>
-      </w:fldSimple>
-      <w:bookmarkEnd w:id="1"/>
+      <w:r>
+        <w:fldChar w:fldCharType="begin"/>
+      </w:r>
+      <w:r>
+        <w:instrText xml:space="preserve"> SEQ Figure \* ARABIC </w:instrText>
+      </w:r>
+      <w:r>
+        <w:fldChar w:fldCharType="separate"/>
+      </w:r>
+      <w:r>
+        <w:rPr>
+          <w:noProof/>
+        </w:rPr>
+        <w:t>1</w:t>
+      </w:r>
+      <w:r>
+        <w:rPr>
+          <w:noProof/>
+        </w:rPr>
+        <w:fldChar w:fldCharType="end"/>
+      </w:r>
+      <w:bookmarkEnd w:id="2"/>
       <w:r>
         <w:t xml:space="preserve"> </w:t>
       </w:r>
@@ -3752,10 +3759,10 @@
       </w:pPr>
       <w:r>
         <w:object w:dxaOrig="12780" w:dyaOrig="6300">
-          <v:shape id="_x0000_i1112" type="#_x0000_t75" style="width:451pt;height:222.1pt" o:ole="">
+          <v:shape id="_x0000_i1028" type="#_x0000_t75" style="width:451pt;height:222.1pt" o:ole="">
             <v:imagedata r:id="rId13" o:title=""/>
           </v:shape>
-          <o:OLEObject Type="Embed" ProgID="Visio.Drawing.15" ShapeID="_x0000_i1112" DrawAspect="Content" ObjectID="_1622293784" r:id="rId14"/>
+          <o:OLEObject Type="Embed" ProgID="Visio.Drawing.15" ShapeID="_x0000_i1028" DrawAspect="Content" ObjectID="_1626769809" r:id="rId14"/>
         </w:object>
       </w:r>
     </w:p>
@@ -3763,19 +3770,35 @@
       <w:pPr>
         <w:pStyle w:val="Caption"/>
       </w:pPr>
-      <w:bookmarkStart w:id="2" w:name="_Ref11670960"/>
       <w:bookmarkStart w:id="3" w:name="_Ref11671144"/>
+      <w:bookmarkStart w:id="4" w:name="_Ref11670960"/>
       <w:r>
         <w:t xml:space="preserve">Figure </w:t>
       </w:r>
-      <w:fldSimple w:instr=" SEQ Figure \* ARABIC ">
-        <w:r>
-          <w:rPr>
-            <w:noProof/>
-          </w:rPr>
-          <w:t>2</w:t>
-        </w:r>
-      </w:fldSimple>
+      <w:r>
+        <w:fldChar w:fldCharType="begin"/>
+      </w:r>
+      <w:r>
+        <w:instrText xml:space="preserve"> SEQ Figure \* </w:instrText>
+      </w:r>
+      <w:r>
+        <w:instrText xml:space="preserve">ARABIC </w:instrText>
+      </w:r>
+      <w:r>
+        <w:fldChar w:fldCharType="separate"/>
+      </w:r>
+      <w:r>
+        <w:rPr>
+          <w:noProof/>
+        </w:rPr>
+        <w:t>2</w:t>
+      </w:r>
+      <w:r>
+        <w:rPr>
+          <w:noProof/>
+        </w:rPr>
+        <w:fldChar w:fldCharType="end"/>
+      </w:r>
       <w:bookmarkEnd w:id="3"/>
       <w:r>
         <w:t xml:space="preserve">. </w:t>
@@ -3796,7 +3819,7 @@
       <w:r>
         <w:t xml:space="preserve"> file.</w:t>
       </w:r>
-      <w:bookmarkEnd w:id="2"/>
+      <w:bookmarkEnd w:id="4"/>
     </w:p>
     <w:p>
       <w:r>
@@ -3850,10 +3873,10 @@
       </w:pPr>
       <w:r>
         <w:object w:dxaOrig="12780" w:dyaOrig="6466">
-          <v:shape id="_x0000_i1115" type="#_x0000_t75" style="width:451pt;height:228.25pt" o:ole="">
+          <v:shape id="_x0000_i1029" type="#_x0000_t75" style="width:451pt;height:228.25pt" o:ole="">
             <v:imagedata r:id="rId15" o:title=""/>
           </v:shape>
-          <o:OLEObject Type="Embed" ProgID="Visio.Drawing.15" ShapeID="_x0000_i1115" DrawAspect="Content" ObjectID="_1622293785" r:id="rId16"/>
+          <o:OLEObject Type="Embed" ProgID="Visio.Drawing.15" ShapeID="_x0000_i1029" DrawAspect="Content" ObjectID="_1626769810" r:id="rId16"/>
         </w:object>
       </w:r>
     </w:p>
@@ -3861,19 +3884,32 @@
       <w:pPr>
         <w:pStyle w:val="Caption"/>
       </w:pPr>
-      <w:bookmarkStart w:id="4" w:name="_Ref11671107"/>
+      <w:bookmarkStart w:id="5" w:name="_Ref11671107"/>
       <w:r>
         <w:t xml:space="preserve">Figure </w:t>
       </w:r>
-      <w:fldSimple w:instr=" SEQ Figure \* ARABIC ">
-        <w:r>
-          <w:rPr>
-            <w:noProof/>
-          </w:rPr>
-          <w:t>3</w:t>
-        </w:r>
-      </w:fldSimple>
-      <w:bookmarkEnd w:id="4"/>
+      <w:r>
+        <w:fldChar w:fldCharType="begin"/>
+      </w:r>
+      <w:r>
+        <w:instrText xml:space="preserve"> SEQ Figure \* ARABIC </w:instrText>
+      </w:r>
+      <w:r>
+        <w:fldChar w:fldCharType="separate"/>
+      </w:r>
+      <w:r>
+        <w:rPr>
+          <w:noProof/>
+        </w:rPr>
+        <w:t>3</w:t>
+      </w:r>
+      <w:r>
+        <w:rPr>
+          <w:noProof/>
+        </w:rPr>
+        <w:fldChar w:fldCharType="end"/>
+      </w:r>
+      <w:bookmarkEnd w:id="5"/>
       <w:r>
         <w:t xml:space="preserve">. Combine the pixels information and write final </w:t>
       </w:r>
@@ -3973,10 +4009,10 @@
       </w:pPr>
       <w:r>
         <w:object w:dxaOrig="13051" w:dyaOrig="5746">
-          <v:shape id="_x0000_i1118" type="#_x0000_t75" style="width:451pt;height:198.35pt" o:ole="">
+          <v:shape id="_x0000_i1030" type="#_x0000_t75" style="width:451pt;height:198.35pt" o:ole="">
             <v:imagedata r:id="rId17" o:title=""/>
           </v:shape>
-          <o:OLEObject Type="Embed" ProgID="Visio.Drawing.15" ShapeID="_x0000_i1118" DrawAspect="Content" ObjectID="_1622293786" r:id="rId18"/>
+          <o:OLEObject Type="Embed" ProgID="Visio.Drawing.15" ShapeID="_x0000_i1030" DrawAspect="Content" ObjectID="_1626769811" r:id="rId18"/>
         </w:object>
       </w:r>
     </w:p>
@@ -3984,19 +4020,32 @@
       <w:pPr>
         <w:pStyle w:val="Caption"/>
       </w:pPr>
-      <w:bookmarkStart w:id="5" w:name="_Ref11674018"/>
+      <w:bookmarkStart w:id="6" w:name="_Ref11674018"/>
       <w:r>
         <w:t xml:space="preserve">Figure </w:t>
       </w:r>
-      <w:fldSimple w:instr=" SEQ Figure \* ARABIC ">
-        <w:r>
-          <w:rPr>
-            <w:noProof/>
-          </w:rPr>
-          <w:t>4</w:t>
-        </w:r>
-      </w:fldSimple>
-      <w:bookmarkEnd w:id="5"/>
+      <w:r>
+        <w:fldChar w:fldCharType="begin"/>
+      </w:r>
+      <w:r>
+        <w:instrText xml:space="preserve"> SEQ Figure \* ARABIC </w:instrText>
+      </w:r>
+      <w:r>
+        <w:fldChar w:fldCharType="separate"/>
+      </w:r>
+      <w:r>
+        <w:rPr>
+          <w:noProof/>
+        </w:rPr>
+        <w:t>4</w:t>
+      </w:r>
+      <w:r>
+        <w:rPr>
+          <w:noProof/>
+        </w:rPr>
+        <w:fldChar w:fldCharType="end"/>
+      </w:r>
+      <w:bookmarkEnd w:id="6"/>
       <w:r>
         <w:t xml:space="preserve"> </w:t>
       </w:r>
@@ -4122,10 +4171,10 @@
       </w:pPr>
       <w:r>
         <w:object w:dxaOrig="13126" w:dyaOrig="5835">
-          <v:shape id="_x0000_i1121" type="#_x0000_t75" style="width:451pt;height:200.4pt" o:ole="">
+          <v:shape id="_x0000_i1031" type="#_x0000_t75" style="width:451pt;height:200.4pt" o:ole="">
             <v:imagedata r:id="rId19" o:title=""/>
           </v:shape>
-          <o:OLEObject Type="Embed" ProgID="Visio.Drawing.15" ShapeID="_x0000_i1121" DrawAspect="Content" ObjectID="_1622293787" r:id="rId20"/>
+          <o:OLEObject Type="Embed" ProgID="Visio.Drawing.15" ShapeID="_x0000_i1031" DrawAspect="Content" ObjectID="_1626769812" r:id="rId20"/>
         </w:object>
       </w:r>
     </w:p>
@@ -4136,14 +4185,27 @@
       <w:r>
         <w:t xml:space="preserve">Figure </w:t>
       </w:r>
-      <w:fldSimple w:instr=" SEQ Figure \* ARABIC ">
-        <w:r>
-          <w:rPr>
-            <w:noProof/>
-          </w:rPr>
-          <w:t>5</w:t>
-        </w:r>
-      </w:fldSimple>
+      <w:r>
+        <w:fldChar w:fldCharType="begin"/>
+      </w:r>
+      <w:r>
+        <w:instrText xml:space="preserve"> SEQ Figure \* ARABIC </w:instrText>
+      </w:r>
+      <w:r>
+        <w:fldChar w:fldCharType="separate"/>
+      </w:r>
+      <w:r>
+        <w:rPr>
+          <w:noProof/>
+        </w:rPr>
+        <w:t>5</w:t>
+      </w:r>
+      <w:r>
+        <w:rPr>
+          <w:noProof/>
+        </w:rPr>
+        <w:fldChar w:fldCharType="end"/>
+      </w:r>
       <w:r>
         <w:t xml:space="preserve">. </w:t>
       </w:r>
@@ -4213,10 +4275,10 @@
       </w:pPr>
       <w:r>
         <w:object w:dxaOrig="12466" w:dyaOrig="6690">
-          <v:shape id="_x0000_i1124" type="#_x0000_t75" style="width:451pt;height:242.5pt" o:ole="">
+          <v:shape id="_x0000_i1032" type="#_x0000_t75" style="width:451pt;height:242.5pt" o:ole="">
             <v:imagedata r:id="rId21" o:title=""/>
           </v:shape>
-          <o:OLEObject Type="Embed" ProgID="Visio.Drawing.15" ShapeID="_x0000_i1124" DrawAspect="Content" ObjectID="_1622293788" r:id="rId22"/>
+          <o:OLEObject Type="Embed" ProgID="Visio.Drawing.15" ShapeID="_x0000_i1032" DrawAspect="Content" ObjectID="_1626769813" r:id="rId22"/>
         </w:object>
       </w:r>
     </w:p>
@@ -4227,14 +4289,27 @@
       <w:r>
         <w:t xml:space="preserve">Figure </w:t>
       </w:r>
-      <w:fldSimple w:instr=" SEQ Figure \* ARABIC ">
-        <w:r>
-          <w:rPr>
-            <w:noProof/>
-          </w:rPr>
-          <w:t>6</w:t>
-        </w:r>
-      </w:fldSimple>
+      <w:r>
+        <w:fldChar w:fldCharType="begin"/>
+      </w:r>
+      <w:r>
+        <w:instrText xml:space="preserve"> SEQ Figure \* ARABIC </w:instrText>
+      </w:r>
+      <w:r>
+        <w:fldChar w:fldCharType="separate"/>
+      </w:r>
+      <w:r>
+        <w:rPr>
+          <w:noProof/>
+        </w:rPr>
+        <w:t>6</w:t>
+      </w:r>
+      <w:r>
+        <w:rPr>
+          <w:noProof/>
+        </w:rPr>
+        <w:fldChar w:fldCharType="end"/>
+      </w:r>
       <w:r>
         <w:t xml:space="preserve"> </w:t>
       </w:r>
@@ -4299,12 +4374,12 @@
         <w:rPr>
           <w:b/>
         </w:rPr>
+        <w:instrText xml:space="preserve"> \* MERGEFORMAT </w:instrText>
       </w:r>
       <w:r>
         <w:rPr>
           <w:b/>
         </w:rPr>
-        <w:instrText xml:space="preserve"> \* MERGEFORMAT </w:instrText>
       </w:r>
       <w:r>
         <w:rPr>
@@ -4338,10 +4413,7 @@
         <w:fldChar w:fldCharType="begin"/>
       </w:r>
       <w:r>
-        <w:instrText xml:space="preserve"> REF _Ref11671107 \h </w:instrText>
-      </w:r>
-      <w:r>
-        <w:instrText xml:space="preserve"> \* MERGEFORMAT </w:instrText>
+        <w:instrText xml:space="preserve"> REF _Ref11671107 \h  \* MERGEFORMAT </w:instrText>
       </w:r>
       <w:r>
         <w:fldChar w:fldCharType="separate"/>
@@ -4447,10 +4519,10 @@
       </w:pPr>
       <w:r>
         <w:object w:dxaOrig="13306" w:dyaOrig="6420">
-          <v:shape id="_x0000_i1127" type="#_x0000_t75" style="width:473.45pt;height:228.25pt" o:ole="">
+          <v:shape id="_x0000_i1033" type="#_x0000_t75" style="width:473.45pt;height:228.25pt" o:ole="">
             <v:imagedata r:id="rId23" o:title=""/>
           </v:shape>
-          <o:OLEObject Type="Embed" ProgID="Visio.Drawing.15" ShapeID="_x0000_i1127" DrawAspect="Content" ObjectID="_1622293789" r:id="rId24"/>
+          <o:OLEObject Type="Embed" ProgID="Visio.Drawing.15" ShapeID="_x0000_i1033" DrawAspect="Content" ObjectID="_1626769814" r:id="rId24"/>
         </w:object>
       </w:r>
     </w:p>
@@ -4461,14 +4533,27 @@
       <w:r>
         <w:t xml:space="preserve">Figure </w:t>
       </w:r>
-      <w:fldSimple w:instr=" SEQ Figure \* ARABIC ">
-        <w:r>
-          <w:rPr>
-            <w:noProof/>
-          </w:rPr>
-          <w:t>7</w:t>
-        </w:r>
-      </w:fldSimple>
+      <w:r>
+        <w:fldChar w:fldCharType="begin"/>
+      </w:r>
+      <w:r>
+        <w:instrText xml:space="preserve"> SEQ Figure \* ARABIC </w:instrText>
+      </w:r>
+      <w:r>
+        <w:fldChar w:fldCharType="separate"/>
+      </w:r>
+      <w:r>
+        <w:rPr>
+          <w:noProof/>
+        </w:rPr>
+        <w:t>7</w:t>
+      </w:r>
+      <w:r>
+        <w:rPr>
+          <w:noProof/>
+        </w:rPr>
+        <w:fldChar w:fldCharType="end"/>
+      </w:r>
       <w:r>
         <w:t xml:space="preserve"> Unit operation without change to pixel information.</w:t>
       </w:r>
@@ -4523,10 +4608,7 @@
       </w:pPr>
       <w:r>
         <w:lastRenderedPageBreak/>
-        <w:t>Binary</w:t>
-      </w:r>
-      <w:r>
-        <w:t xml:space="preserve"> operations:</w:t>
+        <w:t>Binary operations:</w:t>
       </w:r>
     </w:p>
     <w:p>
@@ -4543,10 +4625,10 @@
       </w:pPr>
       <w:r>
         <w:object w:dxaOrig="12391" w:dyaOrig="5746">
-          <v:shape id="_x0000_i1131" type="#_x0000_t75" style="width:451pt;height:209.2pt" o:ole="">
+          <v:shape id="_x0000_i1034" type="#_x0000_t75" style="width:451pt;height:209.2pt" o:ole="">
             <v:imagedata r:id="rId25" o:title=""/>
           </v:shape>
-          <o:OLEObject Type="Embed" ProgID="Visio.Drawing.15" ShapeID="_x0000_i1131" DrawAspect="Content" ObjectID="_1622293790" r:id="rId26"/>
+          <o:OLEObject Type="Embed" ProgID="Visio.Drawing.15" ShapeID="_x0000_i1034" DrawAspect="Content" ObjectID="_1626769815" r:id="rId26"/>
         </w:object>
       </w:r>
     </w:p>
@@ -4557,14 +4639,27 @@
       <w:r>
         <w:t xml:space="preserve">Figure </w:t>
       </w:r>
-      <w:fldSimple w:instr=" SEQ Figure \* ARABIC ">
-        <w:r>
-          <w:rPr>
-            <w:noProof/>
-          </w:rPr>
-          <w:t>8</w:t>
-        </w:r>
-      </w:fldSimple>
+      <w:r>
+        <w:fldChar w:fldCharType="begin"/>
+      </w:r>
+      <w:r>
+        <w:instrText xml:space="preserve"> SEQ Figure \* ARABIC </w:instrText>
+      </w:r>
+      <w:r>
+        <w:fldChar w:fldCharType="separate"/>
+      </w:r>
+      <w:r>
+        <w:rPr>
+          <w:noProof/>
+        </w:rPr>
+        <w:t>8</w:t>
+      </w:r>
+      <w:r>
+        <w:rPr>
+          <w:noProof/>
+        </w:rPr>
+        <w:fldChar w:fldCharType="end"/>
+      </w:r>
       <w:r>
         <w:t xml:space="preserve">. </w:t>
       </w:r>
@@ -4611,10 +4706,10 @@
       </w:pPr>
       <w:r>
         <w:object w:dxaOrig="13141" w:dyaOrig="5746">
-          <v:shape id="_x0000_i1134" type="#_x0000_t75" style="width:451pt;height:197pt" o:ole="">
+          <v:shape id="_x0000_i1035" type="#_x0000_t75" style="width:451pt;height:197pt" o:ole="">
             <v:imagedata r:id="rId27" o:title=""/>
           </v:shape>
-          <o:OLEObject Type="Embed" ProgID="Visio.Drawing.15" ShapeID="_x0000_i1134" DrawAspect="Content" ObjectID="_1622293791" r:id="rId28"/>
+          <o:OLEObject Type="Embed" ProgID="Visio.Drawing.15" ShapeID="_x0000_i1035" DrawAspect="Content" ObjectID="_1626769816" r:id="rId28"/>
         </w:object>
       </w:r>
     </w:p>
@@ -4625,14 +4720,27 @@
       <w:r>
         <w:t xml:space="preserve">Figure </w:t>
       </w:r>
-      <w:fldSimple w:instr=" SEQ Figure \* ARABIC ">
-        <w:r>
-          <w:rPr>
-            <w:noProof/>
-          </w:rPr>
-          <w:t>9</w:t>
-        </w:r>
-      </w:fldSimple>
+      <w:r>
+        <w:fldChar w:fldCharType="begin"/>
+      </w:r>
+      <w:r>
+        <w:instrText xml:space="preserve"> SEQ Figure \* ARABIC </w:instrText>
+      </w:r>
+      <w:r>
+        <w:fldChar w:fldCharType="separate"/>
+      </w:r>
+      <w:r>
+        <w:rPr>
+          <w:noProof/>
+        </w:rPr>
+        <w:t>9</w:t>
+      </w:r>
+      <w:r>
+        <w:rPr>
+          <w:noProof/>
+        </w:rPr>
+        <w:fldChar w:fldCharType="end"/>
+      </w:r>
       <w:r>
         <w:t xml:space="preserve"> </w:t>
       </w:r>
@@ -4667,12 +4775,7 @@
       </w:r>
       <w:proofErr w:type="spellEnd"/>
       <w:r>
-        <w:t xml:space="preserve"> object does not fit the m</w:t>
-      </w:r>
-      <w:bookmarkStart w:id="6" w:name="_GoBack"/>
-      <w:bookmarkEnd w:id="6"/>
-      <w:r>
-        <w:t xml:space="preserve">emory, the </w:t>
+        <w:t xml:space="preserve"> object does not fit the memory, the </w:t>
       </w:r>
       <w:proofErr w:type="spellStart"/>
       <w:r>
@@ -4692,10 +4795,10 @@
       </w:pPr>
       <w:r>
         <w:object w:dxaOrig="12391" w:dyaOrig="5551">
-          <v:shape id="_x0000_i1137" type="#_x0000_t75" style="width:451pt;height:201.75pt" o:ole="">
+          <v:shape id="_x0000_i1036" type="#_x0000_t75" style="width:451pt;height:201.75pt" o:ole="">
             <v:imagedata r:id="rId29" o:title=""/>
           </v:shape>
-          <o:OLEObject Type="Embed" ProgID="Visio.Drawing.15" ShapeID="_x0000_i1137" DrawAspect="Content" ObjectID="_1622293792" r:id="rId30"/>
+          <o:OLEObject Type="Embed" ProgID="Visio.Drawing.15" ShapeID="_x0000_i1036" DrawAspect="Content" ObjectID="_1626769817" r:id="rId30"/>
         </w:object>
       </w:r>
     </w:p>
@@ -4706,14 +4809,27 @@
       <w:r>
         <w:t xml:space="preserve">Figure </w:t>
       </w:r>
-      <w:fldSimple w:instr=" SEQ Figure \* ARABIC ">
-        <w:r>
-          <w:rPr>
-            <w:noProof/>
-          </w:rPr>
-          <w:t>10</w:t>
-        </w:r>
-      </w:fldSimple>
+      <w:r>
+        <w:fldChar w:fldCharType="begin"/>
+      </w:r>
+      <w:r>
+        <w:instrText xml:space="preserve"> SEQ Figure \* ARABIC </w:instrText>
+      </w:r>
+      <w:r>
+        <w:fldChar w:fldCharType="separate"/>
+      </w:r>
+      <w:r>
+        <w:rPr>
+          <w:noProof/>
+        </w:rPr>
+        <w:t>10</w:t>
+      </w:r>
+      <w:r>
+        <w:rPr>
+          <w:noProof/>
+        </w:rPr>
+        <w:fldChar w:fldCharType="end"/>
+      </w:r>
       <w:r>
         <w:t xml:space="preserve"> </w:t>
       </w:r>
@@ -4784,10 +4900,10 @@
       </w:pPr>
       <w:r>
         <w:object w:dxaOrig="12810" w:dyaOrig="6135">
-          <v:shape id="_x0000_i1140" type="#_x0000_t75" style="width:451pt;height:3in" o:ole="">
+          <v:shape id="_x0000_i1037" type="#_x0000_t75" style="width:451pt;height:3in" o:ole="">
             <v:imagedata r:id="rId31" o:title=""/>
           </v:shape>
-          <o:OLEObject Type="Embed" ProgID="Visio.Drawing.15" ShapeID="_x0000_i1140" DrawAspect="Content" ObjectID="_1622293793" r:id="rId32"/>
+          <o:OLEObject Type="Embed" ProgID="Visio.Drawing.15" ShapeID="_x0000_i1037" DrawAspect="Content" ObjectID="_1626769818" r:id="rId32"/>
         </w:object>
       </w:r>
     </w:p>
@@ -4798,14 +4914,27 @@
       <w:r>
         <w:t xml:space="preserve">Figure </w:t>
       </w:r>
-      <w:fldSimple w:instr=" SEQ Figure \* ARABIC ">
-        <w:r>
-          <w:rPr>
-            <w:noProof/>
-          </w:rPr>
-          <w:t>11</w:t>
-        </w:r>
-      </w:fldSimple>
+      <w:r>
+        <w:fldChar w:fldCharType="begin"/>
+      </w:r>
+      <w:r>
+        <w:instrText xml:space="preserve"> SEQ Figure \* ARABIC </w:instrText>
+      </w:r>
+      <w:r>
+        <w:fldChar w:fldCharType="separate"/>
+      </w:r>
+      <w:r>
+        <w:rPr>
+          <w:noProof/>
+        </w:rPr>
+        <w:t>11</w:t>
+      </w:r>
+      <w:r>
+        <w:rPr>
+          <w:noProof/>
+        </w:rPr>
+        <w:fldChar w:fldCharType="end"/>
+      </w:r>
       <w:r>
         <w:t xml:space="preserve"> Fit algorithm in the case when cut info </w:t>
       </w:r>
@@ -7313,7 +7442,7 @@
 </file>
 
 <file path=customXml/itemProps1.xml><?xml version="1.0" encoding="utf-8"?>
-<ds:datastoreItem xmlns:ds="http://schemas.openxmlformats.org/officeDocument/2006/customXml" ds:itemID="{FA061072-0C1D-4D9F-9F11-11BB6B4300BB}">
+<ds:datastoreItem xmlns:ds="http://schemas.openxmlformats.org/officeDocument/2006/customXml" ds:itemID="{6F1C6BFA-6F99-46DB-8537-1C327066A781}">
   <ds:schemaRefs>
     <ds:schemaRef ds:uri="http://schemas.openxmlformats.org/officeDocument/2006/bibliography"/>
   </ds:schemaRefs>

</xml_diff>

<commit_message>
Re #6 working MPI cluster, launching Matlab, running selected script.
</commit_message>
<xml_diff>
--- a/documentation/ParallelFrameworkDesign.docx
+++ b/documentation/ParallelFrameworkDesign.docx
@@ -1973,8 +1973,6 @@
       <w:r>
         <w:t>Design</w:t>
       </w:r>
-      <w:bookmarkStart w:id="1" w:name="_GoBack"/>
-      <w:bookmarkEnd w:id="1"/>
       <w:r>
         <w:t xml:space="preserve"> choices. </w:t>
       </w:r>
@@ -3032,6 +3030,8 @@
       <w:r>
         <w:t>.</w:t>
       </w:r>
+      <w:bookmarkStart w:id="1" w:name="_GoBack"/>
+      <w:bookmarkEnd w:id="1"/>
     </w:p>
     <w:p>
       <w:pPr>
@@ -3504,10 +3504,10 @@
             <v:path o:extrusionok="f" gradientshapeok="t" o:connecttype="rect"/>
             <o:lock v:ext="edit" aspectratio="t"/>
           </v:shapetype>
-          <v:shape id="_x0000_i1025" type="#_x0000_t75" style="width:241.8pt;height:86.95pt" o:ole="">
+          <v:shape id="_x0000_i1025" type="#_x0000_t75" style="width:241.8pt;height:87.05pt" o:ole="">
             <v:imagedata r:id="rId7" o:title=""/>
           </v:shape>
-          <o:OLEObject Type="Embed" ProgID="Visio.Drawing.15" ShapeID="_x0000_i1025" DrawAspect="Content" ObjectID="_1626769806" r:id="rId8"/>
+          <o:OLEObject Type="Embed" ProgID="Visio.Drawing.15" ShapeID="_x0000_i1025" DrawAspect="Content" ObjectID="_1635251899" r:id="rId8"/>
         </w:object>
       </w:r>
     </w:p>
@@ -3545,10 +3545,10 @@
     <w:p>
       <w:r>
         <w:object w:dxaOrig="4710" w:dyaOrig="1771">
-          <v:shape id="_x0000_i1026" type="#_x0000_t75" style="width:235.7pt;height:88.3pt" o:ole="">
+          <v:shape id="_x0000_i1026" type="#_x0000_t75" style="width:235.9pt;height:88.1pt" o:ole="">
             <v:imagedata r:id="rId9" o:title=""/>
           </v:shape>
-          <o:OLEObject Type="Embed" ProgID="Visio.Drawing.15" ShapeID="_x0000_i1026" DrawAspect="Content" ObjectID="_1626769807" r:id="rId10"/>
+          <o:OLEObject Type="Embed" ProgID="Visio.Drawing.15" ShapeID="_x0000_i1026" DrawAspect="Content" ObjectID="_1635251900" r:id="rId10"/>
         </w:object>
       </w:r>
     </w:p>
@@ -3632,10 +3632,10 @@
       </w:pPr>
       <w:r>
         <w:object w:dxaOrig="13666" w:dyaOrig="7036">
-          <v:shape id="_x0000_i1027" type="#_x0000_t75" style="width:476.15pt;height:245.2pt" o:ole="">
+          <v:shape id="_x0000_i1027" type="#_x0000_t75" style="width:476.05pt;height:245pt" o:ole="">
             <v:imagedata r:id="rId11" o:title=""/>
           </v:shape>
-          <o:OLEObject Type="Embed" ProgID="Visio.Drawing.15" ShapeID="_x0000_i1027" DrawAspect="Content" ObjectID="_1626769808" r:id="rId12"/>
+          <o:OLEObject Type="Embed" ProgID="Visio.Drawing.15" ShapeID="_x0000_i1027" DrawAspect="Content" ObjectID="_1635251901" r:id="rId12"/>
         </w:object>
       </w:r>
     </w:p>
@@ -3647,46 +3647,73 @@
       <w:r>
         <w:t xml:space="preserve">Figure </w:t>
       </w:r>
-      <w:r>
-        <w:fldChar w:fldCharType="begin"/>
-      </w:r>
-      <w:r>
-        <w:instrText xml:space="preserve"> SEQ Figure \* ARABIC </w:instrText>
-      </w:r>
-      <w:r>
-        <w:fldChar w:fldCharType="separate"/>
+      <w:fldSimple w:instr=" SEQ Figure \* ARABIC ">
+        <w:r>
+          <w:rPr>
+            <w:noProof/>
+          </w:rPr>
+          <w:t>1</w:t>
+        </w:r>
+      </w:fldSimple>
+      <w:bookmarkEnd w:id="2"/>
+      <w:r>
+        <w:t xml:space="preserve"> </w:t>
+      </w:r>
+      <w:proofErr w:type="spellStart"/>
+      <w:r>
+        <w:t>Gen_tmp</w:t>
+      </w:r>
+      <w:proofErr w:type="spellEnd"/>
+      <w:r>
+        <w:t xml:space="preserve">. Convert multiple </w:t>
+      </w:r>
+      <w:proofErr w:type="spellStart"/>
+      <w:r>
+        <w:t>nxspe</w:t>
+      </w:r>
+      <w:proofErr w:type="spellEnd"/>
+      <w:r>
+        <w:t xml:space="preserve"> files into multiple </w:t>
+      </w:r>
+      <w:proofErr w:type="spellStart"/>
+      <w:r>
+        <w:t>sqw</w:t>
+      </w:r>
+      <w:proofErr w:type="spellEnd"/>
+      <w:r>
+        <w:t xml:space="preserve"> </w:t>
       </w:r>
       <w:r>
         <w:rPr>
           <w:noProof/>
         </w:rPr>
-        <w:t>1</w:t>
-      </w:r>
-      <w:r>
-        <w:rPr>
-          <w:noProof/>
-        </w:rPr>
-        <w:fldChar w:fldCharType="end"/>
-      </w:r>
-      <w:bookmarkEnd w:id="2"/>
-      <w:r>
-        <w:t xml:space="preserve"> </w:t>
-      </w:r>
-      <w:proofErr w:type="spellStart"/>
-      <w:r>
-        <w:t>Gen_tmp</w:t>
-      </w:r>
-      <w:proofErr w:type="spellEnd"/>
-      <w:r>
-        <w:t xml:space="preserve">. Convert multiple </w:t>
-      </w:r>
-      <w:proofErr w:type="spellStart"/>
-      <w:r>
-        <w:t>nxspe</w:t>
-      </w:r>
-      <w:proofErr w:type="spellEnd"/>
-      <w:r>
-        <w:t xml:space="preserve"> files into multiple </w:t>
+        <w:t>(tmp) files.</w:t>
+      </w:r>
+    </w:p>
+    <w:p>
+      <w:r>
+        <w:t xml:space="preserve">This is massively parallel algorithm, where no </w:t>
+      </w:r>
+      <w:proofErr w:type="spellStart"/>
+      <w:r>
+        <w:t>interprocess</w:t>
+      </w:r>
+      <w:proofErr w:type="spellEnd"/>
+      <w:r>
+        <w:t xml:space="preserve"> communication is necessary. </w:t>
+      </w:r>
+    </w:p>
+    <w:p>
+      <w:r>
+        <w:t xml:space="preserve">The second part, </w:t>
+      </w:r>
+      <w:proofErr w:type="spellStart"/>
+      <w:r>
+        <w:t>accumulate_headeders</w:t>
+      </w:r>
+      <w:proofErr w:type="spellEnd"/>
+      <w:r>
+        <w:t xml:space="preserve"> runs over all generated </w:t>
       </w:r>
       <w:proofErr w:type="spellStart"/>
       <w:r>
@@ -3694,39 +3721,15 @@
       </w:r>
       <w:proofErr w:type="spellEnd"/>
       <w:r>
-        <w:t xml:space="preserve"> </w:t>
-      </w:r>
-      <w:r>
-        <w:rPr>
-          <w:noProof/>
-        </w:rPr>
-        <w:t>(tmp) files.</w:t>
-      </w:r>
-    </w:p>
-    <w:p>
-      <w:r>
-        <w:t xml:space="preserve">This is massively parallel algorithm, where no </w:t>
-      </w:r>
-      <w:proofErr w:type="spellStart"/>
-      <w:r>
-        <w:t>interprocess</w:t>
-      </w:r>
-      <w:proofErr w:type="spellEnd"/>
-      <w:r>
-        <w:t xml:space="preserve"> communication is necessary. </w:t>
-      </w:r>
-    </w:p>
-    <w:p>
-      <w:r>
-        <w:t xml:space="preserve">The second part, </w:t>
-      </w:r>
-      <w:proofErr w:type="spellStart"/>
-      <w:r>
-        <w:t>accumulate_headeders</w:t>
-      </w:r>
-      <w:proofErr w:type="spellEnd"/>
-      <w:r>
-        <w:t xml:space="preserve"> runs over all generated </w:t>
+        <w:t xml:space="preserve"> (</w:t>
+      </w:r>
+      <w:proofErr w:type="spellStart"/>
+      <w:r>
+        <w:t>tmp</w:t>
+      </w:r>
+      <w:proofErr w:type="spellEnd"/>
+      <w:r>
+        <w:t xml:space="preserve">) files and collects information on final layout of the pixels data within the combined </w:t>
       </w:r>
       <w:proofErr w:type="spellStart"/>
       <w:r>
@@ -3734,22 +3737,6 @@
       </w:r>
       <w:proofErr w:type="spellEnd"/>
       <w:r>
-        <w:t xml:space="preserve"> (</w:t>
-      </w:r>
-      <w:proofErr w:type="spellStart"/>
-      <w:r>
-        <w:t>tmp</w:t>
-      </w:r>
-      <w:proofErr w:type="spellEnd"/>
-      <w:r>
-        <w:t xml:space="preserve">) files and collects information on final layout of the pixels data within the combined </w:t>
-      </w:r>
-      <w:proofErr w:type="spellStart"/>
-      <w:r>
-        <w:t>sqw</w:t>
-      </w:r>
-      <w:proofErr w:type="spellEnd"/>
-      <w:r>
         <w:t xml:space="preserve"> file:</w:t>
       </w:r>
     </w:p>
@@ -3759,10 +3746,10 @@
       </w:pPr>
       <w:r>
         <w:object w:dxaOrig="12780" w:dyaOrig="6300">
-          <v:shape id="_x0000_i1028" type="#_x0000_t75" style="width:451pt;height:222.1pt" o:ole="">
+          <v:shape id="_x0000_i1028" type="#_x0000_t75" style="width:451.35pt;height:221.9pt" o:ole="">
             <v:imagedata r:id="rId13" o:title=""/>
           </v:shape>
-          <o:OLEObject Type="Embed" ProgID="Visio.Drawing.15" ShapeID="_x0000_i1028" DrawAspect="Content" ObjectID="_1626769809" r:id="rId14"/>
+          <o:OLEObject Type="Embed" ProgID="Visio.Drawing.15" ShapeID="_x0000_i1028" DrawAspect="Content" ObjectID="_1635251902" r:id="rId14"/>
         </w:object>
       </w:r>
     </w:p>
@@ -3775,30 +3762,14 @@
       <w:r>
         <w:t xml:space="preserve">Figure </w:t>
       </w:r>
-      <w:r>
-        <w:fldChar w:fldCharType="begin"/>
-      </w:r>
-      <w:r>
-        <w:instrText xml:space="preserve"> SEQ Figure \* </w:instrText>
-      </w:r>
-      <w:r>
-        <w:instrText xml:space="preserve">ARABIC </w:instrText>
-      </w:r>
-      <w:r>
-        <w:fldChar w:fldCharType="separate"/>
-      </w:r>
-      <w:r>
-        <w:rPr>
-          <w:noProof/>
-        </w:rPr>
-        <w:t>2</w:t>
-      </w:r>
-      <w:r>
-        <w:rPr>
-          <w:noProof/>
-        </w:rPr>
-        <w:fldChar w:fldCharType="end"/>
-      </w:r>
+      <w:fldSimple w:instr=" SEQ Figure \* ARABIC ">
+        <w:r>
+          <w:rPr>
+            <w:noProof/>
+          </w:rPr>
+          <w:t>2</w:t>
+        </w:r>
+      </w:fldSimple>
       <w:bookmarkEnd w:id="3"/>
       <w:r>
         <w:t xml:space="preserve">. </w:t>
@@ -3873,10 +3844,10 @@
       </w:pPr>
       <w:r>
         <w:object w:dxaOrig="12780" w:dyaOrig="6466">
-          <v:shape id="_x0000_i1029" type="#_x0000_t75" style="width:451pt;height:228.25pt" o:ole="">
+          <v:shape id="_x0000_i1029" type="#_x0000_t75" style="width:451.35pt;height:228.35pt" o:ole="">
             <v:imagedata r:id="rId15" o:title=""/>
           </v:shape>
-          <o:OLEObject Type="Embed" ProgID="Visio.Drawing.15" ShapeID="_x0000_i1029" DrawAspect="Content" ObjectID="_1626769810" r:id="rId16"/>
+          <o:OLEObject Type="Embed" ProgID="Visio.Drawing.15" ShapeID="_x0000_i1029" DrawAspect="Content" ObjectID="_1635251903" r:id="rId16"/>
         </w:object>
       </w:r>
     </w:p>
@@ -3888,27 +3859,14 @@
       <w:r>
         <w:t xml:space="preserve">Figure </w:t>
       </w:r>
-      <w:r>
-        <w:fldChar w:fldCharType="begin"/>
-      </w:r>
-      <w:r>
-        <w:instrText xml:space="preserve"> SEQ Figure \* ARABIC </w:instrText>
-      </w:r>
-      <w:r>
-        <w:fldChar w:fldCharType="separate"/>
-      </w:r>
-      <w:r>
-        <w:rPr>
-          <w:noProof/>
-        </w:rPr>
-        <w:t>3</w:t>
-      </w:r>
-      <w:r>
-        <w:rPr>
-          <w:noProof/>
-        </w:rPr>
-        <w:fldChar w:fldCharType="end"/>
-      </w:r>
+      <w:fldSimple w:instr=" SEQ Figure \* ARABIC ">
+        <w:r>
+          <w:rPr>
+            <w:noProof/>
+          </w:rPr>
+          <w:t>3</w:t>
+        </w:r>
+      </w:fldSimple>
       <w:bookmarkEnd w:id="5"/>
       <w:r>
         <w:t xml:space="preserve">. Combine the pixels information and write final </w:t>
@@ -4009,10 +3967,10 @@
       </w:pPr>
       <w:r>
         <w:object w:dxaOrig="13051" w:dyaOrig="5746">
-          <v:shape id="_x0000_i1030" type="#_x0000_t75" style="width:451pt;height:198.35pt" o:ole="">
+          <v:shape id="_x0000_i1030" type="#_x0000_t75" style="width:450.8pt;height:198.25pt" o:ole="">
             <v:imagedata r:id="rId17" o:title=""/>
           </v:shape>
-          <o:OLEObject Type="Embed" ProgID="Visio.Drawing.15" ShapeID="_x0000_i1030" DrawAspect="Content" ObjectID="_1626769811" r:id="rId18"/>
+          <o:OLEObject Type="Embed" ProgID="Visio.Drawing.15" ShapeID="_x0000_i1030" DrawAspect="Content" ObjectID="_1635251904" r:id="rId18"/>
         </w:object>
       </w:r>
     </w:p>
@@ -4024,27 +3982,14 @@
       <w:r>
         <w:t xml:space="preserve">Figure </w:t>
       </w:r>
-      <w:r>
-        <w:fldChar w:fldCharType="begin"/>
-      </w:r>
-      <w:r>
-        <w:instrText xml:space="preserve"> SEQ Figure \* ARABIC </w:instrText>
-      </w:r>
-      <w:r>
-        <w:fldChar w:fldCharType="separate"/>
-      </w:r>
-      <w:r>
-        <w:rPr>
-          <w:noProof/>
-        </w:rPr>
-        <w:t>4</w:t>
-      </w:r>
-      <w:r>
-        <w:rPr>
-          <w:noProof/>
-        </w:rPr>
-        <w:fldChar w:fldCharType="end"/>
-      </w:r>
+      <w:fldSimple w:instr=" SEQ Figure \* ARABIC ">
+        <w:r>
+          <w:rPr>
+            <w:noProof/>
+          </w:rPr>
+          <w:t>4</w:t>
+        </w:r>
+      </w:fldSimple>
       <w:bookmarkEnd w:id="6"/>
       <w:r>
         <w:t xml:space="preserve"> </w:t>
@@ -4171,10 +4116,10 @@
       </w:pPr>
       <w:r>
         <w:object w:dxaOrig="13126" w:dyaOrig="5835">
-          <v:shape id="_x0000_i1031" type="#_x0000_t75" style="width:451pt;height:200.4pt" o:ole="">
+          <v:shape id="_x0000_i1031" type="#_x0000_t75" style="width:450.8pt;height:200.4pt" o:ole="">
             <v:imagedata r:id="rId19" o:title=""/>
           </v:shape>
-          <o:OLEObject Type="Embed" ProgID="Visio.Drawing.15" ShapeID="_x0000_i1031" DrawAspect="Content" ObjectID="_1626769812" r:id="rId20"/>
+          <o:OLEObject Type="Embed" ProgID="Visio.Drawing.15" ShapeID="_x0000_i1031" DrawAspect="Content" ObjectID="_1635251905" r:id="rId20"/>
         </w:object>
       </w:r>
     </w:p>
@@ -4185,27 +4130,14 @@
       <w:r>
         <w:t xml:space="preserve">Figure </w:t>
       </w:r>
-      <w:r>
-        <w:fldChar w:fldCharType="begin"/>
-      </w:r>
-      <w:r>
-        <w:instrText xml:space="preserve"> SEQ Figure \* ARABIC </w:instrText>
-      </w:r>
-      <w:r>
-        <w:fldChar w:fldCharType="separate"/>
-      </w:r>
-      <w:r>
-        <w:rPr>
-          <w:noProof/>
-        </w:rPr>
-        <w:t>5</w:t>
-      </w:r>
-      <w:r>
-        <w:rPr>
-          <w:noProof/>
-        </w:rPr>
-        <w:fldChar w:fldCharType="end"/>
-      </w:r>
+      <w:fldSimple w:instr=" SEQ Figure \* ARABIC ">
+        <w:r>
+          <w:rPr>
+            <w:noProof/>
+          </w:rPr>
+          <w:t>5</w:t>
+        </w:r>
+      </w:fldSimple>
       <w:r>
         <w:t xml:space="preserve">. </w:t>
       </w:r>
@@ -4275,10 +4207,10 @@
       </w:pPr>
       <w:r>
         <w:object w:dxaOrig="12466" w:dyaOrig="6690">
-          <v:shape id="_x0000_i1032" type="#_x0000_t75" style="width:451pt;height:242.5pt" o:ole="">
+          <v:shape id="_x0000_i1032" type="#_x0000_t75" style="width:451.35pt;height:242.35pt" o:ole="">
             <v:imagedata r:id="rId21" o:title=""/>
           </v:shape>
-          <o:OLEObject Type="Embed" ProgID="Visio.Drawing.15" ShapeID="_x0000_i1032" DrawAspect="Content" ObjectID="_1626769813" r:id="rId22"/>
+          <o:OLEObject Type="Embed" ProgID="Visio.Drawing.15" ShapeID="_x0000_i1032" DrawAspect="Content" ObjectID="_1635251906" r:id="rId22"/>
         </w:object>
       </w:r>
     </w:p>
@@ -4289,27 +4221,14 @@
       <w:r>
         <w:t xml:space="preserve">Figure </w:t>
       </w:r>
-      <w:r>
-        <w:fldChar w:fldCharType="begin"/>
-      </w:r>
-      <w:r>
-        <w:instrText xml:space="preserve"> SEQ Figure \* ARABIC </w:instrText>
-      </w:r>
-      <w:r>
-        <w:fldChar w:fldCharType="separate"/>
-      </w:r>
-      <w:r>
-        <w:rPr>
-          <w:noProof/>
-        </w:rPr>
-        <w:t>6</w:t>
-      </w:r>
-      <w:r>
-        <w:rPr>
-          <w:noProof/>
-        </w:rPr>
-        <w:fldChar w:fldCharType="end"/>
-      </w:r>
+      <w:fldSimple w:instr=" SEQ Figure \* ARABIC ">
+        <w:r>
+          <w:rPr>
+            <w:noProof/>
+          </w:rPr>
+          <w:t>6</w:t>
+        </w:r>
+      </w:fldSimple>
       <w:r>
         <w:t xml:space="preserve"> </w:t>
       </w:r>
@@ -4519,10 +4438,10 @@
       </w:pPr>
       <w:r>
         <w:object w:dxaOrig="13306" w:dyaOrig="6420">
-          <v:shape id="_x0000_i1033" type="#_x0000_t75" style="width:473.45pt;height:228.25pt" o:ole="">
+          <v:shape id="_x0000_i1033" type="#_x0000_t75" style="width:473.9pt;height:228.35pt" o:ole="">
             <v:imagedata r:id="rId23" o:title=""/>
           </v:shape>
-          <o:OLEObject Type="Embed" ProgID="Visio.Drawing.15" ShapeID="_x0000_i1033" DrawAspect="Content" ObjectID="_1626769814" r:id="rId24"/>
+          <o:OLEObject Type="Embed" ProgID="Visio.Drawing.15" ShapeID="_x0000_i1033" DrawAspect="Content" ObjectID="_1635251907" r:id="rId24"/>
         </w:object>
       </w:r>
     </w:p>
@@ -4533,27 +4452,14 @@
       <w:r>
         <w:t xml:space="preserve">Figure </w:t>
       </w:r>
-      <w:r>
-        <w:fldChar w:fldCharType="begin"/>
-      </w:r>
-      <w:r>
-        <w:instrText xml:space="preserve"> SEQ Figure \* ARABIC </w:instrText>
-      </w:r>
-      <w:r>
-        <w:fldChar w:fldCharType="separate"/>
-      </w:r>
-      <w:r>
-        <w:rPr>
-          <w:noProof/>
-        </w:rPr>
-        <w:t>7</w:t>
-      </w:r>
-      <w:r>
-        <w:rPr>
-          <w:noProof/>
-        </w:rPr>
-        <w:fldChar w:fldCharType="end"/>
-      </w:r>
+      <w:fldSimple w:instr=" SEQ Figure \* ARABIC ">
+        <w:r>
+          <w:rPr>
+            <w:noProof/>
+          </w:rPr>
+          <w:t>7</w:t>
+        </w:r>
+      </w:fldSimple>
       <w:r>
         <w:t xml:space="preserve"> Unit operation without change to pixel information.</w:t>
       </w:r>
@@ -4625,10 +4531,10 @@
       </w:pPr>
       <w:r>
         <w:object w:dxaOrig="12391" w:dyaOrig="5746">
-          <v:shape id="_x0000_i1034" type="#_x0000_t75" style="width:451pt;height:209.2pt" o:ole="">
+          <v:shape id="_x0000_i1034" type="#_x0000_t75" style="width:450.8pt;height:209pt" o:ole="">
             <v:imagedata r:id="rId25" o:title=""/>
           </v:shape>
-          <o:OLEObject Type="Embed" ProgID="Visio.Drawing.15" ShapeID="_x0000_i1034" DrawAspect="Content" ObjectID="_1626769815" r:id="rId26"/>
+          <o:OLEObject Type="Embed" ProgID="Visio.Drawing.15" ShapeID="_x0000_i1034" DrawAspect="Content" ObjectID="_1635251908" r:id="rId26"/>
         </w:object>
       </w:r>
     </w:p>
@@ -4639,27 +4545,14 @@
       <w:r>
         <w:t xml:space="preserve">Figure </w:t>
       </w:r>
-      <w:r>
-        <w:fldChar w:fldCharType="begin"/>
-      </w:r>
-      <w:r>
-        <w:instrText xml:space="preserve"> SEQ Figure \* ARABIC </w:instrText>
-      </w:r>
-      <w:r>
-        <w:fldChar w:fldCharType="separate"/>
-      </w:r>
-      <w:r>
-        <w:rPr>
-          <w:noProof/>
-        </w:rPr>
-        <w:t>8</w:t>
-      </w:r>
-      <w:r>
-        <w:rPr>
-          <w:noProof/>
-        </w:rPr>
-        <w:fldChar w:fldCharType="end"/>
-      </w:r>
+      <w:fldSimple w:instr=" SEQ Figure \* ARABIC ">
+        <w:r>
+          <w:rPr>
+            <w:noProof/>
+          </w:rPr>
+          <w:t>8</w:t>
+        </w:r>
+      </w:fldSimple>
       <w:r>
         <w:t xml:space="preserve">. </w:t>
       </w:r>
@@ -4706,10 +4599,10 @@
       </w:pPr>
       <w:r>
         <w:object w:dxaOrig="13141" w:dyaOrig="5746">
-          <v:shape id="_x0000_i1035" type="#_x0000_t75" style="width:451pt;height:197pt" o:ole="">
+          <v:shape id="_x0000_i1035" type="#_x0000_t75" style="width:450.8pt;height:197.2pt" o:ole="">
             <v:imagedata r:id="rId27" o:title=""/>
           </v:shape>
-          <o:OLEObject Type="Embed" ProgID="Visio.Drawing.15" ShapeID="_x0000_i1035" DrawAspect="Content" ObjectID="_1626769816" r:id="rId28"/>
+          <o:OLEObject Type="Embed" ProgID="Visio.Drawing.15" ShapeID="_x0000_i1035" DrawAspect="Content" ObjectID="_1635251909" r:id="rId28"/>
         </w:object>
       </w:r>
     </w:p>
@@ -4720,27 +4613,14 @@
       <w:r>
         <w:t xml:space="preserve">Figure </w:t>
       </w:r>
-      <w:r>
-        <w:fldChar w:fldCharType="begin"/>
-      </w:r>
-      <w:r>
-        <w:instrText xml:space="preserve"> SEQ Figure \* ARABIC </w:instrText>
-      </w:r>
-      <w:r>
-        <w:fldChar w:fldCharType="separate"/>
-      </w:r>
-      <w:r>
-        <w:rPr>
-          <w:noProof/>
-        </w:rPr>
-        <w:t>9</w:t>
-      </w:r>
-      <w:r>
-        <w:rPr>
-          <w:noProof/>
-        </w:rPr>
-        <w:fldChar w:fldCharType="end"/>
-      </w:r>
+      <w:fldSimple w:instr=" SEQ Figure \* ARABIC ">
+        <w:r>
+          <w:rPr>
+            <w:noProof/>
+          </w:rPr>
+          <w:t>9</w:t>
+        </w:r>
+      </w:fldSimple>
       <w:r>
         <w:t xml:space="preserve"> </w:t>
       </w:r>
@@ -4779,7 +4659,7 @@
       </w:r>
       <w:proofErr w:type="spellStart"/>
       <w:r>
-        <w:t>gen_sqw</w:t>
+        <w:t>sqw_eval</w:t>
       </w:r>
       <w:proofErr w:type="spellEnd"/>
       <w:r>
@@ -4795,10 +4675,10 @@
       </w:pPr>
       <w:r>
         <w:object w:dxaOrig="12391" w:dyaOrig="5551">
-          <v:shape id="_x0000_i1036" type="#_x0000_t75" style="width:451pt;height:201.75pt" o:ole="">
+          <v:shape id="_x0000_i1036" type="#_x0000_t75" style="width:450.8pt;height:202.05pt" o:ole="">
             <v:imagedata r:id="rId29" o:title=""/>
           </v:shape>
-          <o:OLEObject Type="Embed" ProgID="Visio.Drawing.15" ShapeID="_x0000_i1036" DrawAspect="Content" ObjectID="_1626769817" r:id="rId30"/>
+          <o:OLEObject Type="Embed" ProgID="Visio.Drawing.15" ShapeID="_x0000_i1036" DrawAspect="Content" ObjectID="_1635251910" r:id="rId30"/>
         </w:object>
       </w:r>
     </w:p>
@@ -4809,88 +4689,75 @@
       <w:r>
         <w:t xml:space="preserve">Figure </w:t>
       </w:r>
+      <w:fldSimple w:instr=" SEQ Figure \* ARABIC ">
+        <w:r>
+          <w:rPr>
+            <w:noProof/>
+          </w:rPr>
+          <w:t>10</w:t>
+        </w:r>
+      </w:fldSimple>
+      <w:r>
+        <w:t xml:space="preserve"> </w:t>
+      </w:r>
+      <w:proofErr w:type="spellStart"/>
+      <w:r>
+        <w:t>sqw_eval</w:t>
+      </w:r>
+      <w:proofErr w:type="spellEnd"/>
+      <w:r>
+        <w:t xml:space="preserve">. </w:t>
+      </w:r>
+      <w:proofErr w:type="spellStart"/>
+      <w:r>
+        <w:t>Filebased</w:t>
+      </w:r>
+      <w:proofErr w:type="spellEnd"/>
+      <w:r>
+        <w:t xml:space="preserve"> operations</w:t>
+      </w:r>
+    </w:p>
+    <w:p>
+      <w:pPr>
+        <w:pStyle w:val="Heading3"/>
+      </w:pPr>
+      <w:proofErr w:type="spellStart"/>
+      <w:r>
+        <w:t>Tobyfit</w:t>
+      </w:r>
+      <w:proofErr w:type="spellEnd"/>
+      <w:r>
+        <w:t>, fit:</w:t>
+      </w:r>
+    </w:p>
+    <w:p>
+      <w:proofErr w:type="spellStart"/>
+      <w:r>
+        <w:t>Tobyfit</w:t>
+      </w:r>
+      <w:proofErr w:type="spellEnd"/>
+      <w:r>
+        <w:t xml:space="preserve"> and fit algorithms are the only algorithms, requested repetitive exchange of data between central node (node0) and other workers. It is reasonable to implement linear fit algorithm on a single node and use all other nodes to calculate error function. In this case, the data exchange between the nodes becomes minimal</w:t>
+      </w:r>
+      <w:r>
+        <w:t xml:space="preserve">, but the changes in the parallel worker may be necessary, as this type of the algorithm does not fit the parallel pattern, described in the Chapter </w:t>
+      </w:r>
       <w:r>
         <w:fldChar w:fldCharType="begin"/>
       </w:r>
       <w:r>
-        <w:instrText xml:space="preserve"> SEQ Figure \* ARABIC </w:instrText>
+        <w:instrText xml:space="preserve"> REF _Ref11680349 \r \h </w:instrText>
       </w:r>
       <w:r>
         <w:fldChar w:fldCharType="separate"/>
       </w:r>
       <w:r>
-        <w:rPr>
-          <w:noProof/>
-        </w:rPr>
-        <w:t>10</w:t>
-      </w:r>
-      <w:r>
-        <w:rPr>
-          <w:noProof/>
-        </w:rPr>
+        <w:t>2</w:t>
+      </w:r>
+      <w:r>
         <w:fldChar w:fldCharType="end"/>
       </w:r>
       <w:r>
-        <w:t xml:space="preserve"> </w:t>
-      </w:r>
-      <w:proofErr w:type="spellStart"/>
-      <w:r>
-        <w:t>sqw_eval</w:t>
-      </w:r>
-      <w:proofErr w:type="spellEnd"/>
-      <w:r>
-        <w:t xml:space="preserve">. </w:t>
-      </w:r>
-      <w:proofErr w:type="spellStart"/>
-      <w:r>
-        <w:t>Filebased</w:t>
-      </w:r>
-      <w:proofErr w:type="spellEnd"/>
-      <w:r>
-        <w:t xml:space="preserve"> operations</w:t>
-      </w:r>
-    </w:p>
-    <w:p>
-      <w:pPr>
-        <w:pStyle w:val="Heading3"/>
-      </w:pPr>
-      <w:proofErr w:type="spellStart"/>
-      <w:r>
-        <w:t>Tobyfit</w:t>
-      </w:r>
-      <w:proofErr w:type="spellEnd"/>
-      <w:r>
-        <w:t>, fit:</w:t>
-      </w:r>
-    </w:p>
-    <w:p>
-      <w:proofErr w:type="spellStart"/>
-      <w:r>
-        <w:t>Tobyfit</w:t>
-      </w:r>
-      <w:proofErr w:type="spellEnd"/>
-      <w:r>
-        <w:t xml:space="preserve"> and fit algorithms are the only algorithms, requested repetitive exchange of data between central node (node0) and other workers. It is reasonable to implement linear fit algorithm on a single node and use all other nodes to calculate error function. In this case, the data exchange between the nodes becomes minimal</w:t>
-      </w:r>
-      <w:r>
-        <w:t xml:space="preserve">, but the changes in the parallel worker may be necessary, as this type of the algorithm does not fit the parallel pattern, described in the Chapter </w:t>
-      </w:r>
-      <w:r>
-        <w:fldChar w:fldCharType="begin"/>
-      </w:r>
-      <w:r>
-        <w:instrText xml:space="preserve"> REF _Ref11680349 \r \h </w:instrText>
-      </w:r>
-      <w:r>
-        <w:fldChar w:fldCharType="separate"/>
-      </w:r>
-      <w:r>
-        <w:t>2</w:t>
-      </w:r>
-      <w:r>
-        <w:fldChar w:fldCharType="end"/>
-      </w:r>
-      <w:r>
         <w:t>:</w:t>
       </w:r>
     </w:p>
@@ -4900,10 +4767,10 @@
       </w:pPr>
       <w:r>
         <w:object w:dxaOrig="12810" w:dyaOrig="6135">
-          <v:shape id="_x0000_i1037" type="#_x0000_t75" style="width:451pt;height:3in" o:ole="">
+          <v:shape id="_x0000_i1037" type="#_x0000_t75" style="width:450.8pt;height:3in" o:ole="">
             <v:imagedata r:id="rId31" o:title=""/>
           </v:shape>
-          <o:OLEObject Type="Embed" ProgID="Visio.Drawing.15" ShapeID="_x0000_i1037" DrawAspect="Content" ObjectID="_1626769818" r:id="rId32"/>
+          <o:OLEObject Type="Embed" ProgID="Visio.Drawing.15" ShapeID="_x0000_i1037" DrawAspect="Content" ObjectID="_1635251911" r:id="rId32"/>
         </w:object>
       </w:r>
     </w:p>
@@ -4914,27 +4781,14 @@
       <w:r>
         <w:t xml:space="preserve">Figure </w:t>
       </w:r>
-      <w:r>
-        <w:fldChar w:fldCharType="begin"/>
-      </w:r>
-      <w:r>
-        <w:instrText xml:space="preserve"> SEQ Figure \* ARABIC </w:instrText>
-      </w:r>
-      <w:r>
-        <w:fldChar w:fldCharType="separate"/>
-      </w:r>
-      <w:r>
-        <w:rPr>
-          <w:noProof/>
-        </w:rPr>
-        <w:t>11</w:t>
-      </w:r>
-      <w:r>
-        <w:rPr>
-          <w:noProof/>
-        </w:rPr>
-        <w:fldChar w:fldCharType="end"/>
-      </w:r>
+      <w:fldSimple w:instr=" SEQ Figure \* ARABIC ">
+        <w:r>
+          <w:rPr>
+            <w:noProof/>
+          </w:rPr>
+          <w:t>11</w:t>
+        </w:r>
+      </w:fldSimple>
       <w:r>
         <w:t xml:space="preserve"> Fit algorithm in the case when cut info </w:t>
       </w:r>
@@ -7442,7 +7296,7 @@
 </file>
 
 <file path=customXml/itemProps1.xml><?xml version="1.0" encoding="utf-8"?>
-<ds:datastoreItem xmlns:ds="http://schemas.openxmlformats.org/officeDocument/2006/customXml" ds:itemID="{6F1C6BFA-6F99-46DB-8537-1C327066A781}">
+<ds:datastoreItem xmlns:ds="http://schemas.openxmlformats.org/officeDocument/2006/customXml" ds:itemID="{AFB78D01-81F9-4A2A-99A6-EA32EB59B086}">
   <ds:schemaRefs>
     <ds:schemaRef ds:uri="http://schemas.openxmlformats.org/officeDocument/2006/bibliography"/>
   </ds:schemaRefs>

</xml_diff>